<commit_message>
Versioning the Syllabus for Cohort 2
</commit_message>
<xml_diff>
--- a/Scrum/Classroom/Lesson Plans and Materials/Syllabus.docx
+++ b/Scrum/Classroom/Lesson Plans and Materials/Syllabus.docx
@@ -1,11 +1,13 @@
 
 <file path=word/document.xml><?xml version="1.0" encoding="utf-8"?>
-<w:document xmlns:wpc="http://schemas.microsoft.com/office/word/2010/wordprocessingCanvas" xmlns:mc="http://schemas.openxmlformats.org/markup-compatibility/2006" xmlns:o="urn:schemas-microsoft-com:office:office" xmlns:r="http://schemas.openxmlformats.org/officeDocument/2006/relationships" xmlns:m="http://schemas.openxmlformats.org/officeDocument/2006/math" xmlns:v="urn:schemas-microsoft-com:vml" xmlns:wp14="http://schemas.microsoft.com/office/word/2010/wordprocessingDrawing" xmlns:wp="http://schemas.openxmlformats.org/drawingml/2006/wordprocessingDrawing" xmlns:w10="urn:schemas-microsoft-com:office:word" xmlns:w="http://schemas.openxmlformats.org/wordprocessingml/2006/main" xmlns:w14="http://schemas.microsoft.com/office/word/2010/wordml" xmlns:w15="http://schemas.microsoft.com/office/word/2012/wordml" xmlns:wpg="http://schemas.microsoft.com/office/word/2010/wordprocessingGroup" xmlns:wpi="http://schemas.microsoft.com/office/word/2010/wordprocessingInk" xmlns:wne="http://schemas.microsoft.com/office/word/2006/wordml" xmlns:wps="http://schemas.microsoft.com/office/word/2010/wordprocessingShape" mc:Ignorable="w14 w15 wp14">
+<w:document xmlns:wpc="http://schemas.microsoft.com/office/word/2010/wordprocessingCanvas" xmlns:cx="http://schemas.microsoft.com/office/drawing/2014/chartex" xmlns:mc="http://schemas.openxmlformats.org/markup-compatibility/2006" xmlns:o="urn:schemas-microsoft-com:office:office" xmlns:r="http://schemas.openxmlformats.org/officeDocument/2006/relationships" xmlns:m="http://schemas.openxmlformats.org/officeDocument/2006/math" xmlns:v="urn:schemas-microsoft-com:vml" xmlns:wp14="http://schemas.microsoft.com/office/word/2010/wordprocessingDrawing" xmlns:wp="http://schemas.openxmlformats.org/drawingml/2006/wordprocessingDrawing" xmlns:w10="urn:schemas-microsoft-com:office:word" xmlns:w="http://schemas.openxmlformats.org/wordprocessingml/2006/main" xmlns:w14="http://schemas.microsoft.com/office/word/2010/wordml" xmlns:w15="http://schemas.microsoft.com/office/word/2012/wordml" xmlns:w16se="http://schemas.microsoft.com/office/word/2015/wordml/symex" xmlns:wpg="http://schemas.microsoft.com/office/word/2010/wordprocessingGroup" xmlns:wpi="http://schemas.microsoft.com/office/word/2010/wordprocessingInk" xmlns:wne="http://schemas.microsoft.com/office/word/2006/wordml" xmlns:wps="http://schemas.microsoft.com/office/word/2010/wordprocessingShape" mc:Ignorable="w14 w15 w16se wp14">
   <w:body>
     <w:p>
       <w:pPr>
         <w:pStyle w:val="Title"/>
       </w:pPr>
+      <w:bookmarkStart w:id="0" w:name="_GoBack"/>
+      <w:bookmarkEnd w:id="0"/>
       <w:r>
         <w:t>Agile Foundations with Scrum Syllabus</w:t>
       </w:r>
@@ -158,15 +160,7 @@
     </w:p>
     <w:p>
       <w:r>
-        <w:t xml:space="preserve">The topics covered in the seminar will reflect the core learning objectives of the Scrum Alliance CSM and CSPO certification courses. The goal of the course is not to prepare you for the certification exams, but to provide you with a working knowledge of </w:t>
-      </w:r>
-      <w:proofErr w:type="gramStart"/>
-      <w:r>
-        <w:t>Agile</w:t>
-      </w:r>
-      <w:proofErr w:type="gramEnd"/>
-      <w:r>
-        <w:t xml:space="preserve"> principals so that you can participate in a Scrum team. </w:t>
+        <w:t xml:space="preserve">The topics covered in the seminar will reflect the core learning objectives of the Scrum Alliance CSM and CSPO certification courses. The goal of the course is not to prepare you for the certification exams, but to provide you with a working knowledge of Agile principals so that you can participate in a Scrum team. </w:t>
       </w:r>
     </w:p>
     <w:p>
@@ -386,8 +380,6 @@
             <w:r>
               <w:t>Scrum Roles: Part 2</w:t>
             </w:r>
-            <w:bookmarkStart w:id="0" w:name="_GoBack"/>
-            <w:bookmarkEnd w:id="0"/>
           </w:p>
         </w:tc>
         <w:tc>
@@ -976,7 +968,7 @@
 </file>
 
 <file path=word/endnotes.xml><?xml version="1.0" encoding="utf-8"?>
-<w:endnotes xmlns:wpc="http://schemas.microsoft.com/office/word/2010/wordprocessingCanvas" xmlns:mc="http://schemas.openxmlformats.org/markup-compatibility/2006" xmlns:o="urn:schemas-microsoft-com:office:office" xmlns:r="http://schemas.openxmlformats.org/officeDocument/2006/relationships" xmlns:m="http://schemas.openxmlformats.org/officeDocument/2006/math" xmlns:v="urn:schemas-microsoft-com:vml" xmlns:wp14="http://schemas.microsoft.com/office/word/2010/wordprocessingDrawing" xmlns:wp="http://schemas.openxmlformats.org/drawingml/2006/wordprocessingDrawing" xmlns:w10="urn:schemas-microsoft-com:office:word" xmlns:w="http://schemas.openxmlformats.org/wordprocessingml/2006/main" xmlns:w14="http://schemas.microsoft.com/office/word/2010/wordml" xmlns:w15="http://schemas.microsoft.com/office/word/2012/wordml" xmlns:wpg="http://schemas.microsoft.com/office/word/2010/wordprocessingGroup" xmlns:wpi="http://schemas.microsoft.com/office/word/2010/wordprocessingInk" xmlns:wne="http://schemas.microsoft.com/office/word/2006/wordml" xmlns:wps="http://schemas.microsoft.com/office/word/2010/wordprocessingShape" mc:Ignorable="w14 w15 wp14">
+<w:endnotes xmlns:wpc="http://schemas.microsoft.com/office/word/2010/wordprocessingCanvas" xmlns:cx="http://schemas.microsoft.com/office/drawing/2014/chartex" xmlns:mc="http://schemas.openxmlformats.org/markup-compatibility/2006" xmlns:o="urn:schemas-microsoft-com:office:office" xmlns:r="http://schemas.openxmlformats.org/officeDocument/2006/relationships" xmlns:m="http://schemas.openxmlformats.org/officeDocument/2006/math" xmlns:v="urn:schemas-microsoft-com:vml" xmlns:wp14="http://schemas.microsoft.com/office/word/2010/wordprocessingDrawing" xmlns:wp="http://schemas.openxmlformats.org/drawingml/2006/wordprocessingDrawing" xmlns:w10="urn:schemas-microsoft-com:office:word" xmlns:w="http://schemas.openxmlformats.org/wordprocessingml/2006/main" xmlns:w14="http://schemas.microsoft.com/office/word/2010/wordml" xmlns:w15="http://schemas.microsoft.com/office/word/2012/wordml" xmlns:w16se="http://schemas.microsoft.com/office/word/2015/wordml/symex" xmlns:wpg="http://schemas.microsoft.com/office/word/2010/wordprocessingGroup" xmlns:wpi="http://schemas.microsoft.com/office/word/2010/wordprocessingInk" xmlns:wne="http://schemas.microsoft.com/office/word/2006/wordml" xmlns:wps="http://schemas.microsoft.com/office/word/2010/wordprocessingShape" mc:Ignorable="w14 w15 w16se wp14">
   <w:endnote w:type="separator" w:id="-1">
     <w:p>
       <w:pPr>
@@ -1001,7 +993,7 @@
 </file>
 
 <file path=word/footer1.xml><?xml version="1.0" encoding="utf-8"?>
-<w:ftr xmlns:wpc="http://schemas.microsoft.com/office/word/2010/wordprocessingCanvas" xmlns:mc="http://schemas.openxmlformats.org/markup-compatibility/2006" xmlns:o="urn:schemas-microsoft-com:office:office" xmlns:r="http://schemas.openxmlformats.org/officeDocument/2006/relationships" xmlns:m="http://schemas.openxmlformats.org/officeDocument/2006/math" xmlns:v="urn:schemas-microsoft-com:vml" xmlns:wp14="http://schemas.microsoft.com/office/word/2010/wordprocessingDrawing" xmlns:wp="http://schemas.openxmlformats.org/drawingml/2006/wordprocessingDrawing" xmlns:w10="urn:schemas-microsoft-com:office:word" xmlns:w="http://schemas.openxmlformats.org/wordprocessingml/2006/main" xmlns:w14="http://schemas.microsoft.com/office/word/2010/wordml" xmlns:w15="http://schemas.microsoft.com/office/word/2012/wordml" xmlns:wpg="http://schemas.microsoft.com/office/word/2010/wordprocessingGroup" xmlns:wpi="http://schemas.microsoft.com/office/word/2010/wordprocessingInk" xmlns:wne="http://schemas.microsoft.com/office/word/2006/wordml" xmlns:wps="http://schemas.microsoft.com/office/word/2010/wordprocessingShape" mc:Ignorable="w14 w15 wp14">
+<w:ftr xmlns:wpc="http://schemas.microsoft.com/office/word/2010/wordprocessingCanvas" xmlns:cx="http://schemas.microsoft.com/office/drawing/2014/chartex" xmlns:mc="http://schemas.openxmlformats.org/markup-compatibility/2006" xmlns:o="urn:schemas-microsoft-com:office:office" xmlns:r="http://schemas.openxmlformats.org/officeDocument/2006/relationships" xmlns:m="http://schemas.openxmlformats.org/officeDocument/2006/math" xmlns:v="urn:schemas-microsoft-com:vml" xmlns:wp14="http://schemas.microsoft.com/office/word/2010/wordprocessingDrawing" xmlns:wp="http://schemas.openxmlformats.org/drawingml/2006/wordprocessingDrawing" xmlns:w10="urn:schemas-microsoft-com:office:word" xmlns:w="http://schemas.openxmlformats.org/wordprocessingml/2006/main" xmlns:w14="http://schemas.microsoft.com/office/word/2010/wordml" xmlns:w15="http://schemas.microsoft.com/office/word/2012/wordml" xmlns:w16se="http://schemas.microsoft.com/office/word/2015/wordml/symex" xmlns:wpg="http://schemas.microsoft.com/office/word/2010/wordprocessingGroup" xmlns:wpi="http://schemas.microsoft.com/office/word/2010/wordprocessingInk" xmlns:wne="http://schemas.microsoft.com/office/word/2006/wordml" xmlns:wps="http://schemas.microsoft.com/office/word/2010/wordprocessingShape" mc:Ignorable="w14 w15 w16se wp14">
   <w:tbl>
     <w:tblPr>
       <w:tblStyle w:val="TableGridLight"/>
@@ -1079,7 +1071,7 @@
 </file>
 
 <file path=word/footnotes.xml><?xml version="1.0" encoding="utf-8"?>
-<w:footnotes xmlns:wpc="http://schemas.microsoft.com/office/word/2010/wordprocessingCanvas" xmlns:mc="http://schemas.openxmlformats.org/markup-compatibility/2006" xmlns:o="urn:schemas-microsoft-com:office:office" xmlns:r="http://schemas.openxmlformats.org/officeDocument/2006/relationships" xmlns:m="http://schemas.openxmlformats.org/officeDocument/2006/math" xmlns:v="urn:schemas-microsoft-com:vml" xmlns:wp14="http://schemas.microsoft.com/office/word/2010/wordprocessingDrawing" xmlns:wp="http://schemas.openxmlformats.org/drawingml/2006/wordprocessingDrawing" xmlns:w10="urn:schemas-microsoft-com:office:word" xmlns:w="http://schemas.openxmlformats.org/wordprocessingml/2006/main" xmlns:w14="http://schemas.microsoft.com/office/word/2010/wordml" xmlns:w15="http://schemas.microsoft.com/office/word/2012/wordml" xmlns:wpg="http://schemas.microsoft.com/office/word/2010/wordprocessingGroup" xmlns:wpi="http://schemas.microsoft.com/office/word/2010/wordprocessingInk" xmlns:wne="http://schemas.microsoft.com/office/word/2006/wordml" xmlns:wps="http://schemas.microsoft.com/office/word/2010/wordprocessingShape" mc:Ignorable="w14 w15 wp14">
+<w:footnotes xmlns:wpc="http://schemas.microsoft.com/office/word/2010/wordprocessingCanvas" xmlns:cx="http://schemas.microsoft.com/office/drawing/2014/chartex" xmlns:mc="http://schemas.openxmlformats.org/markup-compatibility/2006" xmlns:o="urn:schemas-microsoft-com:office:office" xmlns:r="http://schemas.openxmlformats.org/officeDocument/2006/relationships" xmlns:m="http://schemas.openxmlformats.org/officeDocument/2006/math" xmlns:v="urn:schemas-microsoft-com:vml" xmlns:wp14="http://schemas.microsoft.com/office/word/2010/wordprocessingDrawing" xmlns:wp="http://schemas.openxmlformats.org/drawingml/2006/wordprocessingDrawing" xmlns:w10="urn:schemas-microsoft-com:office:word" xmlns:w="http://schemas.openxmlformats.org/wordprocessingml/2006/main" xmlns:w14="http://schemas.microsoft.com/office/word/2010/wordml" xmlns:w15="http://schemas.microsoft.com/office/word/2012/wordml" xmlns:w16se="http://schemas.microsoft.com/office/word/2015/wordml/symex" xmlns:wpg="http://schemas.microsoft.com/office/word/2010/wordprocessingGroup" xmlns:wpi="http://schemas.microsoft.com/office/word/2010/wordprocessingInk" xmlns:wne="http://schemas.microsoft.com/office/word/2006/wordml" xmlns:wps="http://schemas.microsoft.com/office/word/2010/wordprocessingShape" mc:Ignorable="w14 w15 w16se wp14">
   <w:footnote w:type="separator" w:id="-1">
     <w:p>
       <w:pPr>
@@ -1104,8 +1096,8 @@
 </file>
 
 <file path=word/numbering.xml><?xml version="1.0" encoding="utf-8"?>
-<w:numbering xmlns:wpc="http://schemas.microsoft.com/office/word/2010/wordprocessingCanvas" xmlns:mc="http://schemas.openxmlformats.org/markup-compatibility/2006" xmlns:o="urn:schemas-microsoft-com:office:office" xmlns:r="http://schemas.openxmlformats.org/officeDocument/2006/relationships" xmlns:m="http://schemas.openxmlformats.org/officeDocument/2006/math" xmlns:v="urn:schemas-microsoft-com:vml" xmlns:wp14="http://schemas.microsoft.com/office/word/2010/wordprocessingDrawing" xmlns:wp="http://schemas.openxmlformats.org/drawingml/2006/wordprocessingDrawing" xmlns:w10="urn:schemas-microsoft-com:office:word" xmlns:w="http://schemas.openxmlformats.org/wordprocessingml/2006/main" xmlns:w14="http://schemas.microsoft.com/office/word/2010/wordml" xmlns:w15="http://schemas.microsoft.com/office/word/2012/wordml" xmlns:wpg="http://schemas.microsoft.com/office/word/2010/wordprocessingGroup" xmlns:wpi="http://schemas.microsoft.com/office/word/2010/wordprocessingInk" xmlns:wne="http://schemas.microsoft.com/office/word/2006/wordml" xmlns:wps="http://schemas.microsoft.com/office/word/2010/wordprocessingShape" mc:Ignorable="w14 w15 wp14">
-  <w:abstractNum w:abstractNumId="0">
+<w:numbering xmlns:wpc="http://schemas.microsoft.com/office/word/2010/wordprocessingCanvas" xmlns:cx="http://schemas.microsoft.com/office/drawing/2014/chartex" xmlns:mc="http://schemas.openxmlformats.org/markup-compatibility/2006" xmlns:o="urn:schemas-microsoft-com:office:office" xmlns:r="http://schemas.openxmlformats.org/officeDocument/2006/relationships" xmlns:m="http://schemas.openxmlformats.org/officeDocument/2006/math" xmlns:v="urn:schemas-microsoft-com:vml" xmlns:wp14="http://schemas.microsoft.com/office/word/2010/wordprocessingDrawing" xmlns:wp="http://schemas.openxmlformats.org/drawingml/2006/wordprocessingDrawing" xmlns:w10="urn:schemas-microsoft-com:office:word" xmlns:w="http://schemas.openxmlformats.org/wordprocessingml/2006/main" xmlns:w14="http://schemas.microsoft.com/office/word/2010/wordml" xmlns:w15="http://schemas.microsoft.com/office/word/2012/wordml" xmlns:w16se="http://schemas.microsoft.com/office/word/2015/wordml/symex" xmlns:wpg="http://schemas.microsoft.com/office/word/2010/wordprocessingGroup" xmlns:wpi="http://schemas.microsoft.com/office/word/2010/wordprocessingInk" xmlns:wne="http://schemas.microsoft.com/office/word/2006/wordml" xmlns:wps="http://schemas.microsoft.com/office/word/2010/wordprocessingShape" mc:Ignorable="w14 w15 w16se wp14">
+  <w:abstractNum w:abstractNumId="0" w15:restartNumberingAfterBreak="0">
     <w:nsid w:val="FFFFFF7C"/>
     <w:multiLevelType w:val="singleLevel"/>
     <w:tmpl w:val="F5CC4BDE"/>
@@ -1122,7 +1114,7 @@
       </w:pPr>
     </w:lvl>
   </w:abstractNum>
-  <w:abstractNum w:abstractNumId="1">
+  <w:abstractNum w:abstractNumId="1" w15:restartNumberingAfterBreak="0">
     <w:nsid w:val="FFFFFF7D"/>
     <w:multiLevelType w:val="singleLevel"/>
     <w:tmpl w:val="FF260C36"/>
@@ -1139,7 +1131,7 @@
       </w:pPr>
     </w:lvl>
   </w:abstractNum>
-  <w:abstractNum w:abstractNumId="2">
+  <w:abstractNum w:abstractNumId="2" w15:restartNumberingAfterBreak="0">
     <w:nsid w:val="FFFFFF7E"/>
     <w:multiLevelType w:val="singleLevel"/>
     <w:tmpl w:val="7416E348"/>
@@ -1156,7 +1148,7 @@
       </w:pPr>
     </w:lvl>
   </w:abstractNum>
-  <w:abstractNum w:abstractNumId="3">
+  <w:abstractNum w:abstractNumId="3" w15:restartNumberingAfterBreak="0">
     <w:nsid w:val="FFFFFF7F"/>
     <w:multiLevelType w:val="singleLevel"/>
     <w:tmpl w:val="97981846"/>
@@ -1173,7 +1165,7 @@
       </w:pPr>
     </w:lvl>
   </w:abstractNum>
-  <w:abstractNum w:abstractNumId="4">
+  <w:abstractNum w:abstractNumId="4" w15:restartNumberingAfterBreak="0">
     <w:nsid w:val="FFFFFF80"/>
     <w:multiLevelType w:val="singleLevel"/>
     <w:tmpl w:val="D4123DC6"/>
@@ -1193,7 +1185,7 @@
       </w:rPr>
     </w:lvl>
   </w:abstractNum>
-  <w:abstractNum w:abstractNumId="5">
+  <w:abstractNum w:abstractNumId="5" w15:restartNumberingAfterBreak="0">
     <w:nsid w:val="FFFFFF81"/>
     <w:multiLevelType w:val="singleLevel"/>
     <w:tmpl w:val="4E06C5E0"/>
@@ -1213,7 +1205,7 @@
       </w:rPr>
     </w:lvl>
   </w:abstractNum>
-  <w:abstractNum w:abstractNumId="6">
+  <w:abstractNum w:abstractNumId="6" w15:restartNumberingAfterBreak="0">
     <w:nsid w:val="FFFFFF82"/>
     <w:multiLevelType w:val="singleLevel"/>
     <w:tmpl w:val="D6C85480"/>
@@ -1233,7 +1225,7 @@
       </w:rPr>
     </w:lvl>
   </w:abstractNum>
-  <w:abstractNum w:abstractNumId="7">
+  <w:abstractNum w:abstractNumId="7" w15:restartNumberingAfterBreak="0">
     <w:nsid w:val="FFFFFF83"/>
     <w:multiLevelType w:val="singleLevel"/>
     <w:tmpl w:val="145ED592"/>
@@ -1253,7 +1245,7 @@
       </w:rPr>
     </w:lvl>
   </w:abstractNum>
-  <w:abstractNum w:abstractNumId="8">
+  <w:abstractNum w:abstractNumId="8" w15:restartNumberingAfterBreak="0">
     <w:nsid w:val="FFFFFF88"/>
     <w:multiLevelType w:val="singleLevel"/>
     <w:tmpl w:val="DB54CF06"/>
@@ -1270,14 +1262,13 @@
       </w:pPr>
     </w:lvl>
   </w:abstractNum>
-  <w:abstractNum w:abstractNumId="9">
+  <w:abstractNum w:abstractNumId="9" w15:restartNumberingAfterBreak="0">
     <w:nsid w:val="FFFFFF89"/>
     <w:multiLevelType w:val="singleLevel"/>
     <w:tmpl w:val="D856F07A"/>
     <w:lvl w:ilvl="0">
       <w:start w:val="1"/>
       <w:numFmt w:val="bullet"/>
-      <w:pStyle w:val="ListBullet"/>
       <w:lvlText w:val=""/>
       <w:lvlJc w:val="left"/>
       <w:pPr>
@@ -1291,7 +1282,7 @@
       </w:rPr>
     </w:lvl>
   </w:abstractNum>
-  <w:abstractNum w:abstractNumId="10">
+  <w:abstractNum w:abstractNumId="10" w15:restartNumberingAfterBreak="0">
     <w:nsid w:val="40FB165E"/>
     <w:multiLevelType w:val="hybridMultilevel"/>
     <w:tmpl w:val="4C5828F0"/>
@@ -1445,7 +1436,7 @@
 </file>
 
 <file path=word/styles.xml><?xml version="1.0" encoding="utf-8"?>
-<w:styles xmlns:mc="http://schemas.openxmlformats.org/markup-compatibility/2006" xmlns:r="http://schemas.openxmlformats.org/officeDocument/2006/relationships" xmlns:w="http://schemas.openxmlformats.org/wordprocessingml/2006/main" xmlns:w14="http://schemas.microsoft.com/office/word/2010/wordml" xmlns:w15="http://schemas.microsoft.com/office/word/2012/wordml" mc:Ignorable="w14 w15">
+<w:styles xmlns:mc="http://schemas.openxmlformats.org/markup-compatibility/2006" xmlns:r="http://schemas.openxmlformats.org/officeDocument/2006/relationships" xmlns:w="http://schemas.openxmlformats.org/wordprocessingml/2006/main" xmlns:w14="http://schemas.microsoft.com/office/word/2010/wordml" xmlns:w15="http://schemas.microsoft.com/office/word/2012/wordml" xmlns:w16se="http://schemas.microsoft.com/office/word/2015/wordml/symex" mc:Ignorable="w14 w15 w16se">
   <w:docDefaults>
     <w:rPrDefault>
       <w:rPr>

</xml_diff>

<commit_message>
Versioning syllabus for cohort 3
</commit_message>
<xml_diff>
--- a/Scrum/Classroom/Lesson Plans and Materials/Syllabus.docx
+++ b/Scrum/Classroom/Lesson Plans and Materials/Syllabus.docx
@@ -17,7 +17,7 @@
         <w:pStyle w:val="Subtitle"/>
       </w:pPr>
       <w:r>
-        <w:t>Q1</w:t>
+        <w:t>Q2</w:t>
       </w:r>
       <w:r>
         <w:t>-</w:t>
@@ -42,9 +42,9 @@
         <w:tblCaption w:val="Content table"/>
       </w:tblPr>
       <w:tblGrid>
-        <w:gridCol w:w="2960"/>
-        <w:gridCol w:w="3089"/>
-        <w:gridCol w:w="3671"/>
+        <w:gridCol w:w="3240"/>
+        <w:gridCol w:w="3240"/>
+        <w:gridCol w:w="3240"/>
       </w:tblGrid>
       <w:tr>
         <w:trPr>
@@ -108,18 +108,8 @@
           </w:tcPr>
           <w:p>
             <w:r>
-              <w:t xml:space="preserve">Lean Coffee Sessions Schedule: </w:t>
-            </w:r>
-          </w:p>
-          <w:p>
-            <w:hyperlink r:id="rId7" w:history="1">
-              <w:r>
-                <w:rPr>
-                  <w:rStyle w:val="Hyperlink"/>
-                </w:rPr>
-                <w:t>http://ilink/its/agile/SitePages/Lean Coffees.aspx</w:t>
-              </w:r>
-            </w:hyperlink>
+              <w:t>Lean Coffee Sessions Schedule</w:t>
+            </w:r>
           </w:p>
         </w:tc>
       </w:tr>
@@ -168,6 +158,2288 @@
         <w:pStyle w:val="Heading1"/>
       </w:pPr>
       <w:r>
+        <w:t>Course Overview</w:t>
+      </w:r>
+    </w:p>
+    <w:tbl>
+      <w:tblPr>
+        <w:tblStyle w:val="SyllabusTable-withBorders"/>
+        <w:tblW w:w="9734" w:type="dxa"/>
+        <w:tblLook w:val="04A0" w:firstRow="1" w:lastRow="0" w:firstColumn="1" w:lastColumn="0" w:noHBand="0" w:noVBand="1"/>
+        <w:tblCaption w:val="Content table"/>
+        <w:tblDescription w:val="Course schedule"/>
+      </w:tblPr>
+      <w:tblGrid>
+        <w:gridCol w:w="1947"/>
+        <w:gridCol w:w="2920"/>
+        <w:gridCol w:w="2693"/>
+        <w:gridCol w:w="2174"/>
+      </w:tblGrid>
+      <w:tr>
+        <w:trPr>
+          <w:cnfStyle w:val="100000000000" w:firstRow="1" w:lastRow="0" w:firstColumn="0" w:lastColumn="0" w:oddVBand="0" w:evenVBand="0" w:oddHBand="0" w:evenHBand="0" w:firstRowFirstColumn="0" w:firstRowLastColumn="0" w:lastRowFirstColumn="0" w:lastRowLastColumn="0"/>
+        </w:trPr>
+        <w:tc>
+          <w:tcPr>
+            <w:cnfStyle w:val="001000000000" w:firstRow="0" w:lastRow="0" w:firstColumn="1" w:lastColumn="0" w:oddVBand="0" w:evenVBand="0" w:oddHBand="0" w:evenHBand="0" w:firstRowFirstColumn="0" w:firstRowLastColumn="0" w:lastRowFirstColumn="0" w:lastRowLastColumn="0"/>
+            <w:tcW w:w="1947" w:type="dxa"/>
+          </w:tcPr>
+          <w:p>
+            <w:r>
+              <w:t>Week</w:t>
+            </w:r>
+          </w:p>
+        </w:tc>
+        <w:tc>
+          <w:tcPr>
+            <w:tcW w:w="2920" w:type="dxa"/>
+          </w:tcPr>
+          <w:p>
+            <w:pPr>
+              <w:cnfStyle w:val="100000000000" w:firstRow="1" w:lastRow="0" w:firstColumn="0" w:lastColumn="0" w:oddVBand="0" w:evenVBand="0" w:oddHBand="0" w:evenHBand="0" w:firstRowFirstColumn="0" w:firstRowLastColumn="0" w:lastRowFirstColumn="0" w:lastRowLastColumn="0"/>
+            </w:pPr>
+            <w:r>
+              <w:t>Topic</w:t>
+            </w:r>
+          </w:p>
+        </w:tc>
+        <w:tc>
+          <w:tcPr>
+            <w:tcW w:w="2693" w:type="dxa"/>
+          </w:tcPr>
+          <w:p>
+            <w:pPr>
+              <w:cnfStyle w:val="100000000000" w:firstRow="1" w:lastRow="0" w:firstColumn="0" w:lastColumn="0" w:oddVBand="0" w:evenVBand="0" w:oddHBand="0" w:evenHBand="0" w:firstRowFirstColumn="0" w:firstRowLastColumn="0" w:lastRowFirstColumn="0" w:lastRowLastColumn="0"/>
+            </w:pPr>
+            <w:r>
+              <w:t>Reading</w:t>
+            </w:r>
+          </w:p>
+        </w:tc>
+        <w:tc>
+          <w:tcPr>
+            <w:tcW w:w="2174" w:type="dxa"/>
+          </w:tcPr>
+          <w:p>
+            <w:pPr>
+              <w:cnfStyle w:val="100000000000" w:firstRow="1" w:lastRow="0" w:firstColumn="0" w:lastColumn="0" w:oddVBand="0" w:evenVBand="0" w:oddHBand="0" w:evenHBand="0" w:firstRowFirstColumn="0" w:firstRowLastColumn="0" w:lastRowFirstColumn="0" w:lastRowLastColumn="0"/>
+            </w:pPr>
+            <w:r>
+              <w:t>Exercises</w:t>
+            </w:r>
+          </w:p>
+        </w:tc>
+      </w:tr>
+      <w:tr>
+        <w:tc>
+          <w:tcPr>
+            <w:cnfStyle w:val="001000000000" w:firstRow="0" w:lastRow="0" w:firstColumn="1" w:lastColumn="0" w:oddVBand="0" w:evenVBand="0" w:oddHBand="0" w:evenHBand="0" w:firstRowFirstColumn="0" w:firstRowLastColumn="0" w:lastRowFirstColumn="0" w:lastRowLastColumn="0"/>
+            <w:tcW w:w="1947" w:type="dxa"/>
+          </w:tcPr>
+          <w:p>
+            <w:r>
+              <w:t>1</w:t>
+            </w:r>
+          </w:p>
+        </w:tc>
+        <w:tc>
+          <w:tcPr>
+            <w:tcW w:w="2920" w:type="dxa"/>
+          </w:tcPr>
+          <w:p>
+            <w:pPr>
+              <w:cnfStyle w:val="000000000000" w:firstRow="0" w:lastRow="0" w:firstColumn="0" w:lastColumn="0" w:oddVBand="0" w:evenVBand="0" w:oddHBand="0" w:evenHBand="0" w:firstRowFirstColumn="0" w:firstRowLastColumn="0" w:lastRowFirstColumn="0" w:lastRowLastColumn="0"/>
+            </w:pPr>
+            <w:r>
+              <w:t>Scrum Basics</w:t>
+            </w:r>
+          </w:p>
+        </w:tc>
+        <w:tc>
+          <w:tcPr>
+            <w:tcW w:w="2693" w:type="dxa"/>
+          </w:tcPr>
+          <w:p>
+            <w:pPr>
+              <w:cnfStyle w:val="000000000000" w:firstRow="0" w:lastRow="0" w:firstColumn="0" w:lastColumn="0" w:oddVBand="0" w:evenVBand="0" w:oddHBand="0" w:evenHBand="0" w:firstRowFirstColumn="0" w:firstRowLastColumn="0" w:lastRowFirstColumn="0" w:lastRowLastColumn="0"/>
+            </w:pPr>
+            <w:hyperlink r:id="rId7" w:history="1">
+              <w:r>
+                <w:rPr>
+                  <w:rStyle w:val="Hyperlink"/>
+                </w:rPr>
+                <w:t>Scrum Guide</w:t>
+              </w:r>
+            </w:hyperlink>
+          </w:p>
+          <w:p>
+            <w:pPr>
+              <w:cnfStyle w:val="000000000000" w:firstRow="0" w:lastRow="0" w:firstColumn="0" w:lastColumn="0" w:oddVBand="0" w:evenVBand="0" w:oddHBand="0" w:evenHBand="0" w:firstRowFirstColumn="0" w:firstRowLastColumn="0" w:lastRowFirstColumn="0" w:lastRowLastColumn="0"/>
+            </w:pPr>
+            <w:hyperlink r:id="rId8" w:history="1">
+              <w:r>
+                <w:rPr>
+                  <w:rStyle w:val="Hyperlink"/>
+                </w:rPr>
+                <w:t>Agile Manifesto</w:t>
+              </w:r>
+            </w:hyperlink>
+          </w:p>
+          <w:p>
+            <w:pPr>
+              <w:cnfStyle w:val="000000000000" w:firstRow="0" w:lastRow="0" w:firstColumn="0" w:lastColumn="0" w:oddVBand="0" w:evenVBand="0" w:oddHBand="0" w:evenHBand="0" w:firstRowFirstColumn="0" w:firstRowLastColumn="0" w:lastRowFirstColumn="0" w:lastRowLastColumn="0"/>
+            </w:pPr>
+            <w:hyperlink r:id="rId9" w:history="1">
+              <w:r>
+                <w:rPr>
+                  <w:rStyle w:val="Hyperlink"/>
+                </w:rPr>
+                <w:t>Agile Project Management Cheat Sheet</w:t>
+              </w:r>
+            </w:hyperlink>
+          </w:p>
+        </w:tc>
+        <w:tc>
+          <w:tcPr>
+            <w:tcW w:w="2174" w:type="dxa"/>
+          </w:tcPr>
+          <w:p>
+            <w:pPr>
+              <w:cnfStyle w:val="000000000000" w:firstRow="0" w:lastRow="0" w:firstColumn="0" w:lastColumn="0" w:oddVBand="0" w:evenVBand="0" w:oddHBand="0" w:evenHBand="0" w:firstRowFirstColumn="0" w:firstRowLastColumn="0" w:lastRowFirstColumn="0" w:lastRowLastColumn="0"/>
+            </w:pPr>
+          </w:p>
+        </w:tc>
+      </w:tr>
+      <w:tr>
+        <w:tc>
+          <w:tcPr>
+            <w:cnfStyle w:val="001000000000" w:firstRow="0" w:lastRow="0" w:firstColumn="1" w:lastColumn="0" w:oddVBand="0" w:evenVBand="0" w:oddHBand="0" w:evenHBand="0" w:firstRowFirstColumn="0" w:firstRowLastColumn="0" w:lastRowFirstColumn="0" w:lastRowLastColumn="0"/>
+            <w:tcW w:w="1947" w:type="dxa"/>
+          </w:tcPr>
+          <w:p>
+            <w:r>
+              <w:lastRenderedPageBreak/>
+              <w:t>2</w:t>
+            </w:r>
+          </w:p>
+        </w:tc>
+        <w:tc>
+          <w:tcPr>
+            <w:tcW w:w="2920" w:type="dxa"/>
+          </w:tcPr>
+          <w:p>
+            <w:pPr>
+              <w:cnfStyle w:val="000000000000" w:firstRow="0" w:lastRow="0" w:firstColumn="0" w:lastColumn="0" w:oddVBand="0" w:evenVBand="0" w:oddHBand="0" w:evenHBand="0" w:firstRowFirstColumn="0" w:firstRowLastColumn="0" w:lastRowFirstColumn="0" w:lastRowLastColumn="0"/>
+            </w:pPr>
+            <w:r>
+              <w:t>Scrum Roles: Part 1</w:t>
+            </w:r>
+          </w:p>
+        </w:tc>
+        <w:tc>
+          <w:tcPr>
+            <w:tcW w:w="2693" w:type="dxa"/>
+          </w:tcPr>
+          <w:p>
+            <w:pPr>
+              <w:cnfStyle w:val="000000000000" w:firstRow="0" w:lastRow="0" w:firstColumn="0" w:lastColumn="0" w:oddVBand="0" w:evenVBand="0" w:oddHBand="0" w:evenHBand="0" w:firstRowFirstColumn="0" w:firstRowLastColumn="0" w:lastRowFirstColumn="0" w:lastRowLastColumn="0"/>
+            </w:pPr>
+            <w:hyperlink r:id="rId10" w:history="1">
+              <w:r>
+                <w:rPr>
+                  <w:rStyle w:val="Hyperlink"/>
+                </w:rPr>
+                <w:t>4 Quadrants of Product Ownership</w:t>
+              </w:r>
+            </w:hyperlink>
+          </w:p>
+        </w:tc>
+        <w:tc>
+          <w:tcPr>
+            <w:tcW w:w="2174" w:type="dxa"/>
+          </w:tcPr>
+          <w:p>
+            <w:pPr>
+              <w:cnfStyle w:val="000000000000" w:firstRow="0" w:lastRow="0" w:firstColumn="0" w:lastColumn="0" w:oddVBand="0" w:evenVBand="0" w:oddHBand="0" w:evenHBand="0" w:firstRowFirstColumn="0" w:firstRowLastColumn="0" w:lastRowFirstColumn="0" w:lastRowLastColumn="0"/>
+            </w:pPr>
+            <w:r>
+              <w:t>Roles Mapping</w:t>
+            </w:r>
+          </w:p>
+        </w:tc>
+      </w:tr>
+      <w:tr>
+        <w:tc>
+          <w:tcPr>
+            <w:cnfStyle w:val="001000000000" w:firstRow="0" w:lastRow="0" w:firstColumn="1" w:lastColumn="0" w:oddVBand="0" w:evenVBand="0" w:oddHBand="0" w:evenHBand="0" w:firstRowFirstColumn="0" w:firstRowLastColumn="0" w:lastRowFirstColumn="0" w:lastRowLastColumn="0"/>
+            <w:tcW w:w="1947" w:type="dxa"/>
+          </w:tcPr>
+          <w:p>
+            <w:r>
+              <w:t>3</w:t>
+            </w:r>
+          </w:p>
+        </w:tc>
+        <w:tc>
+          <w:tcPr>
+            <w:tcW w:w="2920" w:type="dxa"/>
+          </w:tcPr>
+          <w:p>
+            <w:pPr>
+              <w:cnfStyle w:val="000000000000" w:firstRow="0" w:lastRow="0" w:firstColumn="0" w:lastColumn="0" w:oddVBand="0" w:evenVBand="0" w:oddHBand="0" w:evenHBand="0" w:firstRowFirstColumn="0" w:firstRowLastColumn="0" w:lastRowFirstColumn="0" w:lastRowLastColumn="0"/>
+            </w:pPr>
+            <w:r>
+              <w:t>Scrum Roles: Part 2</w:t>
+            </w:r>
+          </w:p>
+        </w:tc>
+        <w:tc>
+          <w:tcPr>
+            <w:tcW w:w="2693" w:type="dxa"/>
+          </w:tcPr>
+          <w:p>
+            <w:pPr>
+              <w:cnfStyle w:val="000000000000" w:firstRow="0" w:lastRow="0" w:firstColumn="0" w:lastColumn="0" w:oddVBand="0" w:evenVBand="0" w:oddHBand="0" w:evenHBand="0" w:firstRowFirstColumn="0" w:firstRowLastColumn="0" w:lastRowFirstColumn="0" w:lastRowLastColumn="0"/>
+            </w:pPr>
+          </w:p>
+        </w:tc>
+        <w:tc>
+          <w:tcPr>
+            <w:tcW w:w="2174" w:type="dxa"/>
+          </w:tcPr>
+          <w:p>
+            <w:pPr>
+              <w:cnfStyle w:val="000000000000" w:firstRow="0" w:lastRow="0" w:firstColumn="0" w:lastColumn="0" w:oddVBand="0" w:evenVBand="0" w:oddHBand="0" w:evenHBand="0" w:firstRowFirstColumn="0" w:firstRowLastColumn="0" w:lastRowFirstColumn="0" w:lastRowLastColumn="0"/>
+            </w:pPr>
+            <w:r>
+              <w:t>Team RACI</w:t>
+            </w:r>
+          </w:p>
+        </w:tc>
+      </w:tr>
+      <w:tr>
+        <w:tc>
+          <w:tcPr>
+            <w:cnfStyle w:val="001000000000" w:firstRow="0" w:lastRow="0" w:firstColumn="1" w:lastColumn="0" w:oddVBand="0" w:evenVBand="0" w:oddHBand="0" w:evenHBand="0" w:firstRowFirstColumn="0" w:firstRowLastColumn="0" w:lastRowFirstColumn="0" w:lastRowLastColumn="0"/>
+            <w:tcW w:w="1947" w:type="dxa"/>
+          </w:tcPr>
+          <w:p>
+            <w:r>
+              <w:t>4</w:t>
+            </w:r>
+          </w:p>
+        </w:tc>
+        <w:tc>
+          <w:tcPr>
+            <w:tcW w:w="2920" w:type="dxa"/>
+          </w:tcPr>
+          <w:p>
+            <w:pPr>
+              <w:cnfStyle w:val="000000000000" w:firstRow="0" w:lastRow="0" w:firstColumn="0" w:lastColumn="0" w:oddVBand="0" w:evenVBand="0" w:oddHBand="0" w:evenHBand="0" w:firstRowFirstColumn="0" w:firstRowLastColumn="0" w:lastRowFirstColumn="0" w:lastRowLastColumn="0"/>
+            </w:pPr>
+            <w:r>
+              <w:t>Scrum Ceremonies: Backlog Grooming Part 1</w:t>
+            </w:r>
+            <w:r>
+              <w:t xml:space="preserve"> – Backlog Building</w:t>
+            </w:r>
+          </w:p>
+        </w:tc>
+        <w:tc>
+          <w:tcPr>
+            <w:tcW w:w="2693" w:type="dxa"/>
+          </w:tcPr>
+          <w:p>
+            <w:pPr>
+              <w:cnfStyle w:val="000000000000" w:firstRow="0" w:lastRow="0" w:firstColumn="0" w:lastColumn="0" w:oddVBand="0" w:evenVBand="0" w:oddHBand="0" w:evenHBand="0" w:firstRowFirstColumn="0" w:firstRowLastColumn="0" w:lastRowFirstColumn="0" w:lastRowLastColumn="0"/>
+            </w:pPr>
+            <w:hyperlink r:id="rId11" w:history="1">
+              <w:r>
+                <w:rPr>
+                  <w:rStyle w:val="Hyperlink"/>
+                </w:rPr>
+                <w:t>How to Create a Product Backlog</w:t>
+              </w:r>
+            </w:hyperlink>
+          </w:p>
+          <w:p>
+            <w:pPr>
+              <w:cnfStyle w:val="000000000000" w:firstRow="0" w:lastRow="0" w:firstColumn="0" w:lastColumn="0" w:oddVBand="0" w:evenVBand="0" w:oddHBand="0" w:evenHBand="0" w:firstRowFirstColumn="0" w:firstRowLastColumn="0" w:lastRowFirstColumn="0" w:lastRowLastColumn="0"/>
+            </w:pPr>
+            <w:hyperlink r:id="rId12" w:history="1">
+              <w:r>
+                <w:rPr>
+                  <w:rStyle w:val="Hyperlink"/>
+                </w:rPr>
+                <w:t>Product Backlog Management--Tips from a Seasoned Product Owner</w:t>
+              </w:r>
+            </w:hyperlink>
+          </w:p>
+        </w:tc>
+        <w:tc>
+          <w:tcPr>
+            <w:tcW w:w="2174" w:type="dxa"/>
+          </w:tcPr>
+          <w:p>
+            <w:pPr>
+              <w:cnfStyle w:val="000000000000" w:firstRow="0" w:lastRow="0" w:firstColumn="0" w:lastColumn="0" w:oddVBand="0" w:evenVBand="0" w:oddHBand="0" w:evenHBand="0" w:firstRowFirstColumn="0" w:firstRowLastColumn="0" w:lastRowFirstColumn="0" w:lastRowLastColumn="0"/>
+            </w:pPr>
+            <w:r>
+              <w:t>Backlog Building</w:t>
+            </w:r>
+          </w:p>
+        </w:tc>
+      </w:tr>
+      <w:tr>
+        <w:tc>
+          <w:tcPr>
+            <w:cnfStyle w:val="001000000000" w:firstRow="0" w:lastRow="0" w:firstColumn="1" w:lastColumn="0" w:oddVBand="0" w:evenVBand="0" w:oddHBand="0" w:evenHBand="0" w:firstRowFirstColumn="0" w:firstRowLastColumn="0" w:lastRowFirstColumn="0" w:lastRowLastColumn="0"/>
+            <w:tcW w:w="1947" w:type="dxa"/>
+          </w:tcPr>
+          <w:p>
+            <w:r>
+              <w:t>5</w:t>
+            </w:r>
+          </w:p>
+        </w:tc>
+        <w:tc>
+          <w:tcPr>
+            <w:tcW w:w="2920" w:type="dxa"/>
+          </w:tcPr>
+          <w:p>
+            <w:pPr>
+              <w:cnfStyle w:val="000000000000" w:firstRow="0" w:lastRow="0" w:firstColumn="0" w:lastColumn="0" w:oddVBand="0" w:evenVBand="0" w:oddHBand="0" w:evenHBand="0" w:firstRowFirstColumn="0" w:firstRowLastColumn="0" w:lastRowFirstColumn="0" w:lastRowLastColumn="0"/>
+            </w:pPr>
+            <w:r>
+              <w:t xml:space="preserve">Scrum Ceremonies: Backlog Grooming Part 2 – Story Deconstruction </w:t>
+            </w:r>
+          </w:p>
+          <w:p>
+            <w:pPr>
+              <w:cnfStyle w:val="000000000000" w:firstRow="0" w:lastRow="0" w:firstColumn="0" w:lastColumn="0" w:oddVBand="0" w:evenVBand="0" w:oddHBand="0" w:evenHBand="0" w:firstRowFirstColumn="0" w:firstRowLastColumn="0" w:lastRowFirstColumn="0" w:lastRowLastColumn="0"/>
+            </w:pPr>
+          </w:p>
+        </w:tc>
+        <w:tc>
+          <w:tcPr>
+            <w:tcW w:w="2693" w:type="dxa"/>
+          </w:tcPr>
+          <w:p>
+            <w:pPr>
+              <w:cnfStyle w:val="000000000000" w:firstRow="0" w:lastRow="0" w:firstColumn="0" w:lastColumn="0" w:oddVBand="0" w:evenVBand="0" w:oddHBand="0" w:evenHBand="0" w:firstRowFirstColumn="0" w:firstRowLastColumn="0" w:lastRowFirstColumn="0" w:lastRowLastColumn="0"/>
+            </w:pPr>
+            <w:hyperlink r:id="rId13" w:history="1">
+              <w:r>
+                <w:rPr>
+                  <w:rStyle w:val="Hyperlink"/>
+                </w:rPr>
+                <w:t>Backlog Grooming Tips Handout</w:t>
+              </w:r>
+            </w:hyperlink>
+          </w:p>
+          <w:p>
+            <w:pPr>
+              <w:cnfStyle w:val="000000000000" w:firstRow="0" w:lastRow="0" w:firstColumn="0" w:lastColumn="0" w:oddVBand="0" w:evenVBand="0" w:oddHBand="0" w:evenHBand="0" w:firstRowFirstColumn="0" w:firstRowLastColumn="0" w:lastRowFirstColumn="0" w:lastRowLastColumn="0"/>
+            </w:pPr>
+            <w:hyperlink r:id="rId14" w:history="1">
+              <w:r>
+                <w:rPr>
+                  <w:rStyle w:val="Hyperlink"/>
+                </w:rPr>
+                <w:t>KofC Product Backlog Grooming Story Decomposition Guide</w:t>
+              </w:r>
+            </w:hyperlink>
+          </w:p>
+        </w:tc>
+        <w:tc>
+          <w:tcPr>
+            <w:tcW w:w="2174" w:type="dxa"/>
+          </w:tcPr>
+          <w:p>
+            <w:pPr>
+              <w:cnfStyle w:val="000000000000" w:firstRow="0" w:lastRow="0" w:firstColumn="0" w:lastColumn="0" w:oddVBand="0" w:evenVBand="0" w:oddHBand="0" w:evenHBand="0" w:firstRowFirstColumn="0" w:firstRowLastColumn="0" w:lastRowFirstColumn="0" w:lastRowLastColumn="0"/>
+            </w:pPr>
+            <w:r>
+              <w:t>Story Deconstruction with Real Requirements</w:t>
+            </w:r>
+          </w:p>
+        </w:tc>
+      </w:tr>
+      <w:tr>
+        <w:tc>
+          <w:tcPr>
+            <w:cnfStyle w:val="001000000000" w:firstRow="0" w:lastRow="0" w:firstColumn="1" w:lastColumn="0" w:oddVBand="0" w:evenVBand="0" w:oddHBand="0" w:evenHBand="0" w:firstRowFirstColumn="0" w:firstRowLastColumn="0" w:lastRowFirstColumn="0" w:lastRowLastColumn="0"/>
+            <w:tcW w:w="1947" w:type="dxa"/>
+          </w:tcPr>
+          <w:p>
+            <w:r>
+              <w:t>6</w:t>
+            </w:r>
+          </w:p>
+        </w:tc>
+        <w:tc>
+          <w:tcPr>
+            <w:tcW w:w="2920" w:type="dxa"/>
+          </w:tcPr>
+          <w:p>
+            <w:pPr>
+              <w:cnfStyle w:val="000000000000" w:firstRow="0" w:lastRow="0" w:firstColumn="0" w:lastColumn="0" w:oddVBand="0" w:evenVBand="0" w:oddHBand="0" w:evenHBand="0" w:firstRowFirstColumn="0" w:firstRowLastColumn="0" w:lastRowFirstColumn="0" w:lastRowLastColumn="0"/>
+            </w:pPr>
+            <w:r>
+              <w:t>Scrum Ceremonies: Sprint Planning</w:t>
+            </w:r>
+          </w:p>
+        </w:tc>
+        <w:tc>
+          <w:tcPr>
+            <w:tcW w:w="2693" w:type="dxa"/>
+          </w:tcPr>
+          <w:p>
+            <w:pPr>
+              <w:cnfStyle w:val="000000000000" w:firstRow="0" w:lastRow="0" w:firstColumn="0" w:lastColumn="0" w:oddVBand="0" w:evenVBand="0" w:oddHBand="0" w:evenHBand="0" w:firstRowFirstColumn="0" w:firstRowLastColumn="0" w:lastRowFirstColumn="0" w:lastRowLastColumn="0"/>
+            </w:pPr>
+            <w:hyperlink r:id="rId15" w:history="1">
+              <w:r>
+                <w:rPr>
+                  <w:rStyle w:val="Hyperlink"/>
+                </w:rPr>
+                <w:t>Demystifying Sprint Planning</w:t>
+              </w:r>
+            </w:hyperlink>
+          </w:p>
+        </w:tc>
+        <w:tc>
+          <w:tcPr>
+            <w:tcW w:w="2174" w:type="dxa"/>
+          </w:tcPr>
+          <w:p>
+            <w:pPr>
+              <w:cnfStyle w:val="000000000000" w:firstRow="0" w:lastRow="0" w:firstColumn="0" w:lastColumn="0" w:oddVBand="0" w:evenVBand="0" w:oddHBand="0" w:evenHBand="0" w:firstRowFirstColumn="0" w:firstRowLastColumn="0" w:lastRowFirstColumn="0" w:lastRowLastColumn="0"/>
+            </w:pPr>
+            <w:r>
+              <w:t>Family Menu Planning</w:t>
+            </w:r>
+          </w:p>
+        </w:tc>
+      </w:tr>
+      <w:tr>
+        <w:tc>
+          <w:tcPr>
+            <w:cnfStyle w:val="001000000000" w:firstRow="0" w:lastRow="0" w:firstColumn="1" w:lastColumn="0" w:oddVBand="0" w:evenVBand="0" w:oddHBand="0" w:evenHBand="0" w:firstRowFirstColumn="0" w:firstRowLastColumn="0" w:lastRowFirstColumn="0" w:lastRowLastColumn="0"/>
+            <w:tcW w:w="1947" w:type="dxa"/>
+          </w:tcPr>
+          <w:p>
+            <w:r>
+              <w:t>7</w:t>
+            </w:r>
+          </w:p>
+        </w:tc>
+        <w:tc>
+          <w:tcPr>
+            <w:tcW w:w="2920" w:type="dxa"/>
+          </w:tcPr>
+          <w:p>
+            <w:pPr>
+              <w:cnfStyle w:val="000000000000" w:firstRow="0" w:lastRow="0" w:firstColumn="0" w:lastColumn="0" w:oddVBand="0" w:evenVBand="0" w:oddHBand="0" w:evenHBand="0" w:firstRowFirstColumn="0" w:firstRowLastColumn="0" w:lastRowFirstColumn="0" w:lastRowLastColumn="0"/>
+            </w:pPr>
+            <w:r>
+              <w:t>Scrum Ceremonies: Retrospectives</w:t>
+            </w:r>
+          </w:p>
+        </w:tc>
+        <w:tc>
+          <w:tcPr>
+            <w:tcW w:w="2693" w:type="dxa"/>
+          </w:tcPr>
+          <w:p>
+            <w:pPr>
+              <w:cnfStyle w:val="000000000000" w:firstRow="0" w:lastRow="0" w:firstColumn="0" w:lastColumn="0" w:oddVBand="0" w:evenVBand="0" w:oddHBand="0" w:evenHBand="0" w:firstRowFirstColumn="0" w:firstRowLastColumn="0" w:lastRowFirstColumn="0" w:lastRowLastColumn="0"/>
+            </w:pPr>
+            <w:hyperlink r:id="rId16" w:history="1">
+              <w:r>
+                <w:rPr>
+                  <w:rStyle w:val="Hyperlink"/>
+                </w:rPr>
+                <w:t>Getting Value Out of Agile Retrospectives</w:t>
+              </w:r>
+            </w:hyperlink>
+          </w:p>
+        </w:tc>
+        <w:tc>
+          <w:tcPr>
+            <w:tcW w:w="2174" w:type="dxa"/>
+          </w:tcPr>
+          <w:p>
+            <w:pPr>
+              <w:cnfStyle w:val="000000000000" w:firstRow="0" w:lastRow="0" w:firstColumn="0" w:lastColumn="0" w:oddVBand="0" w:evenVBand="0" w:oddHBand="0" w:evenHBand="0" w:firstRowFirstColumn="0" w:firstRowLastColumn="0" w:lastRowFirstColumn="0" w:lastRowLastColumn="0"/>
+            </w:pPr>
+            <w:r>
+              <w:t>Course Retro</w:t>
+            </w:r>
+          </w:p>
+        </w:tc>
+      </w:tr>
+      <w:tr>
+        <w:tc>
+          <w:tcPr>
+            <w:cnfStyle w:val="001000000000" w:firstRow="0" w:lastRow="0" w:firstColumn="1" w:lastColumn="0" w:oddVBand="0" w:evenVBand="0" w:oddHBand="0" w:evenHBand="0" w:firstRowFirstColumn="0" w:firstRowLastColumn="0" w:lastRowFirstColumn="0" w:lastRowLastColumn="0"/>
+            <w:tcW w:w="1947" w:type="dxa"/>
+          </w:tcPr>
+          <w:p>
+            <w:r>
+              <w:t>8</w:t>
+            </w:r>
+          </w:p>
+        </w:tc>
+        <w:tc>
+          <w:tcPr>
+            <w:tcW w:w="2920" w:type="dxa"/>
+          </w:tcPr>
+          <w:p>
+            <w:pPr>
+              <w:cnfStyle w:val="000000000000" w:firstRow="0" w:lastRow="0" w:firstColumn="0" w:lastColumn="0" w:oddVBand="0" w:evenVBand="0" w:oddHBand="0" w:evenHBand="0" w:firstRowFirstColumn="0" w:firstRowLastColumn="0" w:lastRowFirstColumn="0" w:lastRowLastColumn="0"/>
+            </w:pPr>
+            <w:r>
+              <w:t>Scrum Culture and Values</w:t>
+            </w:r>
+          </w:p>
+        </w:tc>
+        <w:tc>
+          <w:tcPr>
+            <w:tcW w:w="2693" w:type="dxa"/>
+          </w:tcPr>
+          <w:p>
+            <w:pPr>
+              <w:cnfStyle w:val="000000000000" w:firstRow="0" w:lastRow="0" w:firstColumn="0" w:lastColumn="0" w:oddVBand="0" w:evenVBand="0" w:oddHBand="0" w:evenHBand="0" w:firstRowFirstColumn="0" w:firstRowLastColumn="0" w:lastRowFirstColumn="0" w:lastRowLastColumn="0"/>
+            </w:pPr>
+          </w:p>
+        </w:tc>
+        <w:tc>
+          <w:tcPr>
+            <w:tcW w:w="2174" w:type="dxa"/>
+          </w:tcPr>
+          <w:p>
+            <w:pPr>
+              <w:cnfStyle w:val="000000000000" w:firstRow="0" w:lastRow="0" w:firstColumn="0" w:lastColumn="0" w:oddVBand="0" w:evenVBand="0" w:oddHBand="0" w:evenHBand="0" w:firstRowFirstColumn="0" w:firstRowLastColumn="0" w:lastRowFirstColumn="0" w:lastRowLastColumn="0"/>
+            </w:pPr>
+            <w:r>
+              <w:t>Action Plan Review</w:t>
+            </w:r>
+          </w:p>
+          <w:p>
+            <w:pPr>
+              <w:cnfStyle w:val="000000000000" w:firstRow="0" w:lastRow="0" w:firstColumn="0" w:lastColumn="0" w:oddVBand="0" w:evenVBand="0" w:oddHBand="0" w:evenHBand="0" w:firstRowFirstColumn="0" w:firstRowLastColumn="0" w:lastRowFirstColumn="0" w:lastRowLastColumn="0"/>
+            </w:pPr>
+          </w:p>
+        </w:tc>
+      </w:tr>
+    </w:tbl>
+    <w:p>
+      <w:pPr>
+        <w:pStyle w:val="Heading1"/>
+      </w:pPr>
+      <w:r>
+        <w:t>Course Schedule</w:t>
+      </w:r>
+    </w:p>
+    <w:tbl>
+      <w:tblPr>
+        <w:tblStyle w:val="SyllabusTable-withBorders"/>
+        <w:tblW w:w="9810" w:type="dxa"/>
+        <w:tblLook w:val="04A0" w:firstRow="1" w:lastRow="0" w:firstColumn="1" w:lastColumn="0" w:noHBand="0" w:noVBand="1"/>
+        <w:tblCaption w:val="Content table"/>
+        <w:tblDescription w:val="Course schedule"/>
+      </w:tblPr>
+      <w:tblGrid>
+        <w:gridCol w:w="2430"/>
+        <w:gridCol w:w="1530"/>
+        <w:gridCol w:w="3330"/>
+        <w:gridCol w:w="1260"/>
+        <w:gridCol w:w="1260"/>
+      </w:tblGrid>
+      <w:tr>
+        <w:trPr>
+          <w:cnfStyle w:val="100000000000" w:firstRow="1" w:lastRow="0" w:firstColumn="0" w:lastColumn="0" w:oddVBand="0" w:evenVBand="0" w:oddHBand="0" w:evenHBand="0" w:firstRowFirstColumn="0" w:firstRowLastColumn="0" w:lastRowFirstColumn="0" w:lastRowLastColumn="0"/>
+        </w:trPr>
+        <w:tc>
+          <w:tcPr>
+            <w:cnfStyle w:val="001000000000" w:firstRow="0" w:lastRow="0" w:firstColumn="1" w:lastColumn="0" w:oddVBand="0" w:evenVBand="0" w:oddHBand="0" w:evenHBand="0" w:firstRowFirstColumn="0" w:firstRowLastColumn="0" w:lastRowFirstColumn="0" w:lastRowLastColumn="0"/>
+            <w:tcW w:w="2430" w:type="dxa"/>
+          </w:tcPr>
+          <w:p>
+            <w:r>
+              <w:t>Date</w:t>
+            </w:r>
+          </w:p>
+        </w:tc>
+        <w:tc>
+          <w:tcPr>
+            <w:tcW w:w="1530" w:type="dxa"/>
+          </w:tcPr>
+          <w:p>
+            <w:pPr>
+              <w:cnfStyle w:val="100000000000" w:firstRow="1" w:lastRow="0" w:firstColumn="0" w:lastColumn="0" w:oddVBand="0" w:evenVBand="0" w:oddHBand="0" w:evenHBand="0" w:firstRowFirstColumn="0" w:firstRowLastColumn="0" w:lastRowFirstColumn="0" w:lastRowLastColumn="0"/>
+            </w:pPr>
+            <w:r>
+              <w:t>Time</w:t>
+            </w:r>
+          </w:p>
+        </w:tc>
+        <w:tc>
+          <w:tcPr>
+            <w:tcW w:w="3330" w:type="dxa"/>
+          </w:tcPr>
+          <w:p>
+            <w:pPr>
+              <w:cnfStyle w:val="100000000000" w:firstRow="1" w:lastRow="0" w:firstColumn="0" w:lastColumn="0" w:oddVBand="0" w:evenVBand="0" w:oddHBand="0" w:evenHBand="0" w:firstRowFirstColumn="0" w:firstRowLastColumn="0" w:lastRowFirstColumn="0" w:lastRowLastColumn="0"/>
+            </w:pPr>
+            <w:r>
+              <w:t xml:space="preserve">Location </w:t>
+            </w:r>
+          </w:p>
+        </w:tc>
+        <w:tc>
+          <w:tcPr>
+            <w:tcW w:w="1260" w:type="dxa"/>
+          </w:tcPr>
+          <w:p>
+            <w:pPr>
+              <w:cnfStyle w:val="100000000000" w:firstRow="1" w:lastRow="0" w:firstColumn="0" w:lastColumn="0" w:oddVBand="0" w:evenVBand="0" w:oddHBand="0" w:evenHBand="0" w:firstRowFirstColumn="0" w:firstRowLastColumn="0" w:lastRowFirstColumn="0" w:lastRowLastColumn="0"/>
+            </w:pPr>
+            <w:r>
+              <w:t>Section</w:t>
+            </w:r>
+          </w:p>
+        </w:tc>
+        <w:tc>
+          <w:tcPr>
+            <w:tcW w:w="1260" w:type="dxa"/>
+          </w:tcPr>
+          <w:p>
+            <w:pPr>
+              <w:cnfStyle w:val="100000000000" w:firstRow="1" w:lastRow="0" w:firstColumn="0" w:lastColumn="0" w:oddVBand="0" w:evenVBand="0" w:oddHBand="0" w:evenHBand="0" w:firstRowFirstColumn="0" w:firstRowLastColumn="0" w:lastRowFirstColumn="0" w:lastRowLastColumn="0"/>
+            </w:pPr>
+            <w:r>
+              <w:t>Session</w:t>
+            </w:r>
+          </w:p>
+        </w:tc>
+      </w:tr>
+      <w:tr>
+        <w:tc>
+          <w:tcPr>
+            <w:cnfStyle w:val="001000000000" w:firstRow="0" w:lastRow="0" w:firstColumn="1" w:lastColumn="0" w:oddVBand="0" w:evenVBand="0" w:oddHBand="0" w:evenHBand="0" w:firstRowFirstColumn="0" w:firstRowLastColumn="0" w:lastRowFirstColumn="0" w:lastRowLastColumn="0"/>
+            <w:tcW w:w="2430" w:type="dxa"/>
+          </w:tcPr>
+          <w:p>
+            <w:r>
+              <w:t>Tuesday, March 13</w:t>
+            </w:r>
+          </w:p>
+        </w:tc>
+        <w:tc>
+          <w:tcPr>
+            <w:tcW w:w="1530" w:type="dxa"/>
+          </w:tcPr>
+          <w:p>
+            <w:pPr>
+              <w:cnfStyle w:val="000000000000" w:firstRow="0" w:lastRow="0" w:firstColumn="0" w:lastColumn="0" w:oddVBand="0" w:evenVBand="0" w:oddHBand="0" w:evenHBand="0" w:firstRowFirstColumn="0" w:firstRowLastColumn="0" w:lastRowFirstColumn="0" w:lastRowLastColumn="0"/>
+            </w:pPr>
+            <w:r>
+              <w:t>1:00 PM</w:t>
+            </w:r>
+          </w:p>
+        </w:tc>
+        <w:tc>
+          <w:tcPr>
+            <w:tcW w:w="3330" w:type="dxa"/>
+          </w:tcPr>
+          <w:p>
+            <w:pPr>
+              <w:ind w:left="90"/>
+              <w:cnfStyle w:val="000000000000" w:firstRow="0" w:lastRow="0" w:firstColumn="0" w:lastColumn="0" w:oddVBand="0" w:evenVBand="0" w:oddHBand="0" w:evenHBand="0" w:firstRowFirstColumn="0" w:firstRowLastColumn="0" w:lastRowFirstColumn="0" w:lastRowLastColumn="0"/>
+            </w:pPr>
+            <w:r>
+              <w:t>Home Office, Charity</w:t>
+            </w:r>
+          </w:p>
+        </w:tc>
+        <w:tc>
+          <w:tcPr>
+            <w:tcW w:w="1260" w:type="dxa"/>
+          </w:tcPr>
+          <w:p>
+            <w:pPr>
+              <w:jc w:val="center"/>
+              <w:cnfStyle w:val="000000000000" w:firstRow="0" w:lastRow="0" w:firstColumn="0" w:lastColumn="0" w:oddVBand="0" w:evenVBand="0" w:oddHBand="0" w:evenHBand="0" w:firstRowFirstColumn="0" w:firstRowLastColumn="0" w:lastRowFirstColumn="0" w:lastRowLastColumn="0"/>
+            </w:pPr>
+            <w:r>
+              <w:t>A</w:t>
+            </w:r>
+          </w:p>
+        </w:tc>
+        <w:tc>
+          <w:tcPr>
+            <w:tcW w:w="1260" w:type="dxa"/>
+          </w:tcPr>
+          <w:p>
+            <w:pPr>
+              <w:cnfStyle w:val="000000000000" w:firstRow="0" w:lastRow="0" w:firstColumn="0" w:lastColumn="0" w:oddVBand="0" w:evenVBand="0" w:oddHBand="0" w:evenHBand="0" w:firstRowFirstColumn="0" w:firstRowLastColumn="0" w:lastRowFirstColumn="0" w:lastRowLastColumn="0"/>
+            </w:pPr>
+            <w:r>
+              <w:t>Session 1</w:t>
+            </w:r>
+          </w:p>
+        </w:tc>
+      </w:tr>
+      <w:tr>
+        <w:tc>
+          <w:tcPr>
+            <w:cnfStyle w:val="001000000000" w:firstRow="0" w:lastRow="0" w:firstColumn="1" w:lastColumn="0" w:oddVBand="0" w:evenVBand="0" w:oddHBand="0" w:evenHBand="0" w:firstRowFirstColumn="0" w:firstRowLastColumn="0" w:lastRowFirstColumn="0" w:lastRowLastColumn="0"/>
+            <w:tcW w:w="2430" w:type="dxa"/>
+          </w:tcPr>
+          <w:p>
+            <w:r>
+              <w:t>Wednesday, March 14</w:t>
+            </w:r>
+          </w:p>
+        </w:tc>
+        <w:tc>
+          <w:tcPr>
+            <w:tcW w:w="1530" w:type="dxa"/>
+          </w:tcPr>
+          <w:p>
+            <w:pPr>
+              <w:cnfStyle w:val="000000000000" w:firstRow="0" w:lastRow="0" w:firstColumn="0" w:lastColumn="0" w:oddVBand="0" w:evenVBand="0" w:oddHBand="0" w:evenHBand="0" w:firstRowFirstColumn="0" w:firstRowLastColumn="0" w:lastRowFirstColumn="0" w:lastRowLastColumn="0"/>
+            </w:pPr>
+            <w:r>
+              <w:t>1:00 PM</w:t>
+            </w:r>
+          </w:p>
+        </w:tc>
+        <w:tc>
+          <w:tcPr>
+            <w:tcW w:w="3330" w:type="dxa"/>
+          </w:tcPr>
+          <w:p>
+            <w:pPr>
+              <w:ind w:left="90"/>
+              <w:cnfStyle w:val="000000000000" w:firstRow="0" w:lastRow="0" w:firstColumn="0" w:lastColumn="0" w:oddVBand="0" w:evenVBand="0" w:oddHBand="0" w:evenHBand="0" w:firstRowFirstColumn="0" w:firstRowLastColumn="0" w:lastRowFirstColumn="0" w:lastRowLastColumn="0"/>
+            </w:pPr>
+            <w:r>
+              <w:t>Museum, Conference Room</w:t>
+            </w:r>
+          </w:p>
+        </w:tc>
+        <w:tc>
+          <w:tcPr>
+            <w:tcW w:w="1260" w:type="dxa"/>
+          </w:tcPr>
+          <w:p>
+            <w:pPr>
+              <w:jc w:val="center"/>
+              <w:cnfStyle w:val="000000000000" w:firstRow="0" w:lastRow="0" w:firstColumn="0" w:lastColumn="0" w:oddVBand="0" w:evenVBand="0" w:oddHBand="0" w:evenHBand="0" w:firstRowFirstColumn="0" w:firstRowLastColumn="0" w:lastRowFirstColumn="0" w:lastRowLastColumn="0"/>
+            </w:pPr>
+            <w:r>
+              <w:t>B</w:t>
+            </w:r>
+          </w:p>
+        </w:tc>
+        <w:tc>
+          <w:tcPr>
+            <w:tcW w:w="1260" w:type="dxa"/>
+          </w:tcPr>
+          <w:p>
+            <w:pPr>
+              <w:cnfStyle w:val="000000000000" w:firstRow="0" w:lastRow="0" w:firstColumn="0" w:lastColumn="0" w:oddVBand="0" w:evenVBand="0" w:oddHBand="0" w:evenHBand="0" w:firstRowFirstColumn="0" w:firstRowLastColumn="0" w:lastRowFirstColumn="0" w:lastRowLastColumn="0"/>
+            </w:pPr>
+            <w:r>
+              <w:t>Session 1</w:t>
+            </w:r>
+          </w:p>
+        </w:tc>
+      </w:tr>
+      <w:tr>
+        <w:tc>
+          <w:tcPr>
+            <w:cnfStyle w:val="001000000000" w:firstRow="0" w:lastRow="0" w:firstColumn="1" w:lastColumn="0" w:oddVBand="0" w:evenVBand="0" w:oddHBand="0" w:evenHBand="0" w:firstRowFirstColumn="0" w:firstRowLastColumn="0" w:lastRowFirstColumn="0" w:lastRowLastColumn="0"/>
+            <w:tcW w:w="2430" w:type="dxa"/>
+          </w:tcPr>
+          <w:p>
+            <w:r>
+              <w:t>Thursday, March 15</w:t>
+            </w:r>
+          </w:p>
+        </w:tc>
+        <w:tc>
+          <w:tcPr>
+            <w:tcW w:w="1530" w:type="dxa"/>
+          </w:tcPr>
+          <w:p>
+            <w:pPr>
+              <w:cnfStyle w:val="000000000000" w:firstRow="0" w:lastRow="0" w:firstColumn="0" w:lastColumn="0" w:oddVBand="0" w:evenVBand="0" w:oddHBand="0" w:evenHBand="0" w:firstRowFirstColumn="0" w:firstRowLastColumn="0" w:lastRowFirstColumn="0" w:lastRowLastColumn="0"/>
+            </w:pPr>
+            <w:r>
+              <w:t>10:00 AM</w:t>
+            </w:r>
+          </w:p>
+        </w:tc>
+        <w:tc>
+          <w:tcPr>
+            <w:tcW w:w="3330" w:type="dxa"/>
+          </w:tcPr>
+          <w:p>
+            <w:pPr>
+              <w:ind w:left="90"/>
+              <w:cnfStyle w:val="000000000000" w:firstRow="0" w:lastRow="0" w:firstColumn="0" w:lastColumn="0" w:oddVBand="0" w:evenVBand="0" w:oddHBand="0" w:evenHBand="0" w:firstRowFirstColumn="0" w:firstRowLastColumn="0" w:lastRowFirstColumn="0" w:lastRowLastColumn="0"/>
+            </w:pPr>
+            <w:r>
+              <w:t>Museum, Conference Room</w:t>
+            </w:r>
+          </w:p>
+        </w:tc>
+        <w:tc>
+          <w:tcPr>
+            <w:tcW w:w="1260" w:type="dxa"/>
+          </w:tcPr>
+          <w:p>
+            <w:pPr>
+              <w:jc w:val="center"/>
+              <w:cnfStyle w:val="000000000000" w:firstRow="0" w:lastRow="0" w:firstColumn="0" w:lastColumn="0" w:oddVBand="0" w:evenVBand="0" w:oddHBand="0" w:evenHBand="0" w:firstRowFirstColumn="0" w:firstRowLastColumn="0" w:lastRowFirstColumn="0" w:lastRowLastColumn="0"/>
+            </w:pPr>
+            <w:r>
+              <w:t>C</w:t>
+            </w:r>
+          </w:p>
+        </w:tc>
+        <w:tc>
+          <w:tcPr>
+            <w:tcW w:w="1260" w:type="dxa"/>
+          </w:tcPr>
+          <w:p>
+            <w:pPr>
+              <w:cnfStyle w:val="000000000000" w:firstRow="0" w:lastRow="0" w:firstColumn="0" w:lastColumn="0" w:oddVBand="0" w:evenVBand="0" w:oddHBand="0" w:evenHBand="0" w:firstRowFirstColumn="0" w:firstRowLastColumn="0" w:lastRowFirstColumn="0" w:lastRowLastColumn="0"/>
+            </w:pPr>
+            <w:r>
+              <w:t>Session 1</w:t>
+            </w:r>
+          </w:p>
+        </w:tc>
+      </w:tr>
+      <w:tr>
+        <w:tc>
+          <w:tcPr>
+            <w:cnfStyle w:val="001000000000" w:firstRow="0" w:lastRow="0" w:firstColumn="1" w:lastColumn="0" w:oddVBand="0" w:evenVBand="0" w:oddHBand="0" w:evenHBand="0" w:firstRowFirstColumn="0" w:firstRowLastColumn="0" w:lastRowFirstColumn="0" w:lastRowLastColumn="0"/>
+            <w:tcW w:w="2430" w:type="dxa"/>
+          </w:tcPr>
+          <w:p>
+            <w:r>
+              <w:t>Tuesday, March 20</w:t>
+            </w:r>
+          </w:p>
+        </w:tc>
+        <w:tc>
+          <w:tcPr>
+            <w:tcW w:w="1530" w:type="dxa"/>
+          </w:tcPr>
+          <w:p>
+            <w:pPr>
+              <w:cnfStyle w:val="000000000000" w:firstRow="0" w:lastRow="0" w:firstColumn="0" w:lastColumn="0" w:oddVBand="0" w:evenVBand="0" w:oddHBand="0" w:evenHBand="0" w:firstRowFirstColumn="0" w:firstRowLastColumn="0" w:lastRowFirstColumn="0" w:lastRowLastColumn="0"/>
+            </w:pPr>
+            <w:r>
+              <w:t>1:00 PM</w:t>
+            </w:r>
+          </w:p>
+        </w:tc>
+        <w:tc>
+          <w:tcPr>
+            <w:tcW w:w="3330" w:type="dxa"/>
+          </w:tcPr>
+          <w:p>
+            <w:pPr>
+              <w:ind w:left="90"/>
+              <w:cnfStyle w:val="000000000000" w:firstRow="0" w:lastRow="0" w:firstColumn="0" w:lastColumn="0" w:oddVBand="0" w:evenVBand="0" w:oddHBand="0" w:evenHBand="0" w:firstRowFirstColumn="0" w:firstRowLastColumn="0" w:lastRowFirstColumn="0" w:lastRowLastColumn="0"/>
+            </w:pPr>
+            <w:r>
+              <w:t>Home Office, Charity</w:t>
+            </w:r>
+          </w:p>
+        </w:tc>
+        <w:tc>
+          <w:tcPr>
+            <w:tcW w:w="1260" w:type="dxa"/>
+          </w:tcPr>
+          <w:p>
+            <w:pPr>
+              <w:jc w:val="center"/>
+              <w:cnfStyle w:val="000000000000" w:firstRow="0" w:lastRow="0" w:firstColumn="0" w:lastColumn="0" w:oddVBand="0" w:evenVBand="0" w:oddHBand="0" w:evenHBand="0" w:firstRowFirstColumn="0" w:firstRowLastColumn="0" w:lastRowFirstColumn="0" w:lastRowLastColumn="0"/>
+            </w:pPr>
+            <w:r>
+              <w:t>A</w:t>
+            </w:r>
+          </w:p>
+        </w:tc>
+        <w:tc>
+          <w:tcPr>
+            <w:tcW w:w="1260" w:type="dxa"/>
+          </w:tcPr>
+          <w:p>
+            <w:pPr>
+              <w:cnfStyle w:val="000000000000" w:firstRow="0" w:lastRow="0" w:firstColumn="0" w:lastColumn="0" w:oddVBand="0" w:evenVBand="0" w:oddHBand="0" w:evenHBand="0" w:firstRowFirstColumn="0" w:firstRowLastColumn="0" w:lastRowFirstColumn="0" w:lastRowLastColumn="0"/>
+            </w:pPr>
+            <w:r>
+              <w:t>Session 2</w:t>
+            </w:r>
+          </w:p>
+        </w:tc>
+      </w:tr>
+      <w:tr>
+        <w:tc>
+          <w:tcPr>
+            <w:cnfStyle w:val="001000000000" w:firstRow="0" w:lastRow="0" w:firstColumn="1" w:lastColumn="0" w:oddVBand="0" w:evenVBand="0" w:oddHBand="0" w:evenHBand="0" w:firstRowFirstColumn="0" w:firstRowLastColumn="0" w:lastRowFirstColumn="0" w:lastRowLastColumn="0"/>
+            <w:tcW w:w="2430" w:type="dxa"/>
+          </w:tcPr>
+          <w:p>
+            <w:r>
+              <w:t>Wednesday, March 21</w:t>
+            </w:r>
+          </w:p>
+        </w:tc>
+        <w:tc>
+          <w:tcPr>
+            <w:tcW w:w="1530" w:type="dxa"/>
+          </w:tcPr>
+          <w:p>
+            <w:pPr>
+              <w:cnfStyle w:val="000000000000" w:firstRow="0" w:lastRow="0" w:firstColumn="0" w:lastColumn="0" w:oddVBand="0" w:evenVBand="0" w:oddHBand="0" w:evenHBand="0" w:firstRowFirstColumn="0" w:firstRowLastColumn="0" w:lastRowFirstColumn="0" w:lastRowLastColumn="0"/>
+            </w:pPr>
+            <w:r>
+              <w:t>1:00 PM</w:t>
+            </w:r>
+          </w:p>
+        </w:tc>
+        <w:tc>
+          <w:tcPr>
+            <w:tcW w:w="3330" w:type="dxa"/>
+          </w:tcPr>
+          <w:p>
+            <w:pPr>
+              <w:ind w:left="90"/>
+              <w:cnfStyle w:val="000000000000" w:firstRow="0" w:lastRow="0" w:firstColumn="0" w:lastColumn="0" w:oddVBand="0" w:evenVBand="0" w:oddHBand="0" w:evenHBand="0" w:firstRowFirstColumn="0" w:firstRowLastColumn="0" w:lastRowFirstColumn="0" w:lastRowLastColumn="0"/>
+            </w:pPr>
+            <w:r>
+              <w:t>Museum, Conference Room</w:t>
+            </w:r>
+          </w:p>
+        </w:tc>
+        <w:tc>
+          <w:tcPr>
+            <w:tcW w:w="1260" w:type="dxa"/>
+          </w:tcPr>
+          <w:p>
+            <w:pPr>
+              <w:jc w:val="center"/>
+              <w:cnfStyle w:val="000000000000" w:firstRow="0" w:lastRow="0" w:firstColumn="0" w:lastColumn="0" w:oddVBand="0" w:evenVBand="0" w:oddHBand="0" w:evenHBand="0" w:firstRowFirstColumn="0" w:firstRowLastColumn="0" w:lastRowFirstColumn="0" w:lastRowLastColumn="0"/>
+            </w:pPr>
+            <w:r>
+              <w:t>B</w:t>
+            </w:r>
+          </w:p>
+        </w:tc>
+        <w:tc>
+          <w:tcPr>
+            <w:tcW w:w="1260" w:type="dxa"/>
+          </w:tcPr>
+          <w:p>
+            <w:pPr>
+              <w:cnfStyle w:val="000000000000" w:firstRow="0" w:lastRow="0" w:firstColumn="0" w:lastColumn="0" w:oddVBand="0" w:evenVBand="0" w:oddHBand="0" w:evenHBand="0" w:firstRowFirstColumn="0" w:firstRowLastColumn="0" w:lastRowFirstColumn="0" w:lastRowLastColumn="0"/>
+            </w:pPr>
+            <w:r>
+              <w:t>Session 2</w:t>
+            </w:r>
+          </w:p>
+        </w:tc>
+      </w:tr>
+      <w:tr>
+        <w:tc>
+          <w:tcPr>
+            <w:cnfStyle w:val="001000000000" w:firstRow="0" w:lastRow="0" w:firstColumn="1" w:lastColumn="0" w:oddVBand="0" w:evenVBand="0" w:oddHBand="0" w:evenHBand="0" w:firstRowFirstColumn="0" w:firstRowLastColumn="0" w:lastRowFirstColumn="0" w:lastRowLastColumn="0"/>
+            <w:tcW w:w="2430" w:type="dxa"/>
+          </w:tcPr>
+          <w:p>
+            <w:r>
+              <w:t>Thursday, March 22</w:t>
+            </w:r>
+          </w:p>
+        </w:tc>
+        <w:tc>
+          <w:tcPr>
+            <w:tcW w:w="1530" w:type="dxa"/>
+          </w:tcPr>
+          <w:p>
+            <w:pPr>
+              <w:cnfStyle w:val="000000000000" w:firstRow="0" w:lastRow="0" w:firstColumn="0" w:lastColumn="0" w:oddVBand="0" w:evenVBand="0" w:oddHBand="0" w:evenHBand="0" w:firstRowFirstColumn="0" w:firstRowLastColumn="0" w:lastRowFirstColumn="0" w:lastRowLastColumn="0"/>
+            </w:pPr>
+            <w:r>
+              <w:t>10:00 AM</w:t>
+            </w:r>
+          </w:p>
+        </w:tc>
+        <w:tc>
+          <w:tcPr>
+            <w:tcW w:w="3330" w:type="dxa"/>
+          </w:tcPr>
+          <w:p>
+            <w:pPr>
+              <w:ind w:left="90"/>
+              <w:cnfStyle w:val="000000000000" w:firstRow="0" w:lastRow="0" w:firstColumn="0" w:lastColumn="0" w:oddVBand="0" w:evenVBand="0" w:oddHBand="0" w:evenHBand="0" w:firstRowFirstColumn="0" w:firstRowLastColumn="0" w:lastRowFirstColumn="0" w:lastRowLastColumn="0"/>
+            </w:pPr>
+            <w:r>
+              <w:t>Museum, Conference Room</w:t>
+            </w:r>
+          </w:p>
+        </w:tc>
+        <w:tc>
+          <w:tcPr>
+            <w:tcW w:w="1260" w:type="dxa"/>
+          </w:tcPr>
+          <w:p>
+            <w:pPr>
+              <w:jc w:val="center"/>
+              <w:cnfStyle w:val="000000000000" w:firstRow="0" w:lastRow="0" w:firstColumn="0" w:lastColumn="0" w:oddVBand="0" w:evenVBand="0" w:oddHBand="0" w:evenHBand="0" w:firstRowFirstColumn="0" w:firstRowLastColumn="0" w:lastRowFirstColumn="0" w:lastRowLastColumn="0"/>
+            </w:pPr>
+            <w:r>
+              <w:t>C</w:t>
+            </w:r>
+          </w:p>
+        </w:tc>
+        <w:tc>
+          <w:tcPr>
+            <w:tcW w:w="1260" w:type="dxa"/>
+          </w:tcPr>
+          <w:p>
+            <w:pPr>
+              <w:cnfStyle w:val="000000000000" w:firstRow="0" w:lastRow="0" w:firstColumn="0" w:lastColumn="0" w:oddVBand="0" w:evenVBand="0" w:oddHBand="0" w:evenHBand="0" w:firstRowFirstColumn="0" w:firstRowLastColumn="0" w:lastRowFirstColumn="0" w:lastRowLastColumn="0"/>
+            </w:pPr>
+            <w:r>
+              <w:t>Session 2</w:t>
+            </w:r>
+          </w:p>
+        </w:tc>
+      </w:tr>
+      <w:tr>
+        <w:tc>
+          <w:tcPr>
+            <w:cnfStyle w:val="001000000000" w:firstRow="0" w:lastRow="0" w:firstColumn="1" w:lastColumn="0" w:oddVBand="0" w:evenVBand="0" w:oddHBand="0" w:evenHBand="0" w:firstRowFirstColumn="0" w:firstRowLastColumn="0" w:lastRowFirstColumn="0" w:lastRowLastColumn="0"/>
+            <w:tcW w:w="2430" w:type="dxa"/>
+          </w:tcPr>
+          <w:p>
+            <w:r>
+              <w:lastRenderedPageBreak/>
+              <w:t>Tuesday, March 27</w:t>
+            </w:r>
+          </w:p>
+        </w:tc>
+        <w:tc>
+          <w:tcPr>
+            <w:tcW w:w="1530" w:type="dxa"/>
+          </w:tcPr>
+          <w:p>
+            <w:pPr>
+              <w:cnfStyle w:val="000000000000" w:firstRow="0" w:lastRow="0" w:firstColumn="0" w:lastColumn="0" w:oddVBand="0" w:evenVBand="0" w:oddHBand="0" w:evenHBand="0" w:firstRowFirstColumn="0" w:firstRowLastColumn="0" w:lastRowFirstColumn="0" w:lastRowLastColumn="0"/>
+            </w:pPr>
+            <w:r>
+              <w:t>1:00 PM</w:t>
+            </w:r>
+          </w:p>
+        </w:tc>
+        <w:tc>
+          <w:tcPr>
+            <w:tcW w:w="3330" w:type="dxa"/>
+          </w:tcPr>
+          <w:p>
+            <w:pPr>
+              <w:ind w:left="90"/>
+              <w:cnfStyle w:val="000000000000" w:firstRow="0" w:lastRow="0" w:firstColumn="0" w:lastColumn="0" w:oddVBand="0" w:evenVBand="0" w:oddHBand="0" w:evenHBand="0" w:firstRowFirstColumn="0" w:firstRowLastColumn="0" w:lastRowFirstColumn="0" w:lastRowLastColumn="0"/>
+            </w:pPr>
+            <w:r>
+              <w:t>Home Office, Charity</w:t>
+            </w:r>
+          </w:p>
+        </w:tc>
+        <w:tc>
+          <w:tcPr>
+            <w:tcW w:w="1260" w:type="dxa"/>
+          </w:tcPr>
+          <w:p>
+            <w:pPr>
+              <w:jc w:val="center"/>
+              <w:cnfStyle w:val="000000000000" w:firstRow="0" w:lastRow="0" w:firstColumn="0" w:lastColumn="0" w:oddVBand="0" w:evenVBand="0" w:oddHBand="0" w:evenHBand="0" w:firstRowFirstColumn="0" w:firstRowLastColumn="0" w:lastRowFirstColumn="0" w:lastRowLastColumn="0"/>
+            </w:pPr>
+            <w:r>
+              <w:t>A</w:t>
+            </w:r>
+          </w:p>
+        </w:tc>
+        <w:tc>
+          <w:tcPr>
+            <w:tcW w:w="1260" w:type="dxa"/>
+          </w:tcPr>
+          <w:p>
+            <w:pPr>
+              <w:cnfStyle w:val="000000000000" w:firstRow="0" w:lastRow="0" w:firstColumn="0" w:lastColumn="0" w:oddVBand="0" w:evenVBand="0" w:oddHBand="0" w:evenHBand="0" w:firstRowFirstColumn="0" w:firstRowLastColumn="0" w:lastRowFirstColumn="0" w:lastRowLastColumn="0"/>
+            </w:pPr>
+            <w:r>
+              <w:t>Session 3</w:t>
+            </w:r>
+          </w:p>
+        </w:tc>
+      </w:tr>
+      <w:tr>
+        <w:tc>
+          <w:tcPr>
+            <w:cnfStyle w:val="001000000000" w:firstRow="0" w:lastRow="0" w:firstColumn="1" w:lastColumn="0" w:oddVBand="0" w:evenVBand="0" w:oddHBand="0" w:evenHBand="0" w:firstRowFirstColumn="0" w:firstRowLastColumn="0" w:lastRowFirstColumn="0" w:lastRowLastColumn="0"/>
+            <w:tcW w:w="2430" w:type="dxa"/>
+          </w:tcPr>
+          <w:p>
+            <w:r>
+              <w:t>Wednesday, March 28</w:t>
+            </w:r>
+          </w:p>
+        </w:tc>
+        <w:tc>
+          <w:tcPr>
+            <w:tcW w:w="1530" w:type="dxa"/>
+          </w:tcPr>
+          <w:p>
+            <w:pPr>
+              <w:cnfStyle w:val="000000000000" w:firstRow="0" w:lastRow="0" w:firstColumn="0" w:lastColumn="0" w:oddVBand="0" w:evenVBand="0" w:oddHBand="0" w:evenHBand="0" w:firstRowFirstColumn="0" w:firstRowLastColumn="0" w:lastRowFirstColumn="0" w:lastRowLastColumn="0"/>
+            </w:pPr>
+            <w:r>
+              <w:t>1:00 PM</w:t>
+            </w:r>
+          </w:p>
+        </w:tc>
+        <w:tc>
+          <w:tcPr>
+            <w:tcW w:w="3330" w:type="dxa"/>
+          </w:tcPr>
+          <w:p>
+            <w:pPr>
+              <w:ind w:left="90"/>
+              <w:cnfStyle w:val="000000000000" w:firstRow="0" w:lastRow="0" w:firstColumn="0" w:lastColumn="0" w:oddVBand="0" w:evenVBand="0" w:oddHBand="0" w:evenHBand="0" w:firstRowFirstColumn="0" w:firstRowLastColumn="0" w:lastRowFirstColumn="0" w:lastRowLastColumn="0"/>
+            </w:pPr>
+            <w:r>
+              <w:t>Museum, Conference Room</w:t>
+            </w:r>
+          </w:p>
+        </w:tc>
+        <w:tc>
+          <w:tcPr>
+            <w:tcW w:w="1260" w:type="dxa"/>
+          </w:tcPr>
+          <w:p>
+            <w:pPr>
+              <w:jc w:val="center"/>
+              <w:cnfStyle w:val="000000000000" w:firstRow="0" w:lastRow="0" w:firstColumn="0" w:lastColumn="0" w:oddVBand="0" w:evenVBand="0" w:oddHBand="0" w:evenHBand="0" w:firstRowFirstColumn="0" w:firstRowLastColumn="0" w:lastRowFirstColumn="0" w:lastRowLastColumn="0"/>
+            </w:pPr>
+            <w:r>
+              <w:t>B</w:t>
+            </w:r>
+          </w:p>
+        </w:tc>
+        <w:tc>
+          <w:tcPr>
+            <w:tcW w:w="1260" w:type="dxa"/>
+          </w:tcPr>
+          <w:p>
+            <w:pPr>
+              <w:cnfStyle w:val="000000000000" w:firstRow="0" w:lastRow="0" w:firstColumn="0" w:lastColumn="0" w:oddVBand="0" w:evenVBand="0" w:oddHBand="0" w:evenHBand="0" w:firstRowFirstColumn="0" w:firstRowLastColumn="0" w:lastRowFirstColumn="0" w:lastRowLastColumn="0"/>
+            </w:pPr>
+            <w:r>
+              <w:t>Session 3</w:t>
+            </w:r>
+          </w:p>
+        </w:tc>
+      </w:tr>
+      <w:tr>
+        <w:tc>
+          <w:tcPr>
+            <w:cnfStyle w:val="001000000000" w:firstRow="0" w:lastRow="0" w:firstColumn="1" w:lastColumn="0" w:oddVBand="0" w:evenVBand="0" w:oddHBand="0" w:evenHBand="0" w:firstRowFirstColumn="0" w:firstRowLastColumn="0" w:lastRowFirstColumn="0" w:lastRowLastColumn="0"/>
+            <w:tcW w:w="2430" w:type="dxa"/>
+          </w:tcPr>
+          <w:p>
+            <w:r>
+              <w:t>Thursday, March 29</w:t>
+            </w:r>
+          </w:p>
+        </w:tc>
+        <w:tc>
+          <w:tcPr>
+            <w:tcW w:w="1530" w:type="dxa"/>
+          </w:tcPr>
+          <w:p>
+            <w:pPr>
+              <w:cnfStyle w:val="000000000000" w:firstRow="0" w:lastRow="0" w:firstColumn="0" w:lastColumn="0" w:oddVBand="0" w:evenVBand="0" w:oddHBand="0" w:evenHBand="0" w:firstRowFirstColumn="0" w:firstRowLastColumn="0" w:lastRowFirstColumn="0" w:lastRowLastColumn="0"/>
+            </w:pPr>
+            <w:r>
+              <w:t>10:00 AM</w:t>
+            </w:r>
+          </w:p>
+        </w:tc>
+        <w:tc>
+          <w:tcPr>
+            <w:tcW w:w="3330" w:type="dxa"/>
+          </w:tcPr>
+          <w:p>
+            <w:pPr>
+              <w:ind w:left="90"/>
+              <w:cnfStyle w:val="000000000000" w:firstRow="0" w:lastRow="0" w:firstColumn="0" w:lastColumn="0" w:oddVBand="0" w:evenVBand="0" w:oddHBand="0" w:evenHBand="0" w:firstRowFirstColumn="0" w:firstRowLastColumn="0" w:lastRowFirstColumn="0" w:lastRowLastColumn="0"/>
+            </w:pPr>
+            <w:r>
+              <w:t>Museum, Conference Room</w:t>
+            </w:r>
+          </w:p>
+        </w:tc>
+        <w:tc>
+          <w:tcPr>
+            <w:tcW w:w="1260" w:type="dxa"/>
+          </w:tcPr>
+          <w:p>
+            <w:pPr>
+              <w:jc w:val="center"/>
+              <w:cnfStyle w:val="000000000000" w:firstRow="0" w:lastRow="0" w:firstColumn="0" w:lastColumn="0" w:oddVBand="0" w:evenVBand="0" w:oddHBand="0" w:evenHBand="0" w:firstRowFirstColumn="0" w:firstRowLastColumn="0" w:lastRowFirstColumn="0" w:lastRowLastColumn="0"/>
+            </w:pPr>
+            <w:r>
+              <w:t>C</w:t>
+            </w:r>
+          </w:p>
+        </w:tc>
+        <w:tc>
+          <w:tcPr>
+            <w:tcW w:w="1260" w:type="dxa"/>
+          </w:tcPr>
+          <w:p>
+            <w:pPr>
+              <w:cnfStyle w:val="000000000000" w:firstRow="0" w:lastRow="0" w:firstColumn="0" w:lastColumn="0" w:oddVBand="0" w:evenVBand="0" w:oddHBand="0" w:evenHBand="0" w:firstRowFirstColumn="0" w:firstRowLastColumn="0" w:lastRowFirstColumn="0" w:lastRowLastColumn="0"/>
+            </w:pPr>
+            <w:r>
+              <w:t>Session 3</w:t>
+            </w:r>
+          </w:p>
+        </w:tc>
+      </w:tr>
+      <w:tr>
+        <w:tc>
+          <w:tcPr>
+            <w:cnfStyle w:val="001000000000" w:firstRow="0" w:lastRow="0" w:firstColumn="1" w:lastColumn="0" w:oddVBand="0" w:evenVBand="0" w:oddHBand="0" w:evenHBand="0" w:firstRowFirstColumn="0" w:firstRowLastColumn="0" w:lastRowFirstColumn="0" w:lastRowLastColumn="0"/>
+            <w:tcW w:w="2430" w:type="dxa"/>
+          </w:tcPr>
+          <w:p>
+            <w:r>
+              <w:t>Tuesday, April 3</w:t>
+            </w:r>
+          </w:p>
+        </w:tc>
+        <w:tc>
+          <w:tcPr>
+            <w:tcW w:w="1530" w:type="dxa"/>
+          </w:tcPr>
+          <w:p>
+            <w:pPr>
+              <w:cnfStyle w:val="000000000000" w:firstRow="0" w:lastRow="0" w:firstColumn="0" w:lastColumn="0" w:oddVBand="0" w:evenVBand="0" w:oddHBand="0" w:evenHBand="0" w:firstRowFirstColumn="0" w:firstRowLastColumn="0" w:lastRowFirstColumn="0" w:lastRowLastColumn="0"/>
+            </w:pPr>
+            <w:r>
+              <w:t>1:00 PM</w:t>
+            </w:r>
+          </w:p>
+        </w:tc>
+        <w:tc>
+          <w:tcPr>
+            <w:tcW w:w="3330" w:type="dxa"/>
+          </w:tcPr>
+          <w:p>
+            <w:pPr>
+              <w:ind w:left="90"/>
+              <w:cnfStyle w:val="000000000000" w:firstRow="0" w:lastRow="0" w:firstColumn="0" w:lastColumn="0" w:oddVBand="0" w:evenVBand="0" w:oddHBand="0" w:evenHBand="0" w:firstRowFirstColumn="0" w:firstRowLastColumn="0" w:lastRowFirstColumn="0" w:lastRowLastColumn="0"/>
+            </w:pPr>
+            <w:r>
+              <w:t>Home Office, Charity</w:t>
+            </w:r>
+          </w:p>
+        </w:tc>
+        <w:tc>
+          <w:tcPr>
+            <w:tcW w:w="1260" w:type="dxa"/>
+          </w:tcPr>
+          <w:p>
+            <w:pPr>
+              <w:jc w:val="center"/>
+              <w:cnfStyle w:val="000000000000" w:firstRow="0" w:lastRow="0" w:firstColumn="0" w:lastColumn="0" w:oddVBand="0" w:evenVBand="0" w:oddHBand="0" w:evenHBand="0" w:firstRowFirstColumn="0" w:firstRowLastColumn="0" w:lastRowFirstColumn="0" w:lastRowLastColumn="0"/>
+            </w:pPr>
+            <w:r>
+              <w:t>A</w:t>
+            </w:r>
+          </w:p>
+        </w:tc>
+        <w:tc>
+          <w:tcPr>
+            <w:tcW w:w="1260" w:type="dxa"/>
+          </w:tcPr>
+          <w:p>
+            <w:pPr>
+              <w:cnfStyle w:val="000000000000" w:firstRow="0" w:lastRow="0" w:firstColumn="0" w:lastColumn="0" w:oddVBand="0" w:evenVBand="0" w:oddHBand="0" w:evenHBand="0" w:firstRowFirstColumn="0" w:firstRowLastColumn="0" w:lastRowFirstColumn="0" w:lastRowLastColumn="0"/>
+            </w:pPr>
+            <w:r>
+              <w:t>Session 4</w:t>
+            </w:r>
+          </w:p>
+        </w:tc>
+      </w:tr>
+      <w:tr>
+        <w:tc>
+          <w:tcPr>
+            <w:cnfStyle w:val="001000000000" w:firstRow="0" w:lastRow="0" w:firstColumn="1" w:lastColumn="0" w:oddVBand="0" w:evenVBand="0" w:oddHBand="0" w:evenHBand="0" w:firstRowFirstColumn="0" w:firstRowLastColumn="0" w:lastRowFirstColumn="0" w:lastRowLastColumn="0"/>
+            <w:tcW w:w="2430" w:type="dxa"/>
+          </w:tcPr>
+          <w:p>
+            <w:r>
+              <w:t>Wednesday, April 4</w:t>
+            </w:r>
+          </w:p>
+        </w:tc>
+        <w:tc>
+          <w:tcPr>
+            <w:tcW w:w="1530" w:type="dxa"/>
+          </w:tcPr>
+          <w:p>
+            <w:pPr>
+              <w:cnfStyle w:val="000000000000" w:firstRow="0" w:lastRow="0" w:firstColumn="0" w:lastColumn="0" w:oddVBand="0" w:evenVBand="0" w:oddHBand="0" w:evenHBand="0" w:firstRowFirstColumn="0" w:firstRowLastColumn="0" w:lastRowFirstColumn="0" w:lastRowLastColumn="0"/>
+            </w:pPr>
+            <w:r>
+              <w:t>1:00 PM</w:t>
+            </w:r>
+          </w:p>
+        </w:tc>
+        <w:tc>
+          <w:tcPr>
+            <w:tcW w:w="3330" w:type="dxa"/>
+          </w:tcPr>
+          <w:p>
+            <w:pPr>
+              <w:ind w:left="90"/>
+              <w:cnfStyle w:val="000000000000" w:firstRow="0" w:lastRow="0" w:firstColumn="0" w:lastColumn="0" w:oddVBand="0" w:evenVBand="0" w:oddHBand="0" w:evenHBand="0" w:firstRowFirstColumn="0" w:firstRowLastColumn="0" w:lastRowFirstColumn="0" w:lastRowLastColumn="0"/>
+            </w:pPr>
+            <w:r>
+              <w:t>Museum, Conference Room</w:t>
+            </w:r>
+          </w:p>
+        </w:tc>
+        <w:tc>
+          <w:tcPr>
+            <w:tcW w:w="1260" w:type="dxa"/>
+          </w:tcPr>
+          <w:p>
+            <w:pPr>
+              <w:jc w:val="center"/>
+              <w:cnfStyle w:val="000000000000" w:firstRow="0" w:lastRow="0" w:firstColumn="0" w:lastColumn="0" w:oddVBand="0" w:evenVBand="0" w:oddHBand="0" w:evenHBand="0" w:firstRowFirstColumn="0" w:firstRowLastColumn="0" w:lastRowFirstColumn="0" w:lastRowLastColumn="0"/>
+            </w:pPr>
+            <w:r>
+              <w:t>B</w:t>
+            </w:r>
+          </w:p>
+        </w:tc>
+        <w:tc>
+          <w:tcPr>
+            <w:tcW w:w="1260" w:type="dxa"/>
+          </w:tcPr>
+          <w:p>
+            <w:pPr>
+              <w:cnfStyle w:val="000000000000" w:firstRow="0" w:lastRow="0" w:firstColumn="0" w:lastColumn="0" w:oddVBand="0" w:evenVBand="0" w:oddHBand="0" w:evenHBand="0" w:firstRowFirstColumn="0" w:firstRowLastColumn="0" w:lastRowFirstColumn="0" w:lastRowLastColumn="0"/>
+            </w:pPr>
+            <w:r>
+              <w:t>Session 4</w:t>
+            </w:r>
+          </w:p>
+        </w:tc>
+      </w:tr>
+      <w:tr>
+        <w:tc>
+          <w:tcPr>
+            <w:cnfStyle w:val="001000000000" w:firstRow="0" w:lastRow="0" w:firstColumn="1" w:lastColumn="0" w:oddVBand="0" w:evenVBand="0" w:oddHBand="0" w:evenHBand="0" w:firstRowFirstColumn="0" w:firstRowLastColumn="0" w:lastRowFirstColumn="0" w:lastRowLastColumn="0"/>
+            <w:tcW w:w="2430" w:type="dxa"/>
+          </w:tcPr>
+          <w:p>
+            <w:r>
+              <w:t>Thursday, April 5</w:t>
+            </w:r>
+          </w:p>
+        </w:tc>
+        <w:tc>
+          <w:tcPr>
+            <w:tcW w:w="1530" w:type="dxa"/>
+          </w:tcPr>
+          <w:p>
+            <w:pPr>
+              <w:cnfStyle w:val="000000000000" w:firstRow="0" w:lastRow="0" w:firstColumn="0" w:lastColumn="0" w:oddVBand="0" w:evenVBand="0" w:oddHBand="0" w:evenHBand="0" w:firstRowFirstColumn="0" w:firstRowLastColumn="0" w:lastRowFirstColumn="0" w:lastRowLastColumn="0"/>
+            </w:pPr>
+            <w:r>
+              <w:t>10:00 AM</w:t>
+            </w:r>
+          </w:p>
+        </w:tc>
+        <w:tc>
+          <w:tcPr>
+            <w:tcW w:w="3330" w:type="dxa"/>
+          </w:tcPr>
+          <w:p>
+            <w:pPr>
+              <w:ind w:left="90"/>
+              <w:cnfStyle w:val="000000000000" w:firstRow="0" w:lastRow="0" w:firstColumn="0" w:lastColumn="0" w:oddVBand="0" w:evenVBand="0" w:oddHBand="0" w:evenHBand="0" w:firstRowFirstColumn="0" w:firstRowLastColumn="0" w:lastRowFirstColumn="0" w:lastRowLastColumn="0"/>
+            </w:pPr>
+            <w:r>
+              <w:t>Museum, Conference Room</w:t>
+            </w:r>
+          </w:p>
+        </w:tc>
+        <w:tc>
+          <w:tcPr>
+            <w:tcW w:w="1260" w:type="dxa"/>
+          </w:tcPr>
+          <w:p>
+            <w:pPr>
+              <w:jc w:val="center"/>
+              <w:cnfStyle w:val="000000000000" w:firstRow="0" w:lastRow="0" w:firstColumn="0" w:lastColumn="0" w:oddVBand="0" w:evenVBand="0" w:oddHBand="0" w:evenHBand="0" w:firstRowFirstColumn="0" w:firstRowLastColumn="0" w:lastRowFirstColumn="0" w:lastRowLastColumn="0"/>
+            </w:pPr>
+            <w:r>
+              <w:t>C</w:t>
+            </w:r>
+          </w:p>
+        </w:tc>
+        <w:tc>
+          <w:tcPr>
+            <w:tcW w:w="1260" w:type="dxa"/>
+          </w:tcPr>
+          <w:p>
+            <w:pPr>
+              <w:cnfStyle w:val="000000000000" w:firstRow="0" w:lastRow="0" w:firstColumn="0" w:lastColumn="0" w:oddVBand="0" w:evenVBand="0" w:oddHBand="0" w:evenHBand="0" w:firstRowFirstColumn="0" w:firstRowLastColumn="0" w:lastRowFirstColumn="0" w:lastRowLastColumn="0"/>
+            </w:pPr>
+            <w:r>
+              <w:t>Session 4</w:t>
+            </w:r>
+          </w:p>
+        </w:tc>
+      </w:tr>
+      <w:tr>
+        <w:tc>
+          <w:tcPr>
+            <w:cnfStyle w:val="001000000000" w:firstRow="0" w:lastRow="0" w:firstColumn="1" w:lastColumn="0" w:oddVBand="0" w:evenVBand="0" w:oddHBand="0" w:evenHBand="0" w:firstRowFirstColumn="0" w:firstRowLastColumn="0" w:lastRowFirstColumn="0" w:lastRowLastColumn="0"/>
+            <w:tcW w:w="2430" w:type="dxa"/>
+          </w:tcPr>
+          <w:p>
+            <w:r>
+              <w:t>Tuesday, April 10</w:t>
+            </w:r>
+          </w:p>
+        </w:tc>
+        <w:tc>
+          <w:tcPr>
+            <w:tcW w:w="1530" w:type="dxa"/>
+          </w:tcPr>
+          <w:p>
+            <w:pPr>
+              <w:cnfStyle w:val="000000000000" w:firstRow="0" w:lastRow="0" w:firstColumn="0" w:lastColumn="0" w:oddVBand="0" w:evenVBand="0" w:oddHBand="0" w:evenHBand="0" w:firstRowFirstColumn="0" w:firstRowLastColumn="0" w:lastRowFirstColumn="0" w:lastRowLastColumn="0"/>
+            </w:pPr>
+            <w:r>
+              <w:t>1:00 PM</w:t>
+            </w:r>
+          </w:p>
+        </w:tc>
+        <w:tc>
+          <w:tcPr>
+            <w:tcW w:w="3330" w:type="dxa"/>
+          </w:tcPr>
+          <w:p>
+            <w:pPr>
+              <w:ind w:left="90"/>
+              <w:cnfStyle w:val="000000000000" w:firstRow="0" w:lastRow="0" w:firstColumn="0" w:lastColumn="0" w:oddVBand="0" w:evenVBand="0" w:oddHBand="0" w:evenHBand="0" w:firstRowFirstColumn="0" w:firstRowLastColumn="0" w:lastRowFirstColumn="0" w:lastRowLastColumn="0"/>
+            </w:pPr>
+            <w:r>
+              <w:t>Home Office, Charity</w:t>
+            </w:r>
+          </w:p>
+        </w:tc>
+        <w:tc>
+          <w:tcPr>
+            <w:tcW w:w="1260" w:type="dxa"/>
+          </w:tcPr>
+          <w:p>
+            <w:pPr>
+              <w:jc w:val="center"/>
+              <w:cnfStyle w:val="000000000000" w:firstRow="0" w:lastRow="0" w:firstColumn="0" w:lastColumn="0" w:oddVBand="0" w:evenVBand="0" w:oddHBand="0" w:evenHBand="0" w:firstRowFirstColumn="0" w:firstRowLastColumn="0" w:lastRowFirstColumn="0" w:lastRowLastColumn="0"/>
+            </w:pPr>
+            <w:r>
+              <w:t>A</w:t>
+            </w:r>
+          </w:p>
+        </w:tc>
+        <w:tc>
+          <w:tcPr>
+            <w:tcW w:w="1260" w:type="dxa"/>
+          </w:tcPr>
+          <w:p>
+            <w:pPr>
+              <w:cnfStyle w:val="000000000000" w:firstRow="0" w:lastRow="0" w:firstColumn="0" w:lastColumn="0" w:oddVBand="0" w:evenVBand="0" w:oddHBand="0" w:evenHBand="0" w:firstRowFirstColumn="0" w:firstRowLastColumn="0" w:lastRowFirstColumn="0" w:lastRowLastColumn="0"/>
+            </w:pPr>
+            <w:r>
+              <w:t>Session 5</w:t>
+            </w:r>
+          </w:p>
+        </w:tc>
+      </w:tr>
+      <w:tr>
+        <w:tc>
+          <w:tcPr>
+            <w:cnfStyle w:val="001000000000" w:firstRow="0" w:lastRow="0" w:firstColumn="1" w:lastColumn="0" w:oddVBand="0" w:evenVBand="0" w:oddHBand="0" w:evenHBand="0" w:firstRowFirstColumn="0" w:firstRowLastColumn="0" w:lastRowFirstColumn="0" w:lastRowLastColumn="0"/>
+            <w:tcW w:w="2430" w:type="dxa"/>
+          </w:tcPr>
+          <w:p>
+            <w:r>
+              <w:t>Wednesday, April 11</w:t>
+            </w:r>
+          </w:p>
+        </w:tc>
+        <w:tc>
+          <w:tcPr>
+            <w:tcW w:w="1530" w:type="dxa"/>
+          </w:tcPr>
+          <w:p>
+            <w:pPr>
+              <w:cnfStyle w:val="000000000000" w:firstRow="0" w:lastRow="0" w:firstColumn="0" w:lastColumn="0" w:oddVBand="0" w:evenVBand="0" w:oddHBand="0" w:evenHBand="0" w:firstRowFirstColumn="0" w:firstRowLastColumn="0" w:lastRowFirstColumn="0" w:lastRowLastColumn="0"/>
+            </w:pPr>
+            <w:r>
+              <w:t>1:00 PM</w:t>
+            </w:r>
+          </w:p>
+        </w:tc>
+        <w:tc>
+          <w:tcPr>
+            <w:tcW w:w="3330" w:type="dxa"/>
+          </w:tcPr>
+          <w:p>
+            <w:pPr>
+              <w:ind w:left="90"/>
+              <w:cnfStyle w:val="000000000000" w:firstRow="0" w:lastRow="0" w:firstColumn="0" w:lastColumn="0" w:oddVBand="0" w:evenVBand="0" w:oddHBand="0" w:evenHBand="0" w:firstRowFirstColumn="0" w:firstRowLastColumn="0" w:lastRowFirstColumn="0" w:lastRowLastColumn="0"/>
+            </w:pPr>
+            <w:r>
+              <w:t>Museum, Conference Room</w:t>
+            </w:r>
+          </w:p>
+        </w:tc>
+        <w:tc>
+          <w:tcPr>
+            <w:tcW w:w="1260" w:type="dxa"/>
+          </w:tcPr>
+          <w:p>
+            <w:pPr>
+              <w:jc w:val="center"/>
+              <w:cnfStyle w:val="000000000000" w:firstRow="0" w:lastRow="0" w:firstColumn="0" w:lastColumn="0" w:oddVBand="0" w:evenVBand="0" w:oddHBand="0" w:evenHBand="0" w:firstRowFirstColumn="0" w:firstRowLastColumn="0" w:lastRowFirstColumn="0" w:lastRowLastColumn="0"/>
+            </w:pPr>
+            <w:r>
+              <w:t>B</w:t>
+            </w:r>
+          </w:p>
+        </w:tc>
+        <w:tc>
+          <w:tcPr>
+            <w:tcW w:w="1260" w:type="dxa"/>
+          </w:tcPr>
+          <w:p>
+            <w:pPr>
+              <w:cnfStyle w:val="000000000000" w:firstRow="0" w:lastRow="0" w:firstColumn="0" w:lastColumn="0" w:oddVBand="0" w:evenVBand="0" w:oddHBand="0" w:evenHBand="0" w:firstRowFirstColumn="0" w:firstRowLastColumn="0" w:lastRowFirstColumn="0" w:lastRowLastColumn="0"/>
+            </w:pPr>
+            <w:r>
+              <w:t>Session 5</w:t>
+            </w:r>
+          </w:p>
+        </w:tc>
+      </w:tr>
+      <w:tr>
+        <w:tc>
+          <w:tcPr>
+            <w:cnfStyle w:val="001000000000" w:firstRow="0" w:lastRow="0" w:firstColumn="1" w:lastColumn="0" w:oddVBand="0" w:evenVBand="0" w:oddHBand="0" w:evenHBand="0" w:firstRowFirstColumn="0" w:firstRowLastColumn="0" w:lastRowFirstColumn="0" w:lastRowLastColumn="0"/>
+            <w:tcW w:w="2430" w:type="dxa"/>
+          </w:tcPr>
+          <w:p>
+            <w:r>
+              <w:t>Thursday, April 12</w:t>
+            </w:r>
+          </w:p>
+        </w:tc>
+        <w:tc>
+          <w:tcPr>
+            <w:tcW w:w="1530" w:type="dxa"/>
+          </w:tcPr>
+          <w:p>
+            <w:pPr>
+              <w:cnfStyle w:val="000000000000" w:firstRow="0" w:lastRow="0" w:firstColumn="0" w:lastColumn="0" w:oddVBand="0" w:evenVBand="0" w:oddHBand="0" w:evenHBand="0" w:firstRowFirstColumn="0" w:firstRowLastColumn="0" w:lastRowFirstColumn="0" w:lastRowLastColumn="0"/>
+            </w:pPr>
+            <w:r>
+              <w:t>10:00 AM</w:t>
+            </w:r>
+          </w:p>
+        </w:tc>
+        <w:tc>
+          <w:tcPr>
+            <w:tcW w:w="3330" w:type="dxa"/>
+          </w:tcPr>
+          <w:p>
+            <w:pPr>
+              <w:ind w:left="90"/>
+              <w:cnfStyle w:val="000000000000" w:firstRow="0" w:lastRow="0" w:firstColumn="0" w:lastColumn="0" w:oddVBand="0" w:evenVBand="0" w:oddHBand="0" w:evenHBand="0" w:firstRowFirstColumn="0" w:firstRowLastColumn="0" w:lastRowFirstColumn="0" w:lastRowLastColumn="0"/>
+            </w:pPr>
+            <w:r>
+              <w:t>Museum, Conference Room</w:t>
+            </w:r>
+          </w:p>
+        </w:tc>
+        <w:tc>
+          <w:tcPr>
+            <w:tcW w:w="1260" w:type="dxa"/>
+          </w:tcPr>
+          <w:p>
+            <w:pPr>
+              <w:jc w:val="center"/>
+              <w:cnfStyle w:val="000000000000" w:firstRow="0" w:lastRow="0" w:firstColumn="0" w:lastColumn="0" w:oddVBand="0" w:evenVBand="0" w:oddHBand="0" w:evenHBand="0" w:firstRowFirstColumn="0" w:firstRowLastColumn="0" w:lastRowFirstColumn="0" w:lastRowLastColumn="0"/>
+            </w:pPr>
+            <w:r>
+              <w:t>C</w:t>
+            </w:r>
+          </w:p>
+        </w:tc>
+        <w:tc>
+          <w:tcPr>
+            <w:tcW w:w="1260" w:type="dxa"/>
+          </w:tcPr>
+          <w:p>
+            <w:pPr>
+              <w:cnfStyle w:val="000000000000" w:firstRow="0" w:lastRow="0" w:firstColumn="0" w:lastColumn="0" w:oddVBand="0" w:evenVBand="0" w:oddHBand="0" w:evenHBand="0" w:firstRowFirstColumn="0" w:firstRowLastColumn="0" w:lastRowFirstColumn="0" w:lastRowLastColumn="0"/>
+            </w:pPr>
+            <w:r>
+              <w:t>Session 5</w:t>
+            </w:r>
+          </w:p>
+        </w:tc>
+      </w:tr>
+      <w:tr>
+        <w:tc>
+          <w:tcPr>
+            <w:cnfStyle w:val="001000000000" w:firstRow="0" w:lastRow="0" w:firstColumn="1" w:lastColumn="0" w:oddVBand="0" w:evenVBand="0" w:oddHBand="0" w:evenHBand="0" w:firstRowFirstColumn="0" w:firstRowLastColumn="0" w:lastRowFirstColumn="0" w:lastRowLastColumn="0"/>
+            <w:tcW w:w="2430" w:type="dxa"/>
+          </w:tcPr>
+          <w:p>
+            <w:r>
+              <w:t>Tuesday, April 17</w:t>
+            </w:r>
+          </w:p>
+        </w:tc>
+        <w:tc>
+          <w:tcPr>
+            <w:tcW w:w="1530" w:type="dxa"/>
+          </w:tcPr>
+          <w:p>
+            <w:pPr>
+              <w:cnfStyle w:val="000000000000" w:firstRow="0" w:lastRow="0" w:firstColumn="0" w:lastColumn="0" w:oddVBand="0" w:evenVBand="0" w:oddHBand="0" w:evenHBand="0" w:firstRowFirstColumn="0" w:firstRowLastColumn="0" w:lastRowFirstColumn="0" w:lastRowLastColumn="0"/>
+            </w:pPr>
+            <w:r>
+              <w:t>1:00 PM</w:t>
+            </w:r>
+          </w:p>
+        </w:tc>
+        <w:tc>
+          <w:tcPr>
+            <w:tcW w:w="3330" w:type="dxa"/>
+          </w:tcPr>
+          <w:p>
+            <w:pPr>
+              <w:ind w:left="90"/>
+              <w:cnfStyle w:val="000000000000" w:firstRow="0" w:lastRow="0" w:firstColumn="0" w:lastColumn="0" w:oddVBand="0" w:evenVBand="0" w:oddHBand="0" w:evenHBand="0" w:firstRowFirstColumn="0" w:firstRowLastColumn="0" w:lastRowFirstColumn="0" w:lastRowLastColumn="0"/>
+            </w:pPr>
+            <w:r>
+              <w:t>Home Office, Charity</w:t>
+            </w:r>
+          </w:p>
+        </w:tc>
+        <w:tc>
+          <w:tcPr>
+            <w:tcW w:w="1260" w:type="dxa"/>
+          </w:tcPr>
+          <w:p>
+            <w:pPr>
+              <w:jc w:val="center"/>
+              <w:cnfStyle w:val="000000000000" w:firstRow="0" w:lastRow="0" w:firstColumn="0" w:lastColumn="0" w:oddVBand="0" w:evenVBand="0" w:oddHBand="0" w:evenHBand="0" w:firstRowFirstColumn="0" w:firstRowLastColumn="0" w:lastRowFirstColumn="0" w:lastRowLastColumn="0"/>
+            </w:pPr>
+            <w:r>
+              <w:t>A</w:t>
+            </w:r>
+          </w:p>
+        </w:tc>
+        <w:tc>
+          <w:tcPr>
+            <w:tcW w:w="1260" w:type="dxa"/>
+          </w:tcPr>
+          <w:p>
+            <w:pPr>
+              <w:cnfStyle w:val="000000000000" w:firstRow="0" w:lastRow="0" w:firstColumn="0" w:lastColumn="0" w:oddVBand="0" w:evenVBand="0" w:oddHBand="0" w:evenHBand="0" w:firstRowFirstColumn="0" w:firstRowLastColumn="0" w:lastRowFirstColumn="0" w:lastRowLastColumn="0"/>
+            </w:pPr>
+            <w:r>
+              <w:t>Session 6</w:t>
+            </w:r>
+          </w:p>
+        </w:tc>
+      </w:tr>
+      <w:tr>
+        <w:tc>
+          <w:tcPr>
+            <w:cnfStyle w:val="001000000000" w:firstRow="0" w:lastRow="0" w:firstColumn="1" w:lastColumn="0" w:oddVBand="0" w:evenVBand="0" w:oddHBand="0" w:evenHBand="0" w:firstRowFirstColumn="0" w:firstRowLastColumn="0" w:lastRowFirstColumn="0" w:lastRowLastColumn="0"/>
+            <w:tcW w:w="2430" w:type="dxa"/>
+          </w:tcPr>
+          <w:p>
+            <w:r>
+              <w:t>Wednesday, April 18</w:t>
+            </w:r>
+          </w:p>
+        </w:tc>
+        <w:tc>
+          <w:tcPr>
+            <w:tcW w:w="1530" w:type="dxa"/>
+          </w:tcPr>
+          <w:p>
+            <w:pPr>
+              <w:cnfStyle w:val="000000000000" w:firstRow="0" w:lastRow="0" w:firstColumn="0" w:lastColumn="0" w:oddVBand="0" w:evenVBand="0" w:oddHBand="0" w:evenHBand="0" w:firstRowFirstColumn="0" w:firstRowLastColumn="0" w:lastRowFirstColumn="0" w:lastRowLastColumn="0"/>
+            </w:pPr>
+            <w:r>
+              <w:t>1:00 PM</w:t>
+            </w:r>
+          </w:p>
+        </w:tc>
+        <w:tc>
+          <w:tcPr>
+            <w:tcW w:w="3330" w:type="dxa"/>
+          </w:tcPr>
+          <w:p>
+            <w:pPr>
+              <w:ind w:left="90"/>
+              <w:cnfStyle w:val="000000000000" w:firstRow="0" w:lastRow="0" w:firstColumn="0" w:lastColumn="0" w:oddVBand="0" w:evenVBand="0" w:oddHBand="0" w:evenHBand="0" w:firstRowFirstColumn="0" w:firstRowLastColumn="0" w:lastRowFirstColumn="0" w:lastRowLastColumn="0"/>
+            </w:pPr>
+            <w:r>
+              <w:t>Museum, Conference Room</w:t>
+            </w:r>
+          </w:p>
+        </w:tc>
+        <w:tc>
+          <w:tcPr>
+            <w:tcW w:w="1260" w:type="dxa"/>
+          </w:tcPr>
+          <w:p>
+            <w:pPr>
+              <w:jc w:val="center"/>
+              <w:cnfStyle w:val="000000000000" w:firstRow="0" w:lastRow="0" w:firstColumn="0" w:lastColumn="0" w:oddVBand="0" w:evenVBand="0" w:oddHBand="0" w:evenHBand="0" w:firstRowFirstColumn="0" w:firstRowLastColumn="0" w:lastRowFirstColumn="0" w:lastRowLastColumn="0"/>
+            </w:pPr>
+            <w:r>
+              <w:t>B</w:t>
+            </w:r>
+          </w:p>
+        </w:tc>
+        <w:tc>
+          <w:tcPr>
+            <w:tcW w:w="1260" w:type="dxa"/>
+          </w:tcPr>
+          <w:p>
+            <w:pPr>
+              <w:cnfStyle w:val="000000000000" w:firstRow="0" w:lastRow="0" w:firstColumn="0" w:lastColumn="0" w:oddVBand="0" w:evenVBand="0" w:oddHBand="0" w:evenHBand="0" w:firstRowFirstColumn="0" w:firstRowLastColumn="0" w:lastRowFirstColumn="0" w:lastRowLastColumn="0"/>
+            </w:pPr>
+            <w:r>
+              <w:t>Session 6</w:t>
+            </w:r>
+          </w:p>
+        </w:tc>
+      </w:tr>
+      <w:tr>
+        <w:tc>
+          <w:tcPr>
+            <w:cnfStyle w:val="001000000000" w:firstRow="0" w:lastRow="0" w:firstColumn="1" w:lastColumn="0" w:oddVBand="0" w:evenVBand="0" w:oddHBand="0" w:evenHBand="0" w:firstRowFirstColumn="0" w:firstRowLastColumn="0" w:lastRowFirstColumn="0" w:lastRowLastColumn="0"/>
+            <w:tcW w:w="2430" w:type="dxa"/>
+          </w:tcPr>
+          <w:p>
+            <w:r>
+              <w:t>Thursday, April 19</w:t>
+            </w:r>
+          </w:p>
+        </w:tc>
+        <w:tc>
+          <w:tcPr>
+            <w:tcW w:w="1530" w:type="dxa"/>
+          </w:tcPr>
+          <w:p>
+            <w:pPr>
+              <w:cnfStyle w:val="000000000000" w:firstRow="0" w:lastRow="0" w:firstColumn="0" w:lastColumn="0" w:oddVBand="0" w:evenVBand="0" w:oddHBand="0" w:evenHBand="0" w:firstRowFirstColumn="0" w:firstRowLastColumn="0" w:lastRowFirstColumn="0" w:lastRowLastColumn="0"/>
+            </w:pPr>
+            <w:r>
+              <w:t>10:00 AM</w:t>
+            </w:r>
+          </w:p>
+        </w:tc>
+        <w:tc>
+          <w:tcPr>
+            <w:tcW w:w="3330" w:type="dxa"/>
+          </w:tcPr>
+          <w:p>
+            <w:pPr>
+              <w:ind w:left="90"/>
+              <w:cnfStyle w:val="000000000000" w:firstRow="0" w:lastRow="0" w:firstColumn="0" w:lastColumn="0" w:oddVBand="0" w:evenVBand="0" w:oddHBand="0" w:evenHBand="0" w:firstRowFirstColumn="0" w:firstRowLastColumn="0" w:lastRowFirstColumn="0" w:lastRowLastColumn="0"/>
+            </w:pPr>
+            <w:r>
+              <w:t>Museum, Conference Room</w:t>
+            </w:r>
+          </w:p>
+        </w:tc>
+        <w:tc>
+          <w:tcPr>
+            <w:tcW w:w="1260" w:type="dxa"/>
+          </w:tcPr>
+          <w:p>
+            <w:pPr>
+              <w:jc w:val="center"/>
+              <w:cnfStyle w:val="000000000000" w:firstRow="0" w:lastRow="0" w:firstColumn="0" w:lastColumn="0" w:oddVBand="0" w:evenVBand="0" w:oddHBand="0" w:evenHBand="0" w:firstRowFirstColumn="0" w:firstRowLastColumn="0" w:lastRowFirstColumn="0" w:lastRowLastColumn="0"/>
+            </w:pPr>
+            <w:r>
+              <w:t>C</w:t>
+            </w:r>
+          </w:p>
+        </w:tc>
+        <w:tc>
+          <w:tcPr>
+            <w:tcW w:w="1260" w:type="dxa"/>
+          </w:tcPr>
+          <w:p>
+            <w:pPr>
+              <w:cnfStyle w:val="000000000000" w:firstRow="0" w:lastRow="0" w:firstColumn="0" w:lastColumn="0" w:oddVBand="0" w:evenVBand="0" w:oddHBand="0" w:evenHBand="0" w:firstRowFirstColumn="0" w:firstRowLastColumn="0" w:lastRowFirstColumn="0" w:lastRowLastColumn="0"/>
+            </w:pPr>
+            <w:r>
+              <w:t>Session 6</w:t>
+            </w:r>
+          </w:p>
+        </w:tc>
+      </w:tr>
+      <w:tr>
+        <w:tc>
+          <w:tcPr>
+            <w:cnfStyle w:val="001000000000" w:firstRow="0" w:lastRow="0" w:firstColumn="1" w:lastColumn="0" w:oddVBand="0" w:evenVBand="0" w:oddHBand="0" w:evenHBand="0" w:firstRowFirstColumn="0" w:firstRowLastColumn="0" w:lastRowFirstColumn="0" w:lastRowLastColumn="0"/>
+            <w:tcW w:w="2430" w:type="dxa"/>
+          </w:tcPr>
+          <w:p>
+            <w:r>
+              <w:t>Tuesday, April 24</w:t>
+            </w:r>
+          </w:p>
+        </w:tc>
+        <w:tc>
+          <w:tcPr>
+            <w:tcW w:w="1530" w:type="dxa"/>
+          </w:tcPr>
+          <w:p>
+            <w:pPr>
+              <w:cnfStyle w:val="000000000000" w:firstRow="0" w:lastRow="0" w:firstColumn="0" w:lastColumn="0" w:oddVBand="0" w:evenVBand="0" w:oddHBand="0" w:evenHBand="0" w:firstRowFirstColumn="0" w:firstRowLastColumn="0" w:lastRowFirstColumn="0" w:lastRowLastColumn="0"/>
+            </w:pPr>
+            <w:r>
+              <w:t>1:00 PM</w:t>
+            </w:r>
+          </w:p>
+        </w:tc>
+        <w:tc>
+          <w:tcPr>
+            <w:tcW w:w="3330" w:type="dxa"/>
+          </w:tcPr>
+          <w:p>
+            <w:pPr>
+              <w:ind w:left="90"/>
+              <w:cnfStyle w:val="000000000000" w:firstRow="0" w:lastRow="0" w:firstColumn="0" w:lastColumn="0" w:oddVBand="0" w:evenVBand="0" w:oddHBand="0" w:evenHBand="0" w:firstRowFirstColumn="0" w:firstRowLastColumn="0" w:lastRowFirstColumn="0" w:lastRowLastColumn="0"/>
+            </w:pPr>
+            <w:r>
+              <w:t>Home Office, Charity</w:t>
+            </w:r>
+          </w:p>
+        </w:tc>
+        <w:tc>
+          <w:tcPr>
+            <w:tcW w:w="1260" w:type="dxa"/>
+          </w:tcPr>
+          <w:p>
+            <w:pPr>
+              <w:jc w:val="center"/>
+              <w:cnfStyle w:val="000000000000" w:firstRow="0" w:lastRow="0" w:firstColumn="0" w:lastColumn="0" w:oddVBand="0" w:evenVBand="0" w:oddHBand="0" w:evenHBand="0" w:firstRowFirstColumn="0" w:firstRowLastColumn="0" w:lastRowFirstColumn="0" w:lastRowLastColumn="0"/>
+            </w:pPr>
+            <w:r>
+              <w:t>A</w:t>
+            </w:r>
+          </w:p>
+        </w:tc>
+        <w:tc>
+          <w:tcPr>
+            <w:tcW w:w="1260" w:type="dxa"/>
+          </w:tcPr>
+          <w:p>
+            <w:pPr>
+              <w:cnfStyle w:val="000000000000" w:firstRow="0" w:lastRow="0" w:firstColumn="0" w:lastColumn="0" w:oddVBand="0" w:evenVBand="0" w:oddHBand="0" w:evenHBand="0" w:firstRowFirstColumn="0" w:firstRowLastColumn="0" w:lastRowFirstColumn="0" w:lastRowLastColumn="0"/>
+            </w:pPr>
+            <w:r>
+              <w:t>Session 7</w:t>
+            </w:r>
+          </w:p>
+        </w:tc>
+      </w:tr>
+      <w:tr>
+        <w:tc>
+          <w:tcPr>
+            <w:cnfStyle w:val="001000000000" w:firstRow="0" w:lastRow="0" w:firstColumn="1" w:lastColumn="0" w:oddVBand="0" w:evenVBand="0" w:oddHBand="0" w:evenHBand="0" w:firstRowFirstColumn="0" w:firstRowLastColumn="0" w:lastRowFirstColumn="0" w:lastRowLastColumn="0"/>
+            <w:tcW w:w="2430" w:type="dxa"/>
+          </w:tcPr>
+          <w:p>
+            <w:r>
+              <w:t>Wednesday, April 25</w:t>
+            </w:r>
+          </w:p>
+        </w:tc>
+        <w:tc>
+          <w:tcPr>
+            <w:tcW w:w="1530" w:type="dxa"/>
+          </w:tcPr>
+          <w:p>
+            <w:pPr>
+              <w:cnfStyle w:val="000000000000" w:firstRow="0" w:lastRow="0" w:firstColumn="0" w:lastColumn="0" w:oddVBand="0" w:evenVBand="0" w:oddHBand="0" w:evenHBand="0" w:firstRowFirstColumn="0" w:firstRowLastColumn="0" w:lastRowFirstColumn="0" w:lastRowLastColumn="0"/>
+            </w:pPr>
+            <w:r>
+              <w:t>1:00 PM</w:t>
+            </w:r>
+          </w:p>
+        </w:tc>
+        <w:tc>
+          <w:tcPr>
+            <w:tcW w:w="3330" w:type="dxa"/>
+          </w:tcPr>
+          <w:p>
+            <w:pPr>
+              <w:ind w:left="90"/>
+              <w:cnfStyle w:val="000000000000" w:firstRow="0" w:lastRow="0" w:firstColumn="0" w:lastColumn="0" w:oddVBand="0" w:evenVBand="0" w:oddHBand="0" w:evenHBand="0" w:firstRowFirstColumn="0" w:firstRowLastColumn="0" w:lastRowFirstColumn="0" w:lastRowLastColumn="0"/>
+            </w:pPr>
+            <w:r>
+              <w:t>Museum, Conference Room</w:t>
+            </w:r>
+          </w:p>
+        </w:tc>
+        <w:tc>
+          <w:tcPr>
+            <w:tcW w:w="1260" w:type="dxa"/>
+          </w:tcPr>
+          <w:p>
+            <w:pPr>
+              <w:jc w:val="center"/>
+              <w:cnfStyle w:val="000000000000" w:firstRow="0" w:lastRow="0" w:firstColumn="0" w:lastColumn="0" w:oddVBand="0" w:evenVBand="0" w:oddHBand="0" w:evenHBand="0" w:firstRowFirstColumn="0" w:firstRowLastColumn="0" w:lastRowFirstColumn="0" w:lastRowLastColumn="0"/>
+            </w:pPr>
+            <w:r>
+              <w:t>B</w:t>
+            </w:r>
+          </w:p>
+        </w:tc>
+        <w:tc>
+          <w:tcPr>
+            <w:tcW w:w="1260" w:type="dxa"/>
+          </w:tcPr>
+          <w:p>
+            <w:pPr>
+              <w:cnfStyle w:val="000000000000" w:firstRow="0" w:lastRow="0" w:firstColumn="0" w:lastColumn="0" w:oddVBand="0" w:evenVBand="0" w:oddHBand="0" w:evenHBand="0" w:firstRowFirstColumn="0" w:firstRowLastColumn="0" w:lastRowFirstColumn="0" w:lastRowLastColumn="0"/>
+            </w:pPr>
+            <w:r>
+              <w:t>Session 7</w:t>
+            </w:r>
+          </w:p>
+        </w:tc>
+      </w:tr>
+      <w:tr>
+        <w:tc>
+          <w:tcPr>
+            <w:cnfStyle w:val="001000000000" w:firstRow="0" w:lastRow="0" w:firstColumn="1" w:lastColumn="0" w:oddVBand="0" w:evenVBand="0" w:oddHBand="0" w:evenHBand="0" w:firstRowFirstColumn="0" w:firstRowLastColumn="0" w:lastRowFirstColumn="0" w:lastRowLastColumn="0"/>
+            <w:tcW w:w="2430" w:type="dxa"/>
+          </w:tcPr>
+          <w:p>
+            <w:r>
+              <w:t>Thursday, April 26</w:t>
+            </w:r>
+          </w:p>
+        </w:tc>
+        <w:tc>
+          <w:tcPr>
+            <w:tcW w:w="1530" w:type="dxa"/>
+          </w:tcPr>
+          <w:p>
+            <w:pPr>
+              <w:cnfStyle w:val="000000000000" w:firstRow="0" w:lastRow="0" w:firstColumn="0" w:lastColumn="0" w:oddVBand="0" w:evenVBand="0" w:oddHBand="0" w:evenHBand="0" w:firstRowFirstColumn="0" w:firstRowLastColumn="0" w:lastRowFirstColumn="0" w:lastRowLastColumn="0"/>
+            </w:pPr>
+            <w:r>
+              <w:t>10:00 AM</w:t>
+            </w:r>
+          </w:p>
+        </w:tc>
+        <w:tc>
+          <w:tcPr>
+            <w:tcW w:w="3330" w:type="dxa"/>
+          </w:tcPr>
+          <w:p>
+            <w:pPr>
+              <w:ind w:left="90"/>
+              <w:cnfStyle w:val="000000000000" w:firstRow="0" w:lastRow="0" w:firstColumn="0" w:lastColumn="0" w:oddVBand="0" w:evenVBand="0" w:oddHBand="0" w:evenHBand="0" w:firstRowFirstColumn="0" w:firstRowLastColumn="0" w:lastRowFirstColumn="0" w:lastRowLastColumn="0"/>
+            </w:pPr>
+            <w:r>
+              <w:t>Museum, Conference Room</w:t>
+            </w:r>
+          </w:p>
+        </w:tc>
+        <w:tc>
+          <w:tcPr>
+            <w:tcW w:w="1260" w:type="dxa"/>
+          </w:tcPr>
+          <w:p>
+            <w:pPr>
+              <w:jc w:val="center"/>
+              <w:cnfStyle w:val="000000000000" w:firstRow="0" w:lastRow="0" w:firstColumn="0" w:lastColumn="0" w:oddVBand="0" w:evenVBand="0" w:oddHBand="0" w:evenHBand="0" w:firstRowFirstColumn="0" w:firstRowLastColumn="0" w:lastRowFirstColumn="0" w:lastRowLastColumn="0"/>
+            </w:pPr>
+            <w:r>
+              <w:t>C</w:t>
+            </w:r>
+          </w:p>
+        </w:tc>
+        <w:tc>
+          <w:tcPr>
+            <w:tcW w:w="1260" w:type="dxa"/>
+          </w:tcPr>
+          <w:p>
+            <w:pPr>
+              <w:cnfStyle w:val="000000000000" w:firstRow="0" w:lastRow="0" w:firstColumn="0" w:lastColumn="0" w:oddVBand="0" w:evenVBand="0" w:oddHBand="0" w:evenHBand="0" w:firstRowFirstColumn="0" w:firstRowLastColumn="0" w:lastRowFirstColumn="0" w:lastRowLastColumn="0"/>
+            </w:pPr>
+            <w:r>
+              <w:t>Session 7</w:t>
+            </w:r>
+          </w:p>
+        </w:tc>
+      </w:tr>
+      <w:tr>
+        <w:tc>
+          <w:tcPr>
+            <w:cnfStyle w:val="001000000000" w:firstRow="0" w:lastRow="0" w:firstColumn="1" w:lastColumn="0" w:oddVBand="0" w:evenVBand="0" w:oddHBand="0" w:evenHBand="0" w:firstRowFirstColumn="0" w:firstRowLastColumn="0" w:lastRowFirstColumn="0" w:lastRowLastColumn="0"/>
+            <w:tcW w:w="2430" w:type="dxa"/>
+          </w:tcPr>
+          <w:p>
+            <w:r>
+              <w:t>Tuesday, May 1</w:t>
+            </w:r>
+          </w:p>
+        </w:tc>
+        <w:tc>
+          <w:tcPr>
+            <w:tcW w:w="1530" w:type="dxa"/>
+          </w:tcPr>
+          <w:p>
+            <w:pPr>
+              <w:cnfStyle w:val="000000000000" w:firstRow="0" w:lastRow="0" w:firstColumn="0" w:lastColumn="0" w:oddVBand="0" w:evenVBand="0" w:oddHBand="0" w:evenHBand="0" w:firstRowFirstColumn="0" w:firstRowLastColumn="0" w:lastRowFirstColumn="0" w:lastRowLastColumn="0"/>
+            </w:pPr>
+            <w:r>
+              <w:t>1:00 PM</w:t>
+            </w:r>
+          </w:p>
+        </w:tc>
+        <w:tc>
+          <w:tcPr>
+            <w:tcW w:w="3330" w:type="dxa"/>
+          </w:tcPr>
+          <w:p>
+            <w:pPr>
+              <w:ind w:left="90"/>
+              <w:cnfStyle w:val="000000000000" w:firstRow="0" w:lastRow="0" w:firstColumn="0" w:lastColumn="0" w:oddVBand="0" w:evenVBand="0" w:oddHBand="0" w:evenHBand="0" w:firstRowFirstColumn="0" w:firstRowLastColumn="0" w:lastRowFirstColumn="0" w:lastRowLastColumn="0"/>
+            </w:pPr>
+            <w:r>
+              <w:t>Home Office, Charity</w:t>
+            </w:r>
+          </w:p>
+        </w:tc>
+        <w:tc>
+          <w:tcPr>
+            <w:tcW w:w="1260" w:type="dxa"/>
+          </w:tcPr>
+          <w:p>
+            <w:pPr>
+              <w:jc w:val="center"/>
+              <w:cnfStyle w:val="000000000000" w:firstRow="0" w:lastRow="0" w:firstColumn="0" w:lastColumn="0" w:oddVBand="0" w:evenVBand="0" w:oddHBand="0" w:evenHBand="0" w:firstRowFirstColumn="0" w:firstRowLastColumn="0" w:lastRowFirstColumn="0" w:lastRowLastColumn="0"/>
+            </w:pPr>
+            <w:r>
+              <w:t>A</w:t>
+            </w:r>
+          </w:p>
+        </w:tc>
+        <w:tc>
+          <w:tcPr>
+            <w:tcW w:w="1260" w:type="dxa"/>
+          </w:tcPr>
+          <w:p>
+            <w:pPr>
+              <w:cnfStyle w:val="000000000000" w:firstRow="0" w:lastRow="0" w:firstColumn="0" w:lastColumn="0" w:oddVBand="0" w:evenVBand="0" w:oddHBand="0" w:evenHBand="0" w:firstRowFirstColumn="0" w:firstRowLastColumn="0" w:lastRowFirstColumn="0" w:lastRowLastColumn="0"/>
+            </w:pPr>
+            <w:r>
+              <w:t>Session 8</w:t>
+            </w:r>
+          </w:p>
+        </w:tc>
+      </w:tr>
+      <w:tr>
+        <w:tc>
+          <w:tcPr>
+            <w:cnfStyle w:val="001000000000" w:firstRow="0" w:lastRow="0" w:firstColumn="1" w:lastColumn="0" w:oddVBand="0" w:evenVBand="0" w:oddHBand="0" w:evenHBand="0" w:firstRowFirstColumn="0" w:firstRowLastColumn="0" w:lastRowFirstColumn="0" w:lastRowLastColumn="0"/>
+            <w:tcW w:w="2430" w:type="dxa"/>
+          </w:tcPr>
+          <w:p>
+            <w:r>
+              <w:t>Wednesday, May2</w:t>
+            </w:r>
+          </w:p>
+        </w:tc>
+        <w:tc>
+          <w:tcPr>
+            <w:tcW w:w="1530" w:type="dxa"/>
+          </w:tcPr>
+          <w:p>
+            <w:pPr>
+              <w:cnfStyle w:val="000000000000" w:firstRow="0" w:lastRow="0" w:firstColumn="0" w:lastColumn="0" w:oddVBand="0" w:evenVBand="0" w:oddHBand="0" w:evenHBand="0" w:firstRowFirstColumn="0" w:firstRowLastColumn="0" w:lastRowFirstColumn="0" w:lastRowLastColumn="0"/>
+            </w:pPr>
+            <w:r>
+              <w:t>1:00 PM</w:t>
+            </w:r>
+          </w:p>
+        </w:tc>
+        <w:tc>
+          <w:tcPr>
+            <w:tcW w:w="3330" w:type="dxa"/>
+          </w:tcPr>
+          <w:p>
+            <w:pPr>
+              <w:ind w:left="90"/>
+              <w:cnfStyle w:val="000000000000" w:firstRow="0" w:lastRow="0" w:firstColumn="0" w:lastColumn="0" w:oddVBand="0" w:evenVBand="0" w:oddHBand="0" w:evenHBand="0" w:firstRowFirstColumn="0" w:firstRowLastColumn="0" w:lastRowFirstColumn="0" w:lastRowLastColumn="0"/>
+            </w:pPr>
+            <w:r>
+              <w:t>Museum, Conference Room</w:t>
+            </w:r>
+          </w:p>
+        </w:tc>
+        <w:tc>
+          <w:tcPr>
+            <w:tcW w:w="1260" w:type="dxa"/>
+          </w:tcPr>
+          <w:p>
+            <w:pPr>
+              <w:jc w:val="center"/>
+              <w:cnfStyle w:val="000000000000" w:firstRow="0" w:lastRow="0" w:firstColumn="0" w:lastColumn="0" w:oddVBand="0" w:evenVBand="0" w:oddHBand="0" w:evenHBand="0" w:firstRowFirstColumn="0" w:firstRowLastColumn="0" w:lastRowFirstColumn="0" w:lastRowLastColumn="0"/>
+            </w:pPr>
+            <w:r>
+              <w:t>B</w:t>
+            </w:r>
+          </w:p>
+        </w:tc>
+        <w:tc>
+          <w:tcPr>
+            <w:tcW w:w="1260" w:type="dxa"/>
+          </w:tcPr>
+          <w:p>
+            <w:pPr>
+              <w:cnfStyle w:val="000000000000" w:firstRow="0" w:lastRow="0" w:firstColumn="0" w:lastColumn="0" w:oddVBand="0" w:evenVBand="0" w:oddHBand="0" w:evenHBand="0" w:firstRowFirstColumn="0" w:firstRowLastColumn="0" w:lastRowFirstColumn="0" w:lastRowLastColumn="0"/>
+            </w:pPr>
+            <w:r>
+              <w:t>Session 8</w:t>
+            </w:r>
+          </w:p>
+        </w:tc>
+      </w:tr>
+      <w:tr>
+        <w:tc>
+          <w:tcPr>
+            <w:cnfStyle w:val="001000000000" w:firstRow="0" w:lastRow="0" w:firstColumn="1" w:lastColumn="0" w:oddVBand="0" w:evenVBand="0" w:oddHBand="0" w:evenHBand="0" w:firstRowFirstColumn="0" w:firstRowLastColumn="0" w:lastRowFirstColumn="0" w:lastRowLastColumn="0"/>
+            <w:tcW w:w="2430" w:type="dxa"/>
+          </w:tcPr>
+          <w:p>
+            <w:r>
+              <w:t>Thursday, May 3</w:t>
+            </w:r>
+          </w:p>
+        </w:tc>
+        <w:tc>
+          <w:tcPr>
+            <w:tcW w:w="1530" w:type="dxa"/>
+          </w:tcPr>
+          <w:p>
+            <w:pPr>
+              <w:cnfStyle w:val="000000000000" w:firstRow="0" w:lastRow="0" w:firstColumn="0" w:lastColumn="0" w:oddVBand="0" w:evenVBand="0" w:oddHBand="0" w:evenHBand="0" w:firstRowFirstColumn="0" w:firstRowLastColumn="0" w:lastRowFirstColumn="0" w:lastRowLastColumn="0"/>
+            </w:pPr>
+            <w:r>
+              <w:t>10:00 AM</w:t>
+            </w:r>
+          </w:p>
+        </w:tc>
+        <w:tc>
+          <w:tcPr>
+            <w:tcW w:w="3330" w:type="dxa"/>
+          </w:tcPr>
+          <w:p>
+            <w:pPr>
+              <w:ind w:left="90"/>
+              <w:cnfStyle w:val="000000000000" w:firstRow="0" w:lastRow="0" w:firstColumn="0" w:lastColumn="0" w:oddVBand="0" w:evenVBand="0" w:oddHBand="0" w:evenHBand="0" w:firstRowFirstColumn="0" w:firstRowLastColumn="0" w:lastRowFirstColumn="0" w:lastRowLastColumn="0"/>
+            </w:pPr>
+            <w:r>
+              <w:t>Museum, Conference Room</w:t>
+            </w:r>
+          </w:p>
+        </w:tc>
+        <w:tc>
+          <w:tcPr>
+            <w:tcW w:w="1260" w:type="dxa"/>
+          </w:tcPr>
+          <w:p>
+            <w:pPr>
+              <w:jc w:val="center"/>
+              <w:cnfStyle w:val="000000000000" w:firstRow="0" w:lastRow="0" w:firstColumn="0" w:lastColumn="0" w:oddVBand="0" w:evenVBand="0" w:oddHBand="0" w:evenHBand="0" w:firstRowFirstColumn="0" w:firstRowLastColumn="0" w:lastRowFirstColumn="0" w:lastRowLastColumn="0"/>
+            </w:pPr>
+            <w:r>
+              <w:t>C</w:t>
+            </w:r>
+          </w:p>
+        </w:tc>
+        <w:tc>
+          <w:tcPr>
+            <w:tcW w:w="1260" w:type="dxa"/>
+          </w:tcPr>
+          <w:p>
+            <w:pPr>
+              <w:cnfStyle w:val="000000000000" w:firstRow="0" w:lastRow="0" w:firstColumn="0" w:lastColumn="0" w:oddVBand="0" w:evenVBand="0" w:oddHBand="0" w:evenHBand="0" w:firstRowFirstColumn="0" w:firstRowLastColumn="0" w:lastRowFirstColumn="0" w:lastRowLastColumn="0"/>
+            </w:pPr>
+            <w:r>
+              <w:t>Session 8</w:t>
+            </w:r>
+          </w:p>
+        </w:tc>
+      </w:tr>
+    </w:tbl>
+    <w:p>
+      <w:pPr>
+        <w:pStyle w:val="Heading1"/>
+      </w:pPr>
+      <w:r>
         <w:t>Course Materials</w:t>
       </w:r>
     </w:p>
@@ -186,20 +2458,10 @@
       </w:r>
     </w:p>
     <w:p/>
-    <w:p/>
-    <w:p>
-      <w:pPr>
-        <w:pStyle w:val="Heading1"/>
-      </w:pPr>
-      <w:r>
-        <w:lastRenderedPageBreak/>
-        <w:t>Course Schedule</w:t>
-      </w:r>
-    </w:p>
     <w:tbl>
       <w:tblPr>
         <w:tblStyle w:val="SyllabusTable-withBorders"/>
-        <w:tblW w:w="9734" w:type="dxa"/>
+        <w:tblW w:w="9540" w:type="dxa"/>
         <w:tblLook w:val="04A0" w:firstRow="1" w:lastRow="0" w:firstColumn="1" w:lastColumn="0" w:noHBand="0" w:noVBand="1"/>
         <w:tblCaption w:val="Content table"/>
         <w:tblDescription w:val="Course schedule"/>
@@ -207,8 +2469,7 @@
       <w:tblGrid>
         <w:gridCol w:w="1947"/>
         <w:gridCol w:w="2920"/>
-        <w:gridCol w:w="1947"/>
-        <w:gridCol w:w="2920"/>
+        <w:gridCol w:w="4673"/>
       </w:tblGrid>
       <w:tr>
         <w:trPr>
@@ -221,7 +2482,7 @@
           </w:tcPr>
           <w:p>
             <w:r>
-              <w:t>Week</w:t>
+              <w:t xml:space="preserve">Session </w:t>
             </w:r>
           </w:p>
         </w:tc>
@@ -240,27 +2501,14 @@
         </w:tc>
         <w:tc>
           <w:tcPr>
-            <w:tcW w:w="1947" w:type="dxa"/>
+            <w:tcW w:w="4673" w:type="dxa"/>
           </w:tcPr>
           <w:p>
             <w:pPr>
               <w:cnfStyle w:val="100000000000" w:firstRow="1" w:lastRow="0" w:firstColumn="0" w:lastColumn="0" w:oddVBand="0" w:evenVBand="0" w:oddHBand="0" w:evenHBand="0" w:firstRowFirstColumn="0" w:firstRowLastColumn="0" w:lastRowFirstColumn="0" w:lastRowLastColumn="0"/>
             </w:pPr>
             <w:r>
-              <w:t>Reading</w:t>
-            </w:r>
-          </w:p>
-        </w:tc>
-        <w:tc>
-          <w:tcPr>
-            <w:tcW w:w="2920" w:type="dxa"/>
-          </w:tcPr>
-          <w:p>
-            <w:pPr>
-              <w:cnfStyle w:val="100000000000" w:firstRow="1" w:lastRow="0" w:firstColumn="0" w:lastColumn="0" w:oddVBand="0" w:evenVBand="0" w:oddHBand="0" w:evenHBand="0" w:firstRowFirstColumn="0" w:firstRowLastColumn="0" w:lastRowFirstColumn="0" w:lastRowLastColumn="0"/>
-            </w:pPr>
-            <w:r>
-              <w:t>Exercises</w:t>
+              <w:t>Links to Reading</w:t>
             </w:r>
           </w:p>
         </w:tc>
@@ -292,22 +2540,46 @@
         </w:tc>
         <w:tc>
           <w:tcPr>
-            <w:tcW w:w="1947" w:type="dxa"/>
-          </w:tcPr>
-          <w:p>
-            <w:pPr>
-              <w:cnfStyle w:val="000000000000" w:firstRow="0" w:lastRow="0" w:firstColumn="0" w:lastColumn="0" w:oddVBand="0" w:evenVBand="0" w:oddHBand="0" w:evenHBand="0" w:firstRowFirstColumn="0" w:firstRowLastColumn="0" w:lastRowFirstColumn="0" w:lastRowLastColumn="0"/>
-            </w:pPr>
-          </w:p>
-        </w:tc>
-        <w:tc>
-          <w:tcPr>
-            <w:tcW w:w="2920" w:type="dxa"/>
-          </w:tcPr>
-          <w:p>
-            <w:pPr>
-              <w:cnfStyle w:val="000000000000" w:firstRow="0" w:lastRow="0" w:firstColumn="0" w:lastColumn="0" w:oddVBand="0" w:evenVBand="0" w:oddHBand="0" w:evenHBand="0" w:firstRowFirstColumn="0" w:firstRowLastColumn="0" w:lastRowFirstColumn="0" w:lastRowLastColumn="0"/>
-            </w:pPr>
+            <w:tcW w:w="4673" w:type="dxa"/>
+          </w:tcPr>
+          <w:p>
+            <w:pPr>
+              <w:cnfStyle w:val="000000000000" w:firstRow="0" w:lastRow="0" w:firstColumn="0" w:lastColumn="0" w:oddVBand="0" w:evenVBand="0" w:oddHBand="0" w:evenHBand="0" w:firstRowFirstColumn="0" w:firstRowLastColumn="0" w:lastRowFirstColumn="0" w:lastRowLastColumn="0"/>
+            </w:pPr>
+            <w:hyperlink r:id="rId17" w:history="1">
+              <w:r>
+                <w:rPr>
+                  <w:rStyle w:val="Hyperlink"/>
+                </w:rPr>
+                <w:t>Scrum Guide</w:t>
+              </w:r>
+            </w:hyperlink>
+          </w:p>
+          <w:p>
+            <w:pPr>
+              <w:cnfStyle w:val="000000000000" w:firstRow="0" w:lastRow="0" w:firstColumn="0" w:lastColumn="0" w:oddVBand="0" w:evenVBand="0" w:oddHBand="0" w:evenHBand="0" w:firstRowFirstColumn="0" w:firstRowLastColumn="0" w:lastRowFirstColumn="0" w:lastRowLastColumn="0"/>
+            </w:pPr>
+            <w:hyperlink r:id="rId18" w:history="1">
+              <w:r>
+                <w:rPr>
+                  <w:rStyle w:val="Hyperlink"/>
+                </w:rPr>
+                <w:t>Agile Manifesto</w:t>
+              </w:r>
+            </w:hyperlink>
+          </w:p>
+          <w:p>
+            <w:pPr>
+              <w:cnfStyle w:val="000000000000" w:firstRow="0" w:lastRow="0" w:firstColumn="0" w:lastColumn="0" w:oddVBand="0" w:evenVBand="0" w:oddHBand="0" w:evenHBand="0" w:firstRowFirstColumn="0" w:firstRowLastColumn="0" w:lastRowFirstColumn="0" w:lastRowLastColumn="0"/>
+            </w:pPr>
+            <w:hyperlink r:id="rId19" w:history="1">
+              <w:r>
+                <w:rPr>
+                  <w:rStyle w:val="Hyperlink"/>
+                </w:rPr>
+                <w:t>Agile Project Management Cheat Sheet</w:t>
+              </w:r>
+            </w:hyperlink>
           </w:p>
         </w:tc>
       </w:tr>
@@ -319,6 +2591,7 @@
           </w:tcPr>
           <w:p>
             <w:r>
+              <w:lastRenderedPageBreak/>
               <w:t>2</w:t>
             </w:r>
           </w:p>
@@ -338,22 +2611,20 @@
         </w:tc>
         <w:tc>
           <w:tcPr>
-            <w:tcW w:w="1947" w:type="dxa"/>
-          </w:tcPr>
-          <w:p>
-            <w:pPr>
-              <w:cnfStyle w:val="000000000000" w:firstRow="0" w:lastRow="0" w:firstColumn="0" w:lastColumn="0" w:oddVBand="0" w:evenVBand="0" w:oddHBand="0" w:evenHBand="0" w:firstRowFirstColumn="0" w:firstRowLastColumn="0" w:lastRowFirstColumn="0" w:lastRowLastColumn="0"/>
-            </w:pPr>
-          </w:p>
-        </w:tc>
-        <w:tc>
-          <w:tcPr>
-            <w:tcW w:w="2920" w:type="dxa"/>
-          </w:tcPr>
-          <w:p>
-            <w:pPr>
-              <w:cnfStyle w:val="000000000000" w:firstRow="0" w:lastRow="0" w:firstColumn="0" w:lastColumn="0" w:oddVBand="0" w:evenVBand="0" w:oddHBand="0" w:evenHBand="0" w:firstRowFirstColumn="0" w:firstRowLastColumn="0" w:lastRowFirstColumn="0" w:lastRowLastColumn="0"/>
-            </w:pPr>
+            <w:tcW w:w="4673" w:type="dxa"/>
+          </w:tcPr>
+          <w:p>
+            <w:pPr>
+              <w:cnfStyle w:val="000000000000" w:firstRow="0" w:lastRow="0" w:firstColumn="0" w:lastColumn="0" w:oddVBand="0" w:evenVBand="0" w:oddHBand="0" w:evenHBand="0" w:firstRowFirstColumn="0" w:firstRowLastColumn="0" w:lastRowFirstColumn="0" w:lastRowLastColumn="0"/>
+            </w:pPr>
+            <w:hyperlink r:id="rId20" w:history="1">
+              <w:r>
+                <w:rPr>
+                  <w:rStyle w:val="Hyperlink"/>
+                </w:rPr>
+                <w:t>4 Quadrants of Product Ownership</w:t>
+              </w:r>
+            </w:hyperlink>
           </w:p>
         </w:tc>
       </w:tr>
@@ -384,17 +2655,7 @@
         </w:tc>
         <w:tc>
           <w:tcPr>
-            <w:tcW w:w="1947" w:type="dxa"/>
-          </w:tcPr>
-          <w:p>
-            <w:pPr>
-              <w:cnfStyle w:val="000000000000" w:firstRow="0" w:lastRow="0" w:firstColumn="0" w:lastColumn="0" w:oddVBand="0" w:evenVBand="0" w:oddHBand="0" w:evenHBand="0" w:firstRowFirstColumn="0" w:firstRowLastColumn="0" w:lastRowFirstColumn="0" w:lastRowLastColumn="0"/>
-            </w:pPr>
-          </w:p>
-        </w:tc>
-        <w:tc>
-          <w:tcPr>
-            <w:tcW w:w="2920" w:type="dxa"/>
+            <w:tcW w:w="4673" w:type="dxa"/>
           </w:tcPr>
           <w:p>
             <w:pPr>
@@ -424,28 +2685,39 @@
               <w:cnfStyle w:val="000000000000" w:firstRow="0" w:lastRow="0" w:firstColumn="0" w:lastColumn="0" w:oddVBand="0" w:evenVBand="0" w:oddHBand="0" w:evenHBand="0" w:firstRowFirstColumn="0" w:firstRowLastColumn="0" w:lastRowFirstColumn="0" w:lastRowLastColumn="0"/>
             </w:pPr>
             <w:r>
-              <w:t>Scrum Ceremonies: Backlog Grooming</w:t>
-            </w:r>
-          </w:p>
-        </w:tc>
-        <w:tc>
-          <w:tcPr>
-            <w:tcW w:w="1947" w:type="dxa"/>
-          </w:tcPr>
-          <w:p>
-            <w:pPr>
-              <w:cnfStyle w:val="000000000000" w:firstRow="0" w:lastRow="0" w:firstColumn="0" w:lastColumn="0" w:oddVBand="0" w:evenVBand="0" w:oddHBand="0" w:evenHBand="0" w:firstRowFirstColumn="0" w:firstRowLastColumn="0" w:lastRowFirstColumn="0" w:lastRowLastColumn="0"/>
-            </w:pPr>
-          </w:p>
-        </w:tc>
-        <w:tc>
-          <w:tcPr>
-            <w:tcW w:w="2920" w:type="dxa"/>
-          </w:tcPr>
-          <w:p>
-            <w:pPr>
-              <w:cnfStyle w:val="000000000000" w:firstRow="0" w:lastRow="0" w:firstColumn="0" w:lastColumn="0" w:oddVBand="0" w:evenVBand="0" w:oddHBand="0" w:evenHBand="0" w:firstRowFirstColumn="0" w:firstRowLastColumn="0" w:lastRowFirstColumn="0" w:lastRowLastColumn="0"/>
-            </w:pPr>
+              <w:t>Scrum Ceremonies: Backlog Grooming Part 1 – Backlog Building</w:t>
+            </w:r>
+          </w:p>
+        </w:tc>
+        <w:tc>
+          <w:tcPr>
+            <w:tcW w:w="4673" w:type="dxa"/>
+          </w:tcPr>
+          <w:p>
+            <w:pPr>
+              <w:cnfStyle w:val="000000000000" w:firstRow="0" w:lastRow="0" w:firstColumn="0" w:lastColumn="0" w:oddVBand="0" w:evenVBand="0" w:oddHBand="0" w:evenHBand="0" w:firstRowFirstColumn="0" w:firstRowLastColumn="0" w:lastRowFirstColumn="0" w:lastRowLastColumn="0"/>
+            </w:pPr>
+            <w:hyperlink r:id="rId21" w:history="1">
+              <w:r>
+                <w:rPr>
+                  <w:rStyle w:val="Hyperlink"/>
+                </w:rPr>
+                <w:t>How to Create a Product Backlog</w:t>
+              </w:r>
+            </w:hyperlink>
+          </w:p>
+          <w:p>
+            <w:pPr>
+              <w:cnfStyle w:val="000000000000" w:firstRow="0" w:lastRow="0" w:firstColumn="0" w:lastColumn="0" w:oddVBand="0" w:evenVBand="0" w:oddHBand="0" w:evenHBand="0" w:firstRowFirstColumn="0" w:firstRowLastColumn="0" w:lastRowFirstColumn="0" w:lastRowLastColumn="0"/>
+            </w:pPr>
+            <w:hyperlink r:id="rId22" w:history="1">
+              <w:r>
+                <w:rPr>
+                  <w:rStyle w:val="Hyperlink"/>
+                </w:rPr>
+                <w:t>Product Backlog Management--Tips from a Seasoned Product Owner</w:t>
+              </w:r>
+            </w:hyperlink>
           </w:p>
         </w:tc>
       </w:tr>
@@ -470,28 +2742,45 @@
               <w:cnfStyle w:val="000000000000" w:firstRow="0" w:lastRow="0" w:firstColumn="0" w:lastColumn="0" w:oddVBand="0" w:evenVBand="0" w:oddHBand="0" w:evenHBand="0" w:firstRowFirstColumn="0" w:firstRowLastColumn="0" w:lastRowFirstColumn="0" w:lastRowLastColumn="0"/>
             </w:pPr>
             <w:r>
-              <w:t>Scrum Ceremonies: Sprint Planning</w:t>
-            </w:r>
-          </w:p>
-        </w:tc>
-        <w:tc>
-          <w:tcPr>
-            <w:tcW w:w="1947" w:type="dxa"/>
-          </w:tcPr>
-          <w:p>
-            <w:pPr>
-              <w:cnfStyle w:val="000000000000" w:firstRow="0" w:lastRow="0" w:firstColumn="0" w:lastColumn="0" w:oddVBand="0" w:evenVBand="0" w:oddHBand="0" w:evenHBand="0" w:firstRowFirstColumn="0" w:firstRowLastColumn="0" w:lastRowFirstColumn="0" w:lastRowLastColumn="0"/>
-            </w:pPr>
-          </w:p>
-        </w:tc>
-        <w:tc>
-          <w:tcPr>
-            <w:tcW w:w="2920" w:type="dxa"/>
-          </w:tcPr>
-          <w:p>
-            <w:pPr>
-              <w:cnfStyle w:val="000000000000" w:firstRow="0" w:lastRow="0" w:firstColumn="0" w:lastColumn="0" w:oddVBand="0" w:evenVBand="0" w:oddHBand="0" w:evenHBand="0" w:firstRowFirstColumn="0" w:firstRowLastColumn="0" w:lastRowFirstColumn="0" w:lastRowLastColumn="0"/>
-            </w:pPr>
+              <w:t>Scrum Ceremonies: Backlog Grooming Part 2 – Story Deconstruction and Road</w:t>
+            </w:r>
+            <w:r>
+              <w:t xml:space="preserve"> M</w:t>
+            </w:r>
+            <w:r>
+              <w:t>apping</w:t>
+            </w:r>
+          </w:p>
+        </w:tc>
+        <w:tc>
+          <w:tcPr>
+            <w:tcW w:w="4673" w:type="dxa"/>
+          </w:tcPr>
+          <w:p>
+            <w:pPr>
+              <w:cnfStyle w:val="000000000000" w:firstRow="0" w:lastRow="0" w:firstColumn="0" w:lastColumn="0" w:oddVBand="0" w:evenVBand="0" w:oddHBand="0" w:evenHBand="0" w:firstRowFirstColumn="0" w:firstRowLastColumn="0" w:lastRowFirstColumn="0" w:lastRowLastColumn="0"/>
+            </w:pPr>
+            <w:hyperlink r:id="rId23" w:history="1">
+              <w:r>
+                <w:rPr>
+                  <w:rStyle w:val="Hyperlink"/>
+                </w:rPr>
+                <w:t>Backlog Grooming Tips Handout</w:t>
+              </w:r>
+            </w:hyperlink>
+          </w:p>
+          <w:p>
+            <w:pPr>
+              <w:cnfStyle w:val="000000000000" w:firstRow="0" w:lastRow="0" w:firstColumn="0" w:lastColumn="0" w:oddVBand="0" w:evenVBand="0" w:oddHBand="0" w:evenHBand="0" w:firstRowFirstColumn="0" w:firstRowLastColumn="0" w:lastRowFirstColumn="0" w:lastRowLastColumn="0"/>
+            </w:pPr>
+            <w:hyperlink r:id="rId24" w:history="1">
+              <w:r>
+                <w:rPr>
+                  <w:rStyle w:val="Hyperlink"/>
+                </w:rPr>
+                <w:t>KofC Product Backlog Grooming Story Decomposition Guide</w:t>
+              </w:r>
+            </w:hyperlink>
           </w:p>
         </w:tc>
       </w:tr>
@@ -516,28 +2805,26 @@
               <w:cnfStyle w:val="000000000000" w:firstRow="0" w:lastRow="0" w:firstColumn="0" w:lastColumn="0" w:oddVBand="0" w:evenVBand="0" w:oddHBand="0" w:evenHBand="0" w:firstRowFirstColumn="0" w:firstRowLastColumn="0" w:lastRowFirstColumn="0" w:lastRowLastColumn="0"/>
             </w:pPr>
             <w:r>
-              <w:t>Scrum Ceremonies: Retrospectives</w:t>
-            </w:r>
-          </w:p>
-        </w:tc>
-        <w:tc>
-          <w:tcPr>
-            <w:tcW w:w="1947" w:type="dxa"/>
-          </w:tcPr>
-          <w:p>
-            <w:pPr>
-              <w:cnfStyle w:val="000000000000" w:firstRow="0" w:lastRow="0" w:firstColumn="0" w:lastColumn="0" w:oddVBand="0" w:evenVBand="0" w:oddHBand="0" w:evenHBand="0" w:firstRowFirstColumn="0" w:firstRowLastColumn="0" w:lastRowFirstColumn="0" w:lastRowLastColumn="0"/>
-            </w:pPr>
-          </w:p>
-        </w:tc>
-        <w:tc>
-          <w:tcPr>
-            <w:tcW w:w="2920" w:type="dxa"/>
-          </w:tcPr>
-          <w:p>
-            <w:pPr>
-              <w:cnfStyle w:val="000000000000" w:firstRow="0" w:lastRow="0" w:firstColumn="0" w:lastColumn="0" w:oddVBand="0" w:evenVBand="0" w:oddHBand="0" w:evenHBand="0" w:firstRowFirstColumn="0" w:firstRowLastColumn="0" w:lastRowFirstColumn="0" w:lastRowLastColumn="0"/>
-            </w:pPr>
+              <w:t>Scrum Ceremonies: Sprint Planning</w:t>
+            </w:r>
+          </w:p>
+        </w:tc>
+        <w:tc>
+          <w:tcPr>
+            <w:tcW w:w="4673" w:type="dxa"/>
+          </w:tcPr>
+          <w:p>
+            <w:pPr>
+              <w:cnfStyle w:val="000000000000" w:firstRow="0" w:lastRow="0" w:firstColumn="0" w:lastColumn="0" w:oddVBand="0" w:evenVBand="0" w:oddHBand="0" w:evenHBand="0" w:firstRowFirstColumn="0" w:firstRowLastColumn="0" w:lastRowFirstColumn="0" w:lastRowLastColumn="0"/>
+            </w:pPr>
+            <w:hyperlink r:id="rId25" w:history="1">
+              <w:r>
+                <w:rPr>
+                  <w:rStyle w:val="Hyperlink"/>
+                </w:rPr>
+                <w:t>Demystifying Sprint Planning</w:t>
+              </w:r>
+            </w:hyperlink>
           </w:p>
         </w:tc>
       </w:tr>
@@ -562,23 +2849,57 @@
               <w:cnfStyle w:val="000000000000" w:firstRow="0" w:lastRow="0" w:firstColumn="0" w:lastColumn="0" w:oddVBand="0" w:evenVBand="0" w:oddHBand="0" w:evenHBand="0" w:firstRowFirstColumn="0" w:firstRowLastColumn="0" w:lastRowFirstColumn="0" w:lastRowLastColumn="0"/>
             </w:pPr>
             <w:r>
+              <w:t>Scrum Ceremonies: Retrospectives</w:t>
+            </w:r>
+          </w:p>
+        </w:tc>
+        <w:tc>
+          <w:tcPr>
+            <w:tcW w:w="4673" w:type="dxa"/>
+          </w:tcPr>
+          <w:p>
+            <w:pPr>
+              <w:cnfStyle w:val="000000000000" w:firstRow="0" w:lastRow="0" w:firstColumn="0" w:lastColumn="0" w:oddVBand="0" w:evenVBand="0" w:oddHBand="0" w:evenHBand="0" w:firstRowFirstColumn="0" w:firstRowLastColumn="0" w:lastRowFirstColumn="0" w:lastRowLastColumn="0"/>
+            </w:pPr>
+            <w:hyperlink r:id="rId26" w:history="1">
+              <w:r>
+                <w:rPr>
+                  <w:rStyle w:val="Hyperlink"/>
+                </w:rPr>
+                <w:t>Getting Value Out of Agile Retrospectives</w:t>
+              </w:r>
+            </w:hyperlink>
+          </w:p>
+        </w:tc>
+      </w:tr>
+      <w:tr>
+        <w:tc>
+          <w:tcPr>
+            <w:cnfStyle w:val="001000000000" w:firstRow="0" w:lastRow="0" w:firstColumn="1" w:lastColumn="0" w:oddVBand="0" w:evenVBand="0" w:oddHBand="0" w:evenHBand="0" w:firstRowFirstColumn="0" w:firstRowLastColumn="0" w:lastRowFirstColumn="0" w:lastRowLastColumn="0"/>
+            <w:tcW w:w="1947" w:type="dxa"/>
+          </w:tcPr>
+          <w:p>
+            <w:r>
+              <w:t>8</w:t>
+            </w:r>
+          </w:p>
+        </w:tc>
+        <w:tc>
+          <w:tcPr>
+            <w:tcW w:w="2920" w:type="dxa"/>
+          </w:tcPr>
+          <w:p>
+            <w:pPr>
+              <w:cnfStyle w:val="000000000000" w:firstRow="0" w:lastRow="0" w:firstColumn="0" w:lastColumn="0" w:oddVBand="0" w:evenVBand="0" w:oddHBand="0" w:evenHBand="0" w:firstRowFirstColumn="0" w:firstRowLastColumn="0" w:lastRowFirstColumn="0" w:lastRowLastColumn="0"/>
+            </w:pPr>
+            <w:r>
               <w:t>Scrum Culture and Values</w:t>
             </w:r>
           </w:p>
         </w:tc>
         <w:tc>
           <w:tcPr>
-            <w:tcW w:w="1947" w:type="dxa"/>
-          </w:tcPr>
-          <w:p>
-            <w:pPr>
-              <w:cnfStyle w:val="000000000000" w:firstRow="0" w:lastRow="0" w:firstColumn="0" w:lastColumn="0" w:oddVBand="0" w:evenVBand="0" w:oddHBand="0" w:evenHBand="0" w:firstRowFirstColumn="0" w:firstRowLastColumn="0" w:lastRowFirstColumn="0" w:lastRowLastColumn="0"/>
-            </w:pPr>
-          </w:p>
-        </w:tc>
-        <w:tc>
-          <w:tcPr>
-            <w:tcW w:w="2920" w:type="dxa"/>
+            <w:tcW w:w="4673" w:type="dxa"/>
           </w:tcPr>
           <w:p>
             <w:pPr>
@@ -588,6 +2909,8 @@
         </w:tc>
       </w:tr>
     </w:tbl>
+    <w:p/>
+    <w:p/>
     <w:p>
       <w:pPr>
         <w:pStyle w:val="Heading1"/>
@@ -613,8 +2936,8 @@
       <w:tblGrid>
         <w:gridCol w:w="1947"/>
         <w:gridCol w:w="2920"/>
-        <w:gridCol w:w="1947"/>
-        <w:gridCol w:w="2920"/>
+        <w:gridCol w:w="1883"/>
+        <w:gridCol w:w="2984"/>
       </w:tblGrid>
       <w:tr>
         <w:trPr>
@@ -646,7 +2969,7 @@
         </w:tc>
         <w:tc>
           <w:tcPr>
-            <w:tcW w:w="1947" w:type="dxa"/>
+            <w:tcW w:w="1883" w:type="dxa"/>
           </w:tcPr>
           <w:p>
             <w:pPr>
@@ -659,7 +2982,7 @@
         </w:tc>
         <w:tc>
           <w:tcPr>
-            <w:tcW w:w="2920" w:type="dxa"/>
+            <w:tcW w:w="2984" w:type="dxa"/>
           </w:tcPr>
           <w:p>
             <w:pPr>
@@ -677,7 +3000,11 @@
             <w:cnfStyle w:val="001000000000" w:firstRow="0" w:lastRow="0" w:firstColumn="1" w:lastColumn="0" w:oddVBand="0" w:evenVBand="0" w:oddHBand="0" w:evenHBand="0" w:firstRowFirstColumn="0" w:firstRowLastColumn="0" w:lastRowFirstColumn="0" w:lastRowLastColumn="0"/>
             <w:tcW w:w="1947" w:type="dxa"/>
           </w:tcPr>
-          <w:p/>
+          <w:p>
+            <w:r>
+              <w:t>Culture and Values</w:t>
+            </w:r>
+          </w:p>
         </w:tc>
         <w:tc>
           <w:tcPr>
@@ -687,22 +3014,259 @@
             <w:pPr>
               <w:cnfStyle w:val="000000000000" w:firstRow="0" w:lastRow="0" w:firstColumn="0" w:lastColumn="0" w:oddVBand="0" w:evenVBand="0" w:oddHBand="0" w:evenHBand="0" w:firstRowFirstColumn="0" w:firstRowLastColumn="0" w:lastRowFirstColumn="0" w:lastRowLastColumn="0"/>
             </w:pPr>
-          </w:p>
-        </w:tc>
-        <w:tc>
-          <w:tcPr>
-            <w:tcW w:w="1947" w:type="dxa"/>
-          </w:tcPr>
-          <w:p>
-            <w:pPr>
-              <w:cnfStyle w:val="000000000000" w:firstRow="0" w:lastRow="0" w:firstColumn="0" w:lastColumn="0" w:oddVBand="0" w:evenVBand="0" w:oddHBand="0" w:evenHBand="0" w:firstRowFirstColumn="0" w:firstRowLastColumn="0" w:lastRowFirstColumn="0" w:lastRowLastColumn="0"/>
-            </w:pPr>
-          </w:p>
-        </w:tc>
-        <w:tc>
-          <w:tcPr>
-            <w:tcW w:w="2920" w:type="dxa"/>
-          </w:tcPr>
+            <w:r>
+              <w:t>5 Dysfunctions of a Team</w:t>
+            </w:r>
+          </w:p>
+        </w:tc>
+        <w:tc>
+          <w:tcPr>
+            <w:tcW w:w="1883" w:type="dxa"/>
+          </w:tcPr>
+          <w:p>
+            <w:pPr>
+              <w:cnfStyle w:val="000000000000" w:firstRow="0" w:lastRow="0" w:firstColumn="0" w:lastColumn="0" w:oddVBand="0" w:evenVBand="0" w:oddHBand="0" w:evenHBand="0" w:firstRowFirstColumn="0" w:firstRowLastColumn="0" w:lastRowFirstColumn="0" w:lastRowLastColumn="0"/>
+            </w:pPr>
+            <w:r>
+              <w:t xml:space="preserve">A somewhat simplistic, but interesting perspective on the key components of high functioning teams. </w:t>
+            </w:r>
+          </w:p>
+        </w:tc>
+        <w:tc>
+          <w:tcPr>
+            <w:tcW w:w="2984" w:type="dxa"/>
+          </w:tcPr>
+          <w:p>
+            <w:pPr>
+              <w:pStyle w:val="NormalWeb"/>
+              <w:spacing w:before="0" w:beforeAutospacing="0" w:after="0" w:afterAutospacing="0"/>
+              <w:cnfStyle w:val="000000000000" w:firstRow="0" w:lastRow="0" w:firstColumn="0" w:lastColumn="0" w:oddVBand="0" w:evenVBand="0" w:oddHBand="0" w:evenHBand="0" w:firstRowFirstColumn="0" w:firstRowLastColumn="0" w:lastRowFirstColumn="0" w:lastRowLastColumn="0"/>
+              <w:rPr>
+                <w:rFonts w:ascii="Calibri" w:hAnsi="Calibri"/>
+                <w:color w:val="000000"/>
+                <w:sz w:val="22"/>
+                <w:szCs w:val="22"/>
+              </w:rPr>
+            </w:pPr>
+            <w:r>
+              <w:rPr>
+                <w:rFonts w:ascii="Calibri" w:hAnsi="Calibri"/>
+                <w:color w:val="000000"/>
+                <w:sz w:val="22"/>
+                <w:szCs w:val="22"/>
+              </w:rPr>
+              <w:t xml:space="preserve"> Overview (2 minutes): </w:t>
+            </w:r>
+            <w:hyperlink r:id="rId27" w:history="1">
+              <w:r>
+                <w:rPr>
+                  <w:rStyle w:val="Hyperlink"/>
+                  <w:rFonts w:ascii="Calibri" w:hAnsi="Calibri"/>
+                  <w:sz w:val="22"/>
+                  <w:szCs w:val="22"/>
+                </w:rPr>
+                <w:t>https://vimeo.com/223206311</w:t>
+              </w:r>
+            </w:hyperlink>
+          </w:p>
+          <w:p>
+            <w:pPr>
+              <w:pStyle w:val="NormalWeb"/>
+              <w:spacing w:before="0" w:beforeAutospacing="0" w:after="0" w:afterAutospacing="0"/>
+              <w:cnfStyle w:val="000000000000" w:firstRow="0" w:lastRow="0" w:firstColumn="0" w:lastColumn="0" w:oddVBand="0" w:evenVBand="0" w:oddHBand="0" w:evenHBand="0" w:firstRowFirstColumn="0" w:firstRowLastColumn="0" w:lastRowFirstColumn="0" w:lastRowLastColumn="0"/>
+              <w:rPr>
+                <w:rFonts w:ascii="Calibri" w:hAnsi="Calibri"/>
+                <w:color w:val="000000"/>
+                <w:sz w:val="22"/>
+                <w:szCs w:val="22"/>
+              </w:rPr>
+            </w:pPr>
+            <w:r>
+              <w:rPr>
+                <w:rFonts w:ascii="Calibri" w:hAnsi="Calibri"/>
+                <w:color w:val="000000"/>
+                <w:sz w:val="22"/>
+                <w:szCs w:val="22"/>
+              </w:rPr>
+              <w:t xml:space="preserve">Trust (1 minute): </w:t>
+            </w:r>
+            <w:hyperlink r:id="rId28" w:history="1">
+              <w:r>
+                <w:rPr>
+                  <w:rStyle w:val="Hyperlink"/>
+                  <w:rFonts w:ascii="Calibri" w:hAnsi="Calibri"/>
+                  <w:sz w:val="22"/>
+                  <w:szCs w:val="22"/>
+                </w:rPr>
+                <w:t>https://vimeo.com/234576496</w:t>
+              </w:r>
+            </w:hyperlink>
+          </w:p>
+          <w:p>
+            <w:pPr>
+              <w:pStyle w:val="NormalWeb"/>
+              <w:spacing w:before="0" w:beforeAutospacing="0" w:after="0" w:afterAutospacing="0"/>
+              <w:cnfStyle w:val="000000000000" w:firstRow="0" w:lastRow="0" w:firstColumn="0" w:lastColumn="0" w:oddVBand="0" w:evenVBand="0" w:oddHBand="0" w:evenHBand="0" w:firstRowFirstColumn="0" w:firstRowLastColumn="0" w:lastRowFirstColumn="0" w:lastRowLastColumn="0"/>
+              <w:rPr>
+                <w:rFonts w:ascii="Calibri" w:hAnsi="Calibri"/>
+                <w:color w:val="000000"/>
+                <w:sz w:val="22"/>
+                <w:szCs w:val="22"/>
+              </w:rPr>
+            </w:pPr>
+            <w:r>
+              <w:rPr>
+                <w:rFonts w:ascii="Calibri" w:hAnsi="Calibri"/>
+                <w:color w:val="000000"/>
+                <w:sz w:val="22"/>
+                <w:szCs w:val="22"/>
+              </w:rPr>
+              <w:t xml:space="preserve">Conflict (1 minute): </w:t>
+            </w:r>
+            <w:hyperlink r:id="rId29" w:history="1">
+              <w:r>
+                <w:rPr>
+                  <w:rStyle w:val="Hyperlink"/>
+                  <w:rFonts w:ascii="Calibri" w:hAnsi="Calibri"/>
+                  <w:sz w:val="22"/>
+                  <w:szCs w:val="22"/>
+                </w:rPr>
+                <w:t>https://vimeo.com/234576164</w:t>
+              </w:r>
+            </w:hyperlink>
+          </w:p>
+          <w:p>
+            <w:pPr>
+              <w:pStyle w:val="NormalWeb"/>
+              <w:spacing w:before="0" w:beforeAutospacing="0" w:after="0" w:afterAutospacing="0"/>
+              <w:cnfStyle w:val="000000000000" w:firstRow="0" w:lastRow="0" w:firstColumn="0" w:lastColumn="0" w:oddVBand="0" w:evenVBand="0" w:oddHBand="0" w:evenHBand="0" w:firstRowFirstColumn="0" w:firstRowLastColumn="0" w:lastRowFirstColumn="0" w:lastRowLastColumn="0"/>
+              <w:rPr>
+                <w:rFonts w:ascii="Calibri" w:hAnsi="Calibri"/>
+                <w:color w:val="000000"/>
+                <w:sz w:val="22"/>
+                <w:szCs w:val="22"/>
+              </w:rPr>
+            </w:pPr>
+            <w:r>
+              <w:rPr>
+                <w:rFonts w:ascii="Calibri" w:hAnsi="Calibri"/>
+                <w:color w:val="000000"/>
+                <w:sz w:val="22"/>
+                <w:szCs w:val="22"/>
+              </w:rPr>
+              <w:t xml:space="preserve">Commitment (1 minute): </w:t>
+            </w:r>
+            <w:hyperlink r:id="rId30" w:history="1">
+              <w:r>
+                <w:rPr>
+                  <w:rStyle w:val="Hyperlink"/>
+                  <w:rFonts w:ascii="Calibri" w:hAnsi="Calibri"/>
+                  <w:sz w:val="22"/>
+                  <w:szCs w:val="22"/>
+                </w:rPr>
+                <w:t>https://vimeo.com/234579646</w:t>
+              </w:r>
+            </w:hyperlink>
+          </w:p>
+          <w:p>
+            <w:pPr>
+              <w:pStyle w:val="NormalWeb"/>
+              <w:spacing w:before="0" w:beforeAutospacing="0" w:after="0" w:afterAutospacing="0"/>
+              <w:cnfStyle w:val="000000000000" w:firstRow="0" w:lastRow="0" w:firstColumn="0" w:lastColumn="0" w:oddVBand="0" w:evenVBand="0" w:oddHBand="0" w:evenHBand="0" w:firstRowFirstColumn="0" w:firstRowLastColumn="0" w:lastRowFirstColumn="0" w:lastRowLastColumn="0"/>
+              <w:rPr>
+                <w:rFonts w:ascii="Calibri" w:hAnsi="Calibri"/>
+                <w:color w:val="000000"/>
+                <w:sz w:val="22"/>
+                <w:szCs w:val="22"/>
+              </w:rPr>
+            </w:pPr>
+            <w:r>
+              <w:rPr>
+                <w:rFonts w:ascii="Calibri" w:hAnsi="Calibri"/>
+                <w:color w:val="000000"/>
+                <w:sz w:val="22"/>
+                <w:szCs w:val="22"/>
+              </w:rPr>
+              <w:t xml:space="preserve">Accountability (1 minute): </w:t>
+            </w:r>
+            <w:hyperlink r:id="rId31" w:history="1">
+              <w:r>
+                <w:rPr>
+                  <w:rStyle w:val="Hyperlink"/>
+                  <w:rFonts w:ascii="Calibri" w:hAnsi="Calibri"/>
+                  <w:sz w:val="22"/>
+                  <w:szCs w:val="22"/>
+                </w:rPr>
+                <w:t>https://vimeo.com/234575389</w:t>
+              </w:r>
+            </w:hyperlink>
+          </w:p>
+          <w:p>
+            <w:pPr>
+              <w:pStyle w:val="NormalWeb"/>
+              <w:spacing w:before="0" w:beforeAutospacing="0" w:after="0" w:afterAutospacing="0"/>
+              <w:cnfStyle w:val="000000000000" w:firstRow="0" w:lastRow="0" w:firstColumn="0" w:lastColumn="0" w:oddVBand="0" w:evenVBand="0" w:oddHBand="0" w:evenHBand="0" w:firstRowFirstColumn="0" w:firstRowLastColumn="0" w:lastRowFirstColumn="0" w:lastRowLastColumn="0"/>
+              <w:rPr>
+                <w:rFonts w:ascii="Calibri" w:hAnsi="Calibri"/>
+                <w:color w:val="000000"/>
+                <w:sz w:val="22"/>
+                <w:szCs w:val="22"/>
+              </w:rPr>
+            </w:pPr>
+            <w:r>
+              <w:rPr>
+                <w:rFonts w:ascii="Calibri" w:hAnsi="Calibri"/>
+                <w:color w:val="000000"/>
+                <w:sz w:val="22"/>
+                <w:szCs w:val="22"/>
+              </w:rPr>
+              <w:t xml:space="preserve">Results (1 minute): </w:t>
+            </w:r>
+            <w:hyperlink r:id="rId32" w:history="1">
+              <w:r>
+                <w:rPr>
+                  <w:rStyle w:val="Hyperlink"/>
+                  <w:rFonts w:ascii="Calibri" w:hAnsi="Calibri"/>
+                  <w:sz w:val="22"/>
+                  <w:szCs w:val="22"/>
+                </w:rPr>
+                <w:t>https://vimeo.com/234575090</w:t>
+              </w:r>
+            </w:hyperlink>
+          </w:p>
+          <w:p>
+            <w:pPr>
+              <w:pStyle w:val="NormalWeb"/>
+              <w:spacing w:before="0" w:beforeAutospacing="0" w:after="0" w:afterAutospacing="0"/>
+              <w:cnfStyle w:val="000000000000" w:firstRow="0" w:lastRow="0" w:firstColumn="0" w:lastColumn="0" w:oddVBand="0" w:evenVBand="0" w:oddHBand="0" w:evenHBand="0" w:firstRowFirstColumn="0" w:firstRowLastColumn="0" w:lastRowFirstColumn="0" w:lastRowLastColumn="0"/>
+              <w:rPr>
+                <w:rFonts w:ascii="Calibri" w:hAnsi="Calibri"/>
+                <w:color w:val="000000"/>
+                <w:sz w:val="22"/>
+                <w:szCs w:val="22"/>
+              </w:rPr>
+            </w:pPr>
+            <w:r>
+              <w:rPr>
+                <w:rFonts w:ascii="Calibri" w:hAnsi="Calibri"/>
+                <w:color w:val="000000"/>
+                <w:sz w:val="22"/>
+                <w:szCs w:val="22"/>
+              </w:rPr>
+              <w:t xml:space="preserve">Lecture (1 hour): </w:t>
+            </w:r>
+            <w:hyperlink r:id="rId33" w:history="1">
+              <w:r>
+                <w:rPr>
+                  <w:rStyle w:val="Hyperlink"/>
+                  <w:rFonts w:ascii="Calibri" w:hAnsi="Calibri"/>
+                  <w:sz w:val="22"/>
+                  <w:szCs w:val="22"/>
+                </w:rPr>
+                <w:t>https://vimeo.com/214103043</w:t>
+              </w:r>
+            </w:hyperlink>
+          </w:p>
           <w:p>
             <w:pPr>
               <w:cnfStyle w:val="000000000000" w:firstRow="0" w:lastRow="0" w:firstColumn="0" w:lastColumn="0" w:oddVBand="0" w:evenVBand="0" w:oddHBand="0" w:evenHBand="0" w:firstRowFirstColumn="0" w:firstRowLastColumn="0" w:lastRowFirstColumn="0" w:lastRowLastColumn="0"/>
@@ -716,7 +3280,15 @@
             <w:cnfStyle w:val="001000000000" w:firstRow="0" w:lastRow="0" w:firstColumn="1" w:lastColumn="0" w:oddVBand="0" w:evenVBand="0" w:oddHBand="0" w:evenHBand="0" w:firstRowFirstColumn="0" w:firstRowLastColumn="0" w:lastRowFirstColumn="0" w:lastRowLastColumn="0"/>
             <w:tcW w:w="1947" w:type="dxa"/>
           </w:tcPr>
-          <w:p/>
+          <w:p>
+            <w:r>
+              <w:lastRenderedPageBreak/>
+              <w:t>Product Owner</w:t>
+            </w:r>
+            <w:r>
+              <w:t>ship</w:t>
+            </w:r>
+          </w:p>
         </w:tc>
         <w:tc>
           <w:tcPr>
@@ -726,26 +3298,37 @@
             <w:pPr>
               <w:cnfStyle w:val="000000000000" w:firstRow="0" w:lastRow="0" w:firstColumn="0" w:lastColumn="0" w:oddVBand="0" w:evenVBand="0" w:oddHBand="0" w:evenHBand="0" w:firstRowFirstColumn="0" w:firstRowLastColumn="0" w:lastRowFirstColumn="0" w:lastRowLastColumn="0"/>
             </w:pPr>
-          </w:p>
-        </w:tc>
-        <w:tc>
-          <w:tcPr>
-            <w:tcW w:w="1947" w:type="dxa"/>
-          </w:tcPr>
-          <w:p>
-            <w:pPr>
-              <w:cnfStyle w:val="000000000000" w:firstRow="0" w:lastRow="0" w:firstColumn="0" w:lastColumn="0" w:oddVBand="0" w:evenVBand="0" w:oddHBand="0" w:evenHBand="0" w:firstRowFirstColumn="0" w:firstRowLastColumn="0" w:lastRowFirstColumn="0" w:lastRowLastColumn="0"/>
-            </w:pPr>
-          </w:p>
-        </w:tc>
-        <w:tc>
-          <w:tcPr>
-            <w:tcW w:w="2920" w:type="dxa"/>
-          </w:tcPr>
-          <w:p>
-            <w:pPr>
-              <w:cnfStyle w:val="000000000000" w:firstRow="0" w:lastRow="0" w:firstColumn="0" w:lastColumn="0" w:oddVBand="0" w:evenVBand="0" w:oddHBand="0" w:evenHBand="0" w:firstRowFirstColumn="0" w:firstRowLastColumn="0" w:lastRowFirstColumn="0" w:lastRowLastColumn="0"/>
-            </w:pPr>
+            <w:r>
+              <w:t>Product Ownership for Great Agile Teams</w:t>
+            </w:r>
+          </w:p>
+        </w:tc>
+        <w:tc>
+          <w:tcPr>
+            <w:tcW w:w="1883" w:type="dxa"/>
+          </w:tcPr>
+          <w:p>
+            <w:pPr>
+              <w:cnfStyle w:val="000000000000" w:firstRow="0" w:lastRow="0" w:firstColumn="0" w:lastColumn="0" w:oddVBand="0" w:evenVBand="0" w:oddHBand="0" w:evenHBand="0" w:firstRowFirstColumn="0" w:firstRowLastColumn="0" w:lastRowFirstColumn="0" w:lastRowLastColumn="0"/>
+            </w:pPr>
+          </w:p>
+        </w:tc>
+        <w:tc>
+          <w:tcPr>
+            <w:tcW w:w="2984" w:type="dxa"/>
+          </w:tcPr>
+          <w:p>
+            <w:pPr>
+              <w:cnfStyle w:val="000000000000" w:firstRow="0" w:lastRow="0" w:firstColumn="0" w:lastColumn="0" w:oddVBand="0" w:evenVBand="0" w:oddHBand="0" w:evenHBand="0" w:firstRowFirstColumn="0" w:firstRowLastColumn="0" w:lastRowFirstColumn="0" w:lastRowLastColumn="0"/>
+            </w:pPr>
+            <w:hyperlink r:id="rId34" w:history="1">
+              <w:r>
+                <w:rPr>
+                  <w:rStyle w:val="Hyperlink"/>
+                </w:rPr>
+                <w:t>https://vimeo.com/83327942</w:t>
+              </w:r>
+            </w:hyperlink>
           </w:p>
         </w:tc>
       </w:tr>
@@ -769,17 +3352,17 @@
         </w:tc>
         <w:tc>
           <w:tcPr>
-            <w:tcW w:w="1947" w:type="dxa"/>
-          </w:tcPr>
-          <w:p>
-            <w:pPr>
-              <w:cnfStyle w:val="000000000000" w:firstRow="0" w:lastRow="0" w:firstColumn="0" w:lastColumn="0" w:oddVBand="0" w:evenVBand="0" w:oddHBand="0" w:evenHBand="0" w:firstRowFirstColumn="0" w:firstRowLastColumn="0" w:lastRowFirstColumn="0" w:lastRowLastColumn="0"/>
-            </w:pPr>
-          </w:p>
-        </w:tc>
-        <w:tc>
-          <w:tcPr>
-            <w:tcW w:w="2920" w:type="dxa"/>
+            <w:tcW w:w="1883" w:type="dxa"/>
+          </w:tcPr>
+          <w:p>
+            <w:pPr>
+              <w:cnfStyle w:val="000000000000" w:firstRow="0" w:lastRow="0" w:firstColumn="0" w:lastColumn="0" w:oddVBand="0" w:evenVBand="0" w:oddHBand="0" w:evenHBand="0" w:firstRowFirstColumn="0" w:firstRowLastColumn="0" w:lastRowFirstColumn="0" w:lastRowLastColumn="0"/>
+            </w:pPr>
+          </w:p>
+        </w:tc>
+        <w:tc>
+          <w:tcPr>
+            <w:tcW w:w="2984" w:type="dxa"/>
           </w:tcPr>
           <w:p>
             <w:pPr>
@@ -808,17 +3391,17 @@
         </w:tc>
         <w:tc>
           <w:tcPr>
-            <w:tcW w:w="1947" w:type="dxa"/>
-          </w:tcPr>
-          <w:p>
-            <w:pPr>
-              <w:cnfStyle w:val="000000000000" w:firstRow="0" w:lastRow="0" w:firstColumn="0" w:lastColumn="0" w:oddVBand="0" w:evenVBand="0" w:oddHBand="0" w:evenHBand="0" w:firstRowFirstColumn="0" w:firstRowLastColumn="0" w:lastRowFirstColumn="0" w:lastRowLastColumn="0"/>
-            </w:pPr>
-          </w:p>
-        </w:tc>
-        <w:tc>
-          <w:tcPr>
-            <w:tcW w:w="2920" w:type="dxa"/>
+            <w:tcW w:w="1883" w:type="dxa"/>
+          </w:tcPr>
+          <w:p>
+            <w:pPr>
+              <w:cnfStyle w:val="000000000000" w:firstRow="0" w:lastRow="0" w:firstColumn="0" w:lastColumn="0" w:oddVBand="0" w:evenVBand="0" w:oddHBand="0" w:evenHBand="0" w:firstRowFirstColumn="0" w:firstRowLastColumn="0" w:lastRowFirstColumn="0" w:lastRowLastColumn="0"/>
+            </w:pPr>
+          </w:p>
+        </w:tc>
+        <w:tc>
+          <w:tcPr>
+            <w:tcW w:w="2984" w:type="dxa"/>
           </w:tcPr>
           <w:p>
             <w:pPr>
@@ -847,17 +3430,17 @@
         </w:tc>
         <w:tc>
           <w:tcPr>
-            <w:tcW w:w="1947" w:type="dxa"/>
-          </w:tcPr>
-          <w:p>
-            <w:pPr>
-              <w:cnfStyle w:val="000000000000" w:firstRow="0" w:lastRow="0" w:firstColumn="0" w:lastColumn="0" w:oddVBand="0" w:evenVBand="0" w:oddHBand="0" w:evenHBand="0" w:firstRowFirstColumn="0" w:firstRowLastColumn="0" w:lastRowFirstColumn="0" w:lastRowLastColumn="0"/>
-            </w:pPr>
-          </w:p>
-        </w:tc>
-        <w:tc>
-          <w:tcPr>
-            <w:tcW w:w="2920" w:type="dxa"/>
+            <w:tcW w:w="1883" w:type="dxa"/>
+          </w:tcPr>
+          <w:p>
+            <w:pPr>
+              <w:cnfStyle w:val="000000000000" w:firstRow="0" w:lastRow="0" w:firstColumn="0" w:lastColumn="0" w:oddVBand="0" w:evenVBand="0" w:oddHBand="0" w:evenHBand="0" w:firstRowFirstColumn="0" w:firstRowLastColumn="0" w:lastRowFirstColumn="0" w:lastRowLastColumn="0"/>
+            </w:pPr>
+          </w:p>
+        </w:tc>
+        <w:tc>
+          <w:tcPr>
+            <w:tcW w:w="2984" w:type="dxa"/>
           </w:tcPr>
           <w:p>
             <w:pPr>
@@ -886,17 +3469,17 @@
         </w:tc>
         <w:tc>
           <w:tcPr>
-            <w:tcW w:w="1947" w:type="dxa"/>
-          </w:tcPr>
-          <w:p>
-            <w:pPr>
-              <w:cnfStyle w:val="000000000000" w:firstRow="0" w:lastRow="0" w:firstColumn="0" w:lastColumn="0" w:oddVBand="0" w:evenVBand="0" w:oddHBand="0" w:evenHBand="0" w:firstRowFirstColumn="0" w:firstRowLastColumn="0" w:lastRowFirstColumn="0" w:lastRowLastColumn="0"/>
-            </w:pPr>
-          </w:p>
-        </w:tc>
-        <w:tc>
-          <w:tcPr>
-            <w:tcW w:w="2920" w:type="dxa"/>
+            <w:tcW w:w="1883" w:type="dxa"/>
+          </w:tcPr>
+          <w:p>
+            <w:pPr>
+              <w:cnfStyle w:val="000000000000" w:firstRow="0" w:lastRow="0" w:firstColumn="0" w:lastColumn="0" w:oddVBand="0" w:evenVBand="0" w:oddHBand="0" w:evenHBand="0" w:firstRowFirstColumn="0" w:firstRowLastColumn="0" w:lastRowFirstColumn="0" w:lastRowLastColumn="0"/>
+            </w:pPr>
+          </w:p>
+        </w:tc>
+        <w:tc>
+          <w:tcPr>
+            <w:tcW w:w="2984" w:type="dxa"/>
           </w:tcPr>
           <w:p>
             <w:pPr>
@@ -925,17 +3508,17 @@
         </w:tc>
         <w:tc>
           <w:tcPr>
-            <w:tcW w:w="1947" w:type="dxa"/>
-          </w:tcPr>
-          <w:p>
-            <w:pPr>
-              <w:cnfStyle w:val="000000000000" w:firstRow="0" w:lastRow="0" w:firstColumn="0" w:lastColumn="0" w:oddVBand="0" w:evenVBand="0" w:oddHBand="0" w:evenHBand="0" w:firstRowFirstColumn="0" w:firstRowLastColumn="0" w:lastRowFirstColumn="0" w:lastRowLastColumn="0"/>
-            </w:pPr>
-          </w:p>
-        </w:tc>
-        <w:tc>
-          <w:tcPr>
-            <w:tcW w:w="2920" w:type="dxa"/>
+            <w:tcW w:w="1883" w:type="dxa"/>
+          </w:tcPr>
+          <w:p>
+            <w:pPr>
+              <w:cnfStyle w:val="000000000000" w:firstRow="0" w:lastRow="0" w:firstColumn="0" w:lastColumn="0" w:oddVBand="0" w:evenVBand="0" w:oddHBand="0" w:evenHBand="0" w:firstRowFirstColumn="0" w:firstRowLastColumn="0" w:lastRowFirstColumn="0" w:lastRowLastColumn="0"/>
+            </w:pPr>
+          </w:p>
+        </w:tc>
+        <w:tc>
+          <w:tcPr>
+            <w:tcW w:w="2984" w:type="dxa"/>
           </w:tcPr>
           <w:p>
             <w:pPr>
@@ -951,13 +3534,8 @@
       </w:r>
     </w:p>
     <w:p/>
-    <w:p>
-      <w:r>
-        <w:t>End</w:t>
-      </w:r>
-    </w:p>
     <w:sectPr>
-      <w:footerReference w:type="default" r:id="rId8"/>
+      <w:footerReference w:type="default" r:id="rId35"/>
       <w:pgSz w:w="12240" w:h="15840"/>
       <w:pgMar w:top="1152" w:right="1253" w:bottom="2160" w:left="1253" w:header="720" w:footer="936" w:gutter="0"/>
       <w:cols w:space="720"/>
@@ -2731,6 +5309,22 @@
       <w:u w:val="single"/>
     </w:rPr>
   </w:style>
+  <w:style w:type="paragraph" w:styleId="NormalWeb">
+    <w:name w:val="Normal (Web)"/>
+    <w:basedOn w:val="Normal"/>
+    <w:uiPriority w:val="99"/>
+    <w:semiHidden/>
+    <w:unhideWhenUsed/>
+    <w:rsid w:val="001732C1"/>
+    <w:pPr>
+      <w:spacing w:before="100" w:beforeAutospacing="1" w:after="100" w:afterAutospacing="1" w:line="240" w:lineRule="auto"/>
+    </w:pPr>
+    <w:rPr>
+      <w:rFonts w:ascii="Times New Roman" w:eastAsia="Times New Roman" w:hAnsi="Times New Roman" w:cs="Times New Roman"/>
+      <w:sz w:val="24"/>
+      <w:szCs w:val="24"/>
+    </w:rPr>
+  </w:style>
 </w:styles>
 </file>
 

</xml_diff>

<commit_message>
Versioning Syllabus for Cohort 4
</commit_message>
<xml_diff>
--- a/Scrum/Classroom/Lesson Plans and Materials/Syllabus.docx
+++ b/Scrum/Classroom/Lesson Plans and Materials/Syllabus.docx
@@ -17,7 +17,10 @@
         <w:pStyle w:val="Subtitle"/>
       </w:pPr>
       <w:r>
-        <w:t>Q2</w:t>
+        <w:t>Q</w:t>
+      </w:r>
+      <w:r>
+        <w:t>3</w:t>
       </w:r>
       <w:r>
         <w:t>-</w:t>
@@ -438,10 +441,16 @@
               <w:cnfStyle w:val="000000000000" w:firstRow="0" w:lastRow="0" w:firstColumn="0" w:lastColumn="0" w:oddVBand="0" w:evenVBand="0" w:oddHBand="0" w:evenHBand="0" w:firstRowFirstColumn="0" w:firstRowLastColumn="0" w:lastRowFirstColumn="0" w:lastRowLastColumn="0"/>
             </w:pPr>
             <w:r>
-              <w:t>Scrum Ceremonies: Backlog Grooming Part 1</w:t>
-            </w:r>
-            <w:r>
-              <w:t xml:space="preserve"> – Backlog Building</w:t>
+              <w:t xml:space="preserve">Scrum </w:t>
+            </w:r>
+            <w:r>
+              <w:t>Skills</w:t>
+            </w:r>
+            <w:r>
+              <w:t xml:space="preserve">: </w:t>
+            </w:r>
+            <w:r>
+              <w:t>Backlog Building</w:t>
             </w:r>
           </w:p>
         </w:tc>
@@ -765,9 +774,25 @@
           <w:tcPr>
             <w:cnfStyle w:val="001000000000" w:firstRow="0" w:lastRow="0" w:firstColumn="1" w:lastColumn="0" w:oddVBand="0" w:evenVBand="0" w:oddHBand="0" w:evenHBand="0" w:firstRowFirstColumn="0" w:firstRowLastColumn="0" w:lastRowFirstColumn="0" w:lastRowLastColumn="0"/>
             <w:tcW w:w="2430" w:type="dxa"/>
-          </w:tcPr>
-          <w:p>
-            <w:r>
+            <w:hideMark/>
+          </w:tcPr>
+          <w:p>
+            <w:pPr>
+              <w:spacing w:after="0" w:line="240" w:lineRule="auto"/>
+              <w:rPr>
+                <w:rFonts w:ascii="Trebuchet MS" w:eastAsia="Times New Roman" w:hAnsi="Trebuchet MS" w:cs="Calibri"/>
+                <w:bCs/>
+                <w:color w:val="5B9BD5"/>
+                <w:szCs w:val="20"/>
+              </w:rPr>
+            </w:pPr>
+            <w:r>
+              <w:rPr>
+                <w:rFonts w:ascii="Trebuchet MS" w:eastAsia="Times New Roman" w:hAnsi="Trebuchet MS" w:cs="Calibri"/>
+                <w:bCs/>
+                <w:color w:val="5B9BD5"/>
+                <w:szCs w:val="20"/>
+              </w:rPr>
               <w:t>Date</w:t>
             </w:r>
           </w:p>
@@ -775,12 +800,26 @@
         <w:tc>
           <w:tcPr>
             <w:tcW w:w="1530" w:type="dxa"/>
-          </w:tcPr>
-          <w:p>
-            <w:pPr>
+            <w:hideMark/>
+          </w:tcPr>
+          <w:p>
+            <w:pPr>
+              <w:spacing w:after="0" w:line="240" w:lineRule="auto"/>
               <w:cnfStyle w:val="100000000000" w:firstRow="1" w:lastRow="0" w:firstColumn="0" w:lastColumn="0" w:oddVBand="0" w:evenVBand="0" w:oddHBand="0" w:evenHBand="0" w:firstRowFirstColumn="0" w:firstRowLastColumn="0" w:lastRowFirstColumn="0" w:lastRowLastColumn="0"/>
-            </w:pPr>
-            <w:r>
+              <w:rPr>
+                <w:rFonts w:ascii="Trebuchet MS" w:eastAsia="Times New Roman" w:hAnsi="Trebuchet MS" w:cs="Calibri"/>
+                <w:bCs/>
+                <w:color w:val="5B9BD5"/>
+                <w:szCs w:val="20"/>
+              </w:rPr>
+            </w:pPr>
+            <w:r>
+              <w:rPr>
+                <w:rFonts w:ascii="Trebuchet MS" w:eastAsia="Times New Roman" w:hAnsi="Trebuchet MS" w:cs="Calibri"/>
+                <w:bCs/>
+                <w:color w:val="5B9BD5"/>
+                <w:szCs w:val="20"/>
+              </w:rPr>
               <w:t>Time</w:t>
             </w:r>
           </w:p>
@@ -788,12 +827,26 @@
         <w:tc>
           <w:tcPr>
             <w:tcW w:w="3330" w:type="dxa"/>
-          </w:tcPr>
-          <w:p>
-            <w:pPr>
+            <w:hideMark/>
+          </w:tcPr>
+          <w:p>
+            <w:pPr>
+              <w:spacing w:after="0" w:line="240" w:lineRule="auto"/>
               <w:cnfStyle w:val="100000000000" w:firstRow="1" w:lastRow="0" w:firstColumn="0" w:lastColumn="0" w:oddVBand="0" w:evenVBand="0" w:oddHBand="0" w:evenHBand="0" w:firstRowFirstColumn="0" w:firstRowLastColumn="0" w:lastRowFirstColumn="0" w:lastRowLastColumn="0"/>
-            </w:pPr>
-            <w:r>
+              <w:rPr>
+                <w:rFonts w:ascii="Trebuchet MS" w:eastAsia="Times New Roman" w:hAnsi="Trebuchet MS" w:cs="Calibri"/>
+                <w:bCs/>
+                <w:color w:val="5B9BD5"/>
+                <w:szCs w:val="20"/>
+              </w:rPr>
+            </w:pPr>
+            <w:r>
+              <w:rPr>
+                <w:rFonts w:ascii="Trebuchet MS" w:eastAsia="Times New Roman" w:hAnsi="Trebuchet MS" w:cs="Calibri"/>
+                <w:bCs/>
+                <w:color w:val="5B9BD5"/>
+                <w:szCs w:val="20"/>
+              </w:rPr>
               <w:t xml:space="preserve">Location </w:t>
             </w:r>
           </w:p>
@@ -801,12 +854,26 @@
         <w:tc>
           <w:tcPr>
             <w:tcW w:w="1260" w:type="dxa"/>
-          </w:tcPr>
-          <w:p>
-            <w:pPr>
+            <w:hideMark/>
+          </w:tcPr>
+          <w:p>
+            <w:pPr>
+              <w:spacing w:after="0" w:line="240" w:lineRule="auto"/>
               <w:cnfStyle w:val="100000000000" w:firstRow="1" w:lastRow="0" w:firstColumn="0" w:lastColumn="0" w:oddVBand="0" w:evenVBand="0" w:oddHBand="0" w:evenHBand="0" w:firstRowFirstColumn="0" w:firstRowLastColumn="0" w:lastRowFirstColumn="0" w:lastRowLastColumn="0"/>
-            </w:pPr>
-            <w:r>
+              <w:rPr>
+                <w:rFonts w:ascii="Trebuchet MS" w:eastAsia="Times New Roman" w:hAnsi="Trebuchet MS" w:cs="Calibri"/>
+                <w:bCs/>
+                <w:color w:val="5B9BD5"/>
+                <w:szCs w:val="20"/>
+              </w:rPr>
+            </w:pPr>
+            <w:r>
+              <w:rPr>
+                <w:rFonts w:ascii="Trebuchet MS" w:eastAsia="Times New Roman" w:hAnsi="Trebuchet MS" w:cs="Calibri"/>
+                <w:bCs/>
+                <w:color w:val="5B9BD5"/>
+                <w:szCs w:val="20"/>
+              </w:rPr>
               <w:t>Section</w:t>
             </w:r>
           </w:p>
@@ -814,52 +881,87 @@
         <w:tc>
           <w:tcPr>
             <w:tcW w:w="1260" w:type="dxa"/>
-          </w:tcPr>
-          <w:p>
-            <w:pPr>
+            <w:hideMark/>
+          </w:tcPr>
+          <w:p>
+            <w:pPr>
+              <w:spacing w:after="0" w:line="240" w:lineRule="auto"/>
               <w:cnfStyle w:val="100000000000" w:firstRow="1" w:lastRow="0" w:firstColumn="0" w:lastColumn="0" w:oddVBand="0" w:evenVBand="0" w:oddHBand="0" w:evenHBand="0" w:firstRowFirstColumn="0" w:firstRowLastColumn="0" w:lastRowFirstColumn="0" w:lastRowLastColumn="0"/>
-            </w:pPr>
-            <w:r>
+              <w:rPr>
+                <w:rFonts w:ascii="Trebuchet MS" w:eastAsia="Times New Roman" w:hAnsi="Trebuchet MS" w:cs="Calibri"/>
+                <w:bCs/>
+                <w:color w:val="5B9BD5"/>
+                <w:szCs w:val="20"/>
+              </w:rPr>
+            </w:pPr>
+            <w:r>
+              <w:rPr>
+                <w:rFonts w:ascii="Trebuchet MS" w:eastAsia="Times New Roman" w:hAnsi="Trebuchet MS" w:cs="Calibri"/>
+                <w:bCs/>
+                <w:color w:val="5B9BD5"/>
+                <w:szCs w:val="20"/>
+              </w:rPr>
               <w:t>Session</w:t>
             </w:r>
           </w:p>
         </w:tc>
       </w:tr>
       <w:tr>
+        <w:trPr>
+          <w:trHeight w:val="315"/>
+        </w:trPr>
         <w:tc>
           <w:tcPr>
             <w:cnfStyle w:val="001000000000" w:firstRow="0" w:lastRow="0" w:firstColumn="1" w:lastColumn="0" w:oddVBand="0" w:evenVBand="0" w:oddHBand="0" w:evenHBand="0" w:firstRowFirstColumn="0" w:firstRowLastColumn="0" w:lastRowFirstColumn="0" w:lastRowLastColumn="0"/>
             <w:tcW w:w="2430" w:type="dxa"/>
-          </w:tcPr>
-          <w:p>
-            <w:r>
-              <w:t>Tuesday, March 13</w:t>
+            <w:hideMark/>
+          </w:tcPr>
+          <w:p>
+            <w:r>
+              <w:t>Tuesday, May 22</w:t>
             </w:r>
           </w:p>
         </w:tc>
         <w:tc>
           <w:tcPr>
             <w:tcW w:w="1530" w:type="dxa"/>
-          </w:tcPr>
-          <w:p>
-            <w:pPr>
-              <w:cnfStyle w:val="000000000000" w:firstRow="0" w:lastRow="0" w:firstColumn="0" w:lastColumn="0" w:oddVBand="0" w:evenVBand="0" w:oddHBand="0" w:evenHBand="0" w:firstRowFirstColumn="0" w:firstRowLastColumn="0" w:lastRowFirstColumn="0" w:lastRowLastColumn="0"/>
-            </w:pPr>
-            <w:r>
-              <w:t>1:00 PM</w:t>
+            <w:hideMark/>
+          </w:tcPr>
+          <w:p>
+            <w:pPr>
+              <w:cnfStyle w:val="000000000000" w:firstRow="0" w:lastRow="0" w:firstColumn="0" w:lastColumn="0" w:oddVBand="0" w:evenVBand="0" w:oddHBand="0" w:evenHBand="0" w:firstRowFirstColumn="0" w:firstRowLastColumn="0" w:lastRowFirstColumn="0" w:lastRowLastColumn="0"/>
+              <w:rPr>
+                <w:b/>
+                <w:color w:val="262626" w:themeColor="text1" w:themeTint="D9"/>
+              </w:rPr>
+            </w:pPr>
+            <w:r>
+              <w:rPr>
+                <w:b/>
+                <w:color w:val="262626" w:themeColor="text1" w:themeTint="D9"/>
+              </w:rPr>
+              <w:t>11:00 AM</w:t>
             </w:r>
           </w:p>
         </w:tc>
         <w:tc>
           <w:tcPr>
             <w:tcW w:w="3330" w:type="dxa"/>
-          </w:tcPr>
-          <w:p>
-            <w:pPr>
-              <w:ind w:left="90"/>
-              <w:cnfStyle w:val="000000000000" w:firstRow="0" w:lastRow="0" w:firstColumn="0" w:lastColumn="0" w:oddVBand="0" w:evenVBand="0" w:oddHBand="0" w:evenHBand="0" w:firstRowFirstColumn="0" w:firstRowLastColumn="0" w:lastRowFirstColumn="0" w:lastRowLastColumn="0"/>
-            </w:pPr>
-            <w:r>
+            <w:hideMark/>
+          </w:tcPr>
+          <w:p>
+            <w:pPr>
+              <w:cnfStyle w:val="000000000000" w:firstRow="0" w:lastRow="0" w:firstColumn="0" w:lastColumn="0" w:oddVBand="0" w:evenVBand="0" w:oddHBand="0" w:evenHBand="0" w:firstRowFirstColumn="0" w:firstRowLastColumn="0" w:lastRowFirstColumn="0" w:lastRowLastColumn="0"/>
+              <w:rPr>
+                <w:b/>
+                <w:color w:val="262626" w:themeColor="text1" w:themeTint="D9"/>
+              </w:rPr>
+            </w:pPr>
+            <w:r>
+              <w:rPr>
+                <w:b/>
+                <w:color w:val="262626" w:themeColor="text1" w:themeTint="D9"/>
+              </w:rPr>
               <w:t>Home Office, Charity</w:t>
             </w:r>
           </w:p>
@@ -867,66 +969,104 @@
         <w:tc>
           <w:tcPr>
             <w:tcW w:w="1260" w:type="dxa"/>
-          </w:tcPr>
-          <w:p>
-            <w:pPr>
-              <w:jc w:val="center"/>
-              <w:cnfStyle w:val="000000000000" w:firstRow="0" w:lastRow="0" w:firstColumn="0" w:lastColumn="0" w:oddVBand="0" w:evenVBand="0" w:oddHBand="0" w:evenHBand="0" w:firstRowFirstColumn="0" w:firstRowLastColumn="0" w:lastRowFirstColumn="0" w:lastRowLastColumn="0"/>
-            </w:pPr>
-            <w:r>
-              <w:t>A</w:t>
+            <w:hideMark/>
+          </w:tcPr>
+          <w:p>
+            <w:pPr>
+              <w:cnfStyle w:val="000000000000" w:firstRow="0" w:lastRow="0" w:firstColumn="0" w:lastColumn="0" w:oddVBand="0" w:evenVBand="0" w:oddHBand="0" w:evenHBand="0" w:firstRowFirstColumn="0" w:firstRowLastColumn="0" w:lastRowFirstColumn="0" w:lastRowLastColumn="0"/>
+              <w:rPr>
+                <w:b/>
+                <w:color w:val="262626" w:themeColor="text1" w:themeTint="D9"/>
+              </w:rPr>
+            </w:pPr>
+            <w:r>
+              <w:rPr>
+                <w:b/>
+                <w:color w:val="262626" w:themeColor="text1" w:themeTint="D9"/>
+              </w:rPr>
+              <w:t>C</w:t>
             </w:r>
           </w:p>
         </w:tc>
         <w:tc>
           <w:tcPr>
             <w:tcW w:w="1260" w:type="dxa"/>
-          </w:tcPr>
-          <w:p>
-            <w:pPr>
-              <w:cnfStyle w:val="000000000000" w:firstRow="0" w:lastRow="0" w:firstColumn="0" w:lastColumn="0" w:oddVBand="0" w:evenVBand="0" w:oddHBand="0" w:evenHBand="0" w:firstRowFirstColumn="0" w:firstRowLastColumn="0" w:lastRowFirstColumn="0" w:lastRowLastColumn="0"/>
-            </w:pPr>
-            <w:r>
+            <w:hideMark/>
+          </w:tcPr>
+          <w:p>
+            <w:pPr>
+              <w:cnfStyle w:val="000000000000" w:firstRow="0" w:lastRow="0" w:firstColumn="0" w:lastColumn="0" w:oddVBand="0" w:evenVBand="0" w:oddHBand="0" w:evenHBand="0" w:firstRowFirstColumn="0" w:firstRowLastColumn="0" w:lastRowFirstColumn="0" w:lastRowLastColumn="0"/>
+              <w:rPr>
+                <w:b/>
+                <w:color w:val="262626" w:themeColor="text1" w:themeTint="D9"/>
+              </w:rPr>
+            </w:pPr>
+            <w:r>
+              <w:rPr>
+                <w:b/>
+                <w:color w:val="262626" w:themeColor="text1" w:themeTint="D9"/>
+              </w:rPr>
               <w:t>Session 1</w:t>
             </w:r>
           </w:p>
         </w:tc>
       </w:tr>
       <w:tr>
+        <w:trPr>
+          <w:trHeight w:val="615"/>
+        </w:trPr>
         <w:tc>
           <w:tcPr>
             <w:cnfStyle w:val="001000000000" w:firstRow="0" w:lastRow="0" w:firstColumn="1" w:lastColumn="0" w:oddVBand="0" w:evenVBand="0" w:oddHBand="0" w:evenHBand="0" w:firstRowFirstColumn="0" w:firstRowLastColumn="0" w:lastRowFirstColumn="0" w:lastRowLastColumn="0"/>
             <w:tcW w:w="2430" w:type="dxa"/>
-          </w:tcPr>
-          <w:p>
-            <w:r>
-              <w:t>Wednesday, March 14</w:t>
+            <w:hideMark/>
+          </w:tcPr>
+          <w:p>
+            <w:r>
+              <w:t>Wednesday, May 23</w:t>
             </w:r>
           </w:p>
         </w:tc>
         <w:tc>
           <w:tcPr>
             <w:tcW w:w="1530" w:type="dxa"/>
-          </w:tcPr>
-          <w:p>
-            <w:pPr>
-              <w:cnfStyle w:val="000000000000" w:firstRow="0" w:lastRow="0" w:firstColumn="0" w:lastColumn="0" w:oddVBand="0" w:evenVBand="0" w:oddHBand="0" w:evenHBand="0" w:firstRowFirstColumn="0" w:firstRowLastColumn="0" w:lastRowFirstColumn="0" w:lastRowLastColumn="0"/>
-            </w:pPr>
-            <w:r>
-              <w:t>1:00 PM</w:t>
+            <w:hideMark/>
+          </w:tcPr>
+          <w:p>
+            <w:pPr>
+              <w:cnfStyle w:val="000000000000" w:firstRow="0" w:lastRow="0" w:firstColumn="0" w:lastColumn="0" w:oddVBand="0" w:evenVBand="0" w:oddHBand="0" w:evenHBand="0" w:firstRowFirstColumn="0" w:firstRowLastColumn="0" w:lastRowFirstColumn="0" w:lastRowLastColumn="0"/>
+              <w:rPr>
+                <w:b/>
+                <w:color w:val="262626" w:themeColor="text1" w:themeTint="D9"/>
+              </w:rPr>
+            </w:pPr>
+            <w:r>
+              <w:rPr>
+                <w:b/>
+                <w:color w:val="262626" w:themeColor="text1" w:themeTint="D9"/>
+              </w:rPr>
+              <w:t>11:00 AM</w:t>
             </w:r>
           </w:p>
         </w:tc>
         <w:tc>
           <w:tcPr>
             <w:tcW w:w="3330" w:type="dxa"/>
-          </w:tcPr>
-          <w:p>
-            <w:pPr>
-              <w:ind w:left="90"/>
-              <w:cnfStyle w:val="000000000000" w:firstRow="0" w:lastRow="0" w:firstColumn="0" w:lastColumn="0" w:oddVBand="0" w:evenVBand="0" w:oddHBand="0" w:evenHBand="0" w:firstRowFirstColumn="0" w:firstRowLastColumn="0" w:lastRowFirstColumn="0" w:lastRowLastColumn="0"/>
-            </w:pPr>
-            <w:r>
+            <w:hideMark/>
+          </w:tcPr>
+          <w:p>
+            <w:pPr>
+              <w:cnfStyle w:val="000000000000" w:firstRow="0" w:lastRow="0" w:firstColumn="0" w:lastColumn="0" w:oddVBand="0" w:evenVBand="0" w:oddHBand="0" w:evenHBand="0" w:firstRowFirstColumn="0" w:firstRowLastColumn="0" w:lastRowFirstColumn="0" w:lastRowLastColumn="0"/>
+              <w:rPr>
+                <w:b/>
+                <w:color w:val="262626" w:themeColor="text1" w:themeTint="D9"/>
+              </w:rPr>
+            </w:pPr>
+            <w:r>
+              <w:rPr>
+                <w:b/>
+                <w:color w:val="262626" w:themeColor="text1" w:themeTint="D9"/>
+              </w:rPr>
               <w:t>Museum, Conference Room</w:t>
             </w:r>
           </w:p>
@@ -934,13 +1074,21 @@
         <w:tc>
           <w:tcPr>
             <w:tcW w:w="1260" w:type="dxa"/>
-          </w:tcPr>
-          <w:p>
-            <w:pPr>
-              <w:jc w:val="center"/>
-              <w:cnfStyle w:val="000000000000" w:firstRow="0" w:lastRow="0" w:firstColumn="0" w:lastColumn="0" w:oddVBand="0" w:evenVBand="0" w:oddHBand="0" w:evenHBand="0" w:firstRowFirstColumn="0" w:firstRowLastColumn="0" w:lastRowFirstColumn="0" w:lastRowLastColumn="0"/>
-            </w:pPr>
-            <w:r>
+            <w:hideMark/>
+          </w:tcPr>
+          <w:p>
+            <w:pPr>
+              <w:cnfStyle w:val="000000000000" w:firstRow="0" w:lastRow="0" w:firstColumn="0" w:lastColumn="0" w:oddVBand="0" w:evenVBand="0" w:oddHBand="0" w:evenHBand="0" w:firstRowFirstColumn="0" w:firstRowLastColumn="0" w:lastRowFirstColumn="0" w:lastRowLastColumn="0"/>
+              <w:rPr>
+                <w:b/>
+                <w:color w:val="262626" w:themeColor="text1" w:themeTint="D9"/>
+              </w:rPr>
+            </w:pPr>
+            <w:r>
+              <w:rPr>
+                <w:b/>
+                <w:color w:val="262626" w:themeColor="text1" w:themeTint="D9"/>
+              </w:rPr>
               <w:t>B</w:t>
             </w:r>
           </w:p>
@@ -948,38 +1096,60 @@
         <w:tc>
           <w:tcPr>
             <w:tcW w:w="1260" w:type="dxa"/>
-          </w:tcPr>
-          <w:p>
-            <w:pPr>
-              <w:cnfStyle w:val="000000000000" w:firstRow="0" w:lastRow="0" w:firstColumn="0" w:lastColumn="0" w:oddVBand="0" w:evenVBand="0" w:oddHBand="0" w:evenHBand="0" w:firstRowFirstColumn="0" w:firstRowLastColumn="0" w:lastRowFirstColumn="0" w:lastRowLastColumn="0"/>
-            </w:pPr>
-            <w:r>
+            <w:hideMark/>
+          </w:tcPr>
+          <w:p>
+            <w:pPr>
+              <w:cnfStyle w:val="000000000000" w:firstRow="0" w:lastRow="0" w:firstColumn="0" w:lastColumn="0" w:oddVBand="0" w:evenVBand="0" w:oddHBand="0" w:evenHBand="0" w:firstRowFirstColumn="0" w:firstRowLastColumn="0" w:lastRowFirstColumn="0" w:lastRowLastColumn="0"/>
+              <w:rPr>
+                <w:b/>
+                <w:color w:val="262626" w:themeColor="text1" w:themeTint="D9"/>
+              </w:rPr>
+            </w:pPr>
+            <w:r>
+              <w:rPr>
+                <w:b/>
+                <w:color w:val="262626" w:themeColor="text1" w:themeTint="D9"/>
+              </w:rPr>
               <w:t>Session 1</w:t>
             </w:r>
           </w:p>
         </w:tc>
       </w:tr>
       <w:tr>
+        <w:trPr>
+          <w:trHeight w:val="615"/>
+        </w:trPr>
         <w:tc>
           <w:tcPr>
             <w:cnfStyle w:val="001000000000" w:firstRow="0" w:lastRow="0" w:firstColumn="1" w:lastColumn="0" w:oddVBand="0" w:evenVBand="0" w:oddHBand="0" w:evenHBand="0" w:firstRowFirstColumn="0" w:firstRowLastColumn="0" w:lastRowFirstColumn="0" w:lastRowLastColumn="0"/>
             <w:tcW w:w="2430" w:type="dxa"/>
-          </w:tcPr>
-          <w:p>
-            <w:r>
-              <w:t>Thursday, March 15</w:t>
+            <w:hideMark/>
+          </w:tcPr>
+          <w:p>
+            <w:r>
+              <w:t>Thursday, May 24</w:t>
             </w:r>
           </w:p>
         </w:tc>
         <w:tc>
           <w:tcPr>
             <w:tcW w:w="1530" w:type="dxa"/>
-          </w:tcPr>
-          <w:p>
-            <w:pPr>
-              <w:cnfStyle w:val="000000000000" w:firstRow="0" w:lastRow="0" w:firstColumn="0" w:lastColumn="0" w:oddVBand="0" w:evenVBand="0" w:oddHBand="0" w:evenHBand="0" w:firstRowFirstColumn="0" w:firstRowLastColumn="0" w:lastRowFirstColumn="0" w:lastRowLastColumn="0"/>
-            </w:pPr>
-            <w:r>
+            <w:hideMark/>
+          </w:tcPr>
+          <w:p>
+            <w:pPr>
+              <w:cnfStyle w:val="000000000000" w:firstRow="0" w:lastRow="0" w:firstColumn="0" w:lastColumn="0" w:oddVBand="0" w:evenVBand="0" w:oddHBand="0" w:evenHBand="0" w:firstRowFirstColumn="0" w:firstRowLastColumn="0" w:lastRowFirstColumn="0" w:lastRowLastColumn="0"/>
+              <w:rPr>
+                <w:b/>
+                <w:color w:val="262626" w:themeColor="text1" w:themeTint="D9"/>
+              </w:rPr>
+            </w:pPr>
+            <w:r>
+              <w:rPr>
+                <w:b/>
+                <w:color w:val="262626" w:themeColor="text1" w:themeTint="D9"/>
+              </w:rPr>
               <w:t>10:00 AM</w:t>
             </w:r>
           </w:p>
@@ -987,13 +1157,21 @@
         <w:tc>
           <w:tcPr>
             <w:tcW w:w="3330" w:type="dxa"/>
-          </w:tcPr>
-          <w:p>
-            <w:pPr>
-              <w:ind w:left="90"/>
-              <w:cnfStyle w:val="000000000000" w:firstRow="0" w:lastRow="0" w:firstColumn="0" w:lastColumn="0" w:oddVBand="0" w:evenVBand="0" w:oddHBand="0" w:evenHBand="0" w:firstRowFirstColumn="0" w:firstRowLastColumn="0" w:lastRowFirstColumn="0" w:lastRowLastColumn="0"/>
-            </w:pPr>
-            <w:r>
+            <w:hideMark/>
+          </w:tcPr>
+          <w:p>
+            <w:pPr>
+              <w:cnfStyle w:val="000000000000" w:firstRow="0" w:lastRow="0" w:firstColumn="0" w:lastColumn="0" w:oddVBand="0" w:evenVBand="0" w:oddHBand="0" w:evenHBand="0" w:firstRowFirstColumn="0" w:firstRowLastColumn="0" w:lastRowFirstColumn="0" w:lastRowLastColumn="0"/>
+              <w:rPr>
+                <w:b/>
+                <w:color w:val="262626" w:themeColor="text1" w:themeTint="D9"/>
+              </w:rPr>
+            </w:pPr>
+            <w:r>
+              <w:rPr>
+                <w:b/>
+                <w:color w:val="262626" w:themeColor="text1" w:themeTint="D9"/>
+              </w:rPr>
               <w:t>Museum, Conference Room</w:t>
             </w:r>
           </w:p>
@@ -1001,66 +1179,104 @@
         <w:tc>
           <w:tcPr>
             <w:tcW w:w="1260" w:type="dxa"/>
-          </w:tcPr>
-          <w:p>
-            <w:pPr>
-              <w:jc w:val="center"/>
-              <w:cnfStyle w:val="000000000000" w:firstRow="0" w:lastRow="0" w:firstColumn="0" w:lastColumn="0" w:oddVBand="0" w:evenVBand="0" w:oddHBand="0" w:evenHBand="0" w:firstRowFirstColumn="0" w:firstRowLastColumn="0" w:lastRowFirstColumn="0" w:lastRowLastColumn="0"/>
-            </w:pPr>
-            <w:r>
-              <w:t>C</w:t>
+            <w:hideMark/>
+          </w:tcPr>
+          <w:p>
+            <w:pPr>
+              <w:cnfStyle w:val="000000000000" w:firstRow="0" w:lastRow="0" w:firstColumn="0" w:lastColumn="0" w:oddVBand="0" w:evenVBand="0" w:oddHBand="0" w:evenHBand="0" w:firstRowFirstColumn="0" w:firstRowLastColumn="0" w:lastRowFirstColumn="0" w:lastRowLastColumn="0"/>
+              <w:rPr>
+                <w:b/>
+                <w:color w:val="262626" w:themeColor="text1" w:themeTint="D9"/>
+              </w:rPr>
+            </w:pPr>
+            <w:r>
+              <w:rPr>
+                <w:b/>
+                <w:color w:val="262626" w:themeColor="text1" w:themeTint="D9"/>
+              </w:rPr>
+              <w:t>A</w:t>
             </w:r>
           </w:p>
         </w:tc>
         <w:tc>
           <w:tcPr>
             <w:tcW w:w="1260" w:type="dxa"/>
-          </w:tcPr>
-          <w:p>
-            <w:pPr>
-              <w:cnfStyle w:val="000000000000" w:firstRow="0" w:lastRow="0" w:firstColumn="0" w:lastColumn="0" w:oddVBand="0" w:evenVBand="0" w:oddHBand="0" w:evenHBand="0" w:firstRowFirstColumn="0" w:firstRowLastColumn="0" w:lastRowFirstColumn="0" w:lastRowLastColumn="0"/>
-            </w:pPr>
-            <w:r>
+            <w:hideMark/>
+          </w:tcPr>
+          <w:p>
+            <w:pPr>
+              <w:cnfStyle w:val="000000000000" w:firstRow="0" w:lastRow="0" w:firstColumn="0" w:lastColumn="0" w:oddVBand="0" w:evenVBand="0" w:oddHBand="0" w:evenHBand="0" w:firstRowFirstColumn="0" w:firstRowLastColumn="0" w:lastRowFirstColumn="0" w:lastRowLastColumn="0"/>
+              <w:rPr>
+                <w:b/>
+                <w:color w:val="262626" w:themeColor="text1" w:themeTint="D9"/>
+              </w:rPr>
+            </w:pPr>
+            <w:r>
+              <w:rPr>
+                <w:b/>
+                <w:color w:val="262626" w:themeColor="text1" w:themeTint="D9"/>
+              </w:rPr>
               <w:t>Session 1</w:t>
             </w:r>
           </w:p>
         </w:tc>
       </w:tr>
       <w:tr>
+        <w:trPr>
+          <w:trHeight w:val="315"/>
+        </w:trPr>
         <w:tc>
           <w:tcPr>
             <w:cnfStyle w:val="001000000000" w:firstRow="0" w:lastRow="0" w:firstColumn="1" w:lastColumn="0" w:oddVBand="0" w:evenVBand="0" w:oddHBand="0" w:evenHBand="0" w:firstRowFirstColumn="0" w:firstRowLastColumn="0" w:lastRowFirstColumn="0" w:lastRowLastColumn="0"/>
             <w:tcW w:w="2430" w:type="dxa"/>
-          </w:tcPr>
-          <w:p>
-            <w:r>
-              <w:t>Tuesday, March 20</w:t>
+            <w:hideMark/>
+          </w:tcPr>
+          <w:p>
+            <w:r>
+              <w:t>Tuesday, May 29</w:t>
             </w:r>
           </w:p>
         </w:tc>
         <w:tc>
           <w:tcPr>
             <w:tcW w:w="1530" w:type="dxa"/>
-          </w:tcPr>
-          <w:p>
-            <w:pPr>
-              <w:cnfStyle w:val="000000000000" w:firstRow="0" w:lastRow="0" w:firstColumn="0" w:lastColumn="0" w:oddVBand="0" w:evenVBand="0" w:oddHBand="0" w:evenHBand="0" w:firstRowFirstColumn="0" w:firstRowLastColumn="0" w:lastRowFirstColumn="0" w:lastRowLastColumn="0"/>
-            </w:pPr>
-            <w:r>
-              <w:t>1:00 PM</w:t>
+            <w:hideMark/>
+          </w:tcPr>
+          <w:p>
+            <w:pPr>
+              <w:cnfStyle w:val="000000000000" w:firstRow="0" w:lastRow="0" w:firstColumn="0" w:lastColumn="0" w:oddVBand="0" w:evenVBand="0" w:oddHBand="0" w:evenHBand="0" w:firstRowFirstColumn="0" w:firstRowLastColumn="0" w:lastRowFirstColumn="0" w:lastRowLastColumn="0"/>
+              <w:rPr>
+                <w:b/>
+                <w:color w:val="262626" w:themeColor="text1" w:themeTint="D9"/>
+              </w:rPr>
+            </w:pPr>
+            <w:r>
+              <w:rPr>
+                <w:b/>
+                <w:color w:val="262626" w:themeColor="text1" w:themeTint="D9"/>
+              </w:rPr>
+              <w:t>11:00 AM</w:t>
             </w:r>
           </w:p>
         </w:tc>
         <w:tc>
           <w:tcPr>
             <w:tcW w:w="3330" w:type="dxa"/>
-          </w:tcPr>
-          <w:p>
-            <w:pPr>
-              <w:ind w:left="90"/>
-              <w:cnfStyle w:val="000000000000" w:firstRow="0" w:lastRow="0" w:firstColumn="0" w:lastColumn="0" w:oddVBand="0" w:evenVBand="0" w:oddHBand="0" w:evenHBand="0" w:firstRowFirstColumn="0" w:firstRowLastColumn="0" w:lastRowFirstColumn="0" w:lastRowLastColumn="0"/>
-            </w:pPr>
-            <w:r>
+            <w:hideMark/>
+          </w:tcPr>
+          <w:p>
+            <w:pPr>
+              <w:cnfStyle w:val="000000000000" w:firstRow="0" w:lastRow="0" w:firstColumn="0" w:lastColumn="0" w:oddVBand="0" w:evenVBand="0" w:oddHBand="0" w:evenHBand="0" w:firstRowFirstColumn="0" w:firstRowLastColumn="0" w:lastRowFirstColumn="0" w:lastRowLastColumn="0"/>
+              <w:rPr>
+                <w:b/>
+                <w:color w:val="262626" w:themeColor="text1" w:themeTint="D9"/>
+              </w:rPr>
+            </w:pPr>
+            <w:r>
+              <w:rPr>
+                <w:b/>
+                <w:color w:val="262626" w:themeColor="text1" w:themeTint="D9"/>
+              </w:rPr>
               <w:t>Home Office, Charity</w:t>
             </w:r>
           </w:p>
@@ -1068,66 +1284,104 @@
         <w:tc>
           <w:tcPr>
             <w:tcW w:w="1260" w:type="dxa"/>
-          </w:tcPr>
-          <w:p>
-            <w:pPr>
-              <w:jc w:val="center"/>
-              <w:cnfStyle w:val="000000000000" w:firstRow="0" w:lastRow="0" w:firstColumn="0" w:lastColumn="0" w:oddVBand="0" w:evenVBand="0" w:oddHBand="0" w:evenHBand="0" w:firstRowFirstColumn="0" w:firstRowLastColumn="0" w:lastRowFirstColumn="0" w:lastRowLastColumn="0"/>
-            </w:pPr>
-            <w:r>
-              <w:t>A</w:t>
+            <w:hideMark/>
+          </w:tcPr>
+          <w:p>
+            <w:pPr>
+              <w:cnfStyle w:val="000000000000" w:firstRow="0" w:lastRow="0" w:firstColumn="0" w:lastColumn="0" w:oddVBand="0" w:evenVBand="0" w:oddHBand="0" w:evenHBand="0" w:firstRowFirstColumn="0" w:firstRowLastColumn="0" w:lastRowFirstColumn="0" w:lastRowLastColumn="0"/>
+              <w:rPr>
+                <w:b/>
+                <w:color w:val="262626" w:themeColor="text1" w:themeTint="D9"/>
+              </w:rPr>
+            </w:pPr>
+            <w:r>
+              <w:rPr>
+                <w:b/>
+                <w:color w:val="262626" w:themeColor="text1" w:themeTint="D9"/>
+              </w:rPr>
+              <w:t>C</w:t>
             </w:r>
           </w:p>
         </w:tc>
         <w:tc>
           <w:tcPr>
             <w:tcW w:w="1260" w:type="dxa"/>
-          </w:tcPr>
-          <w:p>
-            <w:pPr>
-              <w:cnfStyle w:val="000000000000" w:firstRow="0" w:lastRow="0" w:firstColumn="0" w:lastColumn="0" w:oddVBand="0" w:evenVBand="0" w:oddHBand="0" w:evenHBand="0" w:firstRowFirstColumn="0" w:firstRowLastColumn="0" w:lastRowFirstColumn="0" w:lastRowLastColumn="0"/>
-            </w:pPr>
-            <w:r>
+            <w:hideMark/>
+          </w:tcPr>
+          <w:p>
+            <w:pPr>
+              <w:cnfStyle w:val="000000000000" w:firstRow="0" w:lastRow="0" w:firstColumn="0" w:lastColumn="0" w:oddVBand="0" w:evenVBand="0" w:oddHBand="0" w:evenHBand="0" w:firstRowFirstColumn="0" w:firstRowLastColumn="0" w:lastRowFirstColumn="0" w:lastRowLastColumn="0"/>
+              <w:rPr>
+                <w:b/>
+                <w:color w:val="262626" w:themeColor="text1" w:themeTint="D9"/>
+              </w:rPr>
+            </w:pPr>
+            <w:r>
+              <w:rPr>
+                <w:b/>
+                <w:color w:val="262626" w:themeColor="text1" w:themeTint="D9"/>
+              </w:rPr>
               <w:t>Session 2</w:t>
             </w:r>
           </w:p>
         </w:tc>
       </w:tr>
       <w:tr>
+        <w:trPr>
+          <w:trHeight w:val="615"/>
+        </w:trPr>
         <w:tc>
           <w:tcPr>
             <w:cnfStyle w:val="001000000000" w:firstRow="0" w:lastRow="0" w:firstColumn="1" w:lastColumn="0" w:oddVBand="0" w:evenVBand="0" w:oddHBand="0" w:evenHBand="0" w:firstRowFirstColumn="0" w:firstRowLastColumn="0" w:lastRowFirstColumn="0" w:lastRowLastColumn="0"/>
             <w:tcW w:w="2430" w:type="dxa"/>
-          </w:tcPr>
-          <w:p>
-            <w:r>
-              <w:t>Wednesday, March 21</w:t>
+            <w:hideMark/>
+          </w:tcPr>
+          <w:p>
+            <w:r>
+              <w:t>Wednesday, May 30</w:t>
             </w:r>
           </w:p>
         </w:tc>
         <w:tc>
           <w:tcPr>
             <w:tcW w:w="1530" w:type="dxa"/>
-          </w:tcPr>
-          <w:p>
-            <w:pPr>
-              <w:cnfStyle w:val="000000000000" w:firstRow="0" w:lastRow="0" w:firstColumn="0" w:lastColumn="0" w:oddVBand="0" w:evenVBand="0" w:oddHBand="0" w:evenHBand="0" w:firstRowFirstColumn="0" w:firstRowLastColumn="0" w:lastRowFirstColumn="0" w:lastRowLastColumn="0"/>
-            </w:pPr>
-            <w:r>
-              <w:t>1:00 PM</w:t>
+            <w:hideMark/>
+          </w:tcPr>
+          <w:p>
+            <w:pPr>
+              <w:cnfStyle w:val="000000000000" w:firstRow="0" w:lastRow="0" w:firstColumn="0" w:lastColumn="0" w:oddVBand="0" w:evenVBand="0" w:oddHBand="0" w:evenHBand="0" w:firstRowFirstColumn="0" w:firstRowLastColumn="0" w:lastRowFirstColumn="0" w:lastRowLastColumn="0"/>
+              <w:rPr>
+                <w:b/>
+                <w:color w:val="262626" w:themeColor="text1" w:themeTint="D9"/>
+              </w:rPr>
+            </w:pPr>
+            <w:r>
+              <w:rPr>
+                <w:b/>
+                <w:color w:val="262626" w:themeColor="text1" w:themeTint="D9"/>
+              </w:rPr>
+              <w:t>11:00 AM</w:t>
             </w:r>
           </w:p>
         </w:tc>
         <w:tc>
           <w:tcPr>
             <w:tcW w:w="3330" w:type="dxa"/>
-          </w:tcPr>
-          <w:p>
-            <w:pPr>
-              <w:ind w:left="90"/>
-              <w:cnfStyle w:val="000000000000" w:firstRow="0" w:lastRow="0" w:firstColumn="0" w:lastColumn="0" w:oddVBand="0" w:evenVBand="0" w:oddHBand="0" w:evenHBand="0" w:firstRowFirstColumn="0" w:firstRowLastColumn="0" w:lastRowFirstColumn="0" w:lastRowLastColumn="0"/>
-            </w:pPr>
-            <w:r>
+            <w:hideMark/>
+          </w:tcPr>
+          <w:p>
+            <w:pPr>
+              <w:cnfStyle w:val="000000000000" w:firstRow="0" w:lastRow="0" w:firstColumn="0" w:lastColumn="0" w:oddVBand="0" w:evenVBand="0" w:oddHBand="0" w:evenHBand="0" w:firstRowFirstColumn="0" w:firstRowLastColumn="0" w:lastRowFirstColumn="0" w:lastRowLastColumn="0"/>
+              <w:rPr>
+                <w:b/>
+                <w:color w:val="262626" w:themeColor="text1" w:themeTint="D9"/>
+              </w:rPr>
+            </w:pPr>
+            <w:r>
+              <w:rPr>
+                <w:b/>
+                <w:color w:val="262626" w:themeColor="text1" w:themeTint="D9"/>
+              </w:rPr>
               <w:t>Museum, Conference Room</w:t>
             </w:r>
           </w:p>
@@ -1135,13 +1389,21 @@
         <w:tc>
           <w:tcPr>
             <w:tcW w:w="1260" w:type="dxa"/>
-          </w:tcPr>
-          <w:p>
-            <w:pPr>
-              <w:jc w:val="center"/>
-              <w:cnfStyle w:val="000000000000" w:firstRow="0" w:lastRow="0" w:firstColumn="0" w:lastColumn="0" w:oddVBand="0" w:evenVBand="0" w:oddHBand="0" w:evenHBand="0" w:firstRowFirstColumn="0" w:firstRowLastColumn="0" w:lastRowFirstColumn="0" w:lastRowLastColumn="0"/>
-            </w:pPr>
-            <w:r>
+            <w:hideMark/>
+          </w:tcPr>
+          <w:p>
+            <w:pPr>
+              <w:cnfStyle w:val="000000000000" w:firstRow="0" w:lastRow="0" w:firstColumn="0" w:lastColumn="0" w:oddVBand="0" w:evenVBand="0" w:oddHBand="0" w:evenHBand="0" w:firstRowFirstColumn="0" w:firstRowLastColumn="0" w:lastRowFirstColumn="0" w:lastRowLastColumn="0"/>
+              <w:rPr>
+                <w:b/>
+                <w:color w:val="262626" w:themeColor="text1" w:themeTint="D9"/>
+              </w:rPr>
+            </w:pPr>
+            <w:r>
+              <w:rPr>
+                <w:b/>
+                <w:color w:val="262626" w:themeColor="text1" w:themeTint="D9"/>
+              </w:rPr>
               <w:t>B</w:t>
             </w:r>
           </w:p>
@@ -1149,38 +1411,61 @@
         <w:tc>
           <w:tcPr>
             <w:tcW w:w="1260" w:type="dxa"/>
-          </w:tcPr>
-          <w:p>
-            <w:pPr>
-              <w:cnfStyle w:val="000000000000" w:firstRow="0" w:lastRow="0" w:firstColumn="0" w:lastColumn="0" w:oddVBand="0" w:evenVBand="0" w:oddHBand="0" w:evenHBand="0" w:firstRowFirstColumn="0" w:firstRowLastColumn="0" w:lastRowFirstColumn="0" w:lastRowLastColumn="0"/>
-            </w:pPr>
-            <w:r>
+            <w:hideMark/>
+          </w:tcPr>
+          <w:p>
+            <w:pPr>
+              <w:cnfStyle w:val="000000000000" w:firstRow="0" w:lastRow="0" w:firstColumn="0" w:lastColumn="0" w:oddVBand="0" w:evenVBand="0" w:oddHBand="0" w:evenHBand="0" w:firstRowFirstColumn="0" w:firstRowLastColumn="0" w:lastRowFirstColumn="0" w:lastRowLastColumn="0"/>
+              <w:rPr>
+                <w:b/>
+                <w:color w:val="262626" w:themeColor="text1" w:themeTint="D9"/>
+              </w:rPr>
+            </w:pPr>
+            <w:r>
+              <w:rPr>
+                <w:b/>
+                <w:color w:val="262626" w:themeColor="text1" w:themeTint="D9"/>
+              </w:rPr>
               <w:t>Session 2</w:t>
             </w:r>
           </w:p>
         </w:tc>
       </w:tr>
       <w:tr>
+        <w:trPr>
+          <w:trHeight w:val="615"/>
+        </w:trPr>
         <w:tc>
           <w:tcPr>
             <w:cnfStyle w:val="001000000000" w:firstRow="0" w:lastRow="0" w:firstColumn="1" w:lastColumn="0" w:oddVBand="0" w:evenVBand="0" w:oddHBand="0" w:evenHBand="0" w:firstRowFirstColumn="0" w:firstRowLastColumn="0" w:lastRowFirstColumn="0" w:lastRowLastColumn="0"/>
             <w:tcW w:w="2430" w:type="dxa"/>
-          </w:tcPr>
-          <w:p>
-            <w:r>
-              <w:t>Thursday, March 22</w:t>
+            <w:hideMark/>
+          </w:tcPr>
+          <w:p>
+            <w:r>
+              <w:lastRenderedPageBreak/>
+              <w:t>Thursday, May 31</w:t>
             </w:r>
           </w:p>
         </w:tc>
         <w:tc>
           <w:tcPr>
             <w:tcW w:w="1530" w:type="dxa"/>
-          </w:tcPr>
-          <w:p>
-            <w:pPr>
-              <w:cnfStyle w:val="000000000000" w:firstRow="0" w:lastRow="0" w:firstColumn="0" w:lastColumn="0" w:oddVBand="0" w:evenVBand="0" w:oddHBand="0" w:evenHBand="0" w:firstRowFirstColumn="0" w:firstRowLastColumn="0" w:lastRowFirstColumn="0" w:lastRowLastColumn="0"/>
-            </w:pPr>
-            <w:r>
+            <w:hideMark/>
+          </w:tcPr>
+          <w:p>
+            <w:pPr>
+              <w:cnfStyle w:val="000000000000" w:firstRow="0" w:lastRow="0" w:firstColumn="0" w:lastColumn="0" w:oddVBand="0" w:evenVBand="0" w:oddHBand="0" w:evenHBand="0" w:firstRowFirstColumn="0" w:firstRowLastColumn="0" w:lastRowFirstColumn="0" w:lastRowLastColumn="0"/>
+              <w:rPr>
+                <w:b/>
+                <w:color w:val="262626" w:themeColor="text1" w:themeTint="D9"/>
+              </w:rPr>
+            </w:pPr>
+            <w:r>
+              <w:rPr>
+                <w:b/>
+                <w:color w:val="262626" w:themeColor="text1" w:themeTint="D9"/>
+              </w:rPr>
               <w:t>10:00 AM</w:t>
             </w:r>
           </w:p>
@@ -1188,13 +1473,21 @@
         <w:tc>
           <w:tcPr>
             <w:tcW w:w="3330" w:type="dxa"/>
-          </w:tcPr>
-          <w:p>
-            <w:pPr>
-              <w:ind w:left="90"/>
-              <w:cnfStyle w:val="000000000000" w:firstRow="0" w:lastRow="0" w:firstColumn="0" w:lastColumn="0" w:oddVBand="0" w:evenVBand="0" w:oddHBand="0" w:evenHBand="0" w:firstRowFirstColumn="0" w:firstRowLastColumn="0" w:lastRowFirstColumn="0" w:lastRowLastColumn="0"/>
-            </w:pPr>
-            <w:r>
+            <w:hideMark/>
+          </w:tcPr>
+          <w:p>
+            <w:pPr>
+              <w:cnfStyle w:val="000000000000" w:firstRow="0" w:lastRow="0" w:firstColumn="0" w:lastColumn="0" w:oddVBand="0" w:evenVBand="0" w:oddHBand="0" w:evenHBand="0" w:firstRowFirstColumn="0" w:firstRowLastColumn="0" w:lastRowFirstColumn="0" w:lastRowLastColumn="0"/>
+              <w:rPr>
+                <w:b/>
+                <w:color w:val="262626" w:themeColor="text1" w:themeTint="D9"/>
+              </w:rPr>
+            </w:pPr>
+            <w:r>
+              <w:rPr>
+                <w:b/>
+                <w:color w:val="262626" w:themeColor="text1" w:themeTint="D9"/>
+              </w:rPr>
               <w:t>Museum, Conference Room</w:t>
             </w:r>
           </w:p>
@@ -1202,67 +1495,104 @@
         <w:tc>
           <w:tcPr>
             <w:tcW w:w="1260" w:type="dxa"/>
-          </w:tcPr>
-          <w:p>
-            <w:pPr>
-              <w:jc w:val="center"/>
-              <w:cnfStyle w:val="000000000000" w:firstRow="0" w:lastRow="0" w:firstColumn="0" w:lastColumn="0" w:oddVBand="0" w:evenVBand="0" w:oddHBand="0" w:evenHBand="0" w:firstRowFirstColumn="0" w:firstRowLastColumn="0" w:lastRowFirstColumn="0" w:lastRowLastColumn="0"/>
-            </w:pPr>
-            <w:r>
-              <w:t>C</w:t>
+            <w:hideMark/>
+          </w:tcPr>
+          <w:p>
+            <w:pPr>
+              <w:cnfStyle w:val="000000000000" w:firstRow="0" w:lastRow="0" w:firstColumn="0" w:lastColumn="0" w:oddVBand="0" w:evenVBand="0" w:oddHBand="0" w:evenHBand="0" w:firstRowFirstColumn="0" w:firstRowLastColumn="0" w:lastRowFirstColumn="0" w:lastRowLastColumn="0"/>
+              <w:rPr>
+                <w:b/>
+                <w:color w:val="262626" w:themeColor="text1" w:themeTint="D9"/>
+              </w:rPr>
+            </w:pPr>
+            <w:r>
+              <w:rPr>
+                <w:b/>
+                <w:color w:val="262626" w:themeColor="text1" w:themeTint="D9"/>
+              </w:rPr>
+              <w:t>A</w:t>
             </w:r>
           </w:p>
         </w:tc>
         <w:tc>
           <w:tcPr>
             <w:tcW w:w="1260" w:type="dxa"/>
-          </w:tcPr>
-          <w:p>
-            <w:pPr>
-              <w:cnfStyle w:val="000000000000" w:firstRow="0" w:lastRow="0" w:firstColumn="0" w:lastColumn="0" w:oddVBand="0" w:evenVBand="0" w:oddHBand="0" w:evenHBand="0" w:firstRowFirstColumn="0" w:firstRowLastColumn="0" w:lastRowFirstColumn="0" w:lastRowLastColumn="0"/>
-            </w:pPr>
-            <w:r>
+            <w:hideMark/>
+          </w:tcPr>
+          <w:p>
+            <w:pPr>
+              <w:cnfStyle w:val="000000000000" w:firstRow="0" w:lastRow="0" w:firstColumn="0" w:lastColumn="0" w:oddVBand="0" w:evenVBand="0" w:oddHBand="0" w:evenHBand="0" w:firstRowFirstColumn="0" w:firstRowLastColumn="0" w:lastRowFirstColumn="0" w:lastRowLastColumn="0"/>
+              <w:rPr>
+                <w:b/>
+                <w:color w:val="262626" w:themeColor="text1" w:themeTint="D9"/>
+              </w:rPr>
+            </w:pPr>
+            <w:r>
+              <w:rPr>
+                <w:b/>
+                <w:color w:val="262626" w:themeColor="text1" w:themeTint="D9"/>
+              </w:rPr>
               <w:t>Session 2</w:t>
             </w:r>
           </w:p>
         </w:tc>
       </w:tr>
       <w:tr>
+        <w:trPr>
+          <w:trHeight w:val="315"/>
+        </w:trPr>
         <w:tc>
           <w:tcPr>
             <w:cnfStyle w:val="001000000000" w:firstRow="0" w:lastRow="0" w:firstColumn="1" w:lastColumn="0" w:oddVBand="0" w:evenVBand="0" w:oddHBand="0" w:evenHBand="0" w:firstRowFirstColumn="0" w:firstRowLastColumn="0" w:lastRowFirstColumn="0" w:lastRowLastColumn="0"/>
             <w:tcW w:w="2430" w:type="dxa"/>
-          </w:tcPr>
-          <w:p>
-            <w:r>
-              <w:lastRenderedPageBreak/>
-              <w:t>Tuesday, March 27</w:t>
+            <w:hideMark/>
+          </w:tcPr>
+          <w:p>
+            <w:r>
+              <w:t>Tuesday, June 05</w:t>
             </w:r>
           </w:p>
         </w:tc>
         <w:tc>
           <w:tcPr>
             <w:tcW w:w="1530" w:type="dxa"/>
-          </w:tcPr>
-          <w:p>
-            <w:pPr>
-              <w:cnfStyle w:val="000000000000" w:firstRow="0" w:lastRow="0" w:firstColumn="0" w:lastColumn="0" w:oddVBand="0" w:evenVBand="0" w:oddHBand="0" w:evenHBand="0" w:firstRowFirstColumn="0" w:firstRowLastColumn="0" w:lastRowFirstColumn="0" w:lastRowLastColumn="0"/>
-            </w:pPr>
-            <w:r>
-              <w:t>1:00 PM</w:t>
+            <w:hideMark/>
+          </w:tcPr>
+          <w:p>
+            <w:pPr>
+              <w:cnfStyle w:val="000000000000" w:firstRow="0" w:lastRow="0" w:firstColumn="0" w:lastColumn="0" w:oddVBand="0" w:evenVBand="0" w:oddHBand="0" w:evenHBand="0" w:firstRowFirstColumn="0" w:firstRowLastColumn="0" w:lastRowFirstColumn="0" w:lastRowLastColumn="0"/>
+              <w:rPr>
+                <w:b/>
+                <w:color w:val="262626" w:themeColor="text1" w:themeTint="D9"/>
+              </w:rPr>
+            </w:pPr>
+            <w:r>
+              <w:rPr>
+                <w:b/>
+                <w:color w:val="262626" w:themeColor="text1" w:themeTint="D9"/>
+              </w:rPr>
+              <w:t>11:00 AM</w:t>
             </w:r>
           </w:p>
         </w:tc>
         <w:tc>
           <w:tcPr>
             <w:tcW w:w="3330" w:type="dxa"/>
-          </w:tcPr>
-          <w:p>
-            <w:pPr>
-              <w:ind w:left="90"/>
-              <w:cnfStyle w:val="000000000000" w:firstRow="0" w:lastRow="0" w:firstColumn="0" w:lastColumn="0" w:oddVBand="0" w:evenVBand="0" w:oddHBand="0" w:evenHBand="0" w:firstRowFirstColumn="0" w:firstRowLastColumn="0" w:lastRowFirstColumn="0" w:lastRowLastColumn="0"/>
-            </w:pPr>
-            <w:r>
+            <w:hideMark/>
+          </w:tcPr>
+          <w:p>
+            <w:pPr>
+              <w:cnfStyle w:val="000000000000" w:firstRow="0" w:lastRow="0" w:firstColumn="0" w:lastColumn="0" w:oddVBand="0" w:evenVBand="0" w:oddHBand="0" w:evenHBand="0" w:firstRowFirstColumn="0" w:firstRowLastColumn="0" w:lastRowFirstColumn="0" w:lastRowLastColumn="0"/>
+              <w:rPr>
+                <w:b/>
+                <w:color w:val="262626" w:themeColor="text1" w:themeTint="D9"/>
+              </w:rPr>
+            </w:pPr>
+            <w:r>
+              <w:rPr>
+                <w:b/>
+                <w:color w:val="262626" w:themeColor="text1" w:themeTint="D9"/>
+              </w:rPr>
               <w:t>Home Office, Charity</w:t>
             </w:r>
           </w:p>
@@ -1270,66 +1600,104 @@
         <w:tc>
           <w:tcPr>
             <w:tcW w:w="1260" w:type="dxa"/>
-          </w:tcPr>
-          <w:p>
-            <w:pPr>
-              <w:jc w:val="center"/>
-              <w:cnfStyle w:val="000000000000" w:firstRow="0" w:lastRow="0" w:firstColumn="0" w:lastColumn="0" w:oddVBand="0" w:evenVBand="0" w:oddHBand="0" w:evenHBand="0" w:firstRowFirstColumn="0" w:firstRowLastColumn="0" w:lastRowFirstColumn="0" w:lastRowLastColumn="0"/>
-            </w:pPr>
-            <w:r>
-              <w:t>A</w:t>
+            <w:hideMark/>
+          </w:tcPr>
+          <w:p>
+            <w:pPr>
+              <w:cnfStyle w:val="000000000000" w:firstRow="0" w:lastRow="0" w:firstColumn="0" w:lastColumn="0" w:oddVBand="0" w:evenVBand="0" w:oddHBand="0" w:evenHBand="0" w:firstRowFirstColumn="0" w:firstRowLastColumn="0" w:lastRowFirstColumn="0" w:lastRowLastColumn="0"/>
+              <w:rPr>
+                <w:b/>
+                <w:color w:val="262626" w:themeColor="text1" w:themeTint="D9"/>
+              </w:rPr>
+            </w:pPr>
+            <w:r>
+              <w:rPr>
+                <w:b/>
+                <w:color w:val="262626" w:themeColor="text1" w:themeTint="D9"/>
+              </w:rPr>
+              <w:t>C</w:t>
             </w:r>
           </w:p>
         </w:tc>
         <w:tc>
           <w:tcPr>
             <w:tcW w:w="1260" w:type="dxa"/>
-          </w:tcPr>
-          <w:p>
-            <w:pPr>
-              <w:cnfStyle w:val="000000000000" w:firstRow="0" w:lastRow="0" w:firstColumn="0" w:lastColumn="0" w:oddVBand="0" w:evenVBand="0" w:oddHBand="0" w:evenHBand="0" w:firstRowFirstColumn="0" w:firstRowLastColumn="0" w:lastRowFirstColumn="0" w:lastRowLastColumn="0"/>
-            </w:pPr>
-            <w:r>
+            <w:hideMark/>
+          </w:tcPr>
+          <w:p>
+            <w:pPr>
+              <w:cnfStyle w:val="000000000000" w:firstRow="0" w:lastRow="0" w:firstColumn="0" w:lastColumn="0" w:oddVBand="0" w:evenVBand="0" w:oddHBand="0" w:evenHBand="0" w:firstRowFirstColumn="0" w:firstRowLastColumn="0" w:lastRowFirstColumn="0" w:lastRowLastColumn="0"/>
+              <w:rPr>
+                <w:b/>
+                <w:color w:val="262626" w:themeColor="text1" w:themeTint="D9"/>
+              </w:rPr>
+            </w:pPr>
+            <w:r>
+              <w:rPr>
+                <w:b/>
+                <w:color w:val="262626" w:themeColor="text1" w:themeTint="D9"/>
+              </w:rPr>
               <w:t>Session 3</w:t>
             </w:r>
           </w:p>
         </w:tc>
       </w:tr>
       <w:tr>
+        <w:trPr>
+          <w:trHeight w:val="615"/>
+        </w:trPr>
         <w:tc>
           <w:tcPr>
             <w:cnfStyle w:val="001000000000" w:firstRow="0" w:lastRow="0" w:firstColumn="1" w:lastColumn="0" w:oddVBand="0" w:evenVBand="0" w:oddHBand="0" w:evenHBand="0" w:firstRowFirstColumn="0" w:firstRowLastColumn="0" w:lastRowFirstColumn="0" w:lastRowLastColumn="0"/>
             <w:tcW w:w="2430" w:type="dxa"/>
-          </w:tcPr>
-          <w:p>
-            <w:r>
-              <w:t>Wednesday, March 28</w:t>
+            <w:hideMark/>
+          </w:tcPr>
+          <w:p>
+            <w:r>
+              <w:t>Wednesday, June 06</w:t>
             </w:r>
           </w:p>
         </w:tc>
         <w:tc>
           <w:tcPr>
             <w:tcW w:w="1530" w:type="dxa"/>
-          </w:tcPr>
-          <w:p>
-            <w:pPr>
-              <w:cnfStyle w:val="000000000000" w:firstRow="0" w:lastRow="0" w:firstColumn="0" w:lastColumn="0" w:oddVBand="0" w:evenVBand="0" w:oddHBand="0" w:evenHBand="0" w:firstRowFirstColumn="0" w:firstRowLastColumn="0" w:lastRowFirstColumn="0" w:lastRowLastColumn="0"/>
-            </w:pPr>
-            <w:r>
-              <w:t>1:00 PM</w:t>
+            <w:hideMark/>
+          </w:tcPr>
+          <w:p>
+            <w:pPr>
+              <w:cnfStyle w:val="000000000000" w:firstRow="0" w:lastRow="0" w:firstColumn="0" w:lastColumn="0" w:oddVBand="0" w:evenVBand="0" w:oddHBand="0" w:evenHBand="0" w:firstRowFirstColumn="0" w:firstRowLastColumn="0" w:lastRowFirstColumn="0" w:lastRowLastColumn="0"/>
+              <w:rPr>
+                <w:b/>
+                <w:color w:val="262626" w:themeColor="text1" w:themeTint="D9"/>
+              </w:rPr>
+            </w:pPr>
+            <w:r>
+              <w:rPr>
+                <w:b/>
+                <w:color w:val="262626" w:themeColor="text1" w:themeTint="D9"/>
+              </w:rPr>
+              <w:t>11:00 AM</w:t>
             </w:r>
           </w:p>
         </w:tc>
         <w:tc>
           <w:tcPr>
             <w:tcW w:w="3330" w:type="dxa"/>
-          </w:tcPr>
-          <w:p>
-            <w:pPr>
-              <w:ind w:left="90"/>
-              <w:cnfStyle w:val="000000000000" w:firstRow="0" w:lastRow="0" w:firstColumn="0" w:lastColumn="0" w:oddVBand="0" w:evenVBand="0" w:oddHBand="0" w:evenHBand="0" w:firstRowFirstColumn="0" w:firstRowLastColumn="0" w:lastRowFirstColumn="0" w:lastRowLastColumn="0"/>
-            </w:pPr>
-            <w:r>
+            <w:hideMark/>
+          </w:tcPr>
+          <w:p>
+            <w:pPr>
+              <w:cnfStyle w:val="000000000000" w:firstRow="0" w:lastRow="0" w:firstColumn="0" w:lastColumn="0" w:oddVBand="0" w:evenVBand="0" w:oddHBand="0" w:evenHBand="0" w:firstRowFirstColumn="0" w:firstRowLastColumn="0" w:lastRowFirstColumn="0" w:lastRowLastColumn="0"/>
+              <w:rPr>
+                <w:b/>
+                <w:color w:val="262626" w:themeColor="text1" w:themeTint="D9"/>
+              </w:rPr>
+            </w:pPr>
+            <w:r>
+              <w:rPr>
+                <w:b/>
+                <w:color w:val="262626" w:themeColor="text1" w:themeTint="D9"/>
+              </w:rPr>
               <w:t>Museum, Conference Room</w:t>
             </w:r>
           </w:p>
@@ -1337,52 +1705,82 @@
         <w:tc>
           <w:tcPr>
             <w:tcW w:w="1260" w:type="dxa"/>
-          </w:tcPr>
-          <w:p>
-            <w:pPr>
-              <w:jc w:val="center"/>
-              <w:cnfStyle w:val="000000000000" w:firstRow="0" w:lastRow="0" w:firstColumn="0" w:lastColumn="0" w:oddVBand="0" w:evenVBand="0" w:oddHBand="0" w:evenHBand="0" w:firstRowFirstColumn="0" w:firstRowLastColumn="0" w:lastRowFirstColumn="0" w:lastRowLastColumn="0"/>
-            </w:pPr>
-            <w:r>
-              <w:t>B</w:t>
+            <w:hideMark/>
+          </w:tcPr>
+          <w:p>
+            <w:pPr>
+              <w:cnfStyle w:val="000000000000" w:firstRow="0" w:lastRow="0" w:firstColumn="0" w:lastColumn="0" w:oddVBand="0" w:evenVBand="0" w:oddHBand="0" w:evenHBand="0" w:firstRowFirstColumn="0" w:firstRowLastColumn="0" w:lastRowFirstColumn="0" w:lastRowLastColumn="0"/>
+              <w:rPr>
+                <w:b/>
+                <w:color w:val="262626" w:themeColor="text1" w:themeTint="D9"/>
+              </w:rPr>
+            </w:pPr>
+            <w:r>
+              <w:rPr>
+                <w:b/>
+                <w:color w:val="262626" w:themeColor="text1" w:themeTint="D9"/>
+              </w:rPr>
+              <w:t>A</w:t>
             </w:r>
           </w:p>
         </w:tc>
         <w:tc>
           <w:tcPr>
             <w:tcW w:w="1260" w:type="dxa"/>
-          </w:tcPr>
-          <w:p>
-            <w:pPr>
-              <w:cnfStyle w:val="000000000000" w:firstRow="0" w:lastRow="0" w:firstColumn="0" w:lastColumn="0" w:oddVBand="0" w:evenVBand="0" w:oddHBand="0" w:evenHBand="0" w:firstRowFirstColumn="0" w:firstRowLastColumn="0" w:lastRowFirstColumn="0" w:lastRowLastColumn="0"/>
-            </w:pPr>
-            <w:r>
+            <w:hideMark/>
+          </w:tcPr>
+          <w:p>
+            <w:pPr>
+              <w:cnfStyle w:val="000000000000" w:firstRow="0" w:lastRow="0" w:firstColumn="0" w:lastColumn="0" w:oddVBand="0" w:evenVBand="0" w:oddHBand="0" w:evenHBand="0" w:firstRowFirstColumn="0" w:firstRowLastColumn="0" w:lastRowFirstColumn="0" w:lastRowLastColumn="0"/>
+              <w:rPr>
+                <w:b/>
+                <w:color w:val="262626" w:themeColor="text1" w:themeTint="D9"/>
+              </w:rPr>
+            </w:pPr>
+            <w:r>
+              <w:rPr>
+                <w:b/>
+                <w:color w:val="262626" w:themeColor="text1" w:themeTint="D9"/>
+              </w:rPr>
               <w:t>Session 3</w:t>
             </w:r>
           </w:p>
         </w:tc>
       </w:tr>
       <w:tr>
+        <w:trPr>
+          <w:trHeight w:val="615"/>
+        </w:trPr>
         <w:tc>
           <w:tcPr>
             <w:cnfStyle w:val="001000000000" w:firstRow="0" w:lastRow="0" w:firstColumn="1" w:lastColumn="0" w:oddVBand="0" w:evenVBand="0" w:oddHBand="0" w:evenHBand="0" w:firstRowFirstColumn="0" w:firstRowLastColumn="0" w:lastRowFirstColumn="0" w:lastRowLastColumn="0"/>
             <w:tcW w:w="2430" w:type="dxa"/>
-          </w:tcPr>
-          <w:p>
-            <w:r>
-              <w:t>Thursday, March 29</w:t>
+            <w:hideMark/>
+          </w:tcPr>
+          <w:p>
+            <w:r>
+              <w:t>Thursday, June 07</w:t>
             </w:r>
           </w:p>
         </w:tc>
         <w:tc>
           <w:tcPr>
             <w:tcW w:w="1530" w:type="dxa"/>
-          </w:tcPr>
-          <w:p>
-            <w:pPr>
-              <w:cnfStyle w:val="000000000000" w:firstRow="0" w:lastRow="0" w:firstColumn="0" w:lastColumn="0" w:oddVBand="0" w:evenVBand="0" w:oddHBand="0" w:evenHBand="0" w:firstRowFirstColumn="0" w:firstRowLastColumn="0" w:lastRowFirstColumn="0" w:lastRowLastColumn="0"/>
-            </w:pPr>
-            <w:r>
+            <w:hideMark/>
+          </w:tcPr>
+          <w:p>
+            <w:pPr>
+              <w:cnfStyle w:val="000000000000" w:firstRow="0" w:lastRow="0" w:firstColumn="0" w:lastColumn="0" w:oddVBand="0" w:evenVBand="0" w:oddHBand="0" w:evenHBand="0" w:firstRowFirstColumn="0" w:firstRowLastColumn="0" w:lastRowFirstColumn="0" w:lastRowLastColumn="0"/>
+              <w:rPr>
+                <w:b/>
+                <w:color w:val="262626" w:themeColor="text1" w:themeTint="D9"/>
+              </w:rPr>
+            </w:pPr>
+            <w:r>
+              <w:rPr>
+                <w:b/>
+                <w:color w:val="262626" w:themeColor="text1" w:themeTint="D9"/>
+              </w:rPr>
               <w:t>10:00 AM</w:t>
             </w:r>
           </w:p>
@@ -1390,13 +1788,21 @@
         <w:tc>
           <w:tcPr>
             <w:tcW w:w="3330" w:type="dxa"/>
-          </w:tcPr>
-          <w:p>
-            <w:pPr>
-              <w:ind w:left="90"/>
-              <w:cnfStyle w:val="000000000000" w:firstRow="0" w:lastRow="0" w:firstColumn="0" w:lastColumn="0" w:oddVBand="0" w:evenVBand="0" w:oddHBand="0" w:evenHBand="0" w:firstRowFirstColumn="0" w:firstRowLastColumn="0" w:lastRowFirstColumn="0" w:lastRowLastColumn="0"/>
-            </w:pPr>
-            <w:r>
+            <w:hideMark/>
+          </w:tcPr>
+          <w:p>
+            <w:pPr>
+              <w:cnfStyle w:val="000000000000" w:firstRow="0" w:lastRow="0" w:firstColumn="0" w:lastColumn="0" w:oddVBand="0" w:evenVBand="0" w:oddHBand="0" w:evenHBand="0" w:firstRowFirstColumn="0" w:firstRowLastColumn="0" w:lastRowFirstColumn="0" w:lastRowLastColumn="0"/>
+              <w:rPr>
+                <w:b/>
+                <w:color w:val="262626" w:themeColor="text1" w:themeTint="D9"/>
+              </w:rPr>
+            </w:pPr>
+            <w:r>
+              <w:rPr>
+                <w:b/>
+                <w:color w:val="262626" w:themeColor="text1" w:themeTint="D9"/>
+              </w:rPr>
               <w:t>Museum, Conference Room</w:t>
             </w:r>
           </w:p>
@@ -1404,66 +1810,104 @@
         <w:tc>
           <w:tcPr>
             <w:tcW w:w="1260" w:type="dxa"/>
-          </w:tcPr>
-          <w:p>
-            <w:pPr>
-              <w:jc w:val="center"/>
-              <w:cnfStyle w:val="000000000000" w:firstRow="0" w:lastRow="0" w:firstColumn="0" w:lastColumn="0" w:oddVBand="0" w:evenVBand="0" w:oddHBand="0" w:evenHBand="0" w:firstRowFirstColumn="0" w:firstRowLastColumn="0" w:lastRowFirstColumn="0" w:lastRowLastColumn="0"/>
-            </w:pPr>
-            <w:r>
-              <w:t>C</w:t>
+            <w:hideMark/>
+          </w:tcPr>
+          <w:p>
+            <w:pPr>
+              <w:cnfStyle w:val="000000000000" w:firstRow="0" w:lastRow="0" w:firstColumn="0" w:lastColumn="0" w:oddVBand="0" w:evenVBand="0" w:oddHBand="0" w:evenHBand="0" w:firstRowFirstColumn="0" w:firstRowLastColumn="0" w:lastRowFirstColumn="0" w:lastRowLastColumn="0"/>
+              <w:rPr>
+                <w:b/>
+                <w:color w:val="262626" w:themeColor="text1" w:themeTint="D9"/>
+              </w:rPr>
+            </w:pPr>
+            <w:r>
+              <w:rPr>
+                <w:b/>
+                <w:color w:val="262626" w:themeColor="text1" w:themeTint="D9"/>
+              </w:rPr>
+              <w:t>B</w:t>
             </w:r>
           </w:p>
         </w:tc>
         <w:tc>
           <w:tcPr>
             <w:tcW w:w="1260" w:type="dxa"/>
-          </w:tcPr>
-          <w:p>
-            <w:pPr>
-              <w:cnfStyle w:val="000000000000" w:firstRow="0" w:lastRow="0" w:firstColumn="0" w:lastColumn="0" w:oddVBand="0" w:evenVBand="0" w:oddHBand="0" w:evenHBand="0" w:firstRowFirstColumn="0" w:firstRowLastColumn="0" w:lastRowFirstColumn="0" w:lastRowLastColumn="0"/>
-            </w:pPr>
-            <w:r>
+            <w:hideMark/>
+          </w:tcPr>
+          <w:p>
+            <w:pPr>
+              <w:cnfStyle w:val="000000000000" w:firstRow="0" w:lastRow="0" w:firstColumn="0" w:lastColumn="0" w:oddVBand="0" w:evenVBand="0" w:oddHBand="0" w:evenHBand="0" w:firstRowFirstColumn="0" w:firstRowLastColumn="0" w:lastRowFirstColumn="0" w:lastRowLastColumn="0"/>
+              <w:rPr>
+                <w:b/>
+                <w:color w:val="262626" w:themeColor="text1" w:themeTint="D9"/>
+              </w:rPr>
+            </w:pPr>
+            <w:r>
+              <w:rPr>
+                <w:b/>
+                <w:color w:val="262626" w:themeColor="text1" w:themeTint="D9"/>
+              </w:rPr>
               <w:t>Session 3</w:t>
             </w:r>
           </w:p>
         </w:tc>
       </w:tr>
       <w:tr>
+        <w:trPr>
+          <w:trHeight w:val="315"/>
+        </w:trPr>
         <w:tc>
           <w:tcPr>
             <w:cnfStyle w:val="001000000000" w:firstRow="0" w:lastRow="0" w:firstColumn="1" w:lastColumn="0" w:oddVBand="0" w:evenVBand="0" w:oddHBand="0" w:evenHBand="0" w:firstRowFirstColumn="0" w:firstRowLastColumn="0" w:lastRowFirstColumn="0" w:lastRowLastColumn="0"/>
             <w:tcW w:w="2430" w:type="dxa"/>
-          </w:tcPr>
-          <w:p>
-            <w:r>
-              <w:t>Tuesday, April 3</w:t>
+            <w:hideMark/>
+          </w:tcPr>
+          <w:p>
+            <w:r>
+              <w:t>Tuesday, June 12</w:t>
             </w:r>
           </w:p>
         </w:tc>
         <w:tc>
           <w:tcPr>
             <w:tcW w:w="1530" w:type="dxa"/>
-          </w:tcPr>
-          <w:p>
-            <w:pPr>
-              <w:cnfStyle w:val="000000000000" w:firstRow="0" w:lastRow="0" w:firstColumn="0" w:lastColumn="0" w:oddVBand="0" w:evenVBand="0" w:oddHBand="0" w:evenHBand="0" w:firstRowFirstColumn="0" w:firstRowLastColumn="0" w:lastRowFirstColumn="0" w:lastRowLastColumn="0"/>
-            </w:pPr>
-            <w:r>
-              <w:t>1:00 PM</w:t>
+            <w:hideMark/>
+          </w:tcPr>
+          <w:p>
+            <w:pPr>
+              <w:cnfStyle w:val="000000000000" w:firstRow="0" w:lastRow="0" w:firstColumn="0" w:lastColumn="0" w:oddVBand="0" w:evenVBand="0" w:oddHBand="0" w:evenHBand="0" w:firstRowFirstColumn="0" w:firstRowLastColumn="0" w:lastRowFirstColumn="0" w:lastRowLastColumn="0"/>
+              <w:rPr>
+                <w:b/>
+                <w:color w:val="262626" w:themeColor="text1" w:themeTint="D9"/>
+              </w:rPr>
+            </w:pPr>
+            <w:r>
+              <w:rPr>
+                <w:b/>
+                <w:color w:val="262626" w:themeColor="text1" w:themeTint="D9"/>
+              </w:rPr>
+              <w:t>11:00 AM</w:t>
             </w:r>
           </w:p>
         </w:tc>
         <w:tc>
           <w:tcPr>
             <w:tcW w:w="3330" w:type="dxa"/>
-          </w:tcPr>
-          <w:p>
-            <w:pPr>
-              <w:ind w:left="90"/>
-              <w:cnfStyle w:val="000000000000" w:firstRow="0" w:lastRow="0" w:firstColumn="0" w:lastColumn="0" w:oddVBand="0" w:evenVBand="0" w:oddHBand="0" w:evenHBand="0" w:firstRowFirstColumn="0" w:firstRowLastColumn="0" w:lastRowFirstColumn="0" w:lastRowLastColumn="0"/>
-            </w:pPr>
-            <w:r>
+            <w:hideMark/>
+          </w:tcPr>
+          <w:p>
+            <w:pPr>
+              <w:cnfStyle w:val="000000000000" w:firstRow="0" w:lastRow="0" w:firstColumn="0" w:lastColumn="0" w:oddVBand="0" w:evenVBand="0" w:oddHBand="0" w:evenHBand="0" w:firstRowFirstColumn="0" w:firstRowLastColumn="0" w:lastRowFirstColumn="0" w:lastRowLastColumn="0"/>
+              <w:rPr>
+                <w:b/>
+                <w:color w:val="262626" w:themeColor="text1" w:themeTint="D9"/>
+              </w:rPr>
+            </w:pPr>
+            <w:r>
+              <w:rPr>
+                <w:b/>
+                <w:color w:val="262626" w:themeColor="text1" w:themeTint="D9"/>
+              </w:rPr>
               <w:t>Home Office, Charity</w:t>
             </w:r>
           </w:p>
@@ -1471,66 +1915,104 @@
         <w:tc>
           <w:tcPr>
             <w:tcW w:w="1260" w:type="dxa"/>
-          </w:tcPr>
-          <w:p>
-            <w:pPr>
-              <w:jc w:val="center"/>
-              <w:cnfStyle w:val="000000000000" w:firstRow="0" w:lastRow="0" w:firstColumn="0" w:lastColumn="0" w:oddVBand="0" w:evenVBand="0" w:oddHBand="0" w:evenHBand="0" w:firstRowFirstColumn="0" w:firstRowLastColumn="0" w:lastRowFirstColumn="0" w:lastRowLastColumn="0"/>
-            </w:pPr>
-            <w:r>
-              <w:t>A</w:t>
+            <w:hideMark/>
+          </w:tcPr>
+          <w:p>
+            <w:pPr>
+              <w:cnfStyle w:val="000000000000" w:firstRow="0" w:lastRow="0" w:firstColumn="0" w:lastColumn="0" w:oddVBand="0" w:evenVBand="0" w:oddHBand="0" w:evenHBand="0" w:firstRowFirstColumn="0" w:firstRowLastColumn="0" w:lastRowFirstColumn="0" w:lastRowLastColumn="0"/>
+              <w:rPr>
+                <w:b/>
+                <w:color w:val="262626" w:themeColor="text1" w:themeTint="D9"/>
+              </w:rPr>
+            </w:pPr>
+            <w:r>
+              <w:rPr>
+                <w:b/>
+                <w:color w:val="262626" w:themeColor="text1" w:themeTint="D9"/>
+              </w:rPr>
+              <w:t>C</w:t>
             </w:r>
           </w:p>
         </w:tc>
         <w:tc>
           <w:tcPr>
             <w:tcW w:w="1260" w:type="dxa"/>
-          </w:tcPr>
-          <w:p>
-            <w:pPr>
-              <w:cnfStyle w:val="000000000000" w:firstRow="0" w:lastRow="0" w:firstColumn="0" w:lastColumn="0" w:oddVBand="0" w:evenVBand="0" w:oddHBand="0" w:evenHBand="0" w:firstRowFirstColumn="0" w:firstRowLastColumn="0" w:lastRowFirstColumn="0" w:lastRowLastColumn="0"/>
-            </w:pPr>
-            <w:r>
+            <w:hideMark/>
+          </w:tcPr>
+          <w:p>
+            <w:pPr>
+              <w:cnfStyle w:val="000000000000" w:firstRow="0" w:lastRow="0" w:firstColumn="0" w:lastColumn="0" w:oddVBand="0" w:evenVBand="0" w:oddHBand="0" w:evenHBand="0" w:firstRowFirstColumn="0" w:firstRowLastColumn="0" w:lastRowFirstColumn="0" w:lastRowLastColumn="0"/>
+              <w:rPr>
+                <w:b/>
+                <w:color w:val="262626" w:themeColor="text1" w:themeTint="D9"/>
+              </w:rPr>
+            </w:pPr>
+            <w:r>
+              <w:rPr>
+                <w:b/>
+                <w:color w:val="262626" w:themeColor="text1" w:themeTint="D9"/>
+              </w:rPr>
               <w:t>Session 4</w:t>
             </w:r>
           </w:p>
         </w:tc>
       </w:tr>
       <w:tr>
+        <w:trPr>
+          <w:trHeight w:val="615"/>
+        </w:trPr>
         <w:tc>
           <w:tcPr>
             <w:cnfStyle w:val="001000000000" w:firstRow="0" w:lastRow="0" w:firstColumn="1" w:lastColumn="0" w:oddVBand="0" w:evenVBand="0" w:oddHBand="0" w:evenHBand="0" w:firstRowFirstColumn="0" w:firstRowLastColumn="0" w:lastRowFirstColumn="0" w:lastRowLastColumn="0"/>
             <w:tcW w:w="2430" w:type="dxa"/>
-          </w:tcPr>
-          <w:p>
-            <w:r>
-              <w:t>Wednesday, April 4</w:t>
+            <w:hideMark/>
+          </w:tcPr>
+          <w:p>
+            <w:r>
+              <w:t>Wednesday, June 13</w:t>
             </w:r>
           </w:p>
         </w:tc>
         <w:tc>
           <w:tcPr>
             <w:tcW w:w="1530" w:type="dxa"/>
-          </w:tcPr>
-          <w:p>
-            <w:pPr>
-              <w:cnfStyle w:val="000000000000" w:firstRow="0" w:lastRow="0" w:firstColumn="0" w:lastColumn="0" w:oddVBand="0" w:evenVBand="0" w:oddHBand="0" w:evenHBand="0" w:firstRowFirstColumn="0" w:firstRowLastColumn="0" w:lastRowFirstColumn="0" w:lastRowLastColumn="0"/>
-            </w:pPr>
-            <w:r>
-              <w:t>1:00 PM</w:t>
+            <w:hideMark/>
+          </w:tcPr>
+          <w:p>
+            <w:pPr>
+              <w:cnfStyle w:val="000000000000" w:firstRow="0" w:lastRow="0" w:firstColumn="0" w:lastColumn="0" w:oddVBand="0" w:evenVBand="0" w:oddHBand="0" w:evenHBand="0" w:firstRowFirstColumn="0" w:firstRowLastColumn="0" w:lastRowFirstColumn="0" w:lastRowLastColumn="0"/>
+              <w:rPr>
+                <w:b/>
+                <w:color w:val="262626" w:themeColor="text1" w:themeTint="D9"/>
+              </w:rPr>
+            </w:pPr>
+            <w:r>
+              <w:rPr>
+                <w:b/>
+                <w:color w:val="262626" w:themeColor="text1" w:themeTint="D9"/>
+              </w:rPr>
+              <w:t>11:00 AM</w:t>
             </w:r>
           </w:p>
         </w:tc>
         <w:tc>
           <w:tcPr>
             <w:tcW w:w="3330" w:type="dxa"/>
-          </w:tcPr>
-          <w:p>
-            <w:pPr>
-              <w:ind w:left="90"/>
-              <w:cnfStyle w:val="000000000000" w:firstRow="0" w:lastRow="0" w:firstColumn="0" w:lastColumn="0" w:oddVBand="0" w:evenVBand="0" w:oddHBand="0" w:evenHBand="0" w:firstRowFirstColumn="0" w:firstRowLastColumn="0" w:lastRowFirstColumn="0" w:lastRowLastColumn="0"/>
-            </w:pPr>
-            <w:r>
+            <w:hideMark/>
+          </w:tcPr>
+          <w:p>
+            <w:pPr>
+              <w:cnfStyle w:val="000000000000" w:firstRow="0" w:lastRow="0" w:firstColumn="0" w:lastColumn="0" w:oddVBand="0" w:evenVBand="0" w:oddHBand="0" w:evenHBand="0" w:firstRowFirstColumn="0" w:firstRowLastColumn="0" w:lastRowFirstColumn="0" w:lastRowLastColumn="0"/>
+              <w:rPr>
+                <w:b/>
+                <w:color w:val="262626" w:themeColor="text1" w:themeTint="D9"/>
+              </w:rPr>
+            </w:pPr>
+            <w:r>
+              <w:rPr>
+                <w:b/>
+                <w:color w:val="262626" w:themeColor="text1" w:themeTint="D9"/>
+              </w:rPr>
               <w:t>Museum, Conference Room</w:t>
             </w:r>
           </w:p>
@@ -1538,52 +2020,82 @@
         <w:tc>
           <w:tcPr>
             <w:tcW w:w="1260" w:type="dxa"/>
-          </w:tcPr>
-          <w:p>
-            <w:pPr>
-              <w:jc w:val="center"/>
-              <w:cnfStyle w:val="000000000000" w:firstRow="0" w:lastRow="0" w:firstColumn="0" w:lastColumn="0" w:oddVBand="0" w:evenVBand="0" w:oddHBand="0" w:evenHBand="0" w:firstRowFirstColumn="0" w:firstRowLastColumn="0" w:lastRowFirstColumn="0" w:lastRowLastColumn="0"/>
-            </w:pPr>
-            <w:r>
-              <w:t>B</w:t>
+            <w:hideMark/>
+          </w:tcPr>
+          <w:p>
+            <w:pPr>
+              <w:cnfStyle w:val="000000000000" w:firstRow="0" w:lastRow="0" w:firstColumn="0" w:lastColumn="0" w:oddVBand="0" w:evenVBand="0" w:oddHBand="0" w:evenHBand="0" w:firstRowFirstColumn="0" w:firstRowLastColumn="0" w:lastRowFirstColumn="0" w:lastRowLastColumn="0"/>
+              <w:rPr>
+                <w:b/>
+                <w:color w:val="262626" w:themeColor="text1" w:themeTint="D9"/>
+              </w:rPr>
+            </w:pPr>
+            <w:r>
+              <w:rPr>
+                <w:b/>
+                <w:color w:val="262626" w:themeColor="text1" w:themeTint="D9"/>
+              </w:rPr>
+              <w:t>A</w:t>
             </w:r>
           </w:p>
         </w:tc>
         <w:tc>
           <w:tcPr>
             <w:tcW w:w="1260" w:type="dxa"/>
-          </w:tcPr>
-          <w:p>
-            <w:pPr>
-              <w:cnfStyle w:val="000000000000" w:firstRow="0" w:lastRow="0" w:firstColumn="0" w:lastColumn="0" w:oddVBand="0" w:evenVBand="0" w:oddHBand="0" w:evenHBand="0" w:firstRowFirstColumn="0" w:firstRowLastColumn="0" w:lastRowFirstColumn="0" w:lastRowLastColumn="0"/>
-            </w:pPr>
-            <w:r>
+            <w:hideMark/>
+          </w:tcPr>
+          <w:p>
+            <w:pPr>
+              <w:cnfStyle w:val="000000000000" w:firstRow="0" w:lastRow="0" w:firstColumn="0" w:lastColumn="0" w:oddVBand="0" w:evenVBand="0" w:oddHBand="0" w:evenHBand="0" w:firstRowFirstColumn="0" w:firstRowLastColumn="0" w:lastRowFirstColumn="0" w:lastRowLastColumn="0"/>
+              <w:rPr>
+                <w:b/>
+                <w:color w:val="262626" w:themeColor="text1" w:themeTint="D9"/>
+              </w:rPr>
+            </w:pPr>
+            <w:r>
+              <w:rPr>
+                <w:b/>
+                <w:color w:val="262626" w:themeColor="text1" w:themeTint="D9"/>
+              </w:rPr>
               <w:t>Session 4</w:t>
             </w:r>
           </w:p>
         </w:tc>
       </w:tr>
       <w:tr>
+        <w:trPr>
+          <w:trHeight w:val="615"/>
+        </w:trPr>
         <w:tc>
           <w:tcPr>
             <w:cnfStyle w:val="001000000000" w:firstRow="0" w:lastRow="0" w:firstColumn="1" w:lastColumn="0" w:oddVBand="0" w:evenVBand="0" w:oddHBand="0" w:evenHBand="0" w:firstRowFirstColumn="0" w:firstRowLastColumn="0" w:lastRowFirstColumn="0" w:lastRowLastColumn="0"/>
             <w:tcW w:w="2430" w:type="dxa"/>
-          </w:tcPr>
-          <w:p>
-            <w:r>
-              <w:t>Thursday, April 5</w:t>
+            <w:hideMark/>
+          </w:tcPr>
+          <w:p>
+            <w:r>
+              <w:t>Thursday, June 14</w:t>
             </w:r>
           </w:p>
         </w:tc>
         <w:tc>
           <w:tcPr>
             <w:tcW w:w="1530" w:type="dxa"/>
-          </w:tcPr>
-          <w:p>
-            <w:pPr>
-              <w:cnfStyle w:val="000000000000" w:firstRow="0" w:lastRow="0" w:firstColumn="0" w:lastColumn="0" w:oddVBand="0" w:evenVBand="0" w:oddHBand="0" w:evenHBand="0" w:firstRowFirstColumn="0" w:firstRowLastColumn="0" w:lastRowFirstColumn="0" w:lastRowLastColumn="0"/>
-            </w:pPr>
-            <w:r>
+            <w:hideMark/>
+          </w:tcPr>
+          <w:p>
+            <w:pPr>
+              <w:cnfStyle w:val="000000000000" w:firstRow="0" w:lastRow="0" w:firstColumn="0" w:lastColumn="0" w:oddVBand="0" w:evenVBand="0" w:oddHBand="0" w:evenHBand="0" w:firstRowFirstColumn="0" w:firstRowLastColumn="0" w:lastRowFirstColumn="0" w:lastRowLastColumn="0"/>
+              <w:rPr>
+                <w:b/>
+                <w:color w:val="262626" w:themeColor="text1" w:themeTint="D9"/>
+              </w:rPr>
+            </w:pPr>
+            <w:r>
+              <w:rPr>
+                <w:b/>
+                <w:color w:val="262626" w:themeColor="text1" w:themeTint="D9"/>
+              </w:rPr>
               <w:t>10:00 AM</w:t>
             </w:r>
           </w:p>
@@ -1591,13 +2103,21 @@
         <w:tc>
           <w:tcPr>
             <w:tcW w:w="3330" w:type="dxa"/>
-          </w:tcPr>
-          <w:p>
-            <w:pPr>
-              <w:ind w:left="90"/>
-              <w:cnfStyle w:val="000000000000" w:firstRow="0" w:lastRow="0" w:firstColumn="0" w:lastColumn="0" w:oddVBand="0" w:evenVBand="0" w:oddHBand="0" w:evenHBand="0" w:firstRowFirstColumn="0" w:firstRowLastColumn="0" w:lastRowFirstColumn="0" w:lastRowLastColumn="0"/>
-            </w:pPr>
-            <w:r>
+            <w:hideMark/>
+          </w:tcPr>
+          <w:p>
+            <w:pPr>
+              <w:cnfStyle w:val="000000000000" w:firstRow="0" w:lastRow="0" w:firstColumn="0" w:lastColumn="0" w:oddVBand="0" w:evenVBand="0" w:oddHBand="0" w:evenHBand="0" w:firstRowFirstColumn="0" w:firstRowLastColumn="0" w:lastRowFirstColumn="0" w:lastRowLastColumn="0"/>
+              <w:rPr>
+                <w:b/>
+                <w:color w:val="262626" w:themeColor="text1" w:themeTint="D9"/>
+              </w:rPr>
+            </w:pPr>
+            <w:r>
+              <w:rPr>
+                <w:b/>
+                <w:color w:val="262626" w:themeColor="text1" w:themeTint="D9"/>
+              </w:rPr>
               <w:t>Museum, Conference Room</w:t>
             </w:r>
           </w:p>
@@ -1605,66 +2125,104 @@
         <w:tc>
           <w:tcPr>
             <w:tcW w:w="1260" w:type="dxa"/>
-          </w:tcPr>
-          <w:p>
-            <w:pPr>
-              <w:jc w:val="center"/>
-              <w:cnfStyle w:val="000000000000" w:firstRow="0" w:lastRow="0" w:firstColumn="0" w:lastColumn="0" w:oddVBand="0" w:evenVBand="0" w:oddHBand="0" w:evenHBand="0" w:firstRowFirstColumn="0" w:firstRowLastColumn="0" w:lastRowFirstColumn="0" w:lastRowLastColumn="0"/>
-            </w:pPr>
-            <w:r>
-              <w:t>C</w:t>
+            <w:hideMark/>
+          </w:tcPr>
+          <w:p>
+            <w:pPr>
+              <w:cnfStyle w:val="000000000000" w:firstRow="0" w:lastRow="0" w:firstColumn="0" w:lastColumn="0" w:oddVBand="0" w:evenVBand="0" w:oddHBand="0" w:evenHBand="0" w:firstRowFirstColumn="0" w:firstRowLastColumn="0" w:lastRowFirstColumn="0" w:lastRowLastColumn="0"/>
+              <w:rPr>
+                <w:b/>
+                <w:color w:val="262626" w:themeColor="text1" w:themeTint="D9"/>
+              </w:rPr>
+            </w:pPr>
+            <w:r>
+              <w:rPr>
+                <w:b/>
+                <w:color w:val="262626" w:themeColor="text1" w:themeTint="D9"/>
+              </w:rPr>
+              <w:t>B</w:t>
             </w:r>
           </w:p>
         </w:tc>
         <w:tc>
           <w:tcPr>
             <w:tcW w:w="1260" w:type="dxa"/>
-          </w:tcPr>
-          <w:p>
-            <w:pPr>
-              <w:cnfStyle w:val="000000000000" w:firstRow="0" w:lastRow="0" w:firstColumn="0" w:lastColumn="0" w:oddVBand="0" w:evenVBand="0" w:oddHBand="0" w:evenHBand="0" w:firstRowFirstColumn="0" w:firstRowLastColumn="0" w:lastRowFirstColumn="0" w:lastRowLastColumn="0"/>
-            </w:pPr>
-            <w:r>
+            <w:hideMark/>
+          </w:tcPr>
+          <w:p>
+            <w:pPr>
+              <w:cnfStyle w:val="000000000000" w:firstRow="0" w:lastRow="0" w:firstColumn="0" w:lastColumn="0" w:oddVBand="0" w:evenVBand="0" w:oddHBand="0" w:evenHBand="0" w:firstRowFirstColumn="0" w:firstRowLastColumn="0" w:lastRowFirstColumn="0" w:lastRowLastColumn="0"/>
+              <w:rPr>
+                <w:b/>
+                <w:color w:val="262626" w:themeColor="text1" w:themeTint="D9"/>
+              </w:rPr>
+            </w:pPr>
+            <w:r>
+              <w:rPr>
+                <w:b/>
+                <w:color w:val="262626" w:themeColor="text1" w:themeTint="D9"/>
+              </w:rPr>
               <w:t>Session 4</w:t>
             </w:r>
           </w:p>
         </w:tc>
       </w:tr>
       <w:tr>
+        <w:trPr>
+          <w:trHeight w:val="315"/>
+        </w:trPr>
         <w:tc>
           <w:tcPr>
             <w:cnfStyle w:val="001000000000" w:firstRow="0" w:lastRow="0" w:firstColumn="1" w:lastColumn="0" w:oddVBand="0" w:evenVBand="0" w:oddHBand="0" w:evenHBand="0" w:firstRowFirstColumn="0" w:firstRowLastColumn="0" w:lastRowFirstColumn="0" w:lastRowLastColumn="0"/>
             <w:tcW w:w="2430" w:type="dxa"/>
-          </w:tcPr>
-          <w:p>
-            <w:r>
-              <w:t>Tuesday, April 10</w:t>
+            <w:hideMark/>
+          </w:tcPr>
+          <w:p>
+            <w:r>
+              <w:t>Tuesday, June 19</w:t>
             </w:r>
           </w:p>
         </w:tc>
         <w:tc>
           <w:tcPr>
             <w:tcW w:w="1530" w:type="dxa"/>
-          </w:tcPr>
-          <w:p>
-            <w:pPr>
-              <w:cnfStyle w:val="000000000000" w:firstRow="0" w:lastRow="0" w:firstColumn="0" w:lastColumn="0" w:oddVBand="0" w:evenVBand="0" w:oddHBand="0" w:evenHBand="0" w:firstRowFirstColumn="0" w:firstRowLastColumn="0" w:lastRowFirstColumn="0" w:lastRowLastColumn="0"/>
-            </w:pPr>
-            <w:r>
-              <w:t>1:00 PM</w:t>
+            <w:hideMark/>
+          </w:tcPr>
+          <w:p>
+            <w:pPr>
+              <w:cnfStyle w:val="000000000000" w:firstRow="0" w:lastRow="0" w:firstColumn="0" w:lastColumn="0" w:oddVBand="0" w:evenVBand="0" w:oddHBand="0" w:evenHBand="0" w:firstRowFirstColumn="0" w:firstRowLastColumn="0" w:lastRowFirstColumn="0" w:lastRowLastColumn="0"/>
+              <w:rPr>
+                <w:b/>
+                <w:color w:val="262626" w:themeColor="text1" w:themeTint="D9"/>
+              </w:rPr>
+            </w:pPr>
+            <w:r>
+              <w:rPr>
+                <w:b/>
+                <w:color w:val="262626" w:themeColor="text1" w:themeTint="D9"/>
+              </w:rPr>
+              <w:t>10:00 AM</w:t>
             </w:r>
           </w:p>
         </w:tc>
         <w:tc>
           <w:tcPr>
             <w:tcW w:w="3330" w:type="dxa"/>
-          </w:tcPr>
-          <w:p>
-            <w:pPr>
-              <w:ind w:left="90"/>
-              <w:cnfStyle w:val="000000000000" w:firstRow="0" w:lastRow="0" w:firstColumn="0" w:lastColumn="0" w:oddVBand="0" w:evenVBand="0" w:oddHBand="0" w:evenHBand="0" w:firstRowFirstColumn="0" w:firstRowLastColumn="0" w:lastRowFirstColumn="0" w:lastRowLastColumn="0"/>
-            </w:pPr>
-            <w:r>
+            <w:hideMark/>
+          </w:tcPr>
+          <w:p>
+            <w:pPr>
+              <w:cnfStyle w:val="000000000000" w:firstRow="0" w:lastRow="0" w:firstColumn="0" w:lastColumn="0" w:oddVBand="0" w:evenVBand="0" w:oddHBand="0" w:evenHBand="0" w:firstRowFirstColumn="0" w:firstRowLastColumn="0" w:lastRowFirstColumn="0" w:lastRowLastColumn="0"/>
+              <w:rPr>
+                <w:b/>
+                <w:color w:val="262626" w:themeColor="text1" w:themeTint="D9"/>
+              </w:rPr>
+            </w:pPr>
+            <w:r>
+              <w:rPr>
+                <w:b/>
+                <w:color w:val="262626" w:themeColor="text1" w:themeTint="D9"/>
+              </w:rPr>
               <w:t>Home Office, Charity</w:t>
             </w:r>
           </w:p>
@@ -1672,66 +2230,104 @@
         <w:tc>
           <w:tcPr>
             <w:tcW w:w="1260" w:type="dxa"/>
-          </w:tcPr>
-          <w:p>
-            <w:pPr>
-              <w:jc w:val="center"/>
-              <w:cnfStyle w:val="000000000000" w:firstRow="0" w:lastRow="0" w:firstColumn="0" w:lastColumn="0" w:oddVBand="0" w:evenVBand="0" w:oddHBand="0" w:evenHBand="0" w:firstRowFirstColumn="0" w:firstRowLastColumn="0" w:lastRowFirstColumn="0" w:lastRowLastColumn="0"/>
-            </w:pPr>
-            <w:r>
-              <w:t>A</w:t>
+            <w:hideMark/>
+          </w:tcPr>
+          <w:p>
+            <w:pPr>
+              <w:cnfStyle w:val="000000000000" w:firstRow="0" w:lastRow="0" w:firstColumn="0" w:lastColumn="0" w:oddVBand="0" w:evenVBand="0" w:oddHBand="0" w:evenHBand="0" w:firstRowFirstColumn="0" w:firstRowLastColumn="0" w:lastRowFirstColumn="0" w:lastRowLastColumn="0"/>
+              <w:rPr>
+                <w:b/>
+                <w:color w:val="262626" w:themeColor="text1" w:themeTint="D9"/>
+              </w:rPr>
+            </w:pPr>
+            <w:r>
+              <w:rPr>
+                <w:b/>
+                <w:color w:val="262626" w:themeColor="text1" w:themeTint="D9"/>
+              </w:rPr>
+              <w:t>C</w:t>
             </w:r>
           </w:p>
         </w:tc>
         <w:tc>
           <w:tcPr>
             <w:tcW w:w="1260" w:type="dxa"/>
-          </w:tcPr>
-          <w:p>
-            <w:pPr>
-              <w:cnfStyle w:val="000000000000" w:firstRow="0" w:lastRow="0" w:firstColumn="0" w:lastColumn="0" w:oddVBand="0" w:evenVBand="0" w:oddHBand="0" w:evenHBand="0" w:firstRowFirstColumn="0" w:firstRowLastColumn="0" w:lastRowFirstColumn="0" w:lastRowLastColumn="0"/>
-            </w:pPr>
-            <w:r>
+            <w:hideMark/>
+          </w:tcPr>
+          <w:p>
+            <w:pPr>
+              <w:cnfStyle w:val="000000000000" w:firstRow="0" w:lastRow="0" w:firstColumn="0" w:lastColumn="0" w:oddVBand="0" w:evenVBand="0" w:oddHBand="0" w:evenHBand="0" w:firstRowFirstColumn="0" w:firstRowLastColumn="0" w:lastRowFirstColumn="0" w:lastRowLastColumn="0"/>
+              <w:rPr>
+                <w:b/>
+                <w:color w:val="262626" w:themeColor="text1" w:themeTint="D9"/>
+              </w:rPr>
+            </w:pPr>
+            <w:r>
+              <w:rPr>
+                <w:b/>
+                <w:color w:val="262626" w:themeColor="text1" w:themeTint="D9"/>
+              </w:rPr>
               <w:t>Session 5</w:t>
             </w:r>
           </w:p>
         </w:tc>
       </w:tr>
       <w:tr>
+        <w:trPr>
+          <w:trHeight w:val="615"/>
+        </w:trPr>
         <w:tc>
           <w:tcPr>
             <w:cnfStyle w:val="001000000000" w:firstRow="0" w:lastRow="0" w:firstColumn="1" w:lastColumn="0" w:oddVBand="0" w:evenVBand="0" w:oddHBand="0" w:evenHBand="0" w:firstRowFirstColumn="0" w:firstRowLastColumn="0" w:lastRowFirstColumn="0" w:lastRowLastColumn="0"/>
             <w:tcW w:w="2430" w:type="dxa"/>
-          </w:tcPr>
-          <w:p>
-            <w:r>
-              <w:t>Wednesday, April 11</w:t>
+            <w:hideMark/>
+          </w:tcPr>
+          <w:p>
+            <w:r>
+              <w:t>Wednesday, June 20</w:t>
             </w:r>
           </w:p>
         </w:tc>
         <w:tc>
           <w:tcPr>
             <w:tcW w:w="1530" w:type="dxa"/>
-          </w:tcPr>
-          <w:p>
-            <w:pPr>
-              <w:cnfStyle w:val="000000000000" w:firstRow="0" w:lastRow="0" w:firstColumn="0" w:lastColumn="0" w:oddVBand="0" w:evenVBand="0" w:oddHBand="0" w:evenHBand="0" w:firstRowFirstColumn="0" w:firstRowLastColumn="0" w:lastRowFirstColumn="0" w:lastRowLastColumn="0"/>
-            </w:pPr>
-            <w:r>
-              <w:t>1:00 PM</w:t>
+            <w:hideMark/>
+          </w:tcPr>
+          <w:p>
+            <w:pPr>
+              <w:cnfStyle w:val="000000000000" w:firstRow="0" w:lastRow="0" w:firstColumn="0" w:lastColumn="0" w:oddVBand="0" w:evenVBand="0" w:oddHBand="0" w:evenHBand="0" w:firstRowFirstColumn="0" w:firstRowLastColumn="0" w:lastRowFirstColumn="0" w:lastRowLastColumn="0"/>
+              <w:rPr>
+                <w:b/>
+                <w:color w:val="262626" w:themeColor="text1" w:themeTint="D9"/>
+              </w:rPr>
+            </w:pPr>
+            <w:r>
+              <w:rPr>
+                <w:b/>
+                <w:color w:val="262626" w:themeColor="text1" w:themeTint="D9"/>
+              </w:rPr>
+              <w:t>11:00 AM</w:t>
             </w:r>
           </w:p>
         </w:tc>
         <w:tc>
           <w:tcPr>
             <w:tcW w:w="3330" w:type="dxa"/>
-          </w:tcPr>
-          <w:p>
-            <w:pPr>
-              <w:ind w:left="90"/>
-              <w:cnfStyle w:val="000000000000" w:firstRow="0" w:lastRow="0" w:firstColumn="0" w:lastColumn="0" w:oddVBand="0" w:evenVBand="0" w:oddHBand="0" w:evenHBand="0" w:firstRowFirstColumn="0" w:firstRowLastColumn="0" w:lastRowFirstColumn="0" w:lastRowLastColumn="0"/>
-            </w:pPr>
-            <w:r>
+            <w:hideMark/>
+          </w:tcPr>
+          <w:p>
+            <w:pPr>
+              <w:cnfStyle w:val="000000000000" w:firstRow="0" w:lastRow="0" w:firstColumn="0" w:lastColumn="0" w:oddVBand="0" w:evenVBand="0" w:oddHBand="0" w:evenHBand="0" w:firstRowFirstColumn="0" w:firstRowLastColumn="0" w:lastRowFirstColumn="0" w:lastRowLastColumn="0"/>
+              <w:rPr>
+                <w:b/>
+                <w:color w:val="262626" w:themeColor="text1" w:themeTint="D9"/>
+              </w:rPr>
+            </w:pPr>
+            <w:r>
+              <w:rPr>
+                <w:b/>
+                <w:color w:val="262626" w:themeColor="text1" w:themeTint="D9"/>
+              </w:rPr>
               <w:t>Museum, Conference Room</w:t>
             </w:r>
           </w:p>
@@ -1739,52 +2335,82 @@
         <w:tc>
           <w:tcPr>
             <w:tcW w:w="1260" w:type="dxa"/>
-          </w:tcPr>
-          <w:p>
-            <w:pPr>
-              <w:jc w:val="center"/>
-              <w:cnfStyle w:val="000000000000" w:firstRow="0" w:lastRow="0" w:firstColumn="0" w:lastColumn="0" w:oddVBand="0" w:evenVBand="0" w:oddHBand="0" w:evenHBand="0" w:firstRowFirstColumn="0" w:firstRowLastColumn="0" w:lastRowFirstColumn="0" w:lastRowLastColumn="0"/>
-            </w:pPr>
-            <w:r>
-              <w:t>B</w:t>
+            <w:hideMark/>
+          </w:tcPr>
+          <w:p>
+            <w:pPr>
+              <w:cnfStyle w:val="000000000000" w:firstRow="0" w:lastRow="0" w:firstColumn="0" w:lastColumn="0" w:oddVBand="0" w:evenVBand="0" w:oddHBand="0" w:evenHBand="0" w:firstRowFirstColumn="0" w:firstRowLastColumn="0" w:lastRowFirstColumn="0" w:lastRowLastColumn="0"/>
+              <w:rPr>
+                <w:b/>
+                <w:color w:val="262626" w:themeColor="text1" w:themeTint="D9"/>
+              </w:rPr>
+            </w:pPr>
+            <w:r>
+              <w:rPr>
+                <w:b/>
+                <w:color w:val="262626" w:themeColor="text1" w:themeTint="D9"/>
+              </w:rPr>
+              <w:t>A</w:t>
             </w:r>
           </w:p>
         </w:tc>
         <w:tc>
           <w:tcPr>
             <w:tcW w:w="1260" w:type="dxa"/>
-          </w:tcPr>
-          <w:p>
-            <w:pPr>
-              <w:cnfStyle w:val="000000000000" w:firstRow="0" w:lastRow="0" w:firstColumn="0" w:lastColumn="0" w:oddVBand="0" w:evenVBand="0" w:oddHBand="0" w:evenHBand="0" w:firstRowFirstColumn="0" w:firstRowLastColumn="0" w:lastRowFirstColumn="0" w:lastRowLastColumn="0"/>
-            </w:pPr>
-            <w:r>
+            <w:hideMark/>
+          </w:tcPr>
+          <w:p>
+            <w:pPr>
+              <w:cnfStyle w:val="000000000000" w:firstRow="0" w:lastRow="0" w:firstColumn="0" w:lastColumn="0" w:oddVBand="0" w:evenVBand="0" w:oddHBand="0" w:evenHBand="0" w:firstRowFirstColumn="0" w:firstRowLastColumn="0" w:lastRowFirstColumn="0" w:lastRowLastColumn="0"/>
+              <w:rPr>
+                <w:b/>
+                <w:color w:val="262626" w:themeColor="text1" w:themeTint="D9"/>
+              </w:rPr>
+            </w:pPr>
+            <w:r>
+              <w:rPr>
+                <w:b/>
+                <w:color w:val="262626" w:themeColor="text1" w:themeTint="D9"/>
+              </w:rPr>
               <w:t>Session 5</w:t>
             </w:r>
           </w:p>
         </w:tc>
       </w:tr>
       <w:tr>
+        <w:trPr>
+          <w:trHeight w:val="615"/>
+        </w:trPr>
         <w:tc>
           <w:tcPr>
             <w:cnfStyle w:val="001000000000" w:firstRow="0" w:lastRow="0" w:firstColumn="1" w:lastColumn="0" w:oddVBand="0" w:evenVBand="0" w:oddHBand="0" w:evenHBand="0" w:firstRowFirstColumn="0" w:firstRowLastColumn="0" w:lastRowFirstColumn="0" w:lastRowLastColumn="0"/>
             <w:tcW w:w="2430" w:type="dxa"/>
-          </w:tcPr>
-          <w:p>
-            <w:r>
-              <w:t>Thursday, April 12</w:t>
+            <w:hideMark/>
+          </w:tcPr>
+          <w:p>
+            <w:r>
+              <w:t>Thursday, June 21</w:t>
             </w:r>
           </w:p>
         </w:tc>
         <w:tc>
           <w:tcPr>
             <w:tcW w:w="1530" w:type="dxa"/>
-          </w:tcPr>
-          <w:p>
-            <w:pPr>
-              <w:cnfStyle w:val="000000000000" w:firstRow="0" w:lastRow="0" w:firstColumn="0" w:lastColumn="0" w:oddVBand="0" w:evenVBand="0" w:oddHBand="0" w:evenHBand="0" w:firstRowFirstColumn="0" w:firstRowLastColumn="0" w:lastRowFirstColumn="0" w:lastRowLastColumn="0"/>
-            </w:pPr>
-            <w:r>
+            <w:hideMark/>
+          </w:tcPr>
+          <w:p>
+            <w:pPr>
+              <w:cnfStyle w:val="000000000000" w:firstRow="0" w:lastRow="0" w:firstColumn="0" w:lastColumn="0" w:oddVBand="0" w:evenVBand="0" w:oddHBand="0" w:evenHBand="0" w:firstRowFirstColumn="0" w:firstRowLastColumn="0" w:lastRowFirstColumn="0" w:lastRowLastColumn="0"/>
+              <w:rPr>
+                <w:b/>
+                <w:color w:val="262626" w:themeColor="text1" w:themeTint="D9"/>
+              </w:rPr>
+            </w:pPr>
+            <w:r>
+              <w:rPr>
+                <w:b/>
+                <w:color w:val="262626" w:themeColor="text1" w:themeTint="D9"/>
+              </w:rPr>
               <w:t>10:00 AM</w:t>
             </w:r>
           </w:p>
@@ -1792,13 +2418,21 @@
         <w:tc>
           <w:tcPr>
             <w:tcW w:w="3330" w:type="dxa"/>
-          </w:tcPr>
-          <w:p>
-            <w:pPr>
-              <w:ind w:left="90"/>
-              <w:cnfStyle w:val="000000000000" w:firstRow="0" w:lastRow="0" w:firstColumn="0" w:lastColumn="0" w:oddVBand="0" w:evenVBand="0" w:oddHBand="0" w:evenHBand="0" w:firstRowFirstColumn="0" w:firstRowLastColumn="0" w:lastRowFirstColumn="0" w:lastRowLastColumn="0"/>
-            </w:pPr>
-            <w:r>
+            <w:hideMark/>
+          </w:tcPr>
+          <w:p>
+            <w:pPr>
+              <w:cnfStyle w:val="000000000000" w:firstRow="0" w:lastRow="0" w:firstColumn="0" w:lastColumn="0" w:oddVBand="0" w:evenVBand="0" w:oddHBand="0" w:evenHBand="0" w:firstRowFirstColumn="0" w:firstRowLastColumn="0" w:lastRowFirstColumn="0" w:lastRowLastColumn="0"/>
+              <w:rPr>
+                <w:b/>
+                <w:color w:val="262626" w:themeColor="text1" w:themeTint="D9"/>
+              </w:rPr>
+            </w:pPr>
+            <w:r>
+              <w:rPr>
+                <w:b/>
+                <w:color w:val="262626" w:themeColor="text1" w:themeTint="D9"/>
+              </w:rPr>
               <w:t>Museum, Conference Room</w:t>
             </w:r>
           </w:p>
@@ -1806,66 +2440,104 @@
         <w:tc>
           <w:tcPr>
             <w:tcW w:w="1260" w:type="dxa"/>
-          </w:tcPr>
-          <w:p>
-            <w:pPr>
-              <w:jc w:val="center"/>
-              <w:cnfStyle w:val="000000000000" w:firstRow="0" w:lastRow="0" w:firstColumn="0" w:lastColumn="0" w:oddVBand="0" w:evenVBand="0" w:oddHBand="0" w:evenHBand="0" w:firstRowFirstColumn="0" w:firstRowLastColumn="0" w:lastRowFirstColumn="0" w:lastRowLastColumn="0"/>
-            </w:pPr>
-            <w:r>
-              <w:t>C</w:t>
+            <w:hideMark/>
+          </w:tcPr>
+          <w:p>
+            <w:pPr>
+              <w:cnfStyle w:val="000000000000" w:firstRow="0" w:lastRow="0" w:firstColumn="0" w:lastColumn="0" w:oddVBand="0" w:evenVBand="0" w:oddHBand="0" w:evenHBand="0" w:firstRowFirstColumn="0" w:firstRowLastColumn="0" w:lastRowFirstColumn="0" w:lastRowLastColumn="0"/>
+              <w:rPr>
+                <w:b/>
+                <w:color w:val="262626" w:themeColor="text1" w:themeTint="D9"/>
+              </w:rPr>
+            </w:pPr>
+            <w:r>
+              <w:rPr>
+                <w:b/>
+                <w:color w:val="262626" w:themeColor="text1" w:themeTint="D9"/>
+              </w:rPr>
+              <w:t>B</w:t>
             </w:r>
           </w:p>
         </w:tc>
         <w:tc>
           <w:tcPr>
             <w:tcW w:w="1260" w:type="dxa"/>
-          </w:tcPr>
-          <w:p>
-            <w:pPr>
-              <w:cnfStyle w:val="000000000000" w:firstRow="0" w:lastRow="0" w:firstColumn="0" w:lastColumn="0" w:oddVBand="0" w:evenVBand="0" w:oddHBand="0" w:evenHBand="0" w:firstRowFirstColumn="0" w:firstRowLastColumn="0" w:lastRowFirstColumn="0" w:lastRowLastColumn="0"/>
-            </w:pPr>
-            <w:r>
+            <w:hideMark/>
+          </w:tcPr>
+          <w:p>
+            <w:pPr>
+              <w:cnfStyle w:val="000000000000" w:firstRow="0" w:lastRow="0" w:firstColumn="0" w:lastColumn="0" w:oddVBand="0" w:evenVBand="0" w:oddHBand="0" w:evenHBand="0" w:firstRowFirstColumn="0" w:firstRowLastColumn="0" w:lastRowFirstColumn="0" w:lastRowLastColumn="0"/>
+              <w:rPr>
+                <w:b/>
+                <w:color w:val="262626" w:themeColor="text1" w:themeTint="D9"/>
+              </w:rPr>
+            </w:pPr>
+            <w:r>
+              <w:rPr>
+                <w:b/>
+                <w:color w:val="262626" w:themeColor="text1" w:themeTint="D9"/>
+              </w:rPr>
               <w:t>Session 5</w:t>
             </w:r>
           </w:p>
         </w:tc>
       </w:tr>
       <w:tr>
+        <w:trPr>
+          <w:trHeight w:val="315"/>
+        </w:trPr>
         <w:tc>
           <w:tcPr>
             <w:cnfStyle w:val="001000000000" w:firstRow="0" w:lastRow="0" w:firstColumn="1" w:lastColumn="0" w:oddVBand="0" w:evenVBand="0" w:oddHBand="0" w:evenHBand="0" w:firstRowFirstColumn="0" w:firstRowLastColumn="0" w:lastRowFirstColumn="0" w:lastRowLastColumn="0"/>
             <w:tcW w:w="2430" w:type="dxa"/>
-          </w:tcPr>
-          <w:p>
-            <w:r>
-              <w:t>Tuesday, April 17</w:t>
+            <w:hideMark/>
+          </w:tcPr>
+          <w:p>
+            <w:r>
+              <w:t>Tuesday, June 26</w:t>
             </w:r>
           </w:p>
         </w:tc>
         <w:tc>
           <w:tcPr>
             <w:tcW w:w="1530" w:type="dxa"/>
-          </w:tcPr>
-          <w:p>
-            <w:pPr>
-              <w:cnfStyle w:val="000000000000" w:firstRow="0" w:lastRow="0" w:firstColumn="0" w:lastColumn="0" w:oddVBand="0" w:evenVBand="0" w:oddHBand="0" w:evenHBand="0" w:firstRowFirstColumn="0" w:firstRowLastColumn="0" w:lastRowFirstColumn="0" w:lastRowLastColumn="0"/>
-            </w:pPr>
-            <w:r>
-              <w:t>1:00 PM</w:t>
+            <w:hideMark/>
+          </w:tcPr>
+          <w:p>
+            <w:pPr>
+              <w:cnfStyle w:val="000000000000" w:firstRow="0" w:lastRow="0" w:firstColumn="0" w:lastColumn="0" w:oddVBand="0" w:evenVBand="0" w:oddHBand="0" w:evenHBand="0" w:firstRowFirstColumn="0" w:firstRowLastColumn="0" w:lastRowFirstColumn="0" w:lastRowLastColumn="0"/>
+              <w:rPr>
+                <w:b/>
+                <w:color w:val="262626" w:themeColor="text1" w:themeTint="D9"/>
+              </w:rPr>
+            </w:pPr>
+            <w:r>
+              <w:rPr>
+                <w:b/>
+                <w:color w:val="262626" w:themeColor="text1" w:themeTint="D9"/>
+              </w:rPr>
+              <w:t>11:00 AM</w:t>
             </w:r>
           </w:p>
         </w:tc>
         <w:tc>
           <w:tcPr>
             <w:tcW w:w="3330" w:type="dxa"/>
-          </w:tcPr>
-          <w:p>
-            <w:pPr>
-              <w:ind w:left="90"/>
-              <w:cnfStyle w:val="000000000000" w:firstRow="0" w:lastRow="0" w:firstColumn="0" w:lastColumn="0" w:oddVBand="0" w:evenVBand="0" w:oddHBand="0" w:evenHBand="0" w:firstRowFirstColumn="0" w:firstRowLastColumn="0" w:lastRowFirstColumn="0" w:lastRowLastColumn="0"/>
-            </w:pPr>
-            <w:r>
+            <w:hideMark/>
+          </w:tcPr>
+          <w:p>
+            <w:pPr>
+              <w:cnfStyle w:val="000000000000" w:firstRow="0" w:lastRow="0" w:firstColumn="0" w:lastColumn="0" w:oddVBand="0" w:evenVBand="0" w:oddHBand="0" w:evenHBand="0" w:firstRowFirstColumn="0" w:firstRowLastColumn="0" w:lastRowFirstColumn="0" w:lastRowLastColumn="0"/>
+              <w:rPr>
+                <w:b/>
+                <w:color w:val="262626" w:themeColor="text1" w:themeTint="D9"/>
+              </w:rPr>
+            </w:pPr>
+            <w:r>
+              <w:rPr>
+                <w:b/>
+                <w:color w:val="262626" w:themeColor="text1" w:themeTint="D9"/>
+              </w:rPr>
               <w:t>Home Office, Charity</w:t>
             </w:r>
           </w:p>
@@ -1873,66 +2545,104 @@
         <w:tc>
           <w:tcPr>
             <w:tcW w:w="1260" w:type="dxa"/>
-          </w:tcPr>
-          <w:p>
-            <w:pPr>
-              <w:jc w:val="center"/>
-              <w:cnfStyle w:val="000000000000" w:firstRow="0" w:lastRow="0" w:firstColumn="0" w:lastColumn="0" w:oddVBand="0" w:evenVBand="0" w:oddHBand="0" w:evenHBand="0" w:firstRowFirstColumn="0" w:firstRowLastColumn="0" w:lastRowFirstColumn="0" w:lastRowLastColumn="0"/>
-            </w:pPr>
-            <w:r>
-              <w:t>A</w:t>
+            <w:hideMark/>
+          </w:tcPr>
+          <w:p>
+            <w:pPr>
+              <w:cnfStyle w:val="000000000000" w:firstRow="0" w:lastRow="0" w:firstColumn="0" w:lastColumn="0" w:oddVBand="0" w:evenVBand="0" w:oddHBand="0" w:evenHBand="0" w:firstRowFirstColumn="0" w:firstRowLastColumn="0" w:lastRowFirstColumn="0" w:lastRowLastColumn="0"/>
+              <w:rPr>
+                <w:b/>
+                <w:color w:val="262626" w:themeColor="text1" w:themeTint="D9"/>
+              </w:rPr>
+            </w:pPr>
+            <w:r>
+              <w:rPr>
+                <w:b/>
+                <w:color w:val="262626" w:themeColor="text1" w:themeTint="D9"/>
+              </w:rPr>
+              <w:t>C</w:t>
             </w:r>
           </w:p>
         </w:tc>
         <w:tc>
           <w:tcPr>
             <w:tcW w:w="1260" w:type="dxa"/>
-          </w:tcPr>
-          <w:p>
-            <w:pPr>
-              <w:cnfStyle w:val="000000000000" w:firstRow="0" w:lastRow="0" w:firstColumn="0" w:lastColumn="0" w:oddVBand="0" w:evenVBand="0" w:oddHBand="0" w:evenHBand="0" w:firstRowFirstColumn="0" w:firstRowLastColumn="0" w:lastRowFirstColumn="0" w:lastRowLastColumn="0"/>
-            </w:pPr>
-            <w:r>
+            <w:hideMark/>
+          </w:tcPr>
+          <w:p>
+            <w:pPr>
+              <w:cnfStyle w:val="000000000000" w:firstRow="0" w:lastRow="0" w:firstColumn="0" w:lastColumn="0" w:oddVBand="0" w:evenVBand="0" w:oddHBand="0" w:evenHBand="0" w:firstRowFirstColumn="0" w:firstRowLastColumn="0" w:lastRowFirstColumn="0" w:lastRowLastColumn="0"/>
+              <w:rPr>
+                <w:b/>
+                <w:color w:val="262626" w:themeColor="text1" w:themeTint="D9"/>
+              </w:rPr>
+            </w:pPr>
+            <w:r>
+              <w:rPr>
+                <w:b/>
+                <w:color w:val="262626" w:themeColor="text1" w:themeTint="D9"/>
+              </w:rPr>
               <w:t>Session 6</w:t>
             </w:r>
           </w:p>
         </w:tc>
       </w:tr>
       <w:tr>
+        <w:trPr>
+          <w:trHeight w:val="615"/>
+        </w:trPr>
         <w:tc>
           <w:tcPr>
             <w:cnfStyle w:val="001000000000" w:firstRow="0" w:lastRow="0" w:firstColumn="1" w:lastColumn="0" w:oddVBand="0" w:evenVBand="0" w:oddHBand="0" w:evenHBand="0" w:firstRowFirstColumn="0" w:firstRowLastColumn="0" w:lastRowFirstColumn="0" w:lastRowLastColumn="0"/>
             <w:tcW w:w="2430" w:type="dxa"/>
-          </w:tcPr>
-          <w:p>
-            <w:r>
-              <w:t>Wednesday, April 18</w:t>
+            <w:hideMark/>
+          </w:tcPr>
+          <w:p>
+            <w:r>
+              <w:t>Wednesday, June 27</w:t>
             </w:r>
           </w:p>
         </w:tc>
         <w:tc>
           <w:tcPr>
             <w:tcW w:w="1530" w:type="dxa"/>
-          </w:tcPr>
-          <w:p>
-            <w:pPr>
-              <w:cnfStyle w:val="000000000000" w:firstRow="0" w:lastRow="0" w:firstColumn="0" w:lastColumn="0" w:oddVBand="0" w:evenVBand="0" w:oddHBand="0" w:evenHBand="0" w:firstRowFirstColumn="0" w:firstRowLastColumn="0" w:lastRowFirstColumn="0" w:lastRowLastColumn="0"/>
-            </w:pPr>
-            <w:r>
-              <w:t>1:00 PM</w:t>
+            <w:hideMark/>
+          </w:tcPr>
+          <w:p>
+            <w:pPr>
+              <w:cnfStyle w:val="000000000000" w:firstRow="0" w:lastRow="0" w:firstColumn="0" w:lastColumn="0" w:oddVBand="0" w:evenVBand="0" w:oddHBand="0" w:evenHBand="0" w:firstRowFirstColumn="0" w:firstRowLastColumn="0" w:lastRowFirstColumn="0" w:lastRowLastColumn="0"/>
+              <w:rPr>
+                <w:b/>
+                <w:color w:val="262626" w:themeColor="text1" w:themeTint="D9"/>
+              </w:rPr>
+            </w:pPr>
+            <w:r>
+              <w:rPr>
+                <w:b/>
+                <w:color w:val="262626" w:themeColor="text1" w:themeTint="D9"/>
+              </w:rPr>
+              <w:t>10:00 AM</w:t>
             </w:r>
           </w:p>
         </w:tc>
         <w:tc>
           <w:tcPr>
             <w:tcW w:w="3330" w:type="dxa"/>
-          </w:tcPr>
-          <w:p>
-            <w:pPr>
-              <w:ind w:left="90"/>
-              <w:cnfStyle w:val="000000000000" w:firstRow="0" w:lastRow="0" w:firstColumn="0" w:lastColumn="0" w:oddVBand="0" w:evenVBand="0" w:oddHBand="0" w:evenHBand="0" w:firstRowFirstColumn="0" w:firstRowLastColumn="0" w:lastRowFirstColumn="0" w:lastRowLastColumn="0"/>
-            </w:pPr>
-            <w:r>
+            <w:hideMark/>
+          </w:tcPr>
+          <w:p>
+            <w:pPr>
+              <w:cnfStyle w:val="000000000000" w:firstRow="0" w:lastRow="0" w:firstColumn="0" w:lastColumn="0" w:oddVBand="0" w:evenVBand="0" w:oddHBand="0" w:evenHBand="0" w:firstRowFirstColumn="0" w:firstRowLastColumn="0" w:lastRowFirstColumn="0" w:lastRowLastColumn="0"/>
+              <w:rPr>
+                <w:b/>
+                <w:color w:val="262626" w:themeColor="text1" w:themeTint="D9"/>
+              </w:rPr>
+            </w:pPr>
+            <w:r>
+              <w:rPr>
+                <w:b/>
+                <w:color w:val="262626" w:themeColor="text1" w:themeTint="D9"/>
+              </w:rPr>
               <w:t>Museum, Conference Room</w:t>
             </w:r>
           </w:p>
@@ -1940,52 +2650,82 @@
         <w:tc>
           <w:tcPr>
             <w:tcW w:w="1260" w:type="dxa"/>
-          </w:tcPr>
-          <w:p>
-            <w:pPr>
-              <w:jc w:val="center"/>
-              <w:cnfStyle w:val="000000000000" w:firstRow="0" w:lastRow="0" w:firstColumn="0" w:lastColumn="0" w:oddVBand="0" w:evenVBand="0" w:oddHBand="0" w:evenHBand="0" w:firstRowFirstColumn="0" w:firstRowLastColumn="0" w:lastRowFirstColumn="0" w:lastRowLastColumn="0"/>
-            </w:pPr>
-            <w:r>
-              <w:t>B</w:t>
+            <w:hideMark/>
+          </w:tcPr>
+          <w:p>
+            <w:pPr>
+              <w:cnfStyle w:val="000000000000" w:firstRow="0" w:lastRow="0" w:firstColumn="0" w:lastColumn="0" w:oddVBand="0" w:evenVBand="0" w:oddHBand="0" w:evenHBand="0" w:firstRowFirstColumn="0" w:firstRowLastColumn="0" w:lastRowFirstColumn="0" w:lastRowLastColumn="0"/>
+              <w:rPr>
+                <w:b/>
+                <w:color w:val="262626" w:themeColor="text1" w:themeTint="D9"/>
+              </w:rPr>
+            </w:pPr>
+            <w:r>
+              <w:rPr>
+                <w:b/>
+                <w:color w:val="262626" w:themeColor="text1" w:themeTint="D9"/>
+              </w:rPr>
+              <w:t>A</w:t>
             </w:r>
           </w:p>
         </w:tc>
         <w:tc>
           <w:tcPr>
             <w:tcW w:w="1260" w:type="dxa"/>
-          </w:tcPr>
-          <w:p>
-            <w:pPr>
-              <w:cnfStyle w:val="000000000000" w:firstRow="0" w:lastRow="0" w:firstColumn="0" w:lastColumn="0" w:oddVBand="0" w:evenVBand="0" w:oddHBand="0" w:evenHBand="0" w:firstRowFirstColumn="0" w:firstRowLastColumn="0" w:lastRowFirstColumn="0" w:lastRowLastColumn="0"/>
-            </w:pPr>
-            <w:r>
+            <w:hideMark/>
+          </w:tcPr>
+          <w:p>
+            <w:pPr>
+              <w:cnfStyle w:val="000000000000" w:firstRow="0" w:lastRow="0" w:firstColumn="0" w:lastColumn="0" w:oddVBand="0" w:evenVBand="0" w:oddHBand="0" w:evenHBand="0" w:firstRowFirstColumn="0" w:firstRowLastColumn="0" w:lastRowFirstColumn="0" w:lastRowLastColumn="0"/>
+              <w:rPr>
+                <w:b/>
+                <w:color w:val="262626" w:themeColor="text1" w:themeTint="D9"/>
+              </w:rPr>
+            </w:pPr>
+            <w:r>
+              <w:rPr>
+                <w:b/>
+                <w:color w:val="262626" w:themeColor="text1" w:themeTint="D9"/>
+              </w:rPr>
               <w:t>Session 6</w:t>
             </w:r>
           </w:p>
         </w:tc>
       </w:tr>
       <w:tr>
+        <w:trPr>
+          <w:trHeight w:val="615"/>
+        </w:trPr>
         <w:tc>
           <w:tcPr>
             <w:cnfStyle w:val="001000000000" w:firstRow="0" w:lastRow="0" w:firstColumn="1" w:lastColumn="0" w:oddVBand="0" w:evenVBand="0" w:oddHBand="0" w:evenHBand="0" w:firstRowFirstColumn="0" w:firstRowLastColumn="0" w:lastRowFirstColumn="0" w:lastRowLastColumn="0"/>
             <w:tcW w:w="2430" w:type="dxa"/>
-          </w:tcPr>
-          <w:p>
-            <w:r>
-              <w:t>Thursday, April 19</w:t>
+            <w:hideMark/>
+          </w:tcPr>
+          <w:p>
+            <w:r>
+              <w:t>Thursday, June 28</w:t>
             </w:r>
           </w:p>
         </w:tc>
         <w:tc>
           <w:tcPr>
             <w:tcW w:w="1530" w:type="dxa"/>
-          </w:tcPr>
-          <w:p>
-            <w:pPr>
-              <w:cnfStyle w:val="000000000000" w:firstRow="0" w:lastRow="0" w:firstColumn="0" w:lastColumn="0" w:oddVBand="0" w:evenVBand="0" w:oddHBand="0" w:evenHBand="0" w:firstRowFirstColumn="0" w:firstRowLastColumn="0" w:lastRowFirstColumn="0" w:lastRowLastColumn="0"/>
-            </w:pPr>
-            <w:r>
+            <w:hideMark/>
+          </w:tcPr>
+          <w:p>
+            <w:pPr>
+              <w:cnfStyle w:val="000000000000" w:firstRow="0" w:lastRow="0" w:firstColumn="0" w:lastColumn="0" w:oddVBand="0" w:evenVBand="0" w:oddHBand="0" w:evenHBand="0" w:firstRowFirstColumn="0" w:firstRowLastColumn="0" w:lastRowFirstColumn="0" w:lastRowLastColumn="0"/>
+              <w:rPr>
+                <w:b/>
+                <w:color w:val="262626" w:themeColor="text1" w:themeTint="D9"/>
+              </w:rPr>
+            </w:pPr>
+            <w:r>
+              <w:rPr>
+                <w:b/>
+                <w:color w:val="262626" w:themeColor="text1" w:themeTint="D9"/>
+              </w:rPr>
               <w:t>10:00 AM</w:t>
             </w:r>
           </w:p>
@@ -1993,13 +2733,21 @@
         <w:tc>
           <w:tcPr>
             <w:tcW w:w="3330" w:type="dxa"/>
-          </w:tcPr>
-          <w:p>
-            <w:pPr>
-              <w:ind w:left="90"/>
-              <w:cnfStyle w:val="000000000000" w:firstRow="0" w:lastRow="0" w:firstColumn="0" w:lastColumn="0" w:oddVBand="0" w:evenVBand="0" w:oddHBand="0" w:evenHBand="0" w:firstRowFirstColumn="0" w:firstRowLastColumn="0" w:lastRowFirstColumn="0" w:lastRowLastColumn="0"/>
-            </w:pPr>
-            <w:r>
+            <w:hideMark/>
+          </w:tcPr>
+          <w:p>
+            <w:pPr>
+              <w:cnfStyle w:val="000000000000" w:firstRow="0" w:lastRow="0" w:firstColumn="0" w:lastColumn="0" w:oddVBand="0" w:evenVBand="0" w:oddHBand="0" w:evenHBand="0" w:firstRowFirstColumn="0" w:firstRowLastColumn="0" w:lastRowFirstColumn="0" w:lastRowLastColumn="0"/>
+              <w:rPr>
+                <w:b/>
+                <w:color w:val="262626" w:themeColor="text1" w:themeTint="D9"/>
+              </w:rPr>
+            </w:pPr>
+            <w:r>
+              <w:rPr>
+                <w:b/>
+                <w:color w:val="262626" w:themeColor="text1" w:themeTint="D9"/>
+              </w:rPr>
               <w:t>Museum, Conference Room</w:t>
             </w:r>
           </w:p>
@@ -2007,66 +2755,104 @@
         <w:tc>
           <w:tcPr>
             <w:tcW w:w="1260" w:type="dxa"/>
-          </w:tcPr>
-          <w:p>
-            <w:pPr>
-              <w:jc w:val="center"/>
-              <w:cnfStyle w:val="000000000000" w:firstRow="0" w:lastRow="0" w:firstColumn="0" w:lastColumn="0" w:oddVBand="0" w:evenVBand="0" w:oddHBand="0" w:evenHBand="0" w:firstRowFirstColumn="0" w:firstRowLastColumn="0" w:lastRowFirstColumn="0" w:lastRowLastColumn="0"/>
-            </w:pPr>
-            <w:r>
-              <w:t>C</w:t>
+            <w:hideMark/>
+          </w:tcPr>
+          <w:p>
+            <w:pPr>
+              <w:cnfStyle w:val="000000000000" w:firstRow="0" w:lastRow="0" w:firstColumn="0" w:lastColumn="0" w:oddVBand="0" w:evenVBand="0" w:oddHBand="0" w:evenHBand="0" w:firstRowFirstColumn="0" w:firstRowLastColumn="0" w:lastRowFirstColumn="0" w:lastRowLastColumn="0"/>
+              <w:rPr>
+                <w:b/>
+                <w:color w:val="262626" w:themeColor="text1" w:themeTint="D9"/>
+              </w:rPr>
+            </w:pPr>
+            <w:r>
+              <w:rPr>
+                <w:b/>
+                <w:color w:val="262626" w:themeColor="text1" w:themeTint="D9"/>
+              </w:rPr>
+              <w:t>B</w:t>
             </w:r>
           </w:p>
         </w:tc>
         <w:tc>
           <w:tcPr>
             <w:tcW w:w="1260" w:type="dxa"/>
-          </w:tcPr>
-          <w:p>
-            <w:pPr>
-              <w:cnfStyle w:val="000000000000" w:firstRow="0" w:lastRow="0" w:firstColumn="0" w:lastColumn="0" w:oddVBand="0" w:evenVBand="0" w:oddHBand="0" w:evenHBand="0" w:firstRowFirstColumn="0" w:firstRowLastColumn="0" w:lastRowFirstColumn="0" w:lastRowLastColumn="0"/>
-            </w:pPr>
-            <w:r>
+            <w:hideMark/>
+          </w:tcPr>
+          <w:p>
+            <w:pPr>
+              <w:cnfStyle w:val="000000000000" w:firstRow="0" w:lastRow="0" w:firstColumn="0" w:lastColumn="0" w:oddVBand="0" w:evenVBand="0" w:oddHBand="0" w:evenHBand="0" w:firstRowFirstColumn="0" w:firstRowLastColumn="0" w:lastRowFirstColumn="0" w:lastRowLastColumn="0"/>
+              <w:rPr>
+                <w:b/>
+                <w:color w:val="262626" w:themeColor="text1" w:themeTint="D9"/>
+              </w:rPr>
+            </w:pPr>
+            <w:r>
+              <w:rPr>
+                <w:b/>
+                <w:color w:val="262626" w:themeColor="text1" w:themeTint="D9"/>
+              </w:rPr>
               <w:t>Session 6</w:t>
             </w:r>
           </w:p>
         </w:tc>
       </w:tr>
       <w:tr>
+        <w:trPr>
+          <w:trHeight w:val="315"/>
+        </w:trPr>
         <w:tc>
           <w:tcPr>
             <w:cnfStyle w:val="001000000000" w:firstRow="0" w:lastRow="0" w:firstColumn="1" w:lastColumn="0" w:oddVBand="0" w:evenVBand="0" w:oddHBand="0" w:evenHBand="0" w:firstRowFirstColumn="0" w:firstRowLastColumn="0" w:lastRowFirstColumn="0" w:lastRowLastColumn="0"/>
             <w:tcW w:w="2430" w:type="dxa"/>
-          </w:tcPr>
-          <w:p>
-            <w:r>
-              <w:t>Tuesday, April 24</w:t>
+            <w:hideMark/>
+          </w:tcPr>
+          <w:p>
+            <w:r>
+              <w:t>Tuesday, July 10</w:t>
             </w:r>
           </w:p>
         </w:tc>
         <w:tc>
           <w:tcPr>
             <w:tcW w:w="1530" w:type="dxa"/>
-          </w:tcPr>
-          <w:p>
-            <w:pPr>
-              <w:cnfStyle w:val="000000000000" w:firstRow="0" w:lastRow="0" w:firstColumn="0" w:lastColumn="0" w:oddVBand="0" w:evenVBand="0" w:oddHBand="0" w:evenHBand="0" w:firstRowFirstColumn="0" w:firstRowLastColumn="0" w:lastRowFirstColumn="0" w:lastRowLastColumn="0"/>
-            </w:pPr>
-            <w:r>
-              <w:t>1:00 PM</w:t>
+            <w:hideMark/>
+          </w:tcPr>
+          <w:p>
+            <w:pPr>
+              <w:cnfStyle w:val="000000000000" w:firstRow="0" w:lastRow="0" w:firstColumn="0" w:lastColumn="0" w:oddVBand="0" w:evenVBand="0" w:oddHBand="0" w:evenHBand="0" w:firstRowFirstColumn="0" w:firstRowLastColumn="0" w:lastRowFirstColumn="0" w:lastRowLastColumn="0"/>
+              <w:rPr>
+                <w:b/>
+                <w:color w:val="262626" w:themeColor="text1" w:themeTint="D9"/>
+              </w:rPr>
+            </w:pPr>
+            <w:r>
+              <w:rPr>
+                <w:b/>
+                <w:color w:val="262626" w:themeColor="text1" w:themeTint="D9"/>
+              </w:rPr>
+              <w:t>11:00 AM</w:t>
             </w:r>
           </w:p>
         </w:tc>
         <w:tc>
           <w:tcPr>
             <w:tcW w:w="3330" w:type="dxa"/>
-          </w:tcPr>
-          <w:p>
-            <w:pPr>
-              <w:ind w:left="90"/>
-              <w:cnfStyle w:val="000000000000" w:firstRow="0" w:lastRow="0" w:firstColumn="0" w:lastColumn="0" w:oddVBand="0" w:evenVBand="0" w:oddHBand="0" w:evenHBand="0" w:firstRowFirstColumn="0" w:firstRowLastColumn="0" w:lastRowFirstColumn="0" w:lastRowLastColumn="0"/>
-            </w:pPr>
-            <w:r>
+            <w:hideMark/>
+          </w:tcPr>
+          <w:p>
+            <w:pPr>
+              <w:cnfStyle w:val="000000000000" w:firstRow="0" w:lastRow="0" w:firstColumn="0" w:lastColumn="0" w:oddVBand="0" w:evenVBand="0" w:oddHBand="0" w:evenHBand="0" w:firstRowFirstColumn="0" w:firstRowLastColumn="0" w:lastRowFirstColumn="0" w:lastRowLastColumn="0"/>
+              <w:rPr>
+                <w:b/>
+                <w:color w:val="262626" w:themeColor="text1" w:themeTint="D9"/>
+              </w:rPr>
+            </w:pPr>
+            <w:r>
+              <w:rPr>
+                <w:b/>
+                <w:color w:val="262626" w:themeColor="text1" w:themeTint="D9"/>
+              </w:rPr>
               <w:t>Home Office, Charity</w:t>
             </w:r>
           </w:p>
@@ -2074,66 +2860,104 @@
         <w:tc>
           <w:tcPr>
             <w:tcW w:w="1260" w:type="dxa"/>
-          </w:tcPr>
-          <w:p>
-            <w:pPr>
-              <w:jc w:val="center"/>
-              <w:cnfStyle w:val="000000000000" w:firstRow="0" w:lastRow="0" w:firstColumn="0" w:lastColumn="0" w:oddVBand="0" w:evenVBand="0" w:oddHBand="0" w:evenHBand="0" w:firstRowFirstColumn="0" w:firstRowLastColumn="0" w:lastRowFirstColumn="0" w:lastRowLastColumn="0"/>
-            </w:pPr>
-            <w:r>
-              <w:t>A</w:t>
+            <w:hideMark/>
+          </w:tcPr>
+          <w:p>
+            <w:pPr>
+              <w:cnfStyle w:val="000000000000" w:firstRow="0" w:lastRow="0" w:firstColumn="0" w:lastColumn="0" w:oddVBand="0" w:evenVBand="0" w:oddHBand="0" w:evenHBand="0" w:firstRowFirstColumn="0" w:firstRowLastColumn="0" w:lastRowFirstColumn="0" w:lastRowLastColumn="0"/>
+              <w:rPr>
+                <w:b/>
+                <w:color w:val="262626" w:themeColor="text1" w:themeTint="D9"/>
+              </w:rPr>
+            </w:pPr>
+            <w:r>
+              <w:rPr>
+                <w:b/>
+                <w:color w:val="262626" w:themeColor="text1" w:themeTint="D9"/>
+              </w:rPr>
+              <w:t>C</w:t>
             </w:r>
           </w:p>
         </w:tc>
         <w:tc>
           <w:tcPr>
             <w:tcW w:w="1260" w:type="dxa"/>
-          </w:tcPr>
-          <w:p>
-            <w:pPr>
-              <w:cnfStyle w:val="000000000000" w:firstRow="0" w:lastRow="0" w:firstColumn="0" w:lastColumn="0" w:oddVBand="0" w:evenVBand="0" w:oddHBand="0" w:evenHBand="0" w:firstRowFirstColumn="0" w:firstRowLastColumn="0" w:lastRowFirstColumn="0" w:lastRowLastColumn="0"/>
-            </w:pPr>
-            <w:r>
+            <w:hideMark/>
+          </w:tcPr>
+          <w:p>
+            <w:pPr>
+              <w:cnfStyle w:val="000000000000" w:firstRow="0" w:lastRow="0" w:firstColumn="0" w:lastColumn="0" w:oddVBand="0" w:evenVBand="0" w:oddHBand="0" w:evenHBand="0" w:firstRowFirstColumn="0" w:firstRowLastColumn="0" w:lastRowFirstColumn="0" w:lastRowLastColumn="0"/>
+              <w:rPr>
+                <w:b/>
+                <w:color w:val="262626" w:themeColor="text1" w:themeTint="D9"/>
+              </w:rPr>
+            </w:pPr>
+            <w:r>
+              <w:rPr>
+                <w:b/>
+                <w:color w:val="262626" w:themeColor="text1" w:themeTint="D9"/>
+              </w:rPr>
               <w:t>Session 7</w:t>
             </w:r>
           </w:p>
         </w:tc>
       </w:tr>
       <w:tr>
+        <w:trPr>
+          <w:trHeight w:val="615"/>
+        </w:trPr>
         <w:tc>
           <w:tcPr>
             <w:cnfStyle w:val="001000000000" w:firstRow="0" w:lastRow="0" w:firstColumn="1" w:lastColumn="0" w:oddVBand="0" w:evenVBand="0" w:oddHBand="0" w:evenHBand="0" w:firstRowFirstColumn="0" w:firstRowLastColumn="0" w:lastRowFirstColumn="0" w:lastRowLastColumn="0"/>
             <w:tcW w:w="2430" w:type="dxa"/>
-          </w:tcPr>
-          <w:p>
-            <w:r>
-              <w:t>Wednesday, April 25</w:t>
+            <w:hideMark/>
+          </w:tcPr>
+          <w:p>
+            <w:r>
+              <w:t>Wednesday, July 11</w:t>
             </w:r>
           </w:p>
         </w:tc>
         <w:tc>
           <w:tcPr>
             <w:tcW w:w="1530" w:type="dxa"/>
-          </w:tcPr>
-          <w:p>
-            <w:pPr>
-              <w:cnfStyle w:val="000000000000" w:firstRow="0" w:lastRow="0" w:firstColumn="0" w:lastColumn="0" w:oddVBand="0" w:evenVBand="0" w:oddHBand="0" w:evenHBand="0" w:firstRowFirstColumn="0" w:firstRowLastColumn="0" w:lastRowFirstColumn="0" w:lastRowLastColumn="0"/>
-            </w:pPr>
-            <w:r>
-              <w:t>1:00 PM</w:t>
+            <w:hideMark/>
+          </w:tcPr>
+          <w:p>
+            <w:pPr>
+              <w:cnfStyle w:val="000000000000" w:firstRow="0" w:lastRow="0" w:firstColumn="0" w:lastColumn="0" w:oddVBand="0" w:evenVBand="0" w:oddHBand="0" w:evenHBand="0" w:firstRowFirstColumn="0" w:firstRowLastColumn="0" w:lastRowFirstColumn="0" w:lastRowLastColumn="0"/>
+              <w:rPr>
+                <w:b/>
+                <w:color w:val="262626" w:themeColor="text1" w:themeTint="D9"/>
+              </w:rPr>
+            </w:pPr>
+            <w:r>
+              <w:rPr>
+                <w:b/>
+                <w:color w:val="262626" w:themeColor="text1" w:themeTint="D9"/>
+              </w:rPr>
+              <w:t>11:00 AM</w:t>
             </w:r>
           </w:p>
         </w:tc>
         <w:tc>
           <w:tcPr>
             <w:tcW w:w="3330" w:type="dxa"/>
-          </w:tcPr>
-          <w:p>
-            <w:pPr>
-              <w:ind w:left="90"/>
-              <w:cnfStyle w:val="000000000000" w:firstRow="0" w:lastRow="0" w:firstColumn="0" w:lastColumn="0" w:oddVBand="0" w:evenVBand="0" w:oddHBand="0" w:evenHBand="0" w:firstRowFirstColumn="0" w:firstRowLastColumn="0" w:lastRowFirstColumn="0" w:lastRowLastColumn="0"/>
-            </w:pPr>
-            <w:r>
+            <w:hideMark/>
+          </w:tcPr>
+          <w:p>
+            <w:pPr>
+              <w:cnfStyle w:val="000000000000" w:firstRow="0" w:lastRow="0" w:firstColumn="0" w:lastColumn="0" w:oddVBand="0" w:evenVBand="0" w:oddHBand="0" w:evenHBand="0" w:firstRowFirstColumn="0" w:firstRowLastColumn="0" w:lastRowFirstColumn="0" w:lastRowLastColumn="0"/>
+              <w:rPr>
+                <w:b/>
+                <w:color w:val="262626" w:themeColor="text1" w:themeTint="D9"/>
+              </w:rPr>
+            </w:pPr>
+            <w:r>
+              <w:rPr>
+                <w:b/>
+                <w:color w:val="262626" w:themeColor="text1" w:themeTint="D9"/>
+              </w:rPr>
               <w:t>Museum, Conference Room</w:t>
             </w:r>
           </w:p>
@@ -2141,52 +2965,82 @@
         <w:tc>
           <w:tcPr>
             <w:tcW w:w="1260" w:type="dxa"/>
-          </w:tcPr>
-          <w:p>
-            <w:pPr>
-              <w:jc w:val="center"/>
-              <w:cnfStyle w:val="000000000000" w:firstRow="0" w:lastRow="0" w:firstColumn="0" w:lastColumn="0" w:oddVBand="0" w:evenVBand="0" w:oddHBand="0" w:evenHBand="0" w:firstRowFirstColumn="0" w:firstRowLastColumn="0" w:lastRowFirstColumn="0" w:lastRowLastColumn="0"/>
-            </w:pPr>
-            <w:r>
-              <w:t>B</w:t>
+            <w:hideMark/>
+          </w:tcPr>
+          <w:p>
+            <w:pPr>
+              <w:cnfStyle w:val="000000000000" w:firstRow="0" w:lastRow="0" w:firstColumn="0" w:lastColumn="0" w:oddVBand="0" w:evenVBand="0" w:oddHBand="0" w:evenHBand="0" w:firstRowFirstColumn="0" w:firstRowLastColumn="0" w:lastRowFirstColumn="0" w:lastRowLastColumn="0"/>
+              <w:rPr>
+                <w:b/>
+                <w:color w:val="262626" w:themeColor="text1" w:themeTint="D9"/>
+              </w:rPr>
+            </w:pPr>
+            <w:r>
+              <w:rPr>
+                <w:b/>
+                <w:color w:val="262626" w:themeColor="text1" w:themeTint="D9"/>
+              </w:rPr>
+              <w:t>A</w:t>
             </w:r>
           </w:p>
         </w:tc>
         <w:tc>
           <w:tcPr>
             <w:tcW w:w="1260" w:type="dxa"/>
-          </w:tcPr>
-          <w:p>
-            <w:pPr>
-              <w:cnfStyle w:val="000000000000" w:firstRow="0" w:lastRow="0" w:firstColumn="0" w:lastColumn="0" w:oddVBand="0" w:evenVBand="0" w:oddHBand="0" w:evenHBand="0" w:firstRowFirstColumn="0" w:firstRowLastColumn="0" w:lastRowFirstColumn="0" w:lastRowLastColumn="0"/>
-            </w:pPr>
-            <w:r>
+            <w:hideMark/>
+          </w:tcPr>
+          <w:p>
+            <w:pPr>
+              <w:cnfStyle w:val="000000000000" w:firstRow="0" w:lastRow="0" w:firstColumn="0" w:lastColumn="0" w:oddVBand="0" w:evenVBand="0" w:oddHBand="0" w:evenHBand="0" w:firstRowFirstColumn="0" w:firstRowLastColumn="0" w:lastRowFirstColumn="0" w:lastRowLastColumn="0"/>
+              <w:rPr>
+                <w:b/>
+                <w:color w:val="262626" w:themeColor="text1" w:themeTint="D9"/>
+              </w:rPr>
+            </w:pPr>
+            <w:r>
+              <w:rPr>
+                <w:b/>
+                <w:color w:val="262626" w:themeColor="text1" w:themeTint="D9"/>
+              </w:rPr>
               <w:t>Session 7</w:t>
             </w:r>
           </w:p>
         </w:tc>
       </w:tr>
       <w:tr>
+        <w:trPr>
+          <w:trHeight w:val="615"/>
+        </w:trPr>
         <w:tc>
           <w:tcPr>
             <w:cnfStyle w:val="001000000000" w:firstRow="0" w:lastRow="0" w:firstColumn="1" w:lastColumn="0" w:oddVBand="0" w:evenVBand="0" w:oddHBand="0" w:evenHBand="0" w:firstRowFirstColumn="0" w:firstRowLastColumn="0" w:lastRowFirstColumn="0" w:lastRowLastColumn="0"/>
             <w:tcW w:w="2430" w:type="dxa"/>
-          </w:tcPr>
-          <w:p>
-            <w:r>
-              <w:t>Thursday, April 26</w:t>
+            <w:hideMark/>
+          </w:tcPr>
+          <w:p>
+            <w:r>
+              <w:t>Thursday, July 12</w:t>
             </w:r>
           </w:p>
         </w:tc>
         <w:tc>
           <w:tcPr>
             <w:tcW w:w="1530" w:type="dxa"/>
-          </w:tcPr>
-          <w:p>
-            <w:pPr>
-              <w:cnfStyle w:val="000000000000" w:firstRow="0" w:lastRow="0" w:firstColumn="0" w:lastColumn="0" w:oddVBand="0" w:evenVBand="0" w:oddHBand="0" w:evenHBand="0" w:firstRowFirstColumn="0" w:firstRowLastColumn="0" w:lastRowFirstColumn="0" w:lastRowLastColumn="0"/>
-            </w:pPr>
-            <w:r>
+            <w:hideMark/>
+          </w:tcPr>
+          <w:p>
+            <w:pPr>
+              <w:cnfStyle w:val="000000000000" w:firstRow="0" w:lastRow="0" w:firstColumn="0" w:lastColumn="0" w:oddVBand="0" w:evenVBand="0" w:oddHBand="0" w:evenHBand="0" w:firstRowFirstColumn="0" w:firstRowLastColumn="0" w:lastRowFirstColumn="0" w:lastRowLastColumn="0"/>
+              <w:rPr>
+                <w:b/>
+                <w:color w:val="262626" w:themeColor="text1" w:themeTint="D9"/>
+              </w:rPr>
+            </w:pPr>
+            <w:r>
+              <w:rPr>
+                <w:b/>
+                <w:color w:val="262626" w:themeColor="text1" w:themeTint="D9"/>
+              </w:rPr>
               <w:t>10:00 AM</w:t>
             </w:r>
           </w:p>
@@ -2194,13 +3048,21 @@
         <w:tc>
           <w:tcPr>
             <w:tcW w:w="3330" w:type="dxa"/>
-          </w:tcPr>
-          <w:p>
-            <w:pPr>
-              <w:ind w:left="90"/>
-              <w:cnfStyle w:val="000000000000" w:firstRow="0" w:lastRow="0" w:firstColumn="0" w:lastColumn="0" w:oddVBand="0" w:evenVBand="0" w:oddHBand="0" w:evenHBand="0" w:firstRowFirstColumn="0" w:firstRowLastColumn="0" w:lastRowFirstColumn="0" w:lastRowLastColumn="0"/>
-            </w:pPr>
-            <w:r>
+            <w:hideMark/>
+          </w:tcPr>
+          <w:p>
+            <w:pPr>
+              <w:cnfStyle w:val="000000000000" w:firstRow="0" w:lastRow="0" w:firstColumn="0" w:lastColumn="0" w:oddVBand="0" w:evenVBand="0" w:oddHBand="0" w:evenHBand="0" w:firstRowFirstColumn="0" w:firstRowLastColumn="0" w:lastRowFirstColumn="0" w:lastRowLastColumn="0"/>
+              <w:rPr>
+                <w:b/>
+                <w:color w:val="262626" w:themeColor="text1" w:themeTint="D9"/>
+              </w:rPr>
+            </w:pPr>
+            <w:r>
+              <w:rPr>
+                <w:b/>
+                <w:color w:val="262626" w:themeColor="text1" w:themeTint="D9"/>
+              </w:rPr>
               <w:t>Museum, Conference Room</w:t>
             </w:r>
           </w:p>
@@ -2208,66 +3070,104 @@
         <w:tc>
           <w:tcPr>
             <w:tcW w:w="1260" w:type="dxa"/>
-          </w:tcPr>
-          <w:p>
-            <w:pPr>
-              <w:jc w:val="center"/>
-              <w:cnfStyle w:val="000000000000" w:firstRow="0" w:lastRow="0" w:firstColumn="0" w:lastColumn="0" w:oddVBand="0" w:evenVBand="0" w:oddHBand="0" w:evenHBand="0" w:firstRowFirstColumn="0" w:firstRowLastColumn="0" w:lastRowFirstColumn="0" w:lastRowLastColumn="0"/>
-            </w:pPr>
-            <w:r>
-              <w:t>C</w:t>
+            <w:hideMark/>
+          </w:tcPr>
+          <w:p>
+            <w:pPr>
+              <w:cnfStyle w:val="000000000000" w:firstRow="0" w:lastRow="0" w:firstColumn="0" w:lastColumn="0" w:oddVBand="0" w:evenVBand="0" w:oddHBand="0" w:evenHBand="0" w:firstRowFirstColumn="0" w:firstRowLastColumn="0" w:lastRowFirstColumn="0" w:lastRowLastColumn="0"/>
+              <w:rPr>
+                <w:b/>
+                <w:color w:val="262626" w:themeColor="text1" w:themeTint="D9"/>
+              </w:rPr>
+            </w:pPr>
+            <w:r>
+              <w:rPr>
+                <w:b/>
+                <w:color w:val="262626" w:themeColor="text1" w:themeTint="D9"/>
+              </w:rPr>
+              <w:t>B</w:t>
             </w:r>
           </w:p>
         </w:tc>
         <w:tc>
           <w:tcPr>
             <w:tcW w:w="1260" w:type="dxa"/>
-          </w:tcPr>
-          <w:p>
-            <w:pPr>
-              <w:cnfStyle w:val="000000000000" w:firstRow="0" w:lastRow="0" w:firstColumn="0" w:lastColumn="0" w:oddVBand="0" w:evenVBand="0" w:oddHBand="0" w:evenHBand="0" w:firstRowFirstColumn="0" w:firstRowLastColumn="0" w:lastRowFirstColumn="0" w:lastRowLastColumn="0"/>
-            </w:pPr>
-            <w:r>
+            <w:hideMark/>
+          </w:tcPr>
+          <w:p>
+            <w:pPr>
+              <w:cnfStyle w:val="000000000000" w:firstRow="0" w:lastRow="0" w:firstColumn="0" w:lastColumn="0" w:oddVBand="0" w:evenVBand="0" w:oddHBand="0" w:evenHBand="0" w:firstRowFirstColumn="0" w:firstRowLastColumn="0" w:lastRowFirstColumn="0" w:lastRowLastColumn="0"/>
+              <w:rPr>
+                <w:b/>
+                <w:color w:val="262626" w:themeColor="text1" w:themeTint="D9"/>
+              </w:rPr>
+            </w:pPr>
+            <w:r>
+              <w:rPr>
+                <w:b/>
+                <w:color w:val="262626" w:themeColor="text1" w:themeTint="D9"/>
+              </w:rPr>
               <w:t>Session 7</w:t>
             </w:r>
           </w:p>
         </w:tc>
       </w:tr>
       <w:tr>
+        <w:trPr>
+          <w:trHeight w:val="315"/>
+        </w:trPr>
         <w:tc>
           <w:tcPr>
             <w:cnfStyle w:val="001000000000" w:firstRow="0" w:lastRow="0" w:firstColumn="1" w:lastColumn="0" w:oddVBand="0" w:evenVBand="0" w:oddHBand="0" w:evenHBand="0" w:firstRowFirstColumn="0" w:firstRowLastColumn="0" w:lastRowFirstColumn="0" w:lastRowLastColumn="0"/>
             <w:tcW w:w="2430" w:type="dxa"/>
-          </w:tcPr>
-          <w:p>
-            <w:r>
-              <w:t>Tuesday, May 1</w:t>
+            <w:hideMark/>
+          </w:tcPr>
+          <w:p>
+            <w:r>
+              <w:t>Tuesday, July 17</w:t>
             </w:r>
           </w:p>
         </w:tc>
         <w:tc>
           <w:tcPr>
             <w:tcW w:w="1530" w:type="dxa"/>
-          </w:tcPr>
-          <w:p>
-            <w:pPr>
-              <w:cnfStyle w:val="000000000000" w:firstRow="0" w:lastRow="0" w:firstColumn="0" w:lastColumn="0" w:oddVBand="0" w:evenVBand="0" w:oddHBand="0" w:evenHBand="0" w:firstRowFirstColumn="0" w:firstRowLastColumn="0" w:lastRowFirstColumn="0" w:lastRowLastColumn="0"/>
-            </w:pPr>
-            <w:r>
-              <w:t>1:00 PM</w:t>
+            <w:hideMark/>
+          </w:tcPr>
+          <w:p>
+            <w:pPr>
+              <w:cnfStyle w:val="000000000000" w:firstRow="0" w:lastRow="0" w:firstColumn="0" w:lastColumn="0" w:oddVBand="0" w:evenVBand="0" w:oddHBand="0" w:evenHBand="0" w:firstRowFirstColumn="0" w:firstRowLastColumn="0" w:lastRowFirstColumn="0" w:lastRowLastColumn="0"/>
+              <w:rPr>
+                <w:b/>
+                <w:color w:val="262626" w:themeColor="text1" w:themeTint="D9"/>
+              </w:rPr>
+            </w:pPr>
+            <w:r>
+              <w:rPr>
+                <w:b/>
+                <w:color w:val="262626" w:themeColor="text1" w:themeTint="D9"/>
+              </w:rPr>
+              <w:t>11:00 AM</w:t>
             </w:r>
           </w:p>
         </w:tc>
         <w:tc>
           <w:tcPr>
             <w:tcW w:w="3330" w:type="dxa"/>
-          </w:tcPr>
-          <w:p>
-            <w:pPr>
-              <w:ind w:left="90"/>
-              <w:cnfStyle w:val="000000000000" w:firstRow="0" w:lastRow="0" w:firstColumn="0" w:lastColumn="0" w:oddVBand="0" w:evenVBand="0" w:oddHBand="0" w:evenHBand="0" w:firstRowFirstColumn="0" w:firstRowLastColumn="0" w:lastRowFirstColumn="0" w:lastRowLastColumn="0"/>
-            </w:pPr>
-            <w:r>
+            <w:hideMark/>
+          </w:tcPr>
+          <w:p>
+            <w:pPr>
+              <w:cnfStyle w:val="000000000000" w:firstRow="0" w:lastRow="0" w:firstColumn="0" w:lastColumn="0" w:oddVBand="0" w:evenVBand="0" w:oddHBand="0" w:evenHBand="0" w:firstRowFirstColumn="0" w:firstRowLastColumn="0" w:lastRowFirstColumn="0" w:lastRowLastColumn="0"/>
+              <w:rPr>
+                <w:b/>
+                <w:color w:val="262626" w:themeColor="text1" w:themeTint="D9"/>
+              </w:rPr>
+            </w:pPr>
+            <w:r>
+              <w:rPr>
+                <w:b/>
+                <w:color w:val="262626" w:themeColor="text1" w:themeTint="D9"/>
+              </w:rPr>
               <w:t>Home Office, Charity</w:t>
             </w:r>
           </w:p>
@@ -2275,66 +3175,104 @@
         <w:tc>
           <w:tcPr>
             <w:tcW w:w="1260" w:type="dxa"/>
-          </w:tcPr>
-          <w:p>
-            <w:pPr>
-              <w:jc w:val="center"/>
-              <w:cnfStyle w:val="000000000000" w:firstRow="0" w:lastRow="0" w:firstColumn="0" w:lastColumn="0" w:oddVBand="0" w:evenVBand="0" w:oddHBand="0" w:evenHBand="0" w:firstRowFirstColumn="0" w:firstRowLastColumn="0" w:lastRowFirstColumn="0" w:lastRowLastColumn="0"/>
-            </w:pPr>
-            <w:r>
-              <w:t>A</w:t>
+            <w:hideMark/>
+          </w:tcPr>
+          <w:p>
+            <w:pPr>
+              <w:cnfStyle w:val="000000000000" w:firstRow="0" w:lastRow="0" w:firstColumn="0" w:lastColumn="0" w:oddVBand="0" w:evenVBand="0" w:oddHBand="0" w:evenHBand="0" w:firstRowFirstColumn="0" w:firstRowLastColumn="0" w:lastRowFirstColumn="0" w:lastRowLastColumn="0"/>
+              <w:rPr>
+                <w:b/>
+                <w:color w:val="262626" w:themeColor="text1" w:themeTint="D9"/>
+              </w:rPr>
+            </w:pPr>
+            <w:r>
+              <w:rPr>
+                <w:b/>
+                <w:color w:val="262626" w:themeColor="text1" w:themeTint="D9"/>
+              </w:rPr>
+              <w:t>C</w:t>
             </w:r>
           </w:p>
         </w:tc>
         <w:tc>
           <w:tcPr>
             <w:tcW w:w="1260" w:type="dxa"/>
-          </w:tcPr>
-          <w:p>
-            <w:pPr>
-              <w:cnfStyle w:val="000000000000" w:firstRow="0" w:lastRow="0" w:firstColumn="0" w:lastColumn="0" w:oddVBand="0" w:evenVBand="0" w:oddHBand="0" w:evenHBand="0" w:firstRowFirstColumn="0" w:firstRowLastColumn="0" w:lastRowFirstColumn="0" w:lastRowLastColumn="0"/>
-            </w:pPr>
-            <w:r>
+            <w:hideMark/>
+          </w:tcPr>
+          <w:p>
+            <w:pPr>
+              <w:cnfStyle w:val="000000000000" w:firstRow="0" w:lastRow="0" w:firstColumn="0" w:lastColumn="0" w:oddVBand="0" w:evenVBand="0" w:oddHBand="0" w:evenHBand="0" w:firstRowFirstColumn="0" w:firstRowLastColumn="0" w:lastRowFirstColumn="0" w:lastRowLastColumn="0"/>
+              <w:rPr>
+                <w:b/>
+                <w:color w:val="262626" w:themeColor="text1" w:themeTint="D9"/>
+              </w:rPr>
+            </w:pPr>
+            <w:r>
+              <w:rPr>
+                <w:b/>
+                <w:color w:val="262626" w:themeColor="text1" w:themeTint="D9"/>
+              </w:rPr>
               <w:t>Session 8</w:t>
             </w:r>
           </w:p>
         </w:tc>
       </w:tr>
       <w:tr>
+        <w:trPr>
+          <w:trHeight w:val="615"/>
+        </w:trPr>
         <w:tc>
           <w:tcPr>
             <w:cnfStyle w:val="001000000000" w:firstRow="0" w:lastRow="0" w:firstColumn="1" w:lastColumn="0" w:oddVBand="0" w:evenVBand="0" w:oddHBand="0" w:evenHBand="0" w:firstRowFirstColumn="0" w:firstRowLastColumn="0" w:lastRowFirstColumn="0" w:lastRowLastColumn="0"/>
             <w:tcW w:w="2430" w:type="dxa"/>
-          </w:tcPr>
-          <w:p>
-            <w:r>
-              <w:t>Wednesday, May2</w:t>
+            <w:hideMark/>
+          </w:tcPr>
+          <w:p>
+            <w:r>
+              <w:t>Wednesday, July 18</w:t>
             </w:r>
           </w:p>
         </w:tc>
         <w:tc>
           <w:tcPr>
             <w:tcW w:w="1530" w:type="dxa"/>
-          </w:tcPr>
-          <w:p>
-            <w:pPr>
-              <w:cnfStyle w:val="000000000000" w:firstRow="0" w:lastRow="0" w:firstColumn="0" w:lastColumn="0" w:oddVBand="0" w:evenVBand="0" w:oddHBand="0" w:evenHBand="0" w:firstRowFirstColumn="0" w:firstRowLastColumn="0" w:lastRowFirstColumn="0" w:lastRowLastColumn="0"/>
-            </w:pPr>
-            <w:r>
-              <w:t>1:00 PM</w:t>
+            <w:hideMark/>
+          </w:tcPr>
+          <w:p>
+            <w:pPr>
+              <w:cnfStyle w:val="000000000000" w:firstRow="0" w:lastRow="0" w:firstColumn="0" w:lastColumn="0" w:oddVBand="0" w:evenVBand="0" w:oddHBand="0" w:evenHBand="0" w:firstRowFirstColumn="0" w:firstRowLastColumn="0" w:lastRowFirstColumn="0" w:lastRowLastColumn="0"/>
+              <w:rPr>
+                <w:b/>
+                <w:color w:val="262626" w:themeColor="text1" w:themeTint="D9"/>
+              </w:rPr>
+            </w:pPr>
+            <w:r>
+              <w:rPr>
+                <w:b/>
+                <w:color w:val="262626" w:themeColor="text1" w:themeTint="D9"/>
+              </w:rPr>
+              <w:t>10:00 AM</w:t>
             </w:r>
           </w:p>
         </w:tc>
         <w:tc>
           <w:tcPr>
             <w:tcW w:w="3330" w:type="dxa"/>
-          </w:tcPr>
-          <w:p>
-            <w:pPr>
-              <w:ind w:left="90"/>
-              <w:cnfStyle w:val="000000000000" w:firstRow="0" w:lastRow="0" w:firstColumn="0" w:lastColumn="0" w:oddVBand="0" w:evenVBand="0" w:oddHBand="0" w:evenHBand="0" w:firstRowFirstColumn="0" w:firstRowLastColumn="0" w:lastRowFirstColumn="0" w:lastRowLastColumn="0"/>
-            </w:pPr>
-            <w:r>
+            <w:hideMark/>
+          </w:tcPr>
+          <w:p>
+            <w:pPr>
+              <w:cnfStyle w:val="000000000000" w:firstRow="0" w:lastRow="0" w:firstColumn="0" w:lastColumn="0" w:oddVBand="0" w:evenVBand="0" w:oddHBand="0" w:evenHBand="0" w:firstRowFirstColumn="0" w:firstRowLastColumn="0" w:lastRowFirstColumn="0" w:lastRowLastColumn="0"/>
+              <w:rPr>
+                <w:b/>
+                <w:color w:val="262626" w:themeColor="text1" w:themeTint="D9"/>
+              </w:rPr>
+            </w:pPr>
+            <w:r>
+              <w:rPr>
+                <w:b/>
+                <w:color w:val="262626" w:themeColor="text1" w:themeTint="D9"/>
+              </w:rPr>
               <w:t>Museum, Conference Room</w:t>
             </w:r>
           </w:p>
@@ -2342,52 +3280,82 @@
         <w:tc>
           <w:tcPr>
             <w:tcW w:w="1260" w:type="dxa"/>
-          </w:tcPr>
-          <w:p>
-            <w:pPr>
-              <w:jc w:val="center"/>
-              <w:cnfStyle w:val="000000000000" w:firstRow="0" w:lastRow="0" w:firstColumn="0" w:lastColumn="0" w:oddVBand="0" w:evenVBand="0" w:oddHBand="0" w:evenHBand="0" w:firstRowFirstColumn="0" w:firstRowLastColumn="0" w:lastRowFirstColumn="0" w:lastRowLastColumn="0"/>
-            </w:pPr>
-            <w:r>
-              <w:t>B</w:t>
+            <w:hideMark/>
+          </w:tcPr>
+          <w:p>
+            <w:pPr>
+              <w:cnfStyle w:val="000000000000" w:firstRow="0" w:lastRow="0" w:firstColumn="0" w:lastColumn="0" w:oddVBand="0" w:evenVBand="0" w:oddHBand="0" w:evenHBand="0" w:firstRowFirstColumn="0" w:firstRowLastColumn="0" w:lastRowFirstColumn="0" w:lastRowLastColumn="0"/>
+              <w:rPr>
+                <w:b/>
+                <w:color w:val="262626" w:themeColor="text1" w:themeTint="D9"/>
+              </w:rPr>
+            </w:pPr>
+            <w:r>
+              <w:rPr>
+                <w:b/>
+                <w:color w:val="262626" w:themeColor="text1" w:themeTint="D9"/>
+              </w:rPr>
+              <w:t>A</w:t>
             </w:r>
           </w:p>
         </w:tc>
         <w:tc>
           <w:tcPr>
             <w:tcW w:w="1260" w:type="dxa"/>
-          </w:tcPr>
-          <w:p>
-            <w:pPr>
-              <w:cnfStyle w:val="000000000000" w:firstRow="0" w:lastRow="0" w:firstColumn="0" w:lastColumn="0" w:oddVBand="0" w:evenVBand="0" w:oddHBand="0" w:evenHBand="0" w:firstRowFirstColumn="0" w:firstRowLastColumn="0" w:lastRowFirstColumn="0" w:lastRowLastColumn="0"/>
-            </w:pPr>
-            <w:r>
+            <w:hideMark/>
+          </w:tcPr>
+          <w:p>
+            <w:pPr>
+              <w:cnfStyle w:val="000000000000" w:firstRow="0" w:lastRow="0" w:firstColumn="0" w:lastColumn="0" w:oddVBand="0" w:evenVBand="0" w:oddHBand="0" w:evenHBand="0" w:firstRowFirstColumn="0" w:firstRowLastColumn="0" w:lastRowFirstColumn="0" w:lastRowLastColumn="0"/>
+              <w:rPr>
+                <w:b/>
+                <w:color w:val="262626" w:themeColor="text1" w:themeTint="D9"/>
+              </w:rPr>
+            </w:pPr>
+            <w:r>
+              <w:rPr>
+                <w:b/>
+                <w:color w:val="262626" w:themeColor="text1" w:themeTint="D9"/>
+              </w:rPr>
               <w:t>Session 8</w:t>
             </w:r>
           </w:p>
         </w:tc>
       </w:tr>
       <w:tr>
+        <w:trPr>
+          <w:trHeight w:val="615"/>
+        </w:trPr>
         <w:tc>
           <w:tcPr>
             <w:cnfStyle w:val="001000000000" w:firstRow="0" w:lastRow="0" w:firstColumn="1" w:lastColumn="0" w:oddVBand="0" w:evenVBand="0" w:oddHBand="0" w:evenHBand="0" w:firstRowFirstColumn="0" w:firstRowLastColumn="0" w:lastRowFirstColumn="0" w:lastRowLastColumn="0"/>
             <w:tcW w:w="2430" w:type="dxa"/>
-          </w:tcPr>
-          <w:p>
-            <w:r>
-              <w:t>Thursday, May 3</w:t>
+            <w:hideMark/>
+          </w:tcPr>
+          <w:p>
+            <w:r>
+              <w:t>Thursday, July 19</w:t>
             </w:r>
           </w:p>
         </w:tc>
         <w:tc>
           <w:tcPr>
             <w:tcW w:w="1530" w:type="dxa"/>
-          </w:tcPr>
-          <w:p>
-            <w:pPr>
-              <w:cnfStyle w:val="000000000000" w:firstRow="0" w:lastRow="0" w:firstColumn="0" w:lastColumn="0" w:oddVBand="0" w:evenVBand="0" w:oddHBand="0" w:evenHBand="0" w:firstRowFirstColumn="0" w:firstRowLastColumn="0" w:lastRowFirstColumn="0" w:lastRowLastColumn="0"/>
-            </w:pPr>
-            <w:r>
+            <w:hideMark/>
+          </w:tcPr>
+          <w:p>
+            <w:pPr>
+              <w:cnfStyle w:val="000000000000" w:firstRow="0" w:lastRow="0" w:firstColumn="0" w:lastColumn="0" w:oddVBand="0" w:evenVBand="0" w:oddHBand="0" w:evenHBand="0" w:firstRowFirstColumn="0" w:firstRowLastColumn="0" w:lastRowFirstColumn="0" w:lastRowLastColumn="0"/>
+              <w:rPr>
+                <w:b/>
+                <w:color w:val="262626" w:themeColor="text1" w:themeTint="D9"/>
+              </w:rPr>
+            </w:pPr>
+            <w:r>
+              <w:rPr>
+                <w:b/>
+                <w:color w:val="262626" w:themeColor="text1" w:themeTint="D9"/>
+              </w:rPr>
               <w:t>10:00 AM</w:t>
             </w:r>
           </w:p>
@@ -2395,13 +3363,21 @@
         <w:tc>
           <w:tcPr>
             <w:tcW w:w="3330" w:type="dxa"/>
-          </w:tcPr>
-          <w:p>
-            <w:pPr>
-              <w:ind w:left="90"/>
-              <w:cnfStyle w:val="000000000000" w:firstRow="0" w:lastRow="0" w:firstColumn="0" w:lastColumn="0" w:oddVBand="0" w:evenVBand="0" w:oddHBand="0" w:evenHBand="0" w:firstRowFirstColumn="0" w:firstRowLastColumn="0" w:lastRowFirstColumn="0" w:lastRowLastColumn="0"/>
-            </w:pPr>
-            <w:r>
+            <w:hideMark/>
+          </w:tcPr>
+          <w:p>
+            <w:pPr>
+              <w:cnfStyle w:val="000000000000" w:firstRow="0" w:lastRow="0" w:firstColumn="0" w:lastColumn="0" w:oddVBand="0" w:evenVBand="0" w:oddHBand="0" w:evenHBand="0" w:firstRowFirstColumn="0" w:firstRowLastColumn="0" w:lastRowFirstColumn="0" w:lastRowLastColumn="0"/>
+              <w:rPr>
+                <w:b/>
+                <w:color w:val="262626" w:themeColor="text1" w:themeTint="D9"/>
+              </w:rPr>
+            </w:pPr>
+            <w:r>
+              <w:rPr>
+                <w:b/>
+                <w:color w:val="262626" w:themeColor="text1" w:themeTint="D9"/>
+              </w:rPr>
               <w:t>Museum, Conference Room</w:t>
             </w:r>
           </w:p>
@@ -2409,26 +3385,43 @@
         <w:tc>
           <w:tcPr>
             <w:tcW w:w="1260" w:type="dxa"/>
-          </w:tcPr>
-          <w:p>
-            <w:pPr>
-              <w:jc w:val="center"/>
-              <w:cnfStyle w:val="000000000000" w:firstRow="0" w:lastRow="0" w:firstColumn="0" w:lastColumn="0" w:oddVBand="0" w:evenVBand="0" w:oddHBand="0" w:evenHBand="0" w:firstRowFirstColumn="0" w:firstRowLastColumn="0" w:lastRowFirstColumn="0" w:lastRowLastColumn="0"/>
-            </w:pPr>
-            <w:r>
-              <w:t>C</w:t>
+            <w:hideMark/>
+          </w:tcPr>
+          <w:p>
+            <w:pPr>
+              <w:cnfStyle w:val="000000000000" w:firstRow="0" w:lastRow="0" w:firstColumn="0" w:lastColumn="0" w:oddVBand="0" w:evenVBand="0" w:oddHBand="0" w:evenHBand="0" w:firstRowFirstColumn="0" w:firstRowLastColumn="0" w:lastRowFirstColumn="0" w:lastRowLastColumn="0"/>
+              <w:rPr>
+                <w:b/>
+                <w:color w:val="262626" w:themeColor="text1" w:themeTint="D9"/>
+              </w:rPr>
+            </w:pPr>
+            <w:r>
+              <w:rPr>
+                <w:b/>
+                <w:color w:val="262626" w:themeColor="text1" w:themeTint="D9"/>
+              </w:rPr>
+              <w:t>B</w:t>
             </w:r>
           </w:p>
         </w:tc>
         <w:tc>
           <w:tcPr>
             <w:tcW w:w="1260" w:type="dxa"/>
-          </w:tcPr>
-          <w:p>
-            <w:pPr>
-              <w:cnfStyle w:val="000000000000" w:firstRow="0" w:lastRow="0" w:firstColumn="0" w:lastColumn="0" w:oddVBand="0" w:evenVBand="0" w:oddHBand="0" w:evenHBand="0" w:firstRowFirstColumn="0" w:firstRowLastColumn="0" w:lastRowFirstColumn="0" w:lastRowLastColumn="0"/>
-            </w:pPr>
-            <w:r>
+            <w:hideMark/>
+          </w:tcPr>
+          <w:p>
+            <w:pPr>
+              <w:cnfStyle w:val="000000000000" w:firstRow="0" w:lastRow="0" w:firstColumn="0" w:lastColumn="0" w:oddVBand="0" w:evenVBand="0" w:oddHBand="0" w:evenHBand="0" w:firstRowFirstColumn="0" w:firstRowLastColumn="0" w:lastRowFirstColumn="0" w:lastRowLastColumn="0"/>
+              <w:rPr>
+                <w:b/>
+                <w:color w:val="262626" w:themeColor="text1" w:themeTint="D9"/>
+              </w:rPr>
+            </w:pPr>
+            <w:r>
+              <w:rPr>
+                <w:b/>
+                <w:color w:val="262626" w:themeColor="text1" w:themeTint="D9"/>
+              </w:rPr>
               <w:t>Session 8</w:t>
             </w:r>
           </w:p>
@@ -2440,6 +3433,7 @@
         <w:pStyle w:val="Heading1"/>
       </w:pPr>
       <w:r>
+        <w:lastRenderedPageBreak/>
         <w:t>Course Materials</w:t>
       </w:r>
     </w:p>
@@ -2591,7 +3585,6 @@
           </w:tcPr>
           <w:p>
             <w:r>
-              <w:lastRenderedPageBreak/>
               <w:t>2</w:t>
             </w:r>
           </w:p>
@@ -2685,7 +3678,13 @@
               <w:cnfStyle w:val="000000000000" w:firstRow="0" w:lastRow="0" w:firstColumn="0" w:lastColumn="0" w:oddVBand="0" w:evenVBand="0" w:oddHBand="0" w:evenHBand="0" w:firstRowFirstColumn="0" w:firstRowLastColumn="0" w:lastRowFirstColumn="0" w:lastRowLastColumn="0"/>
             </w:pPr>
             <w:r>
-              <w:t>Scrum Ceremonies: Backlog Grooming Part 1 – Backlog Building</w:t>
+              <w:t xml:space="preserve">Scrum </w:t>
+            </w:r>
+            <w:r>
+              <w:t xml:space="preserve">Skills: </w:t>
+            </w:r>
+            <w:r>
+              <w:t>Backlog Building</w:t>
             </w:r>
           </w:p>
         </w:tc>
@@ -2709,6 +3708,9 @@
           <w:p>
             <w:pPr>
               <w:cnfStyle w:val="000000000000" w:firstRow="0" w:lastRow="0" w:firstColumn="0" w:lastColumn="0" w:oddVBand="0" w:evenVBand="0" w:oddHBand="0" w:evenHBand="0" w:firstRowFirstColumn="0" w:firstRowLastColumn="0" w:lastRowFirstColumn="0" w:lastRowLastColumn="0"/>
+              <w:rPr>
+                <w:rStyle w:val="Hyperlink"/>
+              </w:rPr>
             </w:pPr>
             <w:hyperlink r:id="rId22" w:history="1">
               <w:r>
@@ -2719,6 +3721,19 @@
               </w:r>
             </w:hyperlink>
           </w:p>
+          <w:p>
+            <w:pPr>
+              <w:cnfStyle w:val="000000000000" w:firstRow="0" w:lastRow="0" w:firstColumn="0" w:lastColumn="0" w:oddVBand="0" w:evenVBand="0" w:oddHBand="0" w:evenHBand="0" w:firstRowFirstColumn="0" w:firstRowLastColumn="0" w:lastRowFirstColumn="0" w:lastRowLastColumn="0"/>
+            </w:pPr>
+            <w:hyperlink r:id="rId23" w:history="1">
+              <w:r>
+                <w:rPr>
+                  <w:rStyle w:val="Hyperlink"/>
+                </w:rPr>
+                <w:t>User Stories Done Right</w:t>
+              </w:r>
+            </w:hyperlink>
+          </w:p>
         </w:tc>
       </w:tr>
       <w:tr>
@@ -2760,7 +3775,7 @@
             <w:pPr>
               <w:cnfStyle w:val="000000000000" w:firstRow="0" w:lastRow="0" w:firstColumn="0" w:lastColumn="0" w:oddVBand="0" w:evenVBand="0" w:oddHBand="0" w:evenHBand="0" w:firstRowFirstColumn="0" w:firstRowLastColumn="0" w:lastRowFirstColumn="0" w:lastRowLastColumn="0"/>
             </w:pPr>
-            <w:hyperlink r:id="rId23" w:history="1">
+            <w:hyperlink r:id="rId24" w:history="1">
               <w:r>
                 <w:rPr>
                   <w:rStyle w:val="Hyperlink"/>
@@ -2773,7 +3788,7 @@
             <w:pPr>
               <w:cnfStyle w:val="000000000000" w:firstRow="0" w:lastRow="0" w:firstColumn="0" w:lastColumn="0" w:oddVBand="0" w:evenVBand="0" w:oddHBand="0" w:evenHBand="0" w:firstRowFirstColumn="0" w:firstRowLastColumn="0" w:lastRowFirstColumn="0" w:lastRowLastColumn="0"/>
             </w:pPr>
-            <w:hyperlink r:id="rId24" w:history="1">
+            <w:hyperlink r:id="rId25" w:history="1">
               <w:r>
                 <w:rPr>
                   <w:rStyle w:val="Hyperlink"/>
@@ -2817,7 +3832,7 @@
             <w:pPr>
               <w:cnfStyle w:val="000000000000" w:firstRow="0" w:lastRow="0" w:firstColumn="0" w:lastColumn="0" w:oddVBand="0" w:evenVBand="0" w:oddHBand="0" w:evenHBand="0" w:firstRowFirstColumn="0" w:firstRowLastColumn="0" w:lastRowFirstColumn="0" w:lastRowLastColumn="0"/>
             </w:pPr>
-            <w:hyperlink r:id="rId25" w:history="1">
+            <w:hyperlink r:id="rId26" w:history="1">
               <w:r>
                 <w:rPr>
                   <w:rStyle w:val="Hyperlink"/>
@@ -2861,7 +3876,7 @@
             <w:pPr>
               <w:cnfStyle w:val="000000000000" w:firstRow="0" w:lastRow="0" w:firstColumn="0" w:lastColumn="0" w:oddVBand="0" w:evenVBand="0" w:oddHBand="0" w:evenHBand="0" w:firstRowFirstColumn="0" w:firstRowLastColumn="0" w:lastRowFirstColumn="0" w:lastRowLastColumn="0"/>
             </w:pPr>
-            <w:hyperlink r:id="rId26" w:history="1">
+            <w:hyperlink r:id="rId27" w:history="1">
               <w:r>
                 <w:rPr>
                   <w:rStyle w:val="Hyperlink"/>
@@ -3028,7 +4043,11 @@
               <w:cnfStyle w:val="000000000000" w:firstRow="0" w:lastRow="0" w:firstColumn="0" w:lastColumn="0" w:oddVBand="0" w:evenVBand="0" w:oddHBand="0" w:evenHBand="0" w:firstRowFirstColumn="0" w:firstRowLastColumn="0" w:lastRowFirstColumn="0" w:lastRowLastColumn="0"/>
             </w:pPr>
             <w:r>
-              <w:t xml:space="preserve">A somewhat simplistic, but interesting perspective on the key components of high functioning teams. </w:t>
+              <w:t xml:space="preserve">A somewhat simplistic, but </w:t>
+            </w:r>
+            <w:r>
+              <w:lastRenderedPageBreak/>
+              <w:t xml:space="preserve">interesting perspective on the key components of high functioning teams. </w:t>
             </w:r>
           </w:p>
         </w:tc>
@@ -3055,9 +4074,10 @@
                 <w:sz w:val="22"/>
                 <w:szCs w:val="22"/>
               </w:rPr>
+              <w:lastRenderedPageBreak/>
               <w:t xml:space="preserve"> Overview (2 minutes): </w:t>
             </w:r>
-            <w:hyperlink r:id="rId27" w:history="1">
+            <w:hyperlink r:id="rId28" w:history="1">
               <w:r>
                 <w:rPr>
                   <w:rStyle w:val="Hyperlink"/>
@@ -3088,9 +4108,10 @@
                 <w:sz w:val="22"/>
                 <w:szCs w:val="22"/>
               </w:rPr>
+              <w:lastRenderedPageBreak/>
               <w:t xml:space="preserve">Trust (1 minute): </w:t>
             </w:r>
-            <w:hyperlink r:id="rId28" w:history="1">
+            <w:hyperlink r:id="rId29" w:history="1">
               <w:r>
                 <w:rPr>
                   <w:rStyle w:val="Hyperlink"/>
@@ -3123,7 +4144,7 @@
               </w:rPr>
               <w:t xml:space="preserve">Conflict (1 minute): </w:t>
             </w:r>
-            <w:hyperlink r:id="rId29" w:history="1">
+            <w:hyperlink r:id="rId30" w:history="1">
               <w:r>
                 <w:rPr>
                   <w:rStyle w:val="Hyperlink"/>
@@ -3156,7 +4177,7 @@
               </w:rPr>
               <w:t xml:space="preserve">Commitment (1 minute): </w:t>
             </w:r>
-            <w:hyperlink r:id="rId30" w:history="1">
+            <w:hyperlink r:id="rId31" w:history="1">
               <w:r>
                 <w:rPr>
                   <w:rStyle w:val="Hyperlink"/>
@@ -3189,7 +4210,7 @@
               </w:rPr>
               <w:t xml:space="preserve">Accountability (1 minute): </w:t>
             </w:r>
-            <w:hyperlink r:id="rId31" w:history="1">
+            <w:hyperlink r:id="rId32" w:history="1">
               <w:r>
                 <w:rPr>
                   <w:rStyle w:val="Hyperlink"/>
@@ -3222,7 +4243,7 @@
               </w:rPr>
               <w:t xml:space="preserve">Results (1 minute): </w:t>
             </w:r>
-            <w:hyperlink r:id="rId32" w:history="1">
+            <w:hyperlink r:id="rId33" w:history="1">
               <w:r>
                 <w:rPr>
                   <w:rStyle w:val="Hyperlink"/>
@@ -3255,7 +4276,7 @@
               </w:rPr>
               <w:t xml:space="preserve">Lecture (1 hour): </w:t>
             </w:r>
-            <w:hyperlink r:id="rId33" w:history="1">
+            <w:hyperlink r:id="rId34" w:history="1">
               <w:r>
                 <w:rPr>
                   <w:rStyle w:val="Hyperlink"/>
@@ -3321,7 +4342,7 @@
             <w:pPr>
               <w:cnfStyle w:val="000000000000" w:firstRow="0" w:lastRow="0" w:firstColumn="0" w:lastColumn="0" w:oddVBand="0" w:evenVBand="0" w:oddHBand="0" w:evenHBand="0" w:firstRowFirstColumn="0" w:firstRowLastColumn="0" w:lastRowFirstColumn="0" w:lastRowLastColumn="0"/>
             </w:pPr>
-            <w:hyperlink r:id="rId34" w:history="1">
+            <w:hyperlink r:id="rId35" w:history="1">
               <w:r>
                 <w:rPr>
                   <w:rStyle w:val="Hyperlink"/>
@@ -3332,210 +4353,11 @@
           </w:p>
         </w:tc>
       </w:tr>
-      <w:tr>
-        <w:tc>
-          <w:tcPr>
-            <w:cnfStyle w:val="001000000000" w:firstRow="0" w:lastRow="0" w:firstColumn="1" w:lastColumn="0" w:oddVBand="0" w:evenVBand="0" w:oddHBand="0" w:evenHBand="0" w:firstRowFirstColumn="0" w:firstRowLastColumn="0" w:lastRowFirstColumn="0" w:lastRowLastColumn="0"/>
-            <w:tcW w:w="1947" w:type="dxa"/>
-          </w:tcPr>
-          <w:p/>
-        </w:tc>
-        <w:tc>
-          <w:tcPr>
-            <w:tcW w:w="2920" w:type="dxa"/>
-          </w:tcPr>
-          <w:p>
-            <w:pPr>
-              <w:cnfStyle w:val="000000000000" w:firstRow="0" w:lastRow="0" w:firstColumn="0" w:lastColumn="0" w:oddVBand="0" w:evenVBand="0" w:oddHBand="0" w:evenHBand="0" w:firstRowFirstColumn="0" w:firstRowLastColumn="0" w:lastRowFirstColumn="0" w:lastRowLastColumn="0"/>
-            </w:pPr>
-          </w:p>
-        </w:tc>
-        <w:tc>
-          <w:tcPr>
-            <w:tcW w:w="1883" w:type="dxa"/>
-          </w:tcPr>
-          <w:p>
-            <w:pPr>
-              <w:cnfStyle w:val="000000000000" w:firstRow="0" w:lastRow="0" w:firstColumn="0" w:lastColumn="0" w:oddVBand="0" w:evenVBand="0" w:oddHBand="0" w:evenHBand="0" w:firstRowFirstColumn="0" w:firstRowLastColumn="0" w:lastRowFirstColumn="0" w:lastRowLastColumn="0"/>
-            </w:pPr>
-          </w:p>
-        </w:tc>
-        <w:tc>
-          <w:tcPr>
-            <w:tcW w:w="2984" w:type="dxa"/>
-          </w:tcPr>
-          <w:p>
-            <w:pPr>
-              <w:cnfStyle w:val="000000000000" w:firstRow="0" w:lastRow="0" w:firstColumn="0" w:lastColumn="0" w:oddVBand="0" w:evenVBand="0" w:oddHBand="0" w:evenHBand="0" w:firstRowFirstColumn="0" w:firstRowLastColumn="0" w:lastRowFirstColumn="0" w:lastRowLastColumn="0"/>
-            </w:pPr>
-          </w:p>
-        </w:tc>
-      </w:tr>
-      <w:tr>
-        <w:tc>
-          <w:tcPr>
-            <w:cnfStyle w:val="001000000000" w:firstRow="0" w:lastRow="0" w:firstColumn="1" w:lastColumn="0" w:oddVBand="0" w:evenVBand="0" w:oddHBand="0" w:evenHBand="0" w:firstRowFirstColumn="0" w:firstRowLastColumn="0" w:lastRowFirstColumn="0" w:lastRowLastColumn="0"/>
-            <w:tcW w:w="1947" w:type="dxa"/>
-          </w:tcPr>
-          <w:p/>
-        </w:tc>
-        <w:tc>
-          <w:tcPr>
-            <w:tcW w:w="2920" w:type="dxa"/>
-          </w:tcPr>
-          <w:p>
-            <w:pPr>
-              <w:cnfStyle w:val="000000000000" w:firstRow="0" w:lastRow="0" w:firstColumn="0" w:lastColumn="0" w:oddVBand="0" w:evenVBand="0" w:oddHBand="0" w:evenHBand="0" w:firstRowFirstColumn="0" w:firstRowLastColumn="0" w:lastRowFirstColumn="0" w:lastRowLastColumn="0"/>
-            </w:pPr>
-          </w:p>
-        </w:tc>
-        <w:tc>
-          <w:tcPr>
-            <w:tcW w:w="1883" w:type="dxa"/>
-          </w:tcPr>
-          <w:p>
-            <w:pPr>
-              <w:cnfStyle w:val="000000000000" w:firstRow="0" w:lastRow="0" w:firstColumn="0" w:lastColumn="0" w:oddVBand="0" w:evenVBand="0" w:oddHBand="0" w:evenHBand="0" w:firstRowFirstColumn="0" w:firstRowLastColumn="0" w:lastRowFirstColumn="0" w:lastRowLastColumn="0"/>
-            </w:pPr>
-          </w:p>
-        </w:tc>
-        <w:tc>
-          <w:tcPr>
-            <w:tcW w:w="2984" w:type="dxa"/>
-          </w:tcPr>
-          <w:p>
-            <w:pPr>
-              <w:cnfStyle w:val="000000000000" w:firstRow="0" w:lastRow="0" w:firstColumn="0" w:lastColumn="0" w:oddVBand="0" w:evenVBand="0" w:oddHBand="0" w:evenHBand="0" w:firstRowFirstColumn="0" w:firstRowLastColumn="0" w:lastRowFirstColumn="0" w:lastRowLastColumn="0"/>
-            </w:pPr>
-          </w:p>
-        </w:tc>
-      </w:tr>
-      <w:tr>
-        <w:tc>
-          <w:tcPr>
-            <w:cnfStyle w:val="001000000000" w:firstRow="0" w:lastRow="0" w:firstColumn="1" w:lastColumn="0" w:oddVBand="0" w:evenVBand="0" w:oddHBand="0" w:evenHBand="0" w:firstRowFirstColumn="0" w:firstRowLastColumn="0" w:lastRowFirstColumn="0" w:lastRowLastColumn="0"/>
-            <w:tcW w:w="1947" w:type="dxa"/>
-          </w:tcPr>
-          <w:p/>
-        </w:tc>
-        <w:tc>
-          <w:tcPr>
-            <w:tcW w:w="2920" w:type="dxa"/>
-          </w:tcPr>
-          <w:p>
-            <w:pPr>
-              <w:cnfStyle w:val="000000000000" w:firstRow="0" w:lastRow="0" w:firstColumn="0" w:lastColumn="0" w:oddVBand="0" w:evenVBand="0" w:oddHBand="0" w:evenHBand="0" w:firstRowFirstColumn="0" w:firstRowLastColumn="0" w:lastRowFirstColumn="0" w:lastRowLastColumn="0"/>
-            </w:pPr>
-          </w:p>
-        </w:tc>
-        <w:tc>
-          <w:tcPr>
-            <w:tcW w:w="1883" w:type="dxa"/>
-          </w:tcPr>
-          <w:p>
-            <w:pPr>
-              <w:cnfStyle w:val="000000000000" w:firstRow="0" w:lastRow="0" w:firstColumn="0" w:lastColumn="0" w:oddVBand="0" w:evenVBand="0" w:oddHBand="0" w:evenHBand="0" w:firstRowFirstColumn="0" w:firstRowLastColumn="0" w:lastRowFirstColumn="0" w:lastRowLastColumn="0"/>
-            </w:pPr>
-          </w:p>
-        </w:tc>
-        <w:tc>
-          <w:tcPr>
-            <w:tcW w:w="2984" w:type="dxa"/>
-          </w:tcPr>
-          <w:p>
-            <w:pPr>
-              <w:cnfStyle w:val="000000000000" w:firstRow="0" w:lastRow="0" w:firstColumn="0" w:lastColumn="0" w:oddVBand="0" w:evenVBand="0" w:oddHBand="0" w:evenHBand="0" w:firstRowFirstColumn="0" w:firstRowLastColumn="0" w:lastRowFirstColumn="0" w:lastRowLastColumn="0"/>
-            </w:pPr>
-          </w:p>
-        </w:tc>
-      </w:tr>
-      <w:tr>
-        <w:tc>
-          <w:tcPr>
-            <w:cnfStyle w:val="001000000000" w:firstRow="0" w:lastRow="0" w:firstColumn="1" w:lastColumn="0" w:oddVBand="0" w:evenVBand="0" w:oddHBand="0" w:evenHBand="0" w:firstRowFirstColumn="0" w:firstRowLastColumn="0" w:lastRowFirstColumn="0" w:lastRowLastColumn="0"/>
-            <w:tcW w:w="1947" w:type="dxa"/>
-          </w:tcPr>
-          <w:p/>
-        </w:tc>
-        <w:tc>
-          <w:tcPr>
-            <w:tcW w:w="2920" w:type="dxa"/>
-          </w:tcPr>
-          <w:p>
-            <w:pPr>
-              <w:cnfStyle w:val="000000000000" w:firstRow="0" w:lastRow="0" w:firstColumn="0" w:lastColumn="0" w:oddVBand="0" w:evenVBand="0" w:oddHBand="0" w:evenHBand="0" w:firstRowFirstColumn="0" w:firstRowLastColumn="0" w:lastRowFirstColumn="0" w:lastRowLastColumn="0"/>
-            </w:pPr>
-          </w:p>
-        </w:tc>
-        <w:tc>
-          <w:tcPr>
-            <w:tcW w:w="1883" w:type="dxa"/>
-          </w:tcPr>
-          <w:p>
-            <w:pPr>
-              <w:cnfStyle w:val="000000000000" w:firstRow="0" w:lastRow="0" w:firstColumn="0" w:lastColumn="0" w:oddVBand="0" w:evenVBand="0" w:oddHBand="0" w:evenHBand="0" w:firstRowFirstColumn="0" w:firstRowLastColumn="0" w:lastRowFirstColumn="0" w:lastRowLastColumn="0"/>
-            </w:pPr>
-          </w:p>
-        </w:tc>
-        <w:tc>
-          <w:tcPr>
-            <w:tcW w:w="2984" w:type="dxa"/>
-          </w:tcPr>
-          <w:p>
-            <w:pPr>
-              <w:cnfStyle w:val="000000000000" w:firstRow="0" w:lastRow="0" w:firstColumn="0" w:lastColumn="0" w:oddVBand="0" w:evenVBand="0" w:oddHBand="0" w:evenHBand="0" w:firstRowFirstColumn="0" w:firstRowLastColumn="0" w:lastRowFirstColumn="0" w:lastRowLastColumn="0"/>
-            </w:pPr>
-          </w:p>
-        </w:tc>
-      </w:tr>
-      <w:tr>
-        <w:tc>
-          <w:tcPr>
-            <w:cnfStyle w:val="001000000000" w:firstRow="0" w:lastRow="0" w:firstColumn="1" w:lastColumn="0" w:oddVBand="0" w:evenVBand="0" w:oddHBand="0" w:evenHBand="0" w:firstRowFirstColumn="0" w:firstRowLastColumn="0" w:lastRowFirstColumn="0" w:lastRowLastColumn="0"/>
-            <w:tcW w:w="1947" w:type="dxa"/>
-          </w:tcPr>
-          <w:p/>
-        </w:tc>
-        <w:tc>
-          <w:tcPr>
-            <w:tcW w:w="2920" w:type="dxa"/>
-          </w:tcPr>
-          <w:p>
-            <w:pPr>
-              <w:cnfStyle w:val="000000000000" w:firstRow="0" w:lastRow="0" w:firstColumn="0" w:lastColumn="0" w:oddVBand="0" w:evenVBand="0" w:oddHBand="0" w:evenHBand="0" w:firstRowFirstColumn="0" w:firstRowLastColumn="0" w:lastRowFirstColumn="0" w:lastRowLastColumn="0"/>
-            </w:pPr>
-          </w:p>
-        </w:tc>
-        <w:tc>
-          <w:tcPr>
-            <w:tcW w:w="1883" w:type="dxa"/>
-          </w:tcPr>
-          <w:p>
-            <w:pPr>
-              <w:cnfStyle w:val="000000000000" w:firstRow="0" w:lastRow="0" w:firstColumn="0" w:lastColumn="0" w:oddVBand="0" w:evenVBand="0" w:oddHBand="0" w:evenHBand="0" w:firstRowFirstColumn="0" w:firstRowLastColumn="0" w:lastRowFirstColumn="0" w:lastRowLastColumn="0"/>
-            </w:pPr>
-          </w:p>
-        </w:tc>
-        <w:tc>
-          <w:tcPr>
-            <w:tcW w:w="2984" w:type="dxa"/>
-          </w:tcPr>
-          <w:p>
-            <w:pPr>
-              <w:cnfStyle w:val="000000000000" w:firstRow="0" w:lastRow="0" w:firstColumn="0" w:lastColumn="0" w:oddVBand="0" w:evenVBand="0" w:oddHBand="0" w:evenHBand="0" w:firstRowFirstColumn="0" w:firstRowLastColumn="0" w:lastRowFirstColumn="0" w:lastRowLastColumn="0"/>
-            </w:pPr>
-          </w:p>
-        </w:tc>
-      </w:tr>
     </w:tbl>
-    <w:p>
-      <w:r>
-        <w:t xml:space="preserve"> </w:t>
-      </w:r>
-    </w:p>
+    <w:p/>
     <w:p/>
     <w:sectPr>
-      <w:footerReference w:type="default" r:id="rId35"/>
+      <w:footerReference w:type="default" r:id="rId36"/>
       <w:pgSz w:w="12240" w:h="15840"/>
       <w:pgMar w:top="1152" w:right="1253" w:bottom="2160" w:left="1253" w:header="720" w:footer="936" w:gutter="0"/>
       <w:cols w:space="720"/>

</xml_diff>